<commit_message>
Desarrollo de las respuestas.
Completado de la entrevista 2.
</commit_message>
<xml_diff>
--- a/Entrevista V2.docx
+++ b/Entrevista V2.docx
@@ -1,6 +1,6 @@
 
 <file path=word/document.xml><?xml version="1.0" encoding="utf-8"?>
-<w:document xmlns:wpc="http://schemas.microsoft.com/office/word/2010/wordprocessingCanvas" xmlns:mc="http://schemas.openxmlformats.org/markup-compatibility/2006" xmlns:o="urn:schemas-microsoft-com:office:office" xmlns:r="http://schemas.openxmlformats.org/officeDocument/2006/relationships" xmlns:m="http://schemas.openxmlformats.org/officeDocument/2006/math" xmlns:v="urn:schemas-microsoft-com:vml" xmlns:wp14="http://schemas.microsoft.com/office/word/2010/wordprocessingDrawing" xmlns:wp="http://schemas.openxmlformats.org/drawingml/2006/wordprocessingDrawing" xmlns:w10="urn:schemas-microsoft-com:office:word" xmlns:w="http://schemas.openxmlformats.org/wordprocessingml/2006/main" xmlns:w14="http://schemas.microsoft.com/office/word/2010/wordml" xmlns:wpg="http://schemas.microsoft.com/office/word/2010/wordprocessingGroup" xmlns:wpi="http://schemas.microsoft.com/office/word/2010/wordprocessingInk" xmlns:wne="http://schemas.microsoft.com/office/word/2006/wordml" xmlns:wps="http://schemas.microsoft.com/office/word/2010/wordprocessingShape" mc:Ignorable="w14 wp14">
+<w:document xmlns:wpc="http://schemas.microsoft.com/office/word/2010/wordprocessingCanvas" xmlns:mc="http://schemas.openxmlformats.org/markup-compatibility/2006" xmlns:o="urn:schemas-microsoft-com:office:office" xmlns:r="http://schemas.openxmlformats.org/officeDocument/2006/relationships" xmlns:m="http://schemas.openxmlformats.org/officeDocument/2006/math" xmlns:v="urn:schemas-microsoft-com:vml" xmlns:wp14="http://schemas.microsoft.com/office/word/2010/wordprocessingDrawing" xmlns:wp="http://schemas.openxmlformats.org/drawingml/2006/wordprocessingDrawing" xmlns:w10="urn:schemas-microsoft-com:office:word" xmlns:w="http://schemas.openxmlformats.org/wordprocessingml/2006/main" xmlns:w14="http://schemas.microsoft.com/office/word/2010/wordml" xmlns:w15="http://schemas.microsoft.com/office/word/2012/wordml" xmlns:wpg="http://schemas.microsoft.com/office/word/2010/wordprocessingGroup" xmlns:wpi="http://schemas.microsoft.com/office/word/2010/wordprocessingInk" xmlns:wne="http://schemas.microsoft.com/office/word/2006/wordml" xmlns:wps="http://schemas.microsoft.com/office/word/2010/wordprocessingShape" mc:Ignorable="w14 w15 wp14">
   <w:body>
     <w:p>
       <w:pPr>
@@ -285,7 +285,7 @@
           </mc:Choice>
           <mc:Fallback>
             <w:pict>
-              <v:group id="Group 25" o:spid="_x0000_s1026" style="position:absolute;margin-left:206.75pt;margin-top:305.4pt;width:328.1pt;height:2.5pt;z-index:-251659776;mso-position-horizontal-relative:page;mso-position-vertical-relative:page" coordorigin="4135,6108" coordsize="6562,50" o:gfxdata="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">
+              <v:group w14:anchorId="58711A81" id="Group 25" o:spid="_x0000_s1026" style="position:absolute;margin-left:206.75pt;margin-top:305.4pt;width:328.1pt;height:2.5pt;z-index:-251659776;mso-position-horizontal-relative:page;mso-position-vertical-relative:page" coordorigin="4135,6108" coordsize="6562,50" o:gfxdata="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">
                 <v:group id="Group 26" o:spid="_x0000_s1027" style="position:absolute;left:4141;top:6114;width:6551;height:0" coordorigin="4141,6114" coordsize="6551,0" o:gfxdata="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">
                   <v:shape id="Freeform 31" o:spid="_x0000_s1028" style="position:absolute;left:4141;top:6114;width:6551;height:0;visibility:visible;mso-wrap-style:square;v-text-anchor:top" coordsize="6551,0" o:gfxdata="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" path="m,l6551,e" filled="f" strokecolor="#292929" strokeweight=".58pt">
                     <v:path arrowok="t" o:connecttype="custom" o:connectlocs="0,0;6551,0" o:connectangles="0,0"/>
@@ -1114,7 +1114,7 @@
                     </pic:cNvPicPr>
                   </pic:nvPicPr>
                   <pic:blipFill>
-                    <a:blip r:embed="rId7">
+                    <a:blip r:embed="rId6">
                       <a:extLst>
                         <a:ext uri="{28A0092B-C50C-407E-A947-70E740481C1C}">
                           <a14:useLocalDpi xmlns:a14="http://schemas.microsoft.com/office/drawing/2010/main" val="0"/>
@@ -1582,7 +1582,7 @@
           </mc:Choice>
           <mc:Fallback>
             <w:pict>
-              <v:group id="Group 14" o:spid="_x0000_s1026" style="position:absolute;margin-left:86.15pt;margin-top:.55pt;width:374.1pt;height:1.55pt;z-index:-251658752;mso-position-horizontal-relative:page" coordorigin="1723,11" coordsize="7482,31" o:gfxdata="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">
+              <v:group w14:anchorId="4802DE32" id="Group 14" o:spid="_x0000_s1026" style="position:absolute;margin-left:86.15pt;margin-top:.55pt;width:374.1pt;height:1.55pt;z-index:-251658752;mso-position-horizontal-relative:page" coordorigin="1723,11" coordsize="7482,31" o:gfxdata="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">
                 <v:group id="Group 15" o:spid="_x0000_s1027" style="position:absolute;left:1738;top:26;width:2124;height:0" coordorigin="1738,26" coordsize="2124,0" o:gfxdata="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">
                   <v:shape id="Freeform 24" o:spid="_x0000_s1028" style="position:absolute;left:1738;top:26;width:2124;height:0;visibility:visible;mso-wrap-style:square;v-text-anchor:top" coordsize="2124,0" o:gfxdata="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" path="m,l2124,e" filled="f" strokecolor="green" strokeweight="1.54pt">
                     <v:path arrowok="t" o:connecttype="custom" o:connectlocs="0,0;2124,0" o:connectangles="0,0"/>
@@ -2134,7 +2134,7 @@
           </mc:Choice>
           <mc:Fallback>
             <w:pict>
-              <v:group id="Group 3" o:spid="_x0000_s1026" style="position:absolute;margin-left:85.4pt;margin-top:58.35pt;width:374.8pt;height:1.55pt;z-index:-251657728;mso-position-horizontal-relative:page" coordorigin="1708,1167" coordsize="7496,31" o:gfxdata="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">
+              <v:group w14:anchorId="7CBF5C19" id="Group 3" o:spid="_x0000_s1026" style="position:absolute;margin-left:85.4pt;margin-top:58.35pt;width:374.8pt;height:1.55pt;z-index:-251657728;mso-position-horizontal-relative:page" coordorigin="1708,1167" coordsize="7496,31" o:gfxdata="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">
                 <v:group id="Group 4" o:spid="_x0000_s1027" style="position:absolute;left:1724;top:1183;width:2139;height:0" coordorigin="1724,1183" coordsize="2139,0" o:gfxdata="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">
                   <v:shape id="Freeform 13" o:spid="_x0000_s1028" style="position:absolute;left:1724;top:1183;width:2139;height:0;visibility:visible;mso-wrap-style:square;v-text-anchor:top" coordsize="2139,0" o:gfxdata="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" path="m,l2138,e" filled="f" strokecolor="green" strokeweight=".54325mm">
                     <v:path arrowok="t" o:connecttype="custom" o:connectlocs="0,0;2138,0" o:connectangles="0,0"/>
@@ -2182,8 +2182,10 @@
         <w:tblInd w:w="106" w:type="dxa"/>
         <w:tblLayout w:type="fixed"/>
         <w:tblCellMar>
-          <w:left w:w="0" w:type="dxa"/>
-          <w:right w:w="0" w:type="dxa"/>
+          <w:top w:w="57" w:type="dxa"/>
+          <w:left w:w="57" w:type="dxa"/>
+          <w:bottom w:w="57" w:type="dxa"/>
+          <w:right w:w="57" w:type="dxa"/>
         </w:tblCellMar>
         <w:tblLook w:val="01E0" w:firstRow="1" w:lastRow="1" w:firstColumn="1" w:lastColumn="1" w:noHBand="0" w:noVBand="0"/>
       </w:tblPr>
@@ -2191,9 +2193,6 @@
         <w:gridCol w:w="10190"/>
       </w:tblGrid>
       <w:tr>
-        <w:trPr>
-          <w:trHeight w:hRule="exact" w:val="2220"/>
-        </w:trPr>
         <w:tc>
           <w:tcPr>
             <w:tcW w:w="10190" w:type="dxa"/>
@@ -2893,7 +2892,27 @@
                 <w:szCs w:val="24"/>
                 <w:lang w:val="es-AR"/>
               </w:rPr>
-              <w:t>Elicitacion</w:t>
+              <w:t>Elicitaci</w:t>
+            </w:r>
+            <w:r>
+              <w:rPr>
+                <w:rFonts w:ascii="Arial" w:eastAsia="Arial" w:hAnsi="Arial" w:cs="Arial"/>
+                <w:spacing w:val="-2"/>
+                <w:sz w:val="24"/>
+                <w:szCs w:val="24"/>
+                <w:lang w:val="es-AR"/>
+              </w:rPr>
+              <w:t>ó</w:t>
+            </w:r>
+            <w:r>
+              <w:rPr>
+                <w:rFonts w:ascii="Arial" w:eastAsia="Arial" w:hAnsi="Arial" w:cs="Arial"/>
+                <w:spacing w:val="-2"/>
+                <w:sz w:val="24"/>
+                <w:szCs w:val="24"/>
+                <w:lang w:val="es-AR"/>
+              </w:rPr>
+              <w:t>n</w:t>
             </w:r>
             <w:proofErr w:type="spellEnd"/>
             <w:r>
@@ -3221,9 +3240,6 @@
         </w:tc>
       </w:tr>
       <w:tr>
-        <w:trPr>
-          <w:trHeight w:hRule="exact" w:val="1114"/>
-        </w:trPr>
         <w:tc>
           <w:tcPr>
             <w:tcW w:w="10190" w:type="dxa"/>
@@ -3692,9 +3708,6 @@
         </w:tc>
       </w:tr>
       <w:tr>
-        <w:trPr>
-          <w:trHeight w:hRule="exact" w:val="1114"/>
-        </w:trPr>
         <w:tc>
           <w:tcPr>
             <w:tcW w:w="10190" w:type="dxa"/>
@@ -3802,25 +3815,32 @@
               </w:rPr>
               <w:t xml:space="preserve"> </w:t>
             </w:r>
-            <w:proofErr w:type="spellStart"/>
-            <w:r>
-              <w:rPr>
-                <w:rFonts w:ascii="Arial" w:eastAsia="Arial" w:hAnsi="Arial" w:cs="Arial"/>
-                <w:sz w:val="24"/>
-                <w:szCs w:val="24"/>
-                <w:lang w:val="es-AR"/>
-              </w:rPr>
-              <w:t>Ruben</w:t>
-            </w:r>
-            <w:proofErr w:type="spellEnd"/>
-            <w:r>
-              <w:rPr>
-                <w:rFonts w:ascii="Arial" w:eastAsia="Arial" w:hAnsi="Arial" w:cs="Arial"/>
-                <w:sz w:val="24"/>
-                <w:szCs w:val="24"/>
-                <w:lang w:val="es-AR"/>
-              </w:rPr>
-              <w:t xml:space="preserve"> y Norma</w:t>
+            <w:r>
+              <w:rPr>
+                <w:rFonts w:ascii="Arial" w:eastAsia="Arial" w:hAnsi="Arial" w:cs="Arial"/>
+                <w:sz w:val="24"/>
+                <w:szCs w:val="24"/>
+                <w:lang w:val="es-AR"/>
+              </w:rPr>
+              <w:t>Rub</w:t>
+            </w:r>
+            <w:r>
+              <w:rPr>
+                <w:rFonts w:ascii="Arial" w:eastAsia="Arial" w:hAnsi="Arial" w:cs="Arial"/>
+                <w:sz w:val="24"/>
+                <w:szCs w:val="24"/>
+                <w:lang w:val="es-AR"/>
+              </w:rPr>
+              <w:t>é</w:t>
+            </w:r>
+            <w:r>
+              <w:rPr>
+                <w:rFonts w:ascii="Arial" w:eastAsia="Arial" w:hAnsi="Arial" w:cs="Arial"/>
+                <w:sz w:val="24"/>
+                <w:szCs w:val="24"/>
+                <w:lang w:val="es-AR"/>
+              </w:rPr>
+              <w:t>n y Norma</w:t>
             </w:r>
             <w:r>
               <w:rPr>
@@ -4093,9 +4113,6 @@
         </w:tc>
       </w:tr>
       <w:tr>
-        <w:trPr>
-          <w:trHeight w:hRule="exact" w:val="10934"/>
-        </w:trPr>
         <w:tc>
           <w:tcPr>
             <w:tcW w:w="10190" w:type="dxa"/>
@@ -4124,7 +4141,6 @@
                 <w:szCs w:val="24"/>
                 <w:lang w:val="es-AR"/>
               </w:rPr>
-              <w:lastRenderedPageBreak/>
               <w:t>Cu</w:t>
             </w:r>
             <w:r>
@@ -4256,245 +4272,6 @@
               <w:rPr>
                 <w:rFonts w:ascii="Arial" w:eastAsia="Arial" w:hAnsi="Arial" w:cs="Arial"/>
                 <w:spacing w:val="1"/>
-                <w:sz w:val="24"/>
-                <w:szCs w:val="24"/>
-                <w:lang w:val="es-AR"/>
-              </w:rPr>
-              <w:t xml:space="preserve"> </w:t>
-            </w:r>
-            <w:r>
-              <w:rPr>
-                <w:rFonts w:ascii="Arial" w:eastAsia="Arial" w:hAnsi="Arial" w:cs="Arial"/>
-                <w:sz w:val="24"/>
-                <w:szCs w:val="24"/>
-                <w:lang w:val="es-AR"/>
-              </w:rPr>
-              <w:t>(pre</w:t>
-            </w:r>
-            <w:r>
-              <w:rPr>
-                <w:rFonts w:ascii="Arial" w:eastAsia="Arial" w:hAnsi="Arial" w:cs="Arial"/>
-                <w:spacing w:val="-1"/>
-                <w:sz w:val="24"/>
-                <w:szCs w:val="24"/>
-                <w:lang w:val="es-AR"/>
-              </w:rPr>
-              <w:t>g</w:t>
-            </w:r>
-            <w:r>
-              <w:rPr>
-                <w:rFonts w:ascii="Arial" w:eastAsia="Arial" w:hAnsi="Arial" w:cs="Arial"/>
-                <w:spacing w:val="1"/>
-                <w:sz w:val="24"/>
-                <w:szCs w:val="24"/>
-                <w:lang w:val="es-AR"/>
-              </w:rPr>
-              <w:t>un</w:t>
-            </w:r>
-            <w:r>
-              <w:rPr>
-                <w:rFonts w:ascii="Arial" w:eastAsia="Arial" w:hAnsi="Arial" w:cs="Arial"/>
-                <w:sz w:val="24"/>
-                <w:szCs w:val="24"/>
-                <w:lang w:val="es-AR"/>
-              </w:rPr>
-              <w:t>t</w:t>
-            </w:r>
-            <w:r>
-              <w:rPr>
-                <w:rFonts w:ascii="Arial" w:eastAsia="Arial" w:hAnsi="Arial" w:cs="Arial"/>
-                <w:spacing w:val="1"/>
-                <w:sz w:val="24"/>
-                <w:szCs w:val="24"/>
-                <w:lang w:val="es-AR"/>
-              </w:rPr>
-              <w:t>a</w:t>
-            </w:r>
-            <w:r>
-              <w:rPr>
-                <w:rFonts w:ascii="Arial" w:eastAsia="Arial" w:hAnsi="Arial" w:cs="Arial"/>
-                <w:sz w:val="24"/>
-                <w:szCs w:val="24"/>
-                <w:lang w:val="es-AR"/>
-              </w:rPr>
-              <w:t>s</w:t>
-            </w:r>
-            <w:r>
-              <w:rPr>
-                <w:rFonts w:ascii="Arial" w:eastAsia="Arial" w:hAnsi="Arial" w:cs="Arial"/>
-                <w:spacing w:val="-2"/>
-                <w:sz w:val="24"/>
-                <w:szCs w:val="24"/>
-                <w:lang w:val="es-AR"/>
-              </w:rPr>
-              <w:t xml:space="preserve"> </w:t>
-            </w:r>
-            <w:r>
-              <w:rPr>
-                <w:rFonts w:ascii="Arial" w:eastAsia="Arial" w:hAnsi="Arial" w:cs="Arial"/>
-                <w:sz w:val="24"/>
-                <w:szCs w:val="24"/>
-                <w:lang w:val="es-AR"/>
-              </w:rPr>
-              <w:t>c</w:t>
-            </w:r>
-            <w:r>
-              <w:rPr>
-                <w:rFonts w:ascii="Arial" w:eastAsia="Arial" w:hAnsi="Arial" w:cs="Arial"/>
-                <w:spacing w:val="1"/>
-                <w:sz w:val="24"/>
-                <w:szCs w:val="24"/>
-                <w:lang w:val="es-AR"/>
-              </w:rPr>
-              <w:t>o</w:t>
-            </w:r>
-            <w:r>
-              <w:rPr>
-                <w:rFonts w:ascii="Arial" w:eastAsia="Arial" w:hAnsi="Arial" w:cs="Arial"/>
-                <w:sz w:val="24"/>
-                <w:szCs w:val="24"/>
-                <w:lang w:val="es-AR"/>
-              </w:rPr>
-              <w:t>n</w:t>
-            </w:r>
-            <w:r>
-              <w:rPr>
-                <w:rFonts w:ascii="Arial" w:eastAsia="Arial" w:hAnsi="Arial" w:cs="Arial"/>
-                <w:spacing w:val="-1"/>
-                <w:sz w:val="24"/>
-                <w:szCs w:val="24"/>
-                <w:lang w:val="es-AR"/>
-              </w:rPr>
-              <w:t xml:space="preserve"> </w:t>
-            </w:r>
-            <w:r>
-              <w:rPr>
-                <w:rFonts w:ascii="Arial" w:eastAsia="Arial" w:hAnsi="Arial" w:cs="Arial"/>
-                <w:sz w:val="24"/>
-                <w:szCs w:val="24"/>
-                <w:lang w:val="es-AR"/>
-              </w:rPr>
-              <w:t>s</w:t>
-            </w:r>
-            <w:r>
-              <w:rPr>
-                <w:rFonts w:ascii="Arial" w:eastAsia="Arial" w:hAnsi="Arial" w:cs="Arial"/>
-                <w:spacing w:val="1"/>
-                <w:sz w:val="24"/>
-                <w:szCs w:val="24"/>
-                <w:lang w:val="es-AR"/>
-              </w:rPr>
-              <w:t>u</w:t>
-            </w:r>
-            <w:r>
-              <w:rPr>
-                <w:rFonts w:ascii="Arial" w:eastAsia="Arial" w:hAnsi="Arial" w:cs="Arial"/>
-                <w:sz w:val="24"/>
-                <w:szCs w:val="24"/>
-                <w:lang w:val="es-AR"/>
-              </w:rPr>
-              <w:t xml:space="preserve">s </w:t>
-            </w:r>
-            <w:r>
-              <w:rPr>
-                <w:rFonts w:ascii="Arial" w:eastAsia="Arial" w:hAnsi="Arial" w:cs="Arial"/>
-                <w:spacing w:val="-3"/>
-                <w:sz w:val="24"/>
-                <w:szCs w:val="24"/>
-                <w:lang w:val="es-AR"/>
-              </w:rPr>
-              <w:t>r</w:t>
-            </w:r>
-            <w:r>
-              <w:rPr>
-                <w:rFonts w:ascii="Arial" w:eastAsia="Arial" w:hAnsi="Arial" w:cs="Arial"/>
-                <w:spacing w:val="1"/>
-                <w:sz w:val="24"/>
-                <w:szCs w:val="24"/>
-                <w:lang w:val="es-AR"/>
-              </w:rPr>
-              <w:t>e</w:t>
-            </w:r>
-            <w:r>
-              <w:rPr>
-                <w:rFonts w:ascii="Arial" w:eastAsia="Arial" w:hAnsi="Arial" w:cs="Arial"/>
-                <w:sz w:val="24"/>
-                <w:szCs w:val="24"/>
-                <w:lang w:val="es-AR"/>
-              </w:rPr>
-              <w:t>s</w:t>
-            </w:r>
-            <w:r>
-              <w:rPr>
-                <w:rFonts w:ascii="Arial" w:eastAsia="Arial" w:hAnsi="Arial" w:cs="Arial"/>
-                <w:spacing w:val="1"/>
-                <w:sz w:val="24"/>
-                <w:szCs w:val="24"/>
-                <w:lang w:val="es-AR"/>
-              </w:rPr>
-              <w:t>p</w:t>
-            </w:r>
-            <w:r>
-              <w:rPr>
-                <w:rFonts w:ascii="Arial" w:eastAsia="Arial" w:hAnsi="Arial" w:cs="Arial"/>
-                <w:spacing w:val="-1"/>
-                <w:sz w:val="24"/>
-                <w:szCs w:val="24"/>
-                <w:lang w:val="es-AR"/>
-              </w:rPr>
-              <w:t>u</w:t>
-            </w:r>
-            <w:r>
-              <w:rPr>
-                <w:rFonts w:ascii="Arial" w:eastAsia="Arial" w:hAnsi="Arial" w:cs="Arial"/>
-                <w:spacing w:val="1"/>
-                <w:sz w:val="24"/>
-                <w:szCs w:val="24"/>
-                <w:lang w:val="es-AR"/>
-              </w:rPr>
-              <w:t>e</w:t>
-            </w:r>
-            <w:r>
-              <w:rPr>
-                <w:rFonts w:ascii="Arial" w:eastAsia="Arial" w:hAnsi="Arial" w:cs="Arial"/>
-                <w:sz w:val="24"/>
-                <w:szCs w:val="24"/>
-                <w:lang w:val="es-AR"/>
-              </w:rPr>
-              <w:t>st</w:t>
-            </w:r>
-            <w:r>
-              <w:rPr>
-                <w:rFonts w:ascii="Arial" w:eastAsia="Arial" w:hAnsi="Arial" w:cs="Arial"/>
-                <w:spacing w:val="1"/>
-                <w:sz w:val="24"/>
-                <w:szCs w:val="24"/>
-                <w:lang w:val="es-AR"/>
-              </w:rPr>
-              <w:t>a</w:t>
-            </w:r>
-            <w:r>
-              <w:rPr>
-                <w:rFonts w:ascii="Arial" w:eastAsia="Arial" w:hAnsi="Arial" w:cs="Arial"/>
-                <w:sz w:val="24"/>
-                <w:szCs w:val="24"/>
-                <w:lang w:val="es-AR"/>
-              </w:rPr>
-              <w:t>s</w:t>
-            </w:r>
-            <w:r>
-              <w:rPr>
-                <w:rFonts w:ascii="Arial" w:eastAsia="Arial" w:hAnsi="Arial" w:cs="Arial"/>
-                <w:spacing w:val="4"/>
-                <w:sz w:val="24"/>
-                <w:szCs w:val="24"/>
-                <w:lang w:val="es-AR"/>
-              </w:rPr>
-              <w:t>)</w:t>
-            </w:r>
-            <w:r>
-              <w:rPr>
-                <w:rFonts w:ascii="Arial" w:eastAsia="Arial" w:hAnsi="Arial" w:cs="Arial"/>
                 <w:sz w:val="24"/>
                 <w:szCs w:val="24"/>
                 <w:lang w:val="es-AR"/>
@@ -4520,6 +4297,7 @@
               <w:ind w:left="102"/>
               <w:rPr>
                 <w:rFonts w:ascii="Arial" w:eastAsia="Arial" w:hAnsi="Arial" w:cs="Arial"/>
+                <w:b/>
                 <w:sz w:val="24"/>
                 <w:szCs w:val="24"/>
                 <w:lang w:val="es-AR"/>
@@ -4528,21 +4306,38 @@
             <w:r>
               <w:rPr>
                 <w:rFonts w:ascii="Arial" w:eastAsia="Arial" w:hAnsi="Arial" w:cs="Arial"/>
-                <w:sz w:val="24"/>
-                <w:szCs w:val="24"/>
-                <w:lang w:val="es-AR"/>
-              </w:rPr>
-              <w:t>Trato con el cliente</w:t>
+                <w:b/>
+                <w:sz w:val="24"/>
+                <w:szCs w:val="24"/>
+                <w:lang w:val="es-AR"/>
+              </w:rPr>
+              <w:t>¿Cómo es la f</w:t>
+            </w:r>
+            <w:r>
+              <w:rPr>
+                <w:rFonts w:ascii="Arial" w:eastAsia="Arial" w:hAnsi="Arial" w:cs="Arial"/>
+                <w:b/>
+                <w:sz w:val="24"/>
+                <w:szCs w:val="24"/>
+                <w:lang w:val="es-AR"/>
+              </w:rPr>
+              <w:t xml:space="preserve">orma de contacto </w:t>
+            </w:r>
+            <w:r>
+              <w:rPr>
+                <w:rFonts w:ascii="Arial" w:eastAsia="Arial" w:hAnsi="Arial" w:cs="Arial"/>
+                <w:b/>
+                <w:sz w:val="24"/>
+                <w:szCs w:val="24"/>
+                <w:lang w:val="es-AR"/>
+              </w:rPr>
+              <w:t>con el cliente?</w:t>
             </w:r>
           </w:p>
           <w:p>
             <w:pPr>
-              <w:pStyle w:val="Prrafodelista"/>
-              <w:numPr>
-                <w:ilvl w:val="0"/>
-                <w:numId w:val="2"/>
-              </w:numPr>
               <w:spacing w:line="260" w:lineRule="exact"/>
+              <w:ind w:left="102"/>
               <w:rPr>
                 <w:rFonts w:ascii="Arial" w:eastAsia="Arial" w:hAnsi="Arial" w:cs="Arial"/>
                 <w:sz w:val="24"/>
@@ -4557,292 +4352,7 @@
                 <w:szCs w:val="24"/>
                 <w:lang w:val="es-AR"/>
               </w:rPr>
-              <w:t>Forma de contacto con los clientes? (faltan datos del cliente en la planilla) Contacto por teléfono o mail, pero desean que el contacto sea por la pagina vía mail y ya no por teléfono, hubo un error en la impresión del Excel, faltaron los campos de mail, teléfono y dirección</w:t>
-            </w:r>
-          </w:p>
-          <w:p>
-            <w:pPr>
-              <w:pStyle w:val="Prrafodelista"/>
-              <w:numPr>
-                <w:ilvl w:val="0"/>
-                <w:numId w:val="2"/>
-              </w:numPr>
-              <w:spacing w:line="260" w:lineRule="exact"/>
-              <w:rPr>
-                <w:rFonts w:ascii="Arial" w:eastAsia="Arial" w:hAnsi="Arial" w:cs="Arial"/>
-                <w:sz w:val="24"/>
-                <w:szCs w:val="24"/>
-                <w:lang w:val="es-AR"/>
-              </w:rPr>
-            </w:pPr>
-            <w:r>
-              <w:rPr>
-                <w:rFonts w:ascii="Arial" w:eastAsia="Arial" w:hAnsi="Arial" w:cs="Arial"/>
-                <w:sz w:val="24"/>
-                <w:szCs w:val="24"/>
-                <w:lang w:val="es-AR"/>
-              </w:rPr>
-              <w:t>Porque quieren operar con tarjeta</w:t>
-            </w:r>
-            <w:proofErr w:type="gramStart"/>
-            <w:r>
-              <w:rPr>
-                <w:rFonts w:ascii="Arial" w:eastAsia="Arial" w:hAnsi="Arial" w:cs="Arial"/>
-                <w:sz w:val="24"/>
-                <w:szCs w:val="24"/>
-                <w:lang w:val="es-AR"/>
-              </w:rPr>
-              <w:t>?</w:t>
-            </w:r>
-            <w:proofErr w:type="gramEnd"/>
-            <w:r>
-              <w:rPr>
-                <w:rFonts w:ascii="Arial" w:eastAsia="Arial" w:hAnsi="Arial" w:cs="Arial"/>
-                <w:sz w:val="24"/>
-                <w:szCs w:val="24"/>
-                <w:lang w:val="es-AR"/>
-              </w:rPr>
-              <w:t xml:space="preserve">  Clientes por lo general mayores, comprobantes por mail, la compra por tarjeta resulta más práctica para la gente y posibilita el blanqueo, se trabajaría él envía por correo simple</w:t>
-            </w:r>
-          </w:p>
-          <w:p>
-            <w:pPr>
-              <w:pStyle w:val="Prrafodelista"/>
-              <w:numPr>
-                <w:ilvl w:val="0"/>
-                <w:numId w:val="2"/>
-              </w:numPr>
-              <w:spacing w:line="260" w:lineRule="exact"/>
-              <w:rPr>
-                <w:rFonts w:ascii="Arial" w:eastAsia="Arial" w:hAnsi="Arial" w:cs="Arial"/>
-                <w:sz w:val="24"/>
-                <w:szCs w:val="24"/>
-                <w:lang w:val="es-AR"/>
-              </w:rPr>
-            </w:pPr>
-            <w:r>
-              <w:rPr>
-                <w:rFonts w:ascii="Arial" w:eastAsia="Arial" w:hAnsi="Arial" w:cs="Arial"/>
-                <w:sz w:val="24"/>
-                <w:szCs w:val="24"/>
-                <w:lang w:val="es-AR"/>
-              </w:rPr>
-              <w:t>La nueva forma de pago afectaría los envíos a contra reembolso, que nueva forma de envió pretenden utilizar</w:t>
-            </w:r>
-            <w:proofErr w:type="gramStart"/>
-            <w:r>
-              <w:rPr>
-                <w:rFonts w:ascii="Arial" w:eastAsia="Arial" w:hAnsi="Arial" w:cs="Arial"/>
-                <w:sz w:val="24"/>
-                <w:szCs w:val="24"/>
-                <w:lang w:val="es-AR"/>
-              </w:rPr>
-              <w:t>?</w:t>
-            </w:r>
-            <w:proofErr w:type="gramEnd"/>
-            <w:r>
-              <w:rPr>
-                <w:rFonts w:ascii="Arial" w:eastAsia="Arial" w:hAnsi="Arial" w:cs="Arial"/>
-                <w:sz w:val="24"/>
-                <w:szCs w:val="24"/>
-                <w:lang w:val="es-AR"/>
-              </w:rPr>
-              <w:t xml:space="preserve"> Esta arriba</w:t>
-            </w:r>
-          </w:p>
-          <w:p>
-            <w:pPr>
-              <w:pStyle w:val="Prrafodelista"/>
-              <w:numPr>
-                <w:ilvl w:val="0"/>
-                <w:numId w:val="2"/>
-              </w:numPr>
-              <w:spacing w:line="260" w:lineRule="exact"/>
-              <w:rPr>
-                <w:rFonts w:ascii="Arial" w:eastAsia="Arial" w:hAnsi="Arial" w:cs="Arial"/>
-                <w:sz w:val="24"/>
-                <w:szCs w:val="24"/>
-                <w:lang w:val="es-AR"/>
-              </w:rPr>
-            </w:pPr>
-            <w:r>
-              <w:rPr>
-                <w:rFonts w:ascii="Arial" w:eastAsia="Arial" w:hAnsi="Arial" w:cs="Arial"/>
-                <w:sz w:val="24"/>
-                <w:szCs w:val="24"/>
-                <w:lang w:val="es-AR"/>
-              </w:rPr>
-              <w:t>Aceptan devoluciones</w:t>
-            </w:r>
-            <w:proofErr w:type="gramStart"/>
-            <w:r>
-              <w:rPr>
-                <w:rFonts w:ascii="Arial" w:eastAsia="Arial" w:hAnsi="Arial" w:cs="Arial"/>
-                <w:sz w:val="24"/>
-                <w:szCs w:val="24"/>
-                <w:lang w:val="es-AR"/>
-              </w:rPr>
-              <w:t>?</w:t>
-            </w:r>
-            <w:proofErr w:type="gramEnd"/>
-            <w:r>
-              <w:rPr>
-                <w:rFonts w:ascii="Arial" w:eastAsia="Arial" w:hAnsi="Arial" w:cs="Arial"/>
-                <w:sz w:val="24"/>
-                <w:szCs w:val="24"/>
-                <w:lang w:val="es-AR"/>
-              </w:rPr>
-              <w:t xml:space="preserve"> Bajo qué circunstancias</w:t>
-            </w:r>
-            <w:proofErr w:type="gramStart"/>
-            <w:r>
-              <w:rPr>
-                <w:rFonts w:ascii="Arial" w:eastAsia="Arial" w:hAnsi="Arial" w:cs="Arial"/>
-                <w:sz w:val="24"/>
-                <w:szCs w:val="24"/>
-                <w:lang w:val="es-AR"/>
-              </w:rPr>
-              <w:t>?</w:t>
-            </w:r>
-            <w:proofErr w:type="gramEnd"/>
-            <w:r>
-              <w:rPr>
-                <w:rFonts w:ascii="Arial" w:eastAsia="Arial" w:hAnsi="Arial" w:cs="Arial"/>
-                <w:sz w:val="24"/>
-                <w:szCs w:val="24"/>
-                <w:lang w:val="es-AR"/>
-              </w:rPr>
-              <w:t xml:space="preserve"> No hay ningún tipo de devolución, el servicio es bueno, no hay libros defectuosos</w:t>
-            </w:r>
-          </w:p>
-          <w:p>
-            <w:pPr>
-              <w:pStyle w:val="Prrafodelista"/>
-              <w:numPr>
-                <w:ilvl w:val="0"/>
-                <w:numId w:val="2"/>
-              </w:numPr>
-              <w:spacing w:line="260" w:lineRule="exact"/>
-              <w:rPr>
-                <w:rFonts w:ascii="Arial" w:eastAsia="Arial" w:hAnsi="Arial" w:cs="Arial"/>
-                <w:sz w:val="24"/>
-                <w:szCs w:val="24"/>
-                <w:lang w:val="es-AR"/>
-              </w:rPr>
-            </w:pPr>
-            <w:r>
-              <w:rPr>
-                <w:rFonts w:ascii="Arial" w:eastAsia="Arial" w:hAnsi="Arial" w:cs="Arial"/>
-                <w:sz w:val="24"/>
-                <w:szCs w:val="24"/>
-                <w:lang w:val="es-AR"/>
-              </w:rPr>
-              <w:t>Tienen algún tipo de descuento</w:t>
-            </w:r>
-            <w:proofErr w:type="gramStart"/>
-            <w:r>
-              <w:rPr>
-                <w:rFonts w:ascii="Arial" w:eastAsia="Arial" w:hAnsi="Arial" w:cs="Arial"/>
-                <w:sz w:val="24"/>
-                <w:szCs w:val="24"/>
-                <w:lang w:val="es-AR"/>
-              </w:rPr>
-              <w:t>?</w:t>
-            </w:r>
-            <w:proofErr w:type="gramEnd"/>
-            <w:r>
-              <w:rPr>
-                <w:rFonts w:ascii="Arial" w:eastAsia="Arial" w:hAnsi="Arial" w:cs="Arial"/>
-                <w:sz w:val="24"/>
-                <w:szCs w:val="24"/>
-                <w:lang w:val="es-AR"/>
-              </w:rPr>
-              <w:t xml:space="preserve"> Si, como funciona</w:t>
-            </w:r>
-            <w:proofErr w:type="gramStart"/>
-            <w:r>
-              <w:rPr>
-                <w:rFonts w:ascii="Arial" w:eastAsia="Arial" w:hAnsi="Arial" w:cs="Arial"/>
-                <w:sz w:val="24"/>
-                <w:szCs w:val="24"/>
-                <w:lang w:val="es-AR"/>
-              </w:rPr>
-              <w:t>?</w:t>
-            </w:r>
-            <w:proofErr w:type="gramEnd"/>
-            <w:r>
-              <w:rPr>
-                <w:rFonts w:ascii="Arial" w:eastAsia="Arial" w:hAnsi="Arial" w:cs="Arial"/>
-                <w:sz w:val="24"/>
-                <w:szCs w:val="24"/>
-                <w:lang w:val="es-AR"/>
-              </w:rPr>
-              <w:t xml:space="preserve"> No, interesa agregar</w:t>
-            </w:r>
-            <w:proofErr w:type="gramStart"/>
-            <w:r>
-              <w:rPr>
-                <w:rFonts w:ascii="Arial" w:eastAsia="Arial" w:hAnsi="Arial" w:cs="Arial"/>
-                <w:sz w:val="24"/>
-                <w:szCs w:val="24"/>
-                <w:lang w:val="es-AR"/>
-              </w:rPr>
-              <w:t>?</w:t>
-            </w:r>
-            <w:proofErr w:type="gramEnd"/>
-            <w:r>
-              <w:rPr>
-                <w:rFonts w:ascii="Arial" w:eastAsia="Arial" w:hAnsi="Arial" w:cs="Arial"/>
-                <w:sz w:val="24"/>
-                <w:szCs w:val="24"/>
-                <w:lang w:val="es-AR"/>
-              </w:rPr>
-              <w:t xml:space="preserve"> Formas de descuento por ahora no hay, ni interesan para esta etapa al menos</w:t>
-            </w:r>
-          </w:p>
-          <w:p>
-            <w:pPr>
-              <w:pStyle w:val="Prrafodelista"/>
-              <w:numPr>
-                <w:ilvl w:val="0"/>
-                <w:numId w:val="2"/>
-              </w:numPr>
-              <w:spacing w:line="260" w:lineRule="exact"/>
-              <w:rPr>
-                <w:rFonts w:ascii="Arial" w:eastAsia="Arial" w:hAnsi="Arial" w:cs="Arial"/>
-                <w:sz w:val="24"/>
-                <w:szCs w:val="24"/>
-                <w:lang w:val="es-AR"/>
-              </w:rPr>
-            </w:pPr>
-            <w:r>
-              <w:rPr>
-                <w:rFonts w:ascii="Arial" w:eastAsia="Arial" w:hAnsi="Arial" w:cs="Arial"/>
-                <w:sz w:val="24"/>
-                <w:szCs w:val="24"/>
-                <w:lang w:val="es-AR"/>
-              </w:rPr>
-              <w:t>Algo que quieran comentar sobre los clientes</w:t>
-            </w:r>
-            <w:proofErr w:type="gramStart"/>
-            <w:r>
-              <w:rPr>
-                <w:rFonts w:ascii="Arial" w:eastAsia="Arial" w:hAnsi="Arial" w:cs="Arial"/>
-                <w:sz w:val="24"/>
-                <w:szCs w:val="24"/>
-                <w:lang w:val="es-AR"/>
-              </w:rPr>
-              <w:t>?</w:t>
-            </w:r>
-            <w:proofErr w:type="gramEnd"/>
-            <w:r>
-              <w:rPr>
-                <w:rFonts w:ascii="Arial" w:eastAsia="Arial" w:hAnsi="Arial" w:cs="Arial"/>
-                <w:sz w:val="24"/>
-                <w:szCs w:val="24"/>
-                <w:lang w:val="es-AR"/>
-              </w:rPr>
-              <w:t xml:space="preserve"> Nada</w:t>
+              <w:t>El contacto se realiza vía teléfono o mail. Preferimos que el contacto ahora se realice únicamente a través de la página web por mail y ya no por teléfono.</w:t>
             </w:r>
           </w:p>
           <w:p>
@@ -4863,6 +4373,7 @@
               <w:ind w:left="102"/>
               <w:rPr>
                 <w:rFonts w:ascii="Arial" w:eastAsia="Arial" w:hAnsi="Arial" w:cs="Arial"/>
+                <w:b/>
                 <w:sz w:val="24"/>
                 <w:szCs w:val="24"/>
                 <w:lang w:val="es-AR"/>
@@ -4871,21 +4382,58 @@
             <w:r>
               <w:rPr>
                 <w:rFonts w:ascii="Arial" w:eastAsia="Arial" w:hAnsi="Arial" w:cs="Arial"/>
-                <w:sz w:val="24"/>
-                <w:szCs w:val="24"/>
-                <w:lang w:val="es-AR"/>
-              </w:rPr>
-              <w:t>Administración</w:t>
+                <w:b/>
+                <w:sz w:val="24"/>
+                <w:szCs w:val="24"/>
+                <w:lang w:val="es-AR"/>
+              </w:rPr>
+              <w:t>¿</w:t>
+            </w:r>
+            <w:r>
+              <w:rPr>
+                <w:rFonts w:ascii="Arial" w:eastAsia="Arial" w:hAnsi="Arial" w:cs="Arial"/>
+                <w:b/>
+                <w:sz w:val="24"/>
+                <w:szCs w:val="24"/>
+                <w:lang w:val="es-AR"/>
+              </w:rPr>
+              <w:t>Por</w:t>
+            </w:r>
+            <w:r>
+              <w:rPr>
+                <w:rFonts w:ascii="Arial" w:eastAsia="Arial" w:hAnsi="Arial" w:cs="Arial"/>
+                <w:b/>
+                <w:sz w:val="24"/>
+                <w:szCs w:val="24"/>
+                <w:lang w:val="es-AR"/>
+              </w:rPr>
+              <w:t xml:space="preserve"> qué</w:t>
+            </w:r>
+            <w:r>
+              <w:rPr>
+                <w:rFonts w:ascii="Arial" w:eastAsia="Arial" w:hAnsi="Arial" w:cs="Arial"/>
+                <w:b/>
+                <w:sz w:val="24"/>
+                <w:szCs w:val="24"/>
+                <w:lang w:val="es-AR"/>
+              </w:rPr>
+              <w:t xml:space="preserve"> quieren operar con tarjeta</w:t>
+            </w:r>
+            <w:r>
+              <w:rPr>
+                <w:rFonts w:ascii="Arial" w:eastAsia="Arial" w:hAnsi="Arial" w:cs="Arial"/>
+                <w:b/>
+                <w:sz w:val="24"/>
+                <w:szCs w:val="24"/>
+                <w:lang w:val="es-AR"/>
+              </w:rPr>
+              <w:t xml:space="preserve"> de crédito?</w:t>
             </w:r>
           </w:p>
           <w:p>
             <w:pPr>
-              <w:pStyle w:val="Prrafodelista"/>
-              <w:numPr>
-                <w:ilvl w:val="0"/>
-                <w:numId w:val="2"/>
-              </w:numPr>
               <w:spacing w:line="260" w:lineRule="exact"/>
+              <w:ind w:left="102"/>
               <w:rPr>
                 <w:rFonts w:ascii="Arial" w:eastAsia="Arial" w:hAnsi="Arial" w:cs="Arial"/>
                 <w:sz w:val="24"/>
@@ -4900,247 +4448,98 @@
                 <w:szCs w:val="24"/>
                 <w:lang w:val="es-AR"/>
               </w:rPr>
-              <w:t>Como manejan o siguen las ventas? Que problemas tuvieron</w:t>
-            </w:r>
-            <w:proofErr w:type="gramStart"/>
-            <w:r>
-              <w:rPr>
-                <w:rFonts w:ascii="Arial" w:eastAsia="Arial" w:hAnsi="Arial" w:cs="Arial"/>
-                <w:sz w:val="24"/>
-                <w:szCs w:val="24"/>
-                <w:lang w:val="es-AR"/>
-              </w:rPr>
-              <w:t>?</w:t>
-            </w:r>
-            <w:proofErr w:type="gramEnd"/>
-            <w:r>
-              <w:rPr>
-                <w:rFonts w:ascii="Arial" w:eastAsia="Arial" w:hAnsi="Arial" w:cs="Arial"/>
-                <w:sz w:val="24"/>
-                <w:szCs w:val="24"/>
-                <w:lang w:val="es-AR"/>
-              </w:rPr>
-              <w:t xml:space="preserve"> Como les gustaría que fuera</w:t>
-            </w:r>
-            <w:proofErr w:type="gramStart"/>
-            <w:r>
-              <w:rPr>
-                <w:rFonts w:ascii="Arial" w:eastAsia="Arial" w:hAnsi="Arial" w:cs="Arial"/>
-                <w:sz w:val="24"/>
-                <w:szCs w:val="24"/>
-                <w:lang w:val="es-AR"/>
-              </w:rPr>
-              <w:t>?</w:t>
-            </w:r>
-            <w:proofErr w:type="gramEnd"/>
-            <w:r>
-              <w:rPr>
-                <w:rFonts w:ascii="Arial" w:eastAsia="Arial" w:hAnsi="Arial" w:cs="Arial"/>
-                <w:sz w:val="24"/>
-                <w:szCs w:val="24"/>
-                <w:lang w:val="es-AR"/>
-              </w:rPr>
-              <w:t xml:space="preserve"> Sin graves problemas, a excepción de días con muchas ventas que generan </w:t>
-            </w:r>
-            <w:r>
-              <w:rPr>
-                <w:rFonts w:ascii="Arial" w:eastAsia="Arial" w:hAnsi="Arial" w:cs="Arial"/>
-                <w:sz w:val="24"/>
-                <w:szCs w:val="24"/>
-                <w:lang w:val="es-AR"/>
-              </w:rPr>
-              <w:t>pérdidas</w:t>
-            </w:r>
-            <w:r>
-              <w:rPr>
-                <w:rFonts w:ascii="Arial" w:eastAsia="Arial" w:hAnsi="Arial" w:cs="Arial"/>
-                <w:sz w:val="24"/>
-                <w:szCs w:val="24"/>
-                <w:lang w:val="es-AR"/>
-              </w:rPr>
-              <w:t xml:space="preserve"> relevantes de </w:t>
-            </w:r>
-            <w:r>
-              <w:rPr>
-                <w:rFonts w:ascii="Arial" w:eastAsia="Arial" w:hAnsi="Arial" w:cs="Arial"/>
-                <w:sz w:val="24"/>
-                <w:szCs w:val="24"/>
-                <w:lang w:val="es-AR"/>
-              </w:rPr>
-              <w:t>información, solo registran la venta y actualización de pedidos (lista de pedidos), los clientes pueden ver el estado de su pedido, la fecha del pedido y su pedidos mismo, el estado se cambiaría manualmente (pendiente/enviado/llego)el ultimo lo cambiaría el cliente</w:t>
-            </w:r>
-          </w:p>
-          <w:p>
-            <w:pPr>
-              <w:pStyle w:val="Prrafodelista"/>
-              <w:numPr>
-                <w:ilvl w:val="0"/>
-                <w:numId w:val="2"/>
-              </w:numPr>
-              <w:spacing w:line="260" w:lineRule="exact"/>
-              <w:rPr>
-                <w:rFonts w:ascii="Arial" w:eastAsia="Arial" w:hAnsi="Arial" w:cs="Arial"/>
-                <w:sz w:val="24"/>
-                <w:szCs w:val="24"/>
-                <w:lang w:val="es-AR"/>
-              </w:rPr>
-            </w:pPr>
-            <w:r>
-              <w:rPr>
-                <w:rFonts w:ascii="Arial" w:eastAsia="Arial" w:hAnsi="Arial" w:cs="Arial"/>
-                <w:sz w:val="24"/>
-                <w:szCs w:val="24"/>
-                <w:lang w:val="es-AR"/>
-              </w:rPr>
-              <w:t>Tipo de liquidación que manejan?</w:t>
-            </w:r>
-            <w:r>
-              <w:rPr>
-                <w:rFonts w:ascii="Arial" w:eastAsia="Arial" w:hAnsi="Arial" w:cs="Arial"/>
-                <w:sz w:val="24"/>
-                <w:szCs w:val="24"/>
-                <w:lang w:val="es-AR"/>
-              </w:rPr>
-              <w:t xml:space="preserve"> No les interesa por vía web, se hace manualmente y se encarga Norma, si les interesa saber los libros más vendidos (un reporte) entre dos fechas y lo mismo con usuarios registrados</w:t>
-            </w:r>
-          </w:p>
-          <w:p>
-            <w:pPr>
-              <w:pStyle w:val="Prrafodelista"/>
-              <w:numPr>
-                <w:ilvl w:val="0"/>
-                <w:numId w:val="2"/>
-              </w:numPr>
-              <w:spacing w:line="260" w:lineRule="exact"/>
-              <w:rPr>
-                <w:rFonts w:ascii="Arial" w:eastAsia="Arial" w:hAnsi="Arial" w:cs="Arial"/>
-                <w:sz w:val="24"/>
-                <w:szCs w:val="24"/>
-                <w:lang w:val="es-AR"/>
-              </w:rPr>
-            </w:pPr>
-            <w:r>
-              <w:rPr>
-                <w:rFonts w:ascii="Arial" w:eastAsia="Arial" w:hAnsi="Arial" w:cs="Arial"/>
-                <w:sz w:val="24"/>
-                <w:szCs w:val="24"/>
-                <w:lang w:val="es-AR"/>
-              </w:rPr>
-              <w:t>Algún tipo de cuestión legal?</w:t>
-            </w:r>
-            <w:r>
-              <w:rPr>
-                <w:rFonts w:ascii="Arial" w:eastAsia="Arial" w:hAnsi="Arial" w:cs="Arial"/>
-                <w:sz w:val="24"/>
-                <w:szCs w:val="24"/>
-                <w:lang w:val="es-AR"/>
-              </w:rPr>
-              <w:t xml:space="preserve"> Ninguna, no quieren quilombo con nadie</w:t>
-            </w:r>
-          </w:p>
-          <w:p>
-            <w:pPr>
-              <w:pStyle w:val="Prrafodelista"/>
-              <w:numPr>
-                <w:ilvl w:val="0"/>
-                <w:numId w:val="2"/>
-              </w:numPr>
-              <w:spacing w:line="260" w:lineRule="exact"/>
-              <w:rPr>
-                <w:rFonts w:ascii="Arial" w:eastAsia="Arial" w:hAnsi="Arial" w:cs="Arial"/>
-                <w:sz w:val="24"/>
-                <w:szCs w:val="24"/>
-                <w:lang w:val="es-AR"/>
-              </w:rPr>
-            </w:pPr>
-            <w:r>
-              <w:rPr>
-                <w:rFonts w:ascii="Arial" w:eastAsia="Arial" w:hAnsi="Arial" w:cs="Arial"/>
-                <w:sz w:val="24"/>
-                <w:szCs w:val="24"/>
-                <w:lang w:val="es-AR"/>
-              </w:rPr>
-              <w:t>Algo que quieran agregar o mencionas</w:t>
-            </w:r>
-            <w:proofErr w:type="gramStart"/>
-            <w:r>
-              <w:rPr>
-                <w:rFonts w:ascii="Arial" w:eastAsia="Arial" w:hAnsi="Arial" w:cs="Arial"/>
-                <w:sz w:val="24"/>
-                <w:szCs w:val="24"/>
-                <w:lang w:val="es-AR"/>
-              </w:rPr>
-              <w:t>?</w:t>
-            </w:r>
-            <w:proofErr w:type="gramEnd"/>
-            <w:r>
-              <w:rPr>
-                <w:rFonts w:ascii="Arial" w:eastAsia="Arial" w:hAnsi="Arial" w:cs="Arial"/>
-                <w:sz w:val="24"/>
-                <w:szCs w:val="24"/>
-                <w:lang w:val="es-AR"/>
-              </w:rPr>
-              <w:t xml:space="preserve"> Administrar idiomas y autores con un </w:t>
-            </w:r>
-            <w:proofErr w:type="spellStart"/>
-            <w:r>
-              <w:rPr>
-                <w:rFonts w:ascii="Arial" w:eastAsia="Arial" w:hAnsi="Arial" w:cs="Arial"/>
-                <w:sz w:val="24"/>
-                <w:szCs w:val="24"/>
-                <w:lang w:val="es-AR"/>
-              </w:rPr>
-              <w:t>select</w:t>
-            </w:r>
-            <w:proofErr w:type="spellEnd"/>
-            <w:r>
-              <w:rPr>
-                <w:rFonts w:ascii="Arial" w:eastAsia="Arial" w:hAnsi="Arial" w:cs="Arial"/>
-                <w:sz w:val="24"/>
-                <w:szCs w:val="24"/>
-                <w:lang w:val="es-AR"/>
-              </w:rPr>
-              <w:t xml:space="preserve"> en la parte de carga, búsquedas por autor, titulo, nombre o etiqueta, carrito de compras, para venta de varios libros. Modificación de precios uno por uno (sin ningún sistema global), restricciones de que ven los usuarios registrados(detalle del libro, compra, ojeada del índice, invitados solo ven titulo, autor, precio, </w:t>
-            </w:r>
-            <w:proofErr w:type="spellStart"/>
-            <w:r>
-              <w:rPr>
-                <w:rFonts w:ascii="Arial" w:eastAsia="Arial" w:hAnsi="Arial" w:cs="Arial"/>
-                <w:sz w:val="24"/>
-                <w:szCs w:val="24"/>
-                <w:lang w:val="es-AR"/>
-              </w:rPr>
-              <w:t>isbn</w:t>
-            </w:r>
-            <w:proofErr w:type="spellEnd"/>
-            <w:r>
-              <w:rPr>
-                <w:rFonts w:ascii="Arial" w:eastAsia="Arial" w:hAnsi="Arial" w:cs="Arial"/>
-                <w:sz w:val="24"/>
-                <w:szCs w:val="24"/>
-                <w:lang w:val="es-AR"/>
-              </w:rPr>
-              <w:t xml:space="preserve">, mostrar los libros que están agotados o no(una </w:t>
-            </w:r>
-            <w:proofErr w:type="spellStart"/>
-            <w:r>
-              <w:rPr>
-                <w:rFonts w:ascii="Arial" w:eastAsia="Arial" w:hAnsi="Arial" w:cs="Arial"/>
-                <w:sz w:val="24"/>
-                <w:szCs w:val="24"/>
-                <w:lang w:val="es-AR"/>
-              </w:rPr>
-              <w:t>propieda</w:t>
-            </w:r>
-            <w:proofErr w:type="spellEnd"/>
-            <w:r>
-              <w:rPr>
-                <w:rFonts w:ascii="Arial" w:eastAsia="Arial" w:hAnsi="Arial" w:cs="Arial"/>
-                <w:sz w:val="24"/>
-                <w:szCs w:val="24"/>
-                <w:lang w:val="es-AR"/>
-              </w:rPr>
-              <w:t>)</w:t>
+              <w:t>Nuestros c</w:t>
+            </w:r>
+            <w:r>
+              <w:rPr>
+                <w:rFonts w:ascii="Arial" w:eastAsia="Arial" w:hAnsi="Arial" w:cs="Arial"/>
+                <w:sz w:val="24"/>
+                <w:szCs w:val="24"/>
+                <w:lang w:val="es-AR"/>
+              </w:rPr>
+              <w:t xml:space="preserve">lientes </w:t>
+            </w:r>
+            <w:r>
+              <w:rPr>
+                <w:rFonts w:ascii="Arial" w:eastAsia="Arial" w:hAnsi="Arial" w:cs="Arial"/>
+                <w:sz w:val="24"/>
+                <w:szCs w:val="24"/>
+                <w:lang w:val="es-AR"/>
+              </w:rPr>
+              <w:t xml:space="preserve">son </w:t>
+            </w:r>
+            <w:r>
+              <w:rPr>
+                <w:rFonts w:ascii="Arial" w:eastAsia="Arial" w:hAnsi="Arial" w:cs="Arial"/>
+                <w:sz w:val="24"/>
+                <w:szCs w:val="24"/>
+                <w:lang w:val="es-AR"/>
+              </w:rPr>
+              <w:t xml:space="preserve">por lo general </w:t>
+            </w:r>
+            <w:r>
+              <w:rPr>
+                <w:rFonts w:ascii="Arial" w:eastAsia="Arial" w:hAnsi="Arial" w:cs="Arial"/>
+                <w:sz w:val="24"/>
+                <w:szCs w:val="24"/>
+                <w:lang w:val="es-AR"/>
+              </w:rPr>
+              <w:t xml:space="preserve">personas </w:t>
+            </w:r>
+            <w:r>
+              <w:rPr>
+                <w:rFonts w:ascii="Arial" w:eastAsia="Arial" w:hAnsi="Arial" w:cs="Arial"/>
+                <w:sz w:val="24"/>
+                <w:szCs w:val="24"/>
+                <w:lang w:val="es-AR"/>
+              </w:rPr>
+              <w:t>mayores,</w:t>
+            </w:r>
+            <w:r>
+              <w:rPr>
+                <w:rFonts w:ascii="Arial" w:eastAsia="Arial" w:hAnsi="Arial" w:cs="Arial"/>
+                <w:sz w:val="24"/>
+                <w:szCs w:val="24"/>
+                <w:lang w:val="es-AR"/>
+              </w:rPr>
+              <w:t xml:space="preserve"> el envío de los comprobantes se realiza por</w:t>
+            </w:r>
+            <w:r>
+              <w:rPr>
+                <w:rFonts w:ascii="Arial" w:eastAsia="Arial" w:hAnsi="Arial" w:cs="Arial"/>
+                <w:sz w:val="24"/>
+                <w:szCs w:val="24"/>
+                <w:lang w:val="es-AR"/>
+              </w:rPr>
+              <w:t xml:space="preserve"> mail, la compra </w:t>
+            </w:r>
+            <w:r>
+              <w:rPr>
+                <w:rFonts w:ascii="Arial" w:eastAsia="Arial" w:hAnsi="Arial" w:cs="Arial"/>
+                <w:sz w:val="24"/>
+                <w:szCs w:val="24"/>
+                <w:lang w:val="es-AR"/>
+              </w:rPr>
+              <w:t>mediante</w:t>
+            </w:r>
+            <w:r>
+              <w:rPr>
+                <w:rFonts w:ascii="Arial" w:eastAsia="Arial" w:hAnsi="Arial" w:cs="Arial"/>
+                <w:sz w:val="24"/>
+                <w:szCs w:val="24"/>
+                <w:lang w:val="es-AR"/>
+              </w:rPr>
+              <w:t xml:space="preserve"> tarjeta resulta más práctica para la gente </w:t>
+            </w:r>
+            <w:r>
+              <w:rPr>
+                <w:rFonts w:ascii="Arial" w:eastAsia="Arial" w:hAnsi="Arial" w:cs="Arial"/>
+                <w:sz w:val="24"/>
+                <w:szCs w:val="24"/>
+                <w:highlight w:val="yellow"/>
+                <w:lang w:val="es-AR"/>
+              </w:rPr>
+              <w:t>y posibilita el blanqueo.</w:t>
             </w:r>
           </w:p>
           <w:p>
@@ -5161,6 +4560,7 @@
               <w:ind w:left="102"/>
               <w:rPr>
                 <w:rFonts w:ascii="Arial" w:eastAsia="Arial" w:hAnsi="Arial" w:cs="Arial"/>
+                <w:b/>
                 <w:sz w:val="24"/>
                 <w:szCs w:val="24"/>
                 <w:lang w:val="es-AR"/>
@@ -5169,21 +4569,987 @@
             <w:r>
               <w:rPr>
                 <w:rFonts w:ascii="Arial" w:eastAsia="Arial" w:hAnsi="Arial" w:cs="Arial"/>
-                <w:sz w:val="24"/>
-                <w:szCs w:val="24"/>
-                <w:lang w:val="es-AR"/>
-              </w:rPr>
-              <w:t>Interfaz Grafica</w:t>
+                <w:b/>
+                <w:sz w:val="24"/>
+                <w:szCs w:val="24"/>
+                <w:lang w:val="es-AR"/>
+              </w:rPr>
+              <w:t>La nueva forma de pa</w:t>
+            </w:r>
+            <w:r>
+              <w:rPr>
+                <w:rFonts w:ascii="Arial" w:eastAsia="Arial" w:hAnsi="Arial" w:cs="Arial"/>
+                <w:b/>
+                <w:sz w:val="24"/>
+                <w:szCs w:val="24"/>
+                <w:lang w:val="es-AR"/>
+              </w:rPr>
+              <w:t>go afectará</w:t>
+            </w:r>
+            <w:r>
+              <w:rPr>
+                <w:rFonts w:ascii="Arial" w:eastAsia="Arial" w:hAnsi="Arial" w:cs="Arial"/>
+                <w:b/>
+                <w:sz w:val="24"/>
+                <w:szCs w:val="24"/>
+                <w:lang w:val="es-AR"/>
+              </w:rPr>
+              <w:t xml:space="preserve"> los envíos</w:t>
+            </w:r>
+            <w:r>
+              <w:rPr>
+                <w:rFonts w:ascii="Arial" w:eastAsia="Arial" w:hAnsi="Arial" w:cs="Arial"/>
+                <w:b/>
+                <w:sz w:val="24"/>
+                <w:szCs w:val="24"/>
+                <w:lang w:val="es-AR"/>
+              </w:rPr>
+              <w:t xml:space="preserve"> contra reembolso, </w:t>
+            </w:r>
+            <w:r>
+              <w:rPr>
+                <w:rFonts w:ascii="Arial" w:eastAsia="Arial" w:hAnsi="Arial" w:cs="Arial"/>
+                <w:b/>
+                <w:sz w:val="24"/>
+                <w:szCs w:val="24"/>
+                <w:lang w:val="es-AR"/>
+              </w:rPr>
+              <w:t>¿</w:t>
+            </w:r>
+            <w:r>
+              <w:rPr>
+                <w:rFonts w:ascii="Arial" w:eastAsia="Arial" w:hAnsi="Arial" w:cs="Arial"/>
+                <w:b/>
+                <w:sz w:val="24"/>
+                <w:szCs w:val="24"/>
+                <w:lang w:val="es-AR"/>
+              </w:rPr>
+              <w:t>qu</w:t>
+            </w:r>
+            <w:r>
+              <w:rPr>
+                <w:rFonts w:ascii="Arial" w:eastAsia="Arial" w:hAnsi="Arial" w:cs="Arial"/>
+                <w:b/>
+                <w:sz w:val="24"/>
+                <w:szCs w:val="24"/>
+                <w:lang w:val="es-AR"/>
+              </w:rPr>
+              <w:t>é</w:t>
+            </w:r>
+            <w:r>
+              <w:rPr>
+                <w:rFonts w:ascii="Arial" w:eastAsia="Arial" w:hAnsi="Arial" w:cs="Arial"/>
+                <w:b/>
+                <w:sz w:val="24"/>
+                <w:szCs w:val="24"/>
+                <w:lang w:val="es-AR"/>
+              </w:rPr>
+              <w:t xml:space="preserve"> nueva for</w:t>
+            </w:r>
+            <w:r>
+              <w:rPr>
+                <w:rFonts w:ascii="Arial" w:eastAsia="Arial" w:hAnsi="Arial" w:cs="Arial"/>
+                <w:b/>
+                <w:sz w:val="24"/>
+                <w:szCs w:val="24"/>
+                <w:lang w:val="es-AR"/>
+              </w:rPr>
+              <w:t>ma de env</w:t>
+            </w:r>
+            <w:r>
+              <w:rPr>
+                <w:rFonts w:ascii="Arial" w:eastAsia="Arial" w:hAnsi="Arial" w:cs="Arial"/>
+                <w:b/>
+                <w:sz w:val="24"/>
+                <w:szCs w:val="24"/>
+                <w:lang w:val="es-AR"/>
+              </w:rPr>
+              <w:t xml:space="preserve">ío </w:t>
+            </w:r>
+            <w:r>
+              <w:rPr>
+                <w:rFonts w:ascii="Arial" w:eastAsia="Arial" w:hAnsi="Arial" w:cs="Arial"/>
+                <w:b/>
+                <w:sz w:val="24"/>
+                <w:szCs w:val="24"/>
+                <w:lang w:val="es-AR"/>
+              </w:rPr>
+              <w:t>pretenden utilizar?</w:t>
+            </w:r>
+          </w:p>
+          <w:p>
+            <w:pPr>
+              <w:spacing w:line="260" w:lineRule="exact"/>
+              <w:ind w:left="102"/>
+              <w:rPr>
+                <w:rFonts w:ascii="Arial" w:eastAsia="Arial" w:hAnsi="Arial" w:cs="Arial"/>
+                <w:sz w:val="24"/>
+                <w:szCs w:val="24"/>
+                <w:lang w:val="es-AR"/>
+              </w:rPr>
+            </w:pPr>
+            <w:r>
+              <w:rPr>
+                <w:rFonts w:ascii="Arial" w:eastAsia="Arial" w:hAnsi="Arial" w:cs="Arial"/>
+                <w:sz w:val="24"/>
+                <w:szCs w:val="24"/>
+                <w:lang w:val="es-AR"/>
+              </w:rPr>
+              <w:t>Empezaríamos a trabajar los envíos por correo simple.</w:t>
+            </w:r>
+          </w:p>
+          <w:p>
+            <w:pPr>
+              <w:spacing w:line="260" w:lineRule="exact"/>
+              <w:ind w:left="102"/>
+              <w:rPr>
+                <w:rFonts w:ascii="Arial" w:eastAsia="Arial" w:hAnsi="Arial" w:cs="Arial"/>
+                <w:sz w:val="24"/>
+                <w:szCs w:val="24"/>
+                <w:lang w:val="es-AR"/>
+              </w:rPr>
+            </w:pPr>
+          </w:p>
+          <w:p>
+            <w:pPr>
+              <w:spacing w:line="260" w:lineRule="exact"/>
+              <w:ind w:left="102"/>
+              <w:rPr>
+                <w:rFonts w:ascii="Arial" w:eastAsia="Arial" w:hAnsi="Arial" w:cs="Arial"/>
+                <w:b/>
+                <w:sz w:val="24"/>
+                <w:szCs w:val="24"/>
+                <w:lang w:val="es-AR"/>
+              </w:rPr>
+            </w:pPr>
+            <w:r>
+              <w:rPr>
+                <w:rFonts w:ascii="Arial" w:eastAsia="Arial" w:hAnsi="Arial" w:cs="Arial"/>
+                <w:b/>
+                <w:sz w:val="24"/>
+                <w:szCs w:val="24"/>
+                <w:lang w:val="es-AR"/>
+              </w:rPr>
+              <w:t>¿</w:t>
+            </w:r>
+            <w:r>
+              <w:rPr>
+                <w:rFonts w:ascii="Arial" w:eastAsia="Arial" w:hAnsi="Arial" w:cs="Arial"/>
+                <w:b/>
+                <w:sz w:val="24"/>
+                <w:szCs w:val="24"/>
+                <w:lang w:val="es-AR"/>
+              </w:rPr>
+              <w:t>Aceptan devoluciones</w:t>
+            </w:r>
+            <w:r>
+              <w:rPr>
+                <w:rFonts w:ascii="Arial" w:eastAsia="Arial" w:hAnsi="Arial" w:cs="Arial"/>
+                <w:b/>
+                <w:sz w:val="24"/>
+                <w:szCs w:val="24"/>
+                <w:lang w:val="es-AR"/>
+              </w:rPr>
+              <w:t>?</w:t>
+            </w:r>
+          </w:p>
+          <w:p>
+            <w:pPr>
+              <w:spacing w:line="260" w:lineRule="exact"/>
+              <w:ind w:left="102"/>
+              <w:rPr>
+                <w:rFonts w:ascii="Arial" w:eastAsia="Arial" w:hAnsi="Arial" w:cs="Arial"/>
+                <w:sz w:val="24"/>
+                <w:szCs w:val="24"/>
+                <w:lang w:val="es-AR"/>
+              </w:rPr>
+            </w:pPr>
+            <w:r>
+              <w:rPr>
+                <w:rFonts w:ascii="Arial" w:eastAsia="Arial" w:hAnsi="Arial" w:cs="Arial"/>
+                <w:sz w:val="24"/>
+                <w:szCs w:val="24"/>
+                <w:lang w:val="es-AR"/>
+              </w:rPr>
+              <w:t>No, no brindamos ningún tipo de devolución. El servicio es bueno, no tenemos libros defectuosos.</w:t>
+            </w:r>
+          </w:p>
+          <w:p>
+            <w:pPr>
+              <w:spacing w:line="260" w:lineRule="exact"/>
+              <w:ind w:left="102"/>
+              <w:rPr>
+                <w:rFonts w:ascii="Arial" w:eastAsia="Arial" w:hAnsi="Arial" w:cs="Arial"/>
+                <w:sz w:val="24"/>
+                <w:szCs w:val="24"/>
+                <w:lang w:val="es-AR"/>
+              </w:rPr>
+            </w:pPr>
+          </w:p>
+          <w:p>
+            <w:pPr>
+              <w:spacing w:line="260" w:lineRule="exact"/>
+              <w:ind w:left="102"/>
+              <w:rPr>
+                <w:rFonts w:ascii="Arial" w:eastAsia="Arial" w:hAnsi="Arial" w:cs="Arial"/>
+                <w:b/>
+                <w:sz w:val="24"/>
+                <w:szCs w:val="24"/>
+                <w:lang w:val="es-AR"/>
+              </w:rPr>
+            </w:pPr>
+            <w:r>
+              <w:rPr>
+                <w:rFonts w:ascii="Arial" w:eastAsia="Arial" w:hAnsi="Arial" w:cs="Arial"/>
+                <w:b/>
+                <w:sz w:val="24"/>
+                <w:szCs w:val="24"/>
+                <w:lang w:val="es-AR"/>
+              </w:rPr>
+              <w:t>¿</w:t>
+            </w:r>
+            <w:r>
+              <w:rPr>
+                <w:rFonts w:ascii="Arial" w:eastAsia="Arial" w:hAnsi="Arial" w:cs="Arial"/>
+                <w:b/>
+                <w:sz w:val="24"/>
+                <w:szCs w:val="24"/>
+                <w:lang w:val="es-AR"/>
+              </w:rPr>
+              <w:t xml:space="preserve">Tienen algún tipo de descuento? </w:t>
+            </w:r>
+          </w:p>
+          <w:p>
+            <w:pPr>
+              <w:spacing w:line="260" w:lineRule="exact"/>
+              <w:ind w:left="102"/>
+              <w:rPr>
+                <w:rFonts w:ascii="Arial" w:eastAsia="Arial" w:hAnsi="Arial" w:cs="Arial"/>
+                <w:sz w:val="24"/>
+                <w:szCs w:val="24"/>
+                <w:lang w:val="es-AR"/>
+              </w:rPr>
+            </w:pPr>
+            <w:r>
+              <w:rPr>
+                <w:rFonts w:ascii="Arial" w:eastAsia="Arial" w:hAnsi="Arial" w:cs="Arial"/>
+                <w:sz w:val="24"/>
+                <w:szCs w:val="24"/>
+                <w:lang w:val="es-AR"/>
+              </w:rPr>
+              <w:t>No, ahora no tenemos.</w:t>
+            </w:r>
+          </w:p>
+          <w:p>
+            <w:pPr>
+              <w:spacing w:line="260" w:lineRule="exact"/>
+              <w:ind w:left="102"/>
+              <w:rPr>
+                <w:rFonts w:ascii="Arial" w:eastAsia="Arial" w:hAnsi="Arial" w:cs="Arial"/>
+                <w:sz w:val="24"/>
+                <w:szCs w:val="24"/>
+                <w:lang w:val="es-AR"/>
+              </w:rPr>
+            </w:pPr>
+          </w:p>
+          <w:p>
+            <w:pPr>
+              <w:spacing w:line="260" w:lineRule="exact"/>
+              <w:ind w:left="102"/>
+              <w:rPr>
+                <w:rFonts w:ascii="Arial" w:eastAsia="Arial" w:hAnsi="Arial" w:cs="Arial"/>
+                <w:b/>
+                <w:sz w:val="24"/>
+                <w:szCs w:val="24"/>
+                <w:lang w:val="es-AR"/>
+              </w:rPr>
+            </w:pPr>
+            <w:r>
+              <w:rPr>
+                <w:rFonts w:ascii="Arial" w:eastAsia="Arial" w:hAnsi="Arial" w:cs="Arial"/>
+                <w:b/>
+                <w:sz w:val="24"/>
+                <w:szCs w:val="24"/>
+                <w:lang w:val="es-AR"/>
+              </w:rPr>
+              <w:t>¿</w:t>
+            </w:r>
+            <w:r>
+              <w:rPr>
+                <w:rFonts w:ascii="Arial" w:eastAsia="Arial" w:hAnsi="Arial" w:cs="Arial"/>
+                <w:b/>
+                <w:sz w:val="24"/>
+                <w:szCs w:val="24"/>
+                <w:lang w:val="es-AR"/>
+              </w:rPr>
+              <w:t>Desean agregarlo?</w:t>
+            </w:r>
+          </w:p>
+          <w:p>
+            <w:pPr>
+              <w:spacing w:line="260" w:lineRule="exact"/>
+              <w:ind w:left="102"/>
+              <w:rPr>
+                <w:rFonts w:ascii="Arial" w:eastAsia="Arial" w:hAnsi="Arial" w:cs="Arial"/>
+                <w:sz w:val="24"/>
+                <w:szCs w:val="24"/>
+                <w:lang w:val="es-AR"/>
+              </w:rPr>
+            </w:pPr>
+            <w:r>
+              <w:rPr>
+                <w:rFonts w:ascii="Arial" w:eastAsia="Arial" w:hAnsi="Arial" w:cs="Arial"/>
+                <w:sz w:val="24"/>
+                <w:szCs w:val="24"/>
+                <w:lang w:val="es-AR"/>
+              </w:rPr>
+              <w:t>Por el momento no tenemos interés en añadirlo, al menos en esta etapa.</w:t>
+            </w:r>
+          </w:p>
+          <w:p>
+            <w:pPr>
+              <w:spacing w:line="260" w:lineRule="exact"/>
+              <w:ind w:left="102"/>
+              <w:rPr>
+                <w:rFonts w:ascii="Arial" w:eastAsia="Arial" w:hAnsi="Arial" w:cs="Arial"/>
+                <w:sz w:val="24"/>
+                <w:szCs w:val="24"/>
+                <w:lang w:val="es-AR"/>
+              </w:rPr>
+            </w:pPr>
+          </w:p>
+          <w:p>
+            <w:pPr>
+              <w:spacing w:line="260" w:lineRule="exact"/>
+              <w:ind w:left="102"/>
+              <w:rPr>
+                <w:rFonts w:ascii="Arial" w:eastAsia="Arial" w:hAnsi="Arial" w:cs="Arial"/>
+                <w:b/>
+                <w:sz w:val="24"/>
+                <w:szCs w:val="24"/>
+                <w:lang w:val="es-AR"/>
+              </w:rPr>
+            </w:pPr>
+            <w:r>
+              <w:rPr>
+                <w:rFonts w:ascii="Arial" w:eastAsia="Arial" w:hAnsi="Arial" w:cs="Arial"/>
+                <w:b/>
+                <w:sz w:val="24"/>
+                <w:szCs w:val="24"/>
+                <w:lang w:val="es-AR"/>
+              </w:rPr>
+              <w:t>¿</w:t>
+            </w:r>
+            <w:r>
+              <w:rPr>
+                <w:rFonts w:ascii="Arial" w:eastAsia="Arial" w:hAnsi="Arial" w:cs="Arial"/>
+                <w:b/>
+                <w:sz w:val="24"/>
+                <w:szCs w:val="24"/>
+                <w:lang w:val="es-AR"/>
+              </w:rPr>
+              <w:t>Alg</w:t>
+            </w:r>
+            <w:r>
+              <w:rPr>
+                <w:rFonts w:ascii="Arial" w:eastAsia="Arial" w:hAnsi="Arial" w:cs="Arial"/>
+                <w:b/>
+                <w:sz w:val="24"/>
+                <w:szCs w:val="24"/>
+                <w:lang w:val="es-AR"/>
+              </w:rPr>
+              <w:t>o</w:t>
+            </w:r>
+            <w:r>
+              <w:rPr>
+                <w:rFonts w:ascii="Arial" w:eastAsia="Arial" w:hAnsi="Arial" w:cs="Arial"/>
+                <w:b/>
+                <w:sz w:val="24"/>
+                <w:szCs w:val="24"/>
+                <w:lang w:val="es-AR"/>
+              </w:rPr>
+              <w:t xml:space="preserve"> que quieran comentar sobre </w:t>
+            </w:r>
+            <w:r>
+              <w:rPr>
+                <w:rFonts w:ascii="Arial" w:eastAsia="Arial" w:hAnsi="Arial" w:cs="Arial"/>
+                <w:b/>
+                <w:sz w:val="24"/>
+                <w:szCs w:val="24"/>
+                <w:lang w:val="es-AR"/>
+              </w:rPr>
+              <w:t>la interacción</w:t>
+            </w:r>
+            <w:r>
+              <w:rPr>
+                <w:rFonts w:ascii="Arial" w:eastAsia="Arial" w:hAnsi="Arial" w:cs="Arial"/>
+                <w:b/>
+                <w:sz w:val="24"/>
+                <w:szCs w:val="24"/>
+                <w:lang w:val="es-AR"/>
+              </w:rPr>
+              <w:t xml:space="preserve"> con los</w:t>
+            </w:r>
+            <w:r>
+              <w:rPr>
+                <w:rFonts w:ascii="Arial" w:eastAsia="Arial" w:hAnsi="Arial" w:cs="Arial"/>
+                <w:b/>
+                <w:sz w:val="24"/>
+                <w:szCs w:val="24"/>
+                <w:lang w:val="es-AR"/>
+              </w:rPr>
+              <w:t xml:space="preserve"> clientes? </w:t>
+            </w:r>
+          </w:p>
+          <w:p>
+            <w:pPr>
+              <w:spacing w:line="260" w:lineRule="exact"/>
+              <w:ind w:left="102"/>
+              <w:rPr>
+                <w:rFonts w:ascii="Arial" w:eastAsia="Arial" w:hAnsi="Arial" w:cs="Arial"/>
+                <w:sz w:val="24"/>
+                <w:szCs w:val="24"/>
+                <w:lang w:val="es-AR"/>
+              </w:rPr>
+            </w:pPr>
+            <w:r>
+              <w:rPr>
+                <w:rFonts w:ascii="Arial" w:eastAsia="Arial" w:hAnsi="Arial" w:cs="Arial"/>
+                <w:sz w:val="24"/>
+                <w:szCs w:val="24"/>
+                <w:lang w:val="es-AR"/>
+              </w:rPr>
+              <w:t>No, n</w:t>
+            </w:r>
+            <w:r>
+              <w:rPr>
+                <w:rFonts w:ascii="Arial" w:eastAsia="Arial" w:hAnsi="Arial" w:cs="Arial"/>
+                <w:sz w:val="24"/>
+                <w:szCs w:val="24"/>
+                <w:lang w:val="es-AR"/>
+              </w:rPr>
+              <w:t>ada</w:t>
+            </w:r>
+            <w:r>
+              <w:rPr>
+                <w:rFonts w:ascii="Arial" w:eastAsia="Arial" w:hAnsi="Arial" w:cs="Arial"/>
+                <w:sz w:val="24"/>
+                <w:szCs w:val="24"/>
+                <w:lang w:val="es-AR"/>
+              </w:rPr>
+              <w:t>.</w:t>
+            </w:r>
+          </w:p>
+          <w:p>
+            <w:pPr>
+              <w:spacing w:line="260" w:lineRule="exact"/>
+              <w:ind w:left="102"/>
+              <w:rPr>
+                <w:rFonts w:ascii="Arial" w:eastAsia="Arial" w:hAnsi="Arial" w:cs="Arial"/>
+                <w:sz w:val="24"/>
+                <w:szCs w:val="24"/>
+                <w:lang w:val="es-AR"/>
+              </w:rPr>
+            </w:pPr>
+          </w:p>
+          <w:p>
+            <w:pPr>
+              <w:spacing w:line="260" w:lineRule="exact"/>
+              <w:ind w:left="102"/>
+              <w:rPr>
+                <w:rFonts w:ascii="Arial" w:eastAsia="Arial" w:hAnsi="Arial" w:cs="Arial"/>
+                <w:b/>
+                <w:sz w:val="24"/>
+                <w:szCs w:val="24"/>
+                <w:lang w:val="es-AR"/>
+              </w:rPr>
+            </w:pPr>
+            <w:r>
+              <w:rPr>
+                <w:rFonts w:ascii="Arial" w:eastAsia="Arial" w:hAnsi="Arial" w:cs="Arial"/>
+                <w:b/>
+                <w:sz w:val="24"/>
+                <w:szCs w:val="24"/>
+                <w:lang w:val="es-AR"/>
+              </w:rPr>
+              <w:t xml:space="preserve">Dirigiéndonos hacia el manejo de las ventas, ¿han tenido </w:t>
+            </w:r>
+            <w:r>
+              <w:rPr>
+                <w:rFonts w:ascii="Arial" w:eastAsia="Arial" w:hAnsi="Arial" w:cs="Arial"/>
+                <w:b/>
+                <w:sz w:val="24"/>
+                <w:szCs w:val="24"/>
+                <w:lang w:val="es-AR"/>
+              </w:rPr>
+              <w:t xml:space="preserve">problemas </w:t>
+            </w:r>
+            <w:r>
+              <w:rPr>
+                <w:rFonts w:ascii="Arial" w:eastAsia="Arial" w:hAnsi="Arial" w:cs="Arial"/>
+                <w:b/>
+                <w:sz w:val="24"/>
+                <w:szCs w:val="24"/>
+                <w:lang w:val="es-AR"/>
+              </w:rPr>
+              <w:t xml:space="preserve">con </w:t>
+            </w:r>
+            <w:r>
+              <w:rPr>
+                <w:rFonts w:ascii="Arial" w:eastAsia="Arial" w:hAnsi="Arial" w:cs="Arial"/>
+                <w:b/>
+                <w:sz w:val="24"/>
+                <w:szCs w:val="24"/>
+                <w:lang w:val="es-AR"/>
+              </w:rPr>
+              <w:t>el actual</w:t>
+            </w:r>
+            <w:r>
+              <w:rPr>
+                <w:rFonts w:ascii="Arial" w:eastAsia="Arial" w:hAnsi="Arial" w:cs="Arial"/>
+                <w:b/>
+                <w:sz w:val="24"/>
+                <w:szCs w:val="24"/>
+                <w:lang w:val="es-AR"/>
+              </w:rPr>
+              <w:t>?</w:t>
+            </w:r>
+          </w:p>
+          <w:p>
+            <w:pPr>
+              <w:spacing w:line="260" w:lineRule="exact"/>
+              <w:ind w:left="102"/>
+              <w:rPr>
+                <w:rFonts w:ascii="Arial" w:eastAsia="Arial" w:hAnsi="Arial" w:cs="Arial"/>
+                <w:sz w:val="24"/>
+                <w:szCs w:val="24"/>
+                <w:lang w:val="es-AR"/>
+              </w:rPr>
+            </w:pPr>
+            <w:r>
+              <w:rPr>
+                <w:rFonts w:ascii="Arial" w:eastAsia="Arial" w:hAnsi="Arial" w:cs="Arial"/>
+                <w:sz w:val="24"/>
+                <w:szCs w:val="24"/>
+                <w:lang w:val="es-AR"/>
+              </w:rPr>
+              <w:t>No hemos tenido graves problemas, con excepción de algunos días con muchas ventas en l</w:t>
+            </w:r>
+            <w:r>
+              <w:rPr>
+                <w:rFonts w:ascii="Arial" w:eastAsia="Arial" w:hAnsi="Arial" w:cs="Arial"/>
+                <w:sz w:val="24"/>
+                <w:szCs w:val="24"/>
+                <w:lang w:val="es-AR"/>
+              </w:rPr>
+              <w:t>o</w:t>
+            </w:r>
+            <w:r>
+              <w:rPr>
+                <w:rFonts w:ascii="Arial" w:eastAsia="Arial" w:hAnsi="Arial" w:cs="Arial"/>
+                <w:sz w:val="24"/>
+                <w:szCs w:val="24"/>
+                <w:lang w:val="es-AR"/>
+              </w:rPr>
+              <w:t>s que hemos perdido algo de información relevante.</w:t>
+            </w:r>
+            <w:bookmarkStart w:id="0" w:name="_GoBack"/>
+            <w:bookmarkEnd w:id="0"/>
+          </w:p>
+          <w:p>
+            <w:pPr>
+              <w:spacing w:line="260" w:lineRule="exact"/>
+              <w:ind w:left="102"/>
+              <w:rPr>
+                <w:rFonts w:ascii="Arial" w:eastAsia="Arial" w:hAnsi="Arial" w:cs="Arial"/>
+                <w:sz w:val="24"/>
+                <w:szCs w:val="24"/>
+                <w:lang w:val="es-AR"/>
+              </w:rPr>
+            </w:pPr>
+          </w:p>
+          <w:p>
+            <w:pPr>
+              <w:spacing w:line="260" w:lineRule="exact"/>
+              <w:ind w:left="102"/>
+              <w:rPr>
+                <w:rFonts w:ascii="Arial" w:eastAsia="Arial" w:hAnsi="Arial" w:cs="Arial"/>
+                <w:b/>
+                <w:sz w:val="24"/>
+                <w:szCs w:val="24"/>
+                <w:lang w:val="es-AR"/>
+              </w:rPr>
+            </w:pPr>
+            <w:r>
+              <w:rPr>
+                <w:rFonts w:ascii="Arial" w:eastAsia="Arial" w:hAnsi="Arial" w:cs="Arial"/>
+                <w:b/>
+                <w:sz w:val="24"/>
+                <w:szCs w:val="24"/>
+                <w:lang w:val="es-AR"/>
+              </w:rPr>
+              <w:t>¿Có</w:t>
+            </w:r>
+            <w:r>
+              <w:rPr>
+                <w:rFonts w:ascii="Arial" w:eastAsia="Arial" w:hAnsi="Arial" w:cs="Arial"/>
+                <w:b/>
+                <w:sz w:val="24"/>
+                <w:szCs w:val="24"/>
+                <w:lang w:val="es-AR"/>
+              </w:rPr>
+              <w:t>mo les gustaría que fuera</w:t>
+            </w:r>
+            <w:r>
+              <w:rPr>
+                <w:rFonts w:ascii="Arial" w:eastAsia="Arial" w:hAnsi="Arial" w:cs="Arial"/>
+                <w:b/>
+                <w:sz w:val="24"/>
+                <w:szCs w:val="24"/>
+                <w:lang w:val="es-AR"/>
+              </w:rPr>
+              <w:t xml:space="preserve"> el futuro manejo</w:t>
+            </w:r>
+            <w:r>
+              <w:rPr>
+                <w:rFonts w:ascii="Arial" w:eastAsia="Arial" w:hAnsi="Arial" w:cs="Arial"/>
+                <w:b/>
+                <w:sz w:val="24"/>
+                <w:szCs w:val="24"/>
+                <w:lang w:val="es-AR"/>
+              </w:rPr>
+              <w:t>?</w:t>
+            </w:r>
+            <w:r>
+              <w:rPr>
+                <w:rFonts w:ascii="Arial" w:eastAsia="Arial" w:hAnsi="Arial" w:cs="Arial"/>
+                <w:b/>
+                <w:sz w:val="24"/>
+                <w:szCs w:val="24"/>
+                <w:lang w:val="es-AR"/>
+              </w:rPr>
+              <w:t xml:space="preserve"> </w:t>
+            </w:r>
+          </w:p>
+          <w:p>
+            <w:pPr>
+              <w:spacing w:line="260" w:lineRule="exact"/>
+              <w:ind w:left="102"/>
+              <w:rPr>
+                <w:rFonts w:ascii="Arial" w:eastAsia="Arial" w:hAnsi="Arial" w:cs="Arial"/>
+                <w:sz w:val="24"/>
+                <w:szCs w:val="24"/>
+                <w:lang w:val="es-AR"/>
+              </w:rPr>
+            </w:pPr>
+            <w:r>
+              <w:rPr>
+                <w:rFonts w:ascii="Arial" w:eastAsia="Arial" w:hAnsi="Arial" w:cs="Arial"/>
+                <w:sz w:val="24"/>
+                <w:szCs w:val="24"/>
+                <w:lang w:val="es-AR"/>
+              </w:rPr>
+              <w:t xml:space="preserve">Queremos </w:t>
+            </w:r>
+            <w:r>
+              <w:rPr>
+                <w:rFonts w:ascii="Arial" w:eastAsia="Arial" w:hAnsi="Arial" w:cs="Arial"/>
+                <w:sz w:val="24"/>
+                <w:szCs w:val="24"/>
+                <w:lang w:val="es-AR"/>
+              </w:rPr>
+              <w:t xml:space="preserve">solo </w:t>
+            </w:r>
+            <w:r>
+              <w:rPr>
+                <w:rFonts w:ascii="Arial" w:eastAsia="Arial" w:hAnsi="Arial" w:cs="Arial"/>
+                <w:sz w:val="24"/>
+                <w:szCs w:val="24"/>
+                <w:lang w:val="es-AR"/>
+              </w:rPr>
+              <w:t xml:space="preserve">que se registre </w:t>
+            </w:r>
+            <w:r>
+              <w:rPr>
+                <w:rFonts w:ascii="Arial" w:eastAsia="Arial" w:hAnsi="Arial" w:cs="Arial"/>
+                <w:sz w:val="24"/>
+                <w:szCs w:val="24"/>
+                <w:lang w:val="es-AR"/>
+              </w:rPr>
+              <w:t>la venta</w:t>
+            </w:r>
+            <w:r>
+              <w:rPr>
+                <w:rFonts w:ascii="Arial" w:eastAsia="Arial" w:hAnsi="Arial" w:cs="Arial"/>
+                <w:sz w:val="24"/>
+                <w:szCs w:val="24"/>
+                <w:lang w:val="es-AR"/>
+              </w:rPr>
+              <w:t>, que se vayan actualizando los pedidos, que</w:t>
+            </w:r>
+            <w:r>
+              <w:rPr>
+                <w:rFonts w:ascii="Arial" w:eastAsia="Arial" w:hAnsi="Arial" w:cs="Arial"/>
+                <w:sz w:val="24"/>
+                <w:szCs w:val="24"/>
+                <w:lang w:val="es-AR"/>
+              </w:rPr>
+              <w:t xml:space="preserve"> los clientes pued</w:t>
+            </w:r>
+            <w:r>
+              <w:rPr>
+                <w:rFonts w:ascii="Arial" w:eastAsia="Arial" w:hAnsi="Arial" w:cs="Arial"/>
+                <w:sz w:val="24"/>
+                <w:szCs w:val="24"/>
+                <w:lang w:val="es-AR"/>
+              </w:rPr>
+              <w:t>a</w:t>
+            </w:r>
+            <w:r>
+              <w:rPr>
+                <w:rFonts w:ascii="Arial" w:eastAsia="Arial" w:hAnsi="Arial" w:cs="Arial"/>
+                <w:sz w:val="24"/>
+                <w:szCs w:val="24"/>
+                <w:lang w:val="es-AR"/>
+              </w:rPr>
+              <w:t xml:space="preserve">n ver </w:t>
+            </w:r>
+            <w:r>
+              <w:rPr>
+                <w:rFonts w:ascii="Arial" w:eastAsia="Arial" w:hAnsi="Arial" w:cs="Arial"/>
+                <w:sz w:val="24"/>
+                <w:szCs w:val="24"/>
+                <w:lang w:val="es-AR"/>
+              </w:rPr>
+              <w:t xml:space="preserve">los pedidos que hayan realizado, </w:t>
+            </w:r>
+            <w:r>
+              <w:rPr>
+                <w:rFonts w:ascii="Arial" w:eastAsia="Arial" w:hAnsi="Arial" w:cs="Arial"/>
+                <w:sz w:val="24"/>
+                <w:szCs w:val="24"/>
+                <w:lang w:val="es-AR"/>
+              </w:rPr>
+              <w:t xml:space="preserve">el estado </w:t>
+            </w:r>
+            <w:r>
+              <w:rPr>
+                <w:rFonts w:ascii="Arial" w:eastAsia="Arial" w:hAnsi="Arial" w:cs="Arial"/>
+                <w:sz w:val="24"/>
+                <w:szCs w:val="24"/>
+                <w:lang w:val="es-AR"/>
+              </w:rPr>
+              <w:t xml:space="preserve">en el que se encuentran, </w:t>
+            </w:r>
+            <w:r>
+              <w:rPr>
+                <w:rFonts w:ascii="Arial" w:eastAsia="Arial" w:hAnsi="Arial" w:cs="Arial"/>
+                <w:sz w:val="24"/>
+                <w:szCs w:val="24"/>
+                <w:lang w:val="es-AR"/>
+              </w:rPr>
+              <w:t>su</w:t>
+            </w:r>
+            <w:r>
+              <w:rPr>
+                <w:rFonts w:ascii="Arial" w:eastAsia="Arial" w:hAnsi="Arial" w:cs="Arial"/>
+                <w:sz w:val="24"/>
+                <w:szCs w:val="24"/>
+                <w:lang w:val="es-AR"/>
+              </w:rPr>
+              <w:t>s</w:t>
+            </w:r>
+            <w:r>
+              <w:rPr>
+                <w:rFonts w:ascii="Arial" w:eastAsia="Arial" w:hAnsi="Arial" w:cs="Arial"/>
+                <w:sz w:val="24"/>
+                <w:szCs w:val="24"/>
+                <w:lang w:val="es-AR"/>
+              </w:rPr>
+              <w:t xml:space="preserve"> fecha</w:t>
+            </w:r>
+            <w:r>
+              <w:rPr>
+                <w:rFonts w:ascii="Arial" w:eastAsia="Arial" w:hAnsi="Arial" w:cs="Arial"/>
+                <w:sz w:val="24"/>
+                <w:szCs w:val="24"/>
+                <w:lang w:val="es-AR"/>
+              </w:rPr>
+              <w:t>s.</w:t>
+            </w:r>
+          </w:p>
+          <w:p>
+            <w:pPr>
+              <w:spacing w:line="260" w:lineRule="exact"/>
+              <w:ind w:left="102"/>
+              <w:rPr>
+                <w:rFonts w:ascii="Arial" w:eastAsia="Arial" w:hAnsi="Arial" w:cs="Arial"/>
+                <w:sz w:val="24"/>
+                <w:szCs w:val="24"/>
+                <w:lang w:val="es-AR"/>
+              </w:rPr>
+            </w:pPr>
+          </w:p>
+          <w:p>
+            <w:pPr>
+              <w:spacing w:line="260" w:lineRule="exact"/>
+              <w:ind w:left="102"/>
+              <w:rPr>
+                <w:rFonts w:ascii="Arial" w:eastAsia="Arial" w:hAnsi="Arial" w:cs="Arial"/>
+                <w:b/>
+                <w:sz w:val="24"/>
+                <w:szCs w:val="24"/>
+                <w:lang w:val="es-AR"/>
+              </w:rPr>
+            </w:pPr>
+            <w:r>
+              <w:rPr>
+                <w:rFonts w:ascii="Arial" w:eastAsia="Arial" w:hAnsi="Arial" w:cs="Arial"/>
+                <w:b/>
+                <w:sz w:val="24"/>
+                <w:szCs w:val="24"/>
+                <w:lang w:val="es-AR"/>
+              </w:rPr>
+              <w:t>¿De qué forma se actualizará el estado de los pedidos?</w:t>
+            </w:r>
+          </w:p>
+          <w:p>
+            <w:pPr>
+              <w:spacing w:line="260" w:lineRule="exact"/>
+              <w:ind w:left="102"/>
+              <w:rPr>
+                <w:rFonts w:ascii="Arial" w:eastAsia="Arial" w:hAnsi="Arial" w:cs="Arial"/>
+                <w:sz w:val="24"/>
+                <w:szCs w:val="24"/>
+                <w:lang w:val="es-AR"/>
+              </w:rPr>
+            </w:pPr>
+            <w:r>
+              <w:rPr>
+                <w:rFonts w:ascii="Arial" w:eastAsia="Arial" w:hAnsi="Arial" w:cs="Arial"/>
+                <w:sz w:val="24"/>
+                <w:szCs w:val="24"/>
+                <w:lang w:val="es-AR"/>
+              </w:rPr>
+              <w:t xml:space="preserve">El cambio se hará </w:t>
+            </w:r>
+            <w:r>
+              <w:rPr>
+                <w:rFonts w:ascii="Arial" w:eastAsia="Arial" w:hAnsi="Arial" w:cs="Arial"/>
+                <w:sz w:val="24"/>
+                <w:szCs w:val="24"/>
+                <w:lang w:val="es-AR"/>
+              </w:rPr>
+              <w:t>manualmente</w:t>
+            </w:r>
+            <w:r>
+              <w:rPr>
+                <w:rFonts w:ascii="Arial" w:eastAsia="Arial" w:hAnsi="Arial" w:cs="Arial"/>
+                <w:sz w:val="24"/>
+                <w:szCs w:val="24"/>
+                <w:lang w:val="es-AR"/>
+              </w:rPr>
+              <w:t>, nosotros actualizar</w:t>
+            </w:r>
+            <w:r>
+              <w:rPr>
+                <w:rFonts w:ascii="Arial" w:eastAsia="Arial" w:hAnsi="Arial" w:cs="Arial"/>
+                <w:sz w:val="24"/>
+                <w:szCs w:val="24"/>
+                <w:lang w:val="es-AR"/>
+              </w:rPr>
+              <w:t>emos</w:t>
+            </w:r>
+            <w:r>
+              <w:rPr>
+                <w:rFonts w:ascii="Arial" w:eastAsia="Arial" w:hAnsi="Arial" w:cs="Arial"/>
+                <w:sz w:val="24"/>
+                <w:szCs w:val="24"/>
+                <w:lang w:val="es-AR"/>
+              </w:rPr>
+              <w:t xml:space="preserve"> a </w:t>
+            </w:r>
+            <w:r>
+              <w:rPr>
+                <w:rFonts w:ascii="Arial" w:eastAsia="Arial" w:hAnsi="Arial" w:cs="Arial"/>
+                <w:i/>
+                <w:sz w:val="24"/>
+                <w:szCs w:val="24"/>
+                <w:lang w:val="es-AR"/>
+              </w:rPr>
+              <w:t>pendiente</w:t>
+            </w:r>
+            <w:r>
+              <w:rPr>
+                <w:rFonts w:ascii="Arial" w:eastAsia="Arial" w:hAnsi="Arial" w:cs="Arial"/>
+                <w:sz w:val="24"/>
+                <w:szCs w:val="24"/>
+                <w:lang w:val="es-AR"/>
+              </w:rPr>
+              <w:t xml:space="preserve"> y </w:t>
+            </w:r>
+            <w:r>
+              <w:rPr>
+                <w:rFonts w:ascii="Arial" w:eastAsia="Arial" w:hAnsi="Arial" w:cs="Arial"/>
+                <w:i/>
+                <w:sz w:val="24"/>
+                <w:szCs w:val="24"/>
+                <w:lang w:val="es-AR"/>
+              </w:rPr>
+              <w:t>enviado</w:t>
+            </w:r>
+            <w:r>
+              <w:rPr>
+                <w:rFonts w:ascii="Arial" w:eastAsia="Arial" w:hAnsi="Arial" w:cs="Arial"/>
+                <w:sz w:val="24"/>
+                <w:szCs w:val="24"/>
+                <w:lang w:val="es-AR"/>
+              </w:rPr>
+              <w:t>, y el cliente se encargará de</w:t>
+            </w:r>
+            <w:r>
+              <w:rPr>
+                <w:rFonts w:ascii="Arial" w:eastAsia="Arial" w:hAnsi="Arial" w:cs="Arial"/>
+                <w:sz w:val="24"/>
+                <w:szCs w:val="24"/>
+                <w:lang w:val="es-AR"/>
+              </w:rPr>
+              <w:t xml:space="preserve"> actualizarlo a</w:t>
+            </w:r>
+            <w:r>
+              <w:rPr>
+                <w:rFonts w:ascii="Arial" w:eastAsia="Arial" w:hAnsi="Arial" w:cs="Arial"/>
+                <w:sz w:val="24"/>
+                <w:szCs w:val="24"/>
+                <w:lang w:val="es-AR"/>
+              </w:rPr>
+              <w:t xml:space="preserve"> </w:t>
+            </w:r>
+            <w:r>
+              <w:rPr>
+                <w:rFonts w:ascii="Arial" w:eastAsia="Arial" w:hAnsi="Arial" w:cs="Arial"/>
+                <w:i/>
+                <w:sz w:val="24"/>
+                <w:szCs w:val="24"/>
+                <w:lang w:val="es-AR"/>
+              </w:rPr>
+              <w:t>recibido</w:t>
+            </w:r>
+            <w:r>
+              <w:rPr>
+                <w:rFonts w:ascii="Arial" w:eastAsia="Arial" w:hAnsi="Arial" w:cs="Arial"/>
+                <w:sz w:val="24"/>
+                <w:szCs w:val="24"/>
+                <w:lang w:val="es-AR"/>
+              </w:rPr>
+              <w:t>.</w:t>
             </w:r>
           </w:p>
           <w:p>
             <w:pPr>
               <w:pStyle w:val="Prrafodelista"/>
-              <w:numPr>
-                <w:ilvl w:val="0"/>
-                <w:numId w:val="2"/>
-              </w:numPr>
               <w:spacing w:line="260" w:lineRule="exact"/>
+              <w:ind w:left="462"/>
               <w:rPr>
                 <w:rFonts w:ascii="Arial" w:eastAsia="Arial" w:hAnsi="Arial" w:cs="Arial"/>
                 <w:sz w:val="24"/>
@@ -5191,34 +5557,475 @@
                 <w:lang w:val="es-AR"/>
               </w:rPr>
             </w:pPr>
-            <w:r>
-              <w:rPr>
-                <w:rFonts w:ascii="Arial" w:eastAsia="Arial" w:hAnsi="Arial" w:cs="Arial"/>
-                <w:sz w:val="24"/>
-                <w:szCs w:val="24"/>
-                <w:lang w:val="es-AR"/>
-              </w:rPr>
-              <w:t xml:space="preserve"> Sugerencias y limitaciones</w:t>
-            </w:r>
-            <w:proofErr w:type="gramStart"/>
-            <w:r>
-              <w:rPr>
-                <w:rFonts w:ascii="Arial" w:eastAsia="Arial" w:hAnsi="Arial" w:cs="Arial"/>
+          </w:p>
+          <w:p>
+            <w:pPr>
+              <w:spacing w:line="260" w:lineRule="exact"/>
+              <w:ind w:left="102"/>
+              <w:rPr>
+                <w:rFonts w:ascii="Arial" w:eastAsia="Arial" w:hAnsi="Arial" w:cs="Arial"/>
+                <w:b/>
+                <w:sz w:val="24"/>
+                <w:szCs w:val="24"/>
+                <w:lang w:val="es-AR"/>
+              </w:rPr>
+            </w:pPr>
+            <w:r>
+              <w:rPr>
+                <w:rFonts w:ascii="Arial" w:eastAsia="Arial" w:hAnsi="Arial" w:cs="Arial"/>
+                <w:b/>
+                <w:sz w:val="24"/>
+                <w:szCs w:val="24"/>
+                <w:lang w:val="es-AR"/>
+              </w:rPr>
+              <w:t>¿Cómo manejan las liquidaciones?</w:t>
+            </w:r>
+          </w:p>
+          <w:p>
+            <w:pPr>
+              <w:spacing w:line="260" w:lineRule="exact"/>
+              <w:ind w:left="102"/>
+              <w:rPr>
+                <w:rFonts w:ascii="Arial" w:eastAsia="Arial" w:hAnsi="Arial" w:cs="Arial"/>
+                <w:sz w:val="24"/>
+                <w:szCs w:val="24"/>
+                <w:lang w:val="es-AR"/>
+              </w:rPr>
+            </w:pPr>
+            <w:r>
+              <w:rPr>
+                <w:rFonts w:ascii="Arial" w:eastAsia="Arial" w:hAnsi="Arial" w:cs="Arial"/>
+                <w:sz w:val="24"/>
+                <w:szCs w:val="24"/>
+                <w:lang w:val="es-AR"/>
+              </w:rPr>
+              <w:lastRenderedPageBreak/>
+              <w:t>Norma se encarga de hacerlas manualmente.</w:t>
+            </w:r>
+          </w:p>
+          <w:p>
+            <w:pPr>
+              <w:spacing w:line="260" w:lineRule="exact"/>
+              <w:ind w:left="102"/>
+              <w:rPr>
+                <w:rFonts w:ascii="Arial" w:eastAsia="Arial" w:hAnsi="Arial" w:cs="Arial"/>
+                <w:sz w:val="24"/>
+                <w:szCs w:val="24"/>
+                <w:lang w:val="es-AR"/>
+              </w:rPr>
+            </w:pPr>
+          </w:p>
+          <w:p>
+            <w:pPr>
+              <w:spacing w:line="260" w:lineRule="exact"/>
+              <w:ind w:left="102"/>
+              <w:rPr>
+                <w:rFonts w:ascii="Arial" w:eastAsia="Arial" w:hAnsi="Arial" w:cs="Arial"/>
+                <w:b/>
+                <w:sz w:val="24"/>
+                <w:szCs w:val="24"/>
+                <w:lang w:val="es-AR"/>
+              </w:rPr>
+            </w:pPr>
+            <w:r>
+              <w:rPr>
+                <w:rFonts w:ascii="Arial" w:eastAsia="Arial" w:hAnsi="Arial" w:cs="Arial"/>
+                <w:b/>
+                <w:sz w:val="24"/>
+                <w:szCs w:val="24"/>
+                <w:lang w:val="es-AR"/>
+              </w:rPr>
+              <w:t xml:space="preserve">¿Cómo quieren que </w:t>
+            </w:r>
+            <w:r>
+              <w:rPr>
+                <w:rFonts w:ascii="Arial" w:eastAsia="Arial" w:hAnsi="Arial" w:cs="Arial"/>
+                <w:b/>
+                <w:sz w:val="24"/>
+                <w:szCs w:val="24"/>
+                <w:lang w:val="es-AR"/>
+              </w:rPr>
+              <w:t>se manejen en el nuevo sistema?</w:t>
+            </w:r>
+          </w:p>
+          <w:p>
+            <w:pPr>
+              <w:spacing w:line="260" w:lineRule="exact"/>
+              <w:ind w:left="102"/>
+              <w:rPr>
+                <w:rFonts w:ascii="Arial" w:eastAsia="Arial" w:hAnsi="Arial" w:cs="Arial"/>
+                <w:sz w:val="24"/>
+                <w:szCs w:val="24"/>
+                <w:lang w:val="es-AR"/>
+              </w:rPr>
+            </w:pPr>
+            <w:r>
+              <w:rPr>
+                <w:rFonts w:ascii="Arial" w:eastAsia="Arial" w:hAnsi="Arial" w:cs="Arial"/>
+                <w:sz w:val="24"/>
+                <w:szCs w:val="24"/>
+                <w:lang w:val="es-AR"/>
+              </w:rPr>
+              <w:t xml:space="preserve">No </w:t>
+            </w:r>
+            <w:r>
+              <w:rPr>
+                <w:rFonts w:ascii="Arial" w:eastAsia="Arial" w:hAnsi="Arial" w:cs="Arial"/>
+                <w:sz w:val="24"/>
+                <w:szCs w:val="24"/>
+                <w:lang w:val="es-AR"/>
+              </w:rPr>
+              <w:t>nos interesa realizarlo vía web, las va a seguir haciendo Norma manualmente. Sí nos interesa poder obtener los libros más vendidos entre dos fechas.</w:t>
+            </w:r>
+            <w:r>
+              <w:rPr>
+                <w:rFonts w:ascii="Arial" w:eastAsia="Arial" w:hAnsi="Arial" w:cs="Arial"/>
+                <w:sz w:val="24"/>
+                <w:szCs w:val="24"/>
+                <w:lang w:val="es-AR"/>
+              </w:rPr>
+              <w:t xml:space="preserve"> </w:t>
+            </w:r>
+            <w:r>
+              <w:rPr>
+                <w:rFonts w:ascii="Arial" w:eastAsia="Arial" w:hAnsi="Arial" w:cs="Arial"/>
+                <w:sz w:val="24"/>
+                <w:szCs w:val="24"/>
+                <w:highlight w:val="yellow"/>
+                <w:lang w:val="es-AR"/>
+              </w:rPr>
+              <w:t>y lo mismo con usuarios registrados</w:t>
+            </w:r>
+          </w:p>
+          <w:p>
+            <w:pPr>
+              <w:spacing w:line="260" w:lineRule="exact"/>
+              <w:ind w:left="102"/>
+              <w:rPr>
+                <w:rFonts w:ascii="Arial" w:eastAsia="Arial" w:hAnsi="Arial" w:cs="Arial"/>
+                <w:sz w:val="24"/>
+                <w:szCs w:val="24"/>
+                <w:lang w:val="es-AR"/>
+              </w:rPr>
+            </w:pPr>
+          </w:p>
+          <w:p>
+            <w:pPr>
+              <w:spacing w:line="260" w:lineRule="exact"/>
+              <w:ind w:left="102"/>
+              <w:rPr>
+                <w:rFonts w:ascii="Arial" w:eastAsia="Arial" w:hAnsi="Arial" w:cs="Arial"/>
+                <w:b/>
+                <w:sz w:val="24"/>
+                <w:szCs w:val="24"/>
+                <w:lang w:val="es-AR"/>
+              </w:rPr>
+            </w:pPr>
+            <w:r>
+              <w:rPr>
+                <w:rFonts w:ascii="Arial" w:eastAsia="Arial" w:hAnsi="Arial" w:cs="Arial"/>
+                <w:b/>
+                <w:sz w:val="24"/>
+                <w:szCs w:val="24"/>
+                <w:lang w:val="es-AR"/>
+              </w:rPr>
+              <w:t>¿Desean una facilidad para actualizar, por ejemplo, todos los precios de una vez?</w:t>
+            </w:r>
+          </w:p>
+          <w:p>
+            <w:pPr>
+              <w:spacing w:line="260" w:lineRule="exact"/>
+              <w:ind w:left="102"/>
+              <w:rPr>
+                <w:rFonts w:ascii="Arial" w:eastAsia="Arial" w:hAnsi="Arial" w:cs="Arial"/>
+                <w:sz w:val="24"/>
+                <w:szCs w:val="24"/>
+                <w:lang w:val="es-AR"/>
+              </w:rPr>
+            </w:pPr>
+            <w:r>
+              <w:rPr>
+                <w:rFonts w:ascii="Arial" w:eastAsia="Arial" w:hAnsi="Arial" w:cs="Arial"/>
+                <w:sz w:val="24"/>
+                <w:szCs w:val="24"/>
+                <w:lang w:val="es-AR"/>
+              </w:rPr>
+              <w:t>No, dado el caso se realizará uno por uno.</w:t>
+            </w:r>
+          </w:p>
+          <w:p>
+            <w:pPr>
+              <w:spacing w:line="260" w:lineRule="exact"/>
+              <w:ind w:left="102"/>
+              <w:rPr>
+                <w:rFonts w:ascii="Arial" w:eastAsia="Arial" w:hAnsi="Arial" w:cs="Arial"/>
+                <w:sz w:val="24"/>
+                <w:szCs w:val="24"/>
+                <w:lang w:val="es-AR"/>
+              </w:rPr>
+            </w:pPr>
+          </w:p>
+          <w:p>
+            <w:pPr>
+              <w:spacing w:line="260" w:lineRule="exact"/>
+              <w:ind w:left="102"/>
+              <w:rPr>
+                <w:rFonts w:ascii="Arial" w:eastAsia="Arial" w:hAnsi="Arial" w:cs="Arial"/>
+                <w:b/>
+                <w:sz w:val="24"/>
+                <w:szCs w:val="24"/>
+                <w:lang w:val="es-AR"/>
+              </w:rPr>
+            </w:pPr>
+            <w:r>
+              <w:rPr>
+                <w:rFonts w:ascii="Arial" w:eastAsia="Arial" w:hAnsi="Arial" w:cs="Arial"/>
+                <w:b/>
+                <w:sz w:val="24"/>
+                <w:szCs w:val="24"/>
+                <w:lang w:val="es-AR"/>
+              </w:rPr>
+              <w:t>¿Quieren un carrito de compras?</w:t>
+            </w:r>
+          </w:p>
+          <w:p>
+            <w:pPr>
+              <w:spacing w:line="260" w:lineRule="exact"/>
+              <w:ind w:left="102"/>
+              <w:rPr>
+                <w:rFonts w:ascii="Arial" w:eastAsia="Arial" w:hAnsi="Arial" w:cs="Arial"/>
+                <w:sz w:val="24"/>
+                <w:szCs w:val="24"/>
+                <w:lang w:val="es-AR"/>
+              </w:rPr>
+            </w:pPr>
+            <w:r>
+              <w:rPr>
+                <w:rFonts w:ascii="Arial" w:eastAsia="Arial" w:hAnsi="Arial" w:cs="Arial"/>
+                <w:sz w:val="24"/>
+                <w:szCs w:val="24"/>
+                <w:lang w:val="es-AR"/>
+              </w:rPr>
+              <w:t>Sí, que los clientes tengan la posibilidad de comprar varios libros por vez.</w:t>
+            </w:r>
+          </w:p>
+          <w:p>
+            <w:pPr>
+              <w:spacing w:line="260" w:lineRule="exact"/>
+              <w:ind w:left="102"/>
+              <w:rPr>
+                <w:rFonts w:ascii="Arial" w:eastAsia="Arial" w:hAnsi="Arial" w:cs="Arial"/>
+                <w:sz w:val="24"/>
+                <w:szCs w:val="24"/>
+                <w:lang w:val="es-AR"/>
+              </w:rPr>
+            </w:pPr>
+          </w:p>
+          <w:p>
+            <w:pPr>
+              <w:spacing w:line="260" w:lineRule="exact"/>
+              <w:ind w:left="102"/>
+              <w:rPr>
+                <w:rFonts w:ascii="Arial" w:eastAsia="Arial" w:hAnsi="Arial" w:cs="Arial"/>
+                <w:b/>
+                <w:sz w:val="24"/>
+                <w:szCs w:val="24"/>
+                <w:lang w:val="es-AR"/>
+              </w:rPr>
+            </w:pPr>
+            <w:r>
+              <w:rPr>
+                <w:rFonts w:ascii="Arial" w:eastAsia="Arial" w:hAnsi="Arial" w:cs="Arial"/>
+                <w:b/>
+                <w:sz w:val="24"/>
+                <w:szCs w:val="24"/>
+                <w:lang w:val="es-AR"/>
+              </w:rPr>
+              <w:t>¿Tienen a</w:t>
+            </w:r>
+            <w:r>
+              <w:rPr>
+                <w:rFonts w:ascii="Arial" w:eastAsia="Arial" w:hAnsi="Arial" w:cs="Arial"/>
+                <w:b/>
+                <w:sz w:val="24"/>
+                <w:szCs w:val="24"/>
+                <w:lang w:val="es-AR"/>
+              </w:rPr>
+              <w:t>lgún tipo de cuestión legal?</w:t>
+            </w:r>
+            <w:r>
+              <w:rPr>
+                <w:rFonts w:ascii="Arial" w:eastAsia="Arial" w:hAnsi="Arial" w:cs="Arial"/>
+                <w:b/>
+                <w:sz w:val="24"/>
+                <w:szCs w:val="24"/>
+                <w:lang w:val="es-AR"/>
+              </w:rPr>
+              <w:t xml:space="preserve"> </w:t>
+            </w:r>
+          </w:p>
+          <w:p>
+            <w:pPr>
+              <w:spacing w:line="260" w:lineRule="exact"/>
+              <w:ind w:left="102"/>
+              <w:rPr>
+                <w:rFonts w:ascii="Arial" w:eastAsia="Arial" w:hAnsi="Arial" w:cs="Arial"/>
+                <w:sz w:val="24"/>
+                <w:szCs w:val="24"/>
+                <w:lang w:val="es-AR"/>
+              </w:rPr>
+            </w:pPr>
+            <w:r>
+              <w:rPr>
+                <w:rFonts w:ascii="Arial" w:eastAsia="Arial" w:hAnsi="Arial" w:cs="Arial"/>
+                <w:sz w:val="24"/>
+                <w:szCs w:val="24"/>
+                <w:lang w:val="es-AR"/>
+              </w:rPr>
+              <w:t>No, ninguna. No queremos problemas con nadie.</w:t>
+            </w:r>
+          </w:p>
+          <w:p>
+            <w:pPr>
+              <w:spacing w:line="260" w:lineRule="exact"/>
+              <w:ind w:left="102"/>
+              <w:rPr>
+                <w:rFonts w:ascii="Arial" w:eastAsia="Arial" w:hAnsi="Arial" w:cs="Arial"/>
+                <w:sz w:val="24"/>
+                <w:szCs w:val="24"/>
+                <w:lang w:val="es-AR"/>
+              </w:rPr>
+            </w:pPr>
+          </w:p>
+          <w:p>
+            <w:pPr>
+              <w:spacing w:line="260" w:lineRule="exact"/>
+              <w:ind w:left="102"/>
+              <w:rPr>
+                <w:rFonts w:ascii="Arial" w:eastAsia="Arial" w:hAnsi="Arial" w:cs="Arial"/>
+                <w:b/>
+                <w:sz w:val="24"/>
+                <w:szCs w:val="24"/>
+                <w:lang w:val="es-AR"/>
+              </w:rPr>
+            </w:pPr>
+            <w:r>
+              <w:rPr>
+                <w:rFonts w:ascii="Arial" w:eastAsia="Arial" w:hAnsi="Arial" w:cs="Arial"/>
+                <w:b/>
+                <w:sz w:val="24"/>
+                <w:szCs w:val="24"/>
+                <w:lang w:val="es-AR"/>
+              </w:rPr>
+              <w:t>¿Hay a</w:t>
+            </w:r>
+            <w:r>
+              <w:rPr>
+                <w:rFonts w:ascii="Arial" w:eastAsia="Arial" w:hAnsi="Arial" w:cs="Arial"/>
+                <w:b/>
+                <w:sz w:val="24"/>
+                <w:szCs w:val="24"/>
+                <w:lang w:val="es-AR"/>
+              </w:rPr>
+              <w:t>lgo que quieran agregar o menciona</w:t>
+            </w:r>
+            <w:r>
+              <w:rPr>
+                <w:rFonts w:ascii="Arial" w:eastAsia="Arial" w:hAnsi="Arial" w:cs="Arial"/>
+                <w:b/>
+                <w:sz w:val="24"/>
+                <w:szCs w:val="24"/>
+                <w:lang w:val="es-AR"/>
+              </w:rPr>
+              <w:t>r</w:t>
+            </w:r>
+            <w:r>
+              <w:rPr>
+                <w:rFonts w:ascii="Arial" w:eastAsia="Arial" w:hAnsi="Arial" w:cs="Arial"/>
+                <w:b/>
+                <w:sz w:val="24"/>
+                <w:szCs w:val="24"/>
+                <w:lang w:val="es-AR"/>
+              </w:rPr>
+              <w:t xml:space="preserve"> sobre la administración actual o futura</w:t>
+            </w:r>
+            <w:r>
+              <w:rPr>
+                <w:rFonts w:ascii="Arial" w:eastAsia="Arial" w:hAnsi="Arial" w:cs="Arial"/>
+                <w:b/>
                 <w:sz w:val="24"/>
                 <w:szCs w:val="24"/>
                 <w:lang w:val="es-AR"/>
               </w:rPr>
               <w:t>?</w:t>
             </w:r>
-            <w:proofErr w:type="gramEnd"/>
-            <w:r>
-              <w:rPr>
-                <w:rFonts w:ascii="Arial" w:eastAsia="Arial" w:hAnsi="Arial" w:cs="Arial"/>
-                <w:sz w:val="24"/>
-                <w:szCs w:val="24"/>
-                <w:lang w:val="es-AR"/>
-              </w:rPr>
-              <w:t xml:space="preserve"> Diseño colores del logo ( mas violeta que blanco) </w:t>
+            <w:r>
+              <w:rPr>
+                <w:rFonts w:ascii="Arial" w:eastAsia="Arial" w:hAnsi="Arial" w:cs="Arial"/>
+                <w:b/>
+                <w:sz w:val="24"/>
+                <w:szCs w:val="24"/>
+                <w:lang w:val="es-AR"/>
+              </w:rPr>
+              <w:t xml:space="preserve"> </w:t>
+            </w:r>
+          </w:p>
+          <w:p>
+            <w:pPr>
+              <w:spacing w:line="260" w:lineRule="exact"/>
+              <w:ind w:left="102"/>
+              <w:rPr>
+                <w:rFonts w:ascii="Arial" w:eastAsia="Arial" w:hAnsi="Arial" w:cs="Arial"/>
+                <w:sz w:val="24"/>
+                <w:szCs w:val="24"/>
+                <w:lang w:val="es-AR"/>
+              </w:rPr>
+            </w:pPr>
+            <w:r>
+              <w:rPr>
+                <w:rFonts w:ascii="Arial" w:eastAsia="Arial" w:hAnsi="Arial" w:cs="Arial"/>
+                <w:sz w:val="24"/>
+                <w:szCs w:val="24"/>
+                <w:lang w:val="es-AR"/>
+              </w:rPr>
+              <w:t>Sí, nos gustaría poder a</w:t>
+            </w:r>
+            <w:r>
+              <w:rPr>
+                <w:rFonts w:ascii="Arial" w:eastAsia="Arial" w:hAnsi="Arial" w:cs="Arial"/>
+                <w:sz w:val="24"/>
+                <w:szCs w:val="24"/>
+                <w:lang w:val="es-AR"/>
+              </w:rPr>
+              <w:t xml:space="preserve">dministrar </w:t>
+            </w:r>
+            <w:r>
+              <w:rPr>
+                <w:rFonts w:ascii="Arial" w:eastAsia="Arial" w:hAnsi="Arial" w:cs="Arial"/>
+                <w:sz w:val="24"/>
+                <w:szCs w:val="24"/>
+                <w:lang w:val="es-AR"/>
+              </w:rPr>
+              <w:t xml:space="preserve">los </w:t>
+            </w:r>
+            <w:r>
+              <w:rPr>
+                <w:rFonts w:ascii="Arial" w:eastAsia="Arial" w:hAnsi="Arial" w:cs="Arial"/>
+                <w:sz w:val="24"/>
+                <w:szCs w:val="24"/>
+                <w:lang w:val="es-AR"/>
+              </w:rPr>
+              <w:t xml:space="preserve">idiomas y autores </w:t>
+            </w:r>
+            <w:r>
+              <w:rPr>
+                <w:rFonts w:ascii="Arial" w:eastAsia="Arial" w:hAnsi="Arial" w:cs="Arial"/>
+                <w:sz w:val="24"/>
+                <w:szCs w:val="24"/>
+                <w:highlight w:val="yellow"/>
+                <w:lang w:val="es-AR"/>
+              </w:rPr>
+              <w:t xml:space="preserve">con un </w:t>
             </w:r>
             <w:proofErr w:type="spellStart"/>
             <w:r>
@@ -5226,9 +6033,10 @@
                 <w:rFonts w:ascii="Arial" w:eastAsia="Arial" w:hAnsi="Arial" w:cs="Arial"/>
                 <w:sz w:val="24"/>
                 <w:szCs w:val="24"/>
-                <w:lang w:val="es-AR"/>
-              </w:rPr>
-              <w:t>login</w:t>
+                <w:highlight w:val="yellow"/>
+                <w:lang w:val="es-AR"/>
+              </w:rPr>
+              <w:t>select</w:t>
             </w:r>
             <w:proofErr w:type="spellEnd"/>
             <w:r>
@@ -5236,19 +6044,288 @@
                 <w:rFonts w:ascii="Arial" w:eastAsia="Arial" w:hAnsi="Arial" w:cs="Arial"/>
                 <w:sz w:val="24"/>
                 <w:szCs w:val="24"/>
-                <w:lang w:val="es-AR"/>
-              </w:rPr>
-              <w:t xml:space="preserve"> en la misma página y uno solo en común para usuario y administrar, baja de personas ( por parte de ellos o de nosotros) también baja de libros, pero todo manteniendo un historial de clientes y libro (baja lógica)</w:t>
-            </w:r>
-            <w:bookmarkStart w:id="0" w:name="_GoBack"/>
-            <w:bookmarkEnd w:id="0"/>
+                <w:highlight w:val="yellow"/>
+                <w:lang w:val="es-AR"/>
+              </w:rPr>
+              <w:t xml:space="preserve"> en la parte de carga</w:t>
+            </w:r>
+            <w:r>
+              <w:rPr>
+                <w:rFonts w:ascii="Arial" w:eastAsia="Arial" w:hAnsi="Arial" w:cs="Arial"/>
+                <w:sz w:val="24"/>
+                <w:szCs w:val="24"/>
+                <w:lang w:val="es-AR"/>
+              </w:rPr>
+              <w:t xml:space="preserve">, </w:t>
+            </w:r>
+            <w:r>
+              <w:rPr>
+                <w:rFonts w:ascii="Arial" w:eastAsia="Arial" w:hAnsi="Arial" w:cs="Arial"/>
+                <w:sz w:val="24"/>
+                <w:szCs w:val="24"/>
+                <w:lang w:val="es-AR"/>
+              </w:rPr>
+              <w:t>Queremos que se pueda</w:t>
+            </w:r>
+            <w:r>
+              <w:rPr>
+                <w:rFonts w:ascii="Arial" w:eastAsia="Arial" w:hAnsi="Arial" w:cs="Arial"/>
+                <w:sz w:val="24"/>
+                <w:szCs w:val="24"/>
+                <w:lang w:val="es-AR"/>
+              </w:rPr>
+              <w:t xml:space="preserve"> realizar búsquedas por autor, tí</w:t>
+            </w:r>
+            <w:r>
+              <w:rPr>
+                <w:rFonts w:ascii="Arial" w:eastAsia="Arial" w:hAnsi="Arial" w:cs="Arial"/>
+                <w:sz w:val="24"/>
+                <w:szCs w:val="24"/>
+                <w:lang w:val="es-AR"/>
+              </w:rPr>
+              <w:t>tulo, nombre o etiqueta</w:t>
+            </w:r>
+            <w:r>
+              <w:rPr>
+                <w:rFonts w:ascii="Arial" w:eastAsia="Arial" w:hAnsi="Arial" w:cs="Arial"/>
+                <w:sz w:val="24"/>
+                <w:szCs w:val="24"/>
+                <w:lang w:val="es-AR"/>
+              </w:rPr>
+              <w:t xml:space="preserve">. </w:t>
+            </w:r>
+            <w:r>
+              <w:rPr>
+                <w:rFonts w:ascii="Arial" w:eastAsia="Arial" w:hAnsi="Arial" w:cs="Arial"/>
+                <w:sz w:val="24"/>
+                <w:szCs w:val="24"/>
+                <w:lang w:val="es-AR"/>
+              </w:rPr>
+              <w:t xml:space="preserve"> </w:t>
+            </w:r>
+            <w:r>
+              <w:rPr>
+                <w:rFonts w:ascii="Arial" w:eastAsia="Arial" w:hAnsi="Arial" w:cs="Arial"/>
+                <w:sz w:val="24"/>
+                <w:szCs w:val="24"/>
+                <w:lang w:val="es-AR"/>
+              </w:rPr>
+              <w:t>Además que</w:t>
+            </w:r>
+            <w:r>
+              <w:rPr>
+                <w:rFonts w:ascii="Arial" w:eastAsia="Arial" w:hAnsi="Arial" w:cs="Arial"/>
+                <w:sz w:val="24"/>
+                <w:szCs w:val="24"/>
+                <w:lang w:val="es-AR"/>
+              </w:rPr>
+              <w:t xml:space="preserve"> se</w:t>
+            </w:r>
+            <w:r>
+              <w:rPr>
+                <w:rFonts w:ascii="Arial" w:eastAsia="Arial" w:hAnsi="Arial" w:cs="Arial"/>
+                <w:sz w:val="24"/>
+                <w:szCs w:val="24"/>
+                <w:lang w:val="es-AR"/>
+              </w:rPr>
+              <w:t xml:space="preserve"> restrin</w:t>
+            </w:r>
+            <w:r>
+              <w:rPr>
+                <w:rFonts w:ascii="Arial" w:eastAsia="Arial" w:hAnsi="Arial" w:cs="Arial"/>
+                <w:sz w:val="24"/>
+                <w:szCs w:val="24"/>
+                <w:lang w:val="es-AR"/>
+              </w:rPr>
+              <w:t>ja</w:t>
+            </w:r>
+            <w:r>
+              <w:rPr>
+                <w:rFonts w:ascii="Arial" w:eastAsia="Arial" w:hAnsi="Arial" w:cs="Arial"/>
+                <w:sz w:val="24"/>
+                <w:szCs w:val="24"/>
+                <w:lang w:val="es-AR"/>
+              </w:rPr>
+              <w:t xml:space="preserve"> la información a la que pueden acceder los usuarios invitados</w:t>
+            </w:r>
+            <w:r>
+              <w:rPr>
+                <w:rFonts w:ascii="Arial" w:eastAsia="Arial" w:hAnsi="Arial" w:cs="Arial"/>
+                <w:sz w:val="24"/>
+                <w:szCs w:val="24"/>
+                <w:lang w:val="es-AR"/>
+              </w:rPr>
+              <w:t xml:space="preserve"> a título, autor, precio e ISBN, mientras que los registrados puedan además ver detalles de los libros, hojear sus índices y realizar compras. También </w:t>
+            </w:r>
+            <w:r>
+              <w:rPr>
+                <w:rFonts w:ascii="Arial" w:eastAsia="Arial" w:hAnsi="Arial" w:cs="Arial"/>
+                <w:sz w:val="24"/>
+                <w:szCs w:val="24"/>
+                <w:lang w:val="es-AR"/>
+              </w:rPr>
+              <w:t>queremos</w:t>
+            </w:r>
+            <w:r>
+              <w:rPr>
+                <w:rFonts w:ascii="Arial" w:eastAsia="Arial" w:hAnsi="Arial" w:cs="Arial"/>
+                <w:sz w:val="24"/>
+                <w:szCs w:val="24"/>
+                <w:lang w:val="es-AR"/>
+              </w:rPr>
+              <w:t xml:space="preserve"> tener la posibilidad de </w:t>
+            </w:r>
+            <w:r>
+              <w:rPr>
+                <w:rFonts w:ascii="Arial" w:eastAsia="Arial" w:hAnsi="Arial" w:cs="Arial"/>
+                <w:sz w:val="24"/>
+                <w:szCs w:val="24"/>
+                <w:lang w:val="es-AR"/>
+              </w:rPr>
+              <w:t>mostrar u ocultar aquellos libros de acuerdo a si están agotados o no.</w:t>
+            </w:r>
+          </w:p>
+          <w:p>
+            <w:pPr>
+              <w:spacing w:line="260" w:lineRule="exact"/>
+              <w:ind w:left="102"/>
+              <w:rPr>
+                <w:rFonts w:ascii="Arial" w:eastAsia="Arial" w:hAnsi="Arial" w:cs="Arial"/>
+                <w:sz w:val="24"/>
+                <w:szCs w:val="24"/>
+                <w:lang w:val="es-AR"/>
+              </w:rPr>
+            </w:pPr>
+          </w:p>
+          <w:p>
+            <w:pPr>
+              <w:spacing w:line="260" w:lineRule="exact"/>
+              <w:ind w:left="102"/>
+              <w:rPr>
+                <w:rFonts w:ascii="Arial" w:eastAsia="Arial" w:hAnsi="Arial" w:cs="Arial"/>
+                <w:b/>
+                <w:sz w:val="24"/>
+                <w:szCs w:val="24"/>
+                <w:lang w:val="es-AR"/>
+              </w:rPr>
+            </w:pPr>
+            <w:r>
+              <w:rPr>
+                <w:rFonts w:ascii="Arial" w:eastAsia="Arial" w:hAnsi="Arial" w:cs="Arial"/>
+                <w:b/>
+                <w:sz w:val="24"/>
+                <w:szCs w:val="24"/>
+                <w:lang w:val="es-AR"/>
+              </w:rPr>
+              <w:t>Y ahora en cuanto a la interfaz gráfica, ¿tienen alguna consideración</w:t>
+            </w:r>
+            <w:r>
+              <w:rPr>
+                <w:rFonts w:ascii="Arial" w:eastAsia="Arial" w:hAnsi="Arial" w:cs="Arial"/>
+                <w:b/>
+                <w:sz w:val="24"/>
+                <w:szCs w:val="24"/>
+                <w:lang w:val="es-AR"/>
+              </w:rPr>
+              <w:t xml:space="preserve">? </w:t>
+            </w:r>
+          </w:p>
+          <w:p>
+            <w:pPr>
+              <w:spacing w:line="260" w:lineRule="exact"/>
+              <w:ind w:left="102"/>
+              <w:rPr>
+                <w:rFonts w:ascii="Arial" w:eastAsia="Arial" w:hAnsi="Arial" w:cs="Arial"/>
+                <w:sz w:val="24"/>
+                <w:szCs w:val="24"/>
+                <w:lang w:val="es-AR"/>
+              </w:rPr>
+            </w:pPr>
+            <w:r>
+              <w:rPr>
+                <w:rFonts w:ascii="Arial" w:eastAsia="Arial" w:hAnsi="Arial" w:cs="Arial"/>
+                <w:sz w:val="24"/>
+                <w:szCs w:val="24"/>
+                <w:lang w:val="es-AR"/>
+              </w:rPr>
+              <w:t>El d</w:t>
+            </w:r>
+            <w:r>
+              <w:rPr>
+                <w:rFonts w:ascii="Arial" w:eastAsia="Arial" w:hAnsi="Arial" w:cs="Arial"/>
+                <w:sz w:val="24"/>
+                <w:szCs w:val="24"/>
+                <w:lang w:val="es-AR"/>
+              </w:rPr>
+              <w:t>iseño</w:t>
+            </w:r>
+            <w:r>
+              <w:rPr>
+                <w:rFonts w:ascii="Arial" w:eastAsia="Arial" w:hAnsi="Arial" w:cs="Arial"/>
+                <w:sz w:val="24"/>
+                <w:szCs w:val="24"/>
+                <w:lang w:val="es-AR"/>
+              </w:rPr>
+              <w:t xml:space="preserve"> debería usar los colores de nuestro</w:t>
+            </w:r>
+            <w:r>
+              <w:rPr>
+                <w:rFonts w:ascii="Arial" w:eastAsia="Arial" w:hAnsi="Arial" w:cs="Arial"/>
+                <w:sz w:val="24"/>
+                <w:szCs w:val="24"/>
+                <w:lang w:val="es-AR"/>
+              </w:rPr>
+              <w:t xml:space="preserve"> logo</w:t>
+            </w:r>
+            <w:r>
+              <w:rPr>
+                <w:rFonts w:ascii="Arial" w:eastAsia="Arial" w:hAnsi="Arial" w:cs="Arial"/>
+                <w:sz w:val="24"/>
+                <w:szCs w:val="24"/>
+                <w:lang w:val="es-AR"/>
+              </w:rPr>
+              <w:t>. El acceso a la administración del sistema que sea el mismo que usan los usuarios pero luego que muestre la información acordemente. Queremos poder dar de</w:t>
+            </w:r>
+            <w:r>
+              <w:rPr>
+                <w:rFonts w:ascii="Arial" w:eastAsia="Arial" w:hAnsi="Arial" w:cs="Arial"/>
+                <w:sz w:val="24"/>
+                <w:szCs w:val="24"/>
+                <w:lang w:val="es-AR"/>
+              </w:rPr>
+              <w:t xml:space="preserve"> baja </w:t>
+            </w:r>
+            <w:r>
+              <w:rPr>
+                <w:rFonts w:ascii="Arial" w:eastAsia="Arial" w:hAnsi="Arial" w:cs="Arial"/>
+                <w:sz w:val="24"/>
+                <w:szCs w:val="24"/>
+                <w:lang w:val="es-AR"/>
+              </w:rPr>
+              <w:t>clientes, o que ellos lo hagan por sí mismos; también dar de baja libros, pero siempre manteniendo un historial</w:t>
+            </w:r>
+            <w:r>
+              <w:rPr>
+                <w:rFonts w:ascii="Arial" w:eastAsia="Arial" w:hAnsi="Arial" w:cs="Arial"/>
+                <w:sz w:val="24"/>
+                <w:szCs w:val="24"/>
+                <w:lang w:val="es-AR"/>
+              </w:rPr>
+              <w:t xml:space="preserve"> en cualquier caso</w:t>
+            </w:r>
+            <w:r>
+              <w:rPr>
+                <w:rFonts w:ascii="Arial" w:eastAsia="Arial" w:hAnsi="Arial" w:cs="Arial"/>
+                <w:sz w:val="24"/>
+                <w:szCs w:val="24"/>
+                <w:lang w:val="es-AR"/>
+              </w:rPr>
+              <w:t>.</w:t>
+            </w:r>
           </w:p>
         </w:tc>
       </w:tr>
       <w:tr>
-        <w:trPr>
-          <w:trHeight w:hRule="exact" w:val="1942"/>
-        </w:trPr>
         <w:tc>
           <w:tcPr>
             <w:tcW w:w="10190" w:type="dxa"/>
@@ -5278,6 +6355,7 @@
                 <w:u w:val="single" w:color="000000"/>
                 <w:lang w:val="es-AR"/>
               </w:rPr>
+              <w:lastRenderedPageBreak/>
               <w:t>Co</w:t>
             </w:r>
             <w:r>
@@ -5830,6 +6908,95 @@
                 <w:szCs w:val="24"/>
                 <w:lang w:val="es-AR"/>
               </w:rPr>
+              <w:t>e: I</w:t>
+            </w:r>
+            <w:r>
+              <w:rPr>
+                <w:rFonts w:ascii="Arial" w:eastAsia="Arial" w:hAnsi="Arial" w:cs="Arial"/>
+                <w:spacing w:val="-1"/>
+                <w:sz w:val="24"/>
+                <w:szCs w:val="24"/>
+                <w:lang w:val="es-AR"/>
+              </w:rPr>
+              <w:t>n</w:t>
+            </w:r>
+            <w:r>
+              <w:rPr>
+                <w:rFonts w:ascii="Arial" w:eastAsia="Arial" w:hAnsi="Arial" w:cs="Arial"/>
+                <w:spacing w:val="3"/>
+                <w:sz w:val="24"/>
+                <w:szCs w:val="24"/>
+                <w:lang w:val="es-AR"/>
+              </w:rPr>
+              <w:t>f</w:t>
+            </w:r>
+            <w:r>
+              <w:rPr>
+                <w:rFonts w:ascii="Arial" w:eastAsia="Arial" w:hAnsi="Arial" w:cs="Arial"/>
+                <w:spacing w:val="1"/>
+                <w:sz w:val="24"/>
+                <w:szCs w:val="24"/>
+                <w:lang w:val="es-AR"/>
+              </w:rPr>
+              <w:t>o</w:t>
+            </w:r>
+            <w:r>
+              <w:rPr>
+                <w:rFonts w:ascii="Arial" w:eastAsia="Arial" w:hAnsi="Arial" w:cs="Arial"/>
+                <w:spacing w:val="-3"/>
+                <w:sz w:val="24"/>
+                <w:szCs w:val="24"/>
+                <w:lang w:val="es-AR"/>
+              </w:rPr>
+              <w:t>r</w:t>
+            </w:r>
+            <w:r>
+              <w:rPr>
+                <w:rFonts w:ascii="Arial" w:eastAsia="Arial" w:hAnsi="Arial" w:cs="Arial"/>
+                <w:spacing w:val="1"/>
+                <w:sz w:val="24"/>
+                <w:szCs w:val="24"/>
+                <w:lang w:val="es-AR"/>
+              </w:rPr>
+              <w:t>ma</w:t>
+            </w:r>
+            <w:r>
+              <w:rPr>
+                <w:rFonts w:ascii="Arial" w:eastAsia="Arial" w:hAnsi="Arial" w:cs="Arial"/>
+                <w:sz w:val="24"/>
+                <w:szCs w:val="24"/>
+                <w:lang w:val="es-AR"/>
+              </w:rPr>
+              <w:t>ción</w:t>
+            </w:r>
+            <w:r>
+              <w:rPr>
+                <w:rFonts w:ascii="Arial" w:eastAsia="Arial" w:hAnsi="Arial" w:cs="Arial"/>
+                <w:spacing w:val="-1"/>
+                <w:sz w:val="24"/>
+                <w:szCs w:val="24"/>
+                <w:lang w:val="es-AR"/>
+              </w:rPr>
+              <w:t xml:space="preserve"> </w:t>
+            </w:r>
+            <w:r>
+              <w:rPr>
+                <w:rFonts w:ascii="Arial" w:eastAsia="Arial" w:hAnsi="Arial" w:cs="Arial"/>
+                <w:spacing w:val="1"/>
+                <w:sz w:val="24"/>
+                <w:szCs w:val="24"/>
+                <w:lang w:val="es-AR"/>
+              </w:rPr>
+              <w:t>p</w:t>
+            </w:r>
+            <w:r>
+              <w:rPr>
+                <w:rFonts w:ascii="Arial" w:eastAsia="Arial" w:hAnsi="Arial" w:cs="Arial"/>
+                <w:spacing w:val="-1"/>
+                <w:sz w:val="24"/>
+                <w:szCs w:val="24"/>
+                <w:lang w:val="es-AR"/>
+              </w:rPr>
               <w:t>e</w:t>
             </w:r>
             <w:r>
@@ -5840,21 +7007,31 @@
                 <w:szCs w:val="24"/>
                 <w:lang w:val="es-AR"/>
               </w:rPr>
-              <w:t xml:space="preserve"> </w:t>
-            </w:r>
-            <w:r>
-              <w:rPr>
-                <w:rFonts w:ascii="Arial" w:eastAsia="Arial" w:hAnsi="Arial" w:cs="Arial"/>
-                <w:sz w:val="24"/>
-                <w:szCs w:val="24"/>
-                <w:lang w:val="es-AR"/>
-              </w:rPr>
-              <w:t>: I</w:t>
-            </w:r>
-            <w:r>
-              <w:rPr>
-                <w:rFonts w:ascii="Arial" w:eastAsia="Arial" w:hAnsi="Arial" w:cs="Arial"/>
-                <w:spacing w:val="-1"/>
+              <w:t>nd</w:t>
+            </w:r>
+            <w:r>
+              <w:rPr>
+                <w:rFonts w:ascii="Arial" w:eastAsia="Arial" w:hAnsi="Arial" w:cs="Arial"/>
+                <w:sz w:val="24"/>
+                <w:szCs w:val="24"/>
+                <w:lang w:val="es-AR"/>
+              </w:rPr>
+              <w:t>i</w:t>
+            </w:r>
+            <w:r>
+              <w:rPr>
+                <w:rFonts w:ascii="Arial" w:eastAsia="Arial" w:hAnsi="Arial" w:cs="Arial"/>
+                <w:spacing w:val="-2"/>
+                <w:sz w:val="24"/>
+                <w:szCs w:val="24"/>
+                <w:lang w:val="es-AR"/>
+              </w:rPr>
+              <w:t>e</w:t>
+            </w:r>
+            <w:r>
+              <w:rPr>
+                <w:rFonts w:ascii="Arial" w:eastAsia="Arial" w:hAnsi="Arial" w:cs="Arial"/>
+                <w:spacing w:val="1"/>
                 <w:sz w:val="24"/>
                 <w:szCs w:val="24"/>
                 <w:lang w:val="es-AR"/>
@@ -5864,156 +7041,16 @@
             <w:r>
               <w:rPr>
                 <w:rFonts w:ascii="Arial" w:eastAsia="Arial" w:hAnsi="Arial" w:cs="Arial"/>
-                <w:spacing w:val="3"/>
-                <w:sz w:val="24"/>
-                <w:szCs w:val="24"/>
-                <w:lang w:val="es-AR"/>
-              </w:rPr>
-              <w:t>f</w:t>
-            </w:r>
-            <w:r>
-              <w:rPr>
-                <w:rFonts w:ascii="Arial" w:eastAsia="Arial" w:hAnsi="Arial" w:cs="Arial"/>
-                <w:spacing w:val="1"/>
-                <w:sz w:val="24"/>
-                <w:szCs w:val="24"/>
-                <w:lang w:val="es-AR"/>
-              </w:rPr>
-              <w:t>o</w:t>
-            </w:r>
-            <w:r>
-              <w:rPr>
-                <w:rFonts w:ascii="Arial" w:eastAsia="Arial" w:hAnsi="Arial" w:cs="Arial"/>
-                <w:spacing w:val="-3"/>
-                <w:sz w:val="24"/>
-                <w:szCs w:val="24"/>
-                <w:lang w:val="es-AR"/>
-              </w:rPr>
-              <w:t>r</w:t>
-            </w:r>
-            <w:r>
-              <w:rPr>
-                <w:rFonts w:ascii="Arial" w:eastAsia="Arial" w:hAnsi="Arial" w:cs="Arial"/>
-                <w:spacing w:val="1"/>
-                <w:sz w:val="24"/>
-                <w:szCs w:val="24"/>
-                <w:lang w:val="es-AR"/>
-              </w:rPr>
-              <w:t>ma</w:t>
-            </w:r>
-            <w:r>
-              <w:rPr>
-                <w:rFonts w:ascii="Arial" w:eastAsia="Arial" w:hAnsi="Arial" w:cs="Arial"/>
-                <w:sz w:val="24"/>
-                <w:szCs w:val="24"/>
-                <w:lang w:val="es-AR"/>
-              </w:rPr>
-              <w:t>ción</w:t>
-            </w:r>
-            <w:r>
-              <w:rPr>
-                <w:rFonts w:ascii="Arial" w:eastAsia="Arial" w:hAnsi="Arial" w:cs="Arial"/>
-                <w:spacing w:val="-1"/>
-                <w:sz w:val="24"/>
-                <w:szCs w:val="24"/>
-                <w:lang w:val="es-AR"/>
-              </w:rPr>
-              <w:t xml:space="preserve"> </w:t>
-            </w:r>
-            <w:r>
-              <w:rPr>
-                <w:rFonts w:ascii="Arial" w:eastAsia="Arial" w:hAnsi="Arial" w:cs="Arial"/>
-                <w:spacing w:val="1"/>
-                <w:sz w:val="24"/>
-                <w:szCs w:val="24"/>
-                <w:lang w:val="es-AR"/>
-              </w:rPr>
-              <w:t>p</w:t>
-            </w:r>
-            <w:r>
-              <w:rPr>
-                <w:rFonts w:ascii="Arial" w:eastAsia="Arial" w:hAnsi="Arial" w:cs="Arial"/>
-                <w:spacing w:val="-1"/>
-                <w:sz w:val="24"/>
-                <w:szCs w:val="24"/>
-                <w:lang w:val="es-AR"/>
-              </w:rPr>
-              <w:t>e</w:t>
-            </w:r>
-            <w:r>
-              <w:rPr>
-                <w:rFonts w:ascii="Arial" w:eastAsia="Arial" w:hAnsi="Arial" w:cs="Arial"/>
-                <w:spacing w:val="1"/>
-                <w:sz w:val="24"/>
-                <w:szCs w:val="24"/>
-                <w:lang w:val="es-AR"/>
-              </w:rPr>
-              <w:t>nd</w:t>
-            </w:r>
-            <w:r>
-              <w:rPr>
-                <w:rFonts w:ascii="Arial" w:eastAsia="Arial" w:hAnsi="Arial" w:cs="Arial"/>
-                <w:sz w:val="24"/>
-                <w:szCs w:val="24"/>
-                <w:lang w:val="es-AR"/>
-              </w:rPr>
-              <w:t>i</w:t>
-            </w:r>
-            <w:r>
-              <w:rPr>
-                <w:rFonts w:ascii="Arial" w:eastAsia="Arial" w:hAnsi="Arial" w:cs="Arial"/>
-                <w:spacing w:val="-2"/>
-                <w:sz w:val="24"/>
-                <w:szCs w:val="24"/>
-                <w:lang w:val="es-AR"/>
-              </w:rPr>
-              <w:t>e</w:t>
-            </w:r>
-            <w:r>
-              <w:rPr>
-                <w:rFonts w:ascii="Arial" w:eastAsia="Arial" w:hAnsi="Arial" w:cs="Arial"/>
-                <w:spacing w:val="1"/>
-                <w:sz w:val="24"/>
-                <w:szCs w:val="24"/>
-                <w:lang w:val="es-AR"/>
-              </w:rPr>
-              <w:t>n</w:t>
-            </w:r>
-            <w:r>
-              <w:rPr>
-                <w:rFonts w:ascii="Arial" w:eastAsia="Arial" w:hAnsi="Arial" w:cs="Arial"/>
-                <w:sz w:val="24"/>
-                <w:szCs w:val="24"/>
-                <w:lang w:val="es-AR"/>
-              </w:rPr>
-              <w:t>te</w:t>
-            </w:r>
-            <w:r>
-              <w:rPr>
-                <w:rFonts w:ascii="Arial" w:eastAsia="Arial" w:hAnsi="Arial" w:cs="Arial"/>
-                <w:spacing w:val="-3"/>
-                <w:sz w:val="24"/>
-                <w:szCs w:val="24"/>
-                <w:lang w:val="es-AR"/>
-              </w:rPr>
-              <w:t xml:space="preserve"> </w:t>
-            </w:r>
-            <w:r>
-              <w:rPr>
-                <w:rFonts w:ascii="Arial" w:eastAsia="Arial" w:hAnsi="Arial" w:cs="Arial"/>
-                <w:sz w:val="24"/>
-                <w:szCs w:val="24"/>
-                <w:lang w:val="es-AR"/>
-              </w:rPr>
-              <w:t>:</w:t>
+                <w:sz w:val="24"/>
+                <w:szCs w:val="24"/>
+                <w:lang w:val="es-AR"/>
+              </w:rPr>
+              <w:t>te:</w:t>
             </w:r>
           </w:p>
         </w:tc>
       </w:tr>
       <w:tr>
-        <w:trPr>
-          <w:trHeight w:hRule="exact" w:val="1666"/>
-        </w:trPr>
         <w:tc>
           <w:tcPr>
             <w:tcW w:w="10190" w:type="dxa"/>
@@ -6567,7 +7604,7 @@
 </file>
 
 <file path=word/numbering.xml><?xml version="1.0" encoding="utf-8"?>
-<w:numbering xmlns:wpc="http://schemas.microsoft.com/office/word/2010/wordprocessingCanvas" xmlns:mc="http://schemas.openxmlformats.org/markup-compatibility/2006" xmlns:o="urn:schemas-microsoft-com:office:office" xmlns:r="http://schemas.openxmlformats.org/officeDocument/2006/relationships" xmlns:m="http://schemas.openxmlformats.org/officeDocument/2006/math" xmlns:v="urn:schemas-microsoft-com:vml" xmlns:wp14="http://schemas.microsoft.com/office/word/2010/wordprocessingDrawing" xmlns:wp="http://schemas.openxmlformats.org/drawingml/2006/wordprocessingDrawing" xmlns:w10="urn:schemas-microsoft-com:office:word" xmlns:w="http://schemas.openxmlformats.org/wordprocessingml/2006/main" xmlns:w14="http://schemas.microsoft.com/office/word/2010/wordml" xmlns:wpg="http://schemas.microsoft.com/office/word/2010/wordprocessingGroup" xmlns:wpi="http://schemas.microsoft.com/office/word/2010/wordprocessingInk" xmlns:wne="http://schemas.microsoft.com/office/word/2006/wordml" xmlns:wps="http://schemas.microsoft.com/office/word/2010/wordprocessingShape" mc:Ignorable="w14 wp14">
+<w:numbering xmlns:wpc="http://schemas.microsoft.com/office/word/2010/wordprocessingCanvas" xmlns:mc="http://schemas.openxmlformats.org/markup-compatibility/2006" xmlns:o="urn:schemas-microsoft-com:office:office" xmlns:r="http://schemas.openxmlformats.org/officeDocument/2006/relationships" xmlns:m="http://schemas.openxmlformats.org/officeDocument/2006/math" xmlns:v="urn:schemas-microsoft-com:vml" xmlns:wp14="http://schemas.microsoft.com/office/word/2010/wordprocessingDrawing" xmlns:wp="http://schemas.openxmlformats.org/drawingml/2006/wordprocessingDrawing" xmlns:w10="urn:schemas-microsoft-com:office:word" xmlns:w="http://schemas.openxmlformats.org/wordprocessingml/2006/main" xmlns:w14="http://schemas.microsoft.com/office/word/2010/wordml" xmlns:w15="http://schemas.microsoft.com/office/word/2012/wordml" xmlns:wpg="http://schemas.microsoft.com/office/word/2010/wordprocessingGroup" xmlns:wpi="http://schemas.microsoft.com/office/word/2010/wordprocessingInk" xmlns:wne="http://schemas.microsoft.com/office/word/2006/wordml" xmlns:wps="http://schemas.microsoft.com/office/word/2010/wordprocessingShape" mc:Ignorable="w14 w15 wp14">
   <w:abstractNum w:abstractNumId="0">
     <w:nsid w:val="22E43149"/>
     <w:multiLevelType w:val="multilevel"/>
@@ -6789,7 +7826,7 @@
 </file>
 
 <file path=word/styles.xml><?xml version="1.0" encoding="utf-8"?>
-<w:styles xmlns:mc="http://schemas.openxmlformats.org/markup-compatibility/2006" xmlns:r="http://schemas.openxmlformats.org/officeDocument/2006/relationships" xmlns:w="http://schemas.openxmlformats.org/wordprocessingml/2006/main" xmlns:w14="http://schemas.microsoft.com/office/word/2010/wordml" mc:Ignorable="w14">
+<w:styles xmlns:mc="http://schemas.openxmlformats.org/markup-compatibility/2006" xmlns:r="http://schemas.openxmlformats.org/officeDocument/2006/relationships" xmlns:w="http://schemas.openxmlformats.org/wordprocessingml/2006/main" xmlns:w14="http://schemas.microsoft.com/office/word/2010/wordml" xmlns:w15="http://schemas.microsoft.com/office/word/2012/wordml" mc:Ignorable="w14 w15">
   <w:docDefaults>
     <w:rPrDefault>
       <w:rPr>
@@ -6799,144 +7836,378 @@
     </w:rPrDefault>
     <w:pPrDefault/>
   </w:docDefaults>
-  <w:latentStyles w:defLockedState="0" w:defUIPriority="99" w:defSemiHidden="1" w:defUnhideWhenUsed="1" w:defQFormat="0" w:count="267">
-    <w:lsdException w:name="Normal" w:semiHidden="0" w:uiPriority="0" w:unhideWhenUsed="0" w:qFormat="1"/>
-    <w:lsdException w:name="heading 1" w:semiHidden="0" w:uiPriority="9" w:unhideWhenUsed="0" w:qFormat="1"/>
-    <w:lsdException w:name="heading 2" w:uiPriority="9" w:qFormat="1"/>
-    <w:lsdException w:name="heading 3" w:uiPriority="9" w:qFormat="1"/>
-    <w:lsdException w:name="heading 4" w:uiPriority="9" w:qFormat="1"/>
-    <w:lsdException w:name="heading 5" w:uiPriority="9" w:qFormat="1"/>
-    <w:lsdException w:name="heading 6" w:uiPriority="0" w:qFormat="1"/>
-    <w:lsdException w:name="heading 7" w:uiPriority="9" w:qFormat="1"/>
-    <w:lsdException w:name="heading 8" w:uiPriority="9" w:qFormat="1"/>
-    <w:lsdException w:name="heading 9" w:uiPriority="9" w:qFormat="1"/>
-    <w:lsdException w:name="toc 1" w:uiPriority="39"/>
-    <w:lsdException w:name="toc 2" w:uiPriority="39"/>
-    <w:lsdException w:name="toc 3" w:uiPriority="39"/>
-    <w:lsdException w:name="toc 4" w:uiPriority="39"/>
-    <w:lsdException w:name="toc 5" w:uiPriority="39"/>
-    <w:lsdException w:name="toc 6" w:uiPriority="39"/>
-    <w:lsdException w:name="toc 7" w:uiPriority="39"/>
-    <w:lsdException w:name="toc 8" w:uiPriority="39"/>
-    <w:lsdException w:name="toc 9" w:uiPriority="39"/>
-    <w:lsdException w:name="caption" w:uiPriority="35" w:qFormat="1"/>
-    <w:lsdException w:name="Title" w:semiHidden="0" w:uiPriority="10" w:unhideWhenUsed="0" w:qFormat="1"/>
-    <w:lsdException w:name="Default Paragraph Font" w:uiPriority="1"/>
-    <w:lsdException w:name="Subtitle" w:semiHidden="0" w:uiPriority="11" w:unhideWhenUsed="0" w:qFormat="1"/>
-    <w:lsdException w:name="Strong" w:semiHidden="0" w:uiPriority="22" w:unhideWhenUsed="0" w:qFormat="1"/>
-    <w:lsdException w:name="Emphasis" w:semiHidden="0" w:uiPriority="20" w:unhideWhenUsed="0" w:qFormat="1"/>
-    <w:lsdException w:name="Table Grid" w:semiHidden="0" w:uiPriority="59" w:unhideWhenUsed="0"/>
-    <w:lsdException w:name="Placeholder Text" w:unhideWhenUsed="0"/>
-    <w:lsdException w:name="No Spacing" w:semiHidden="0" w:uiPriority="1" w:unhideWhenUsed="0" w:qFormat="1"/>
-    <w:lsdException w:name="Light Shading" w:semiHidden="0" w:uiPriority="60" w:unhideWhenUsed="0"/>
-    <w:lsdException w:name="Light List" w:semiHidden="0" w:uiPriority="61" w:unhideWhenUsed="0"/>
-    <w:lsdException w:name="Light Grid" w:semiHidden="0" w:uiPriority="62" w:unhideWhenUsed="0"/>
-    <w:lsdException w:name="Medium Shading 1" w:semiHidden="0" w:uiPriority="63" w:unhideWhenUsed="0"/>
-    <w:lsdException w:name="Medium Shading 2" w:semiHidden="0" w:uiPriority="64" w:unhideWhenUsed="0"/>
-    <w:lsdException w:name="Medium List 1" w:semiHidden="0" w:uiPriority="65" w:unhideWhenUsed="0"/>
-    <w:lsdException w:name="Medium List 2" w:semiHidden="0" w:uiPriority="66" w:unhideWhenUsed="0"/>
-    <w:lsdException w:name="Medium Grid 1" w:semiHidden="0" w:uiPriority="67" w:unhideWhenUsed="0"/>
-    <w:lsdException w:name="Medium Grid 2" w:semiHidden="0" w:uiPriority="68" w:unhideWhenUsed="0"/>
-    <w:lsdException w:name="Medium Grid 3" w:semiHidden="0" w:uiPriority="69" w:unhideWhenUsed="0"/>
-    <w:lsdException w:name="Dark List" w:semiHidden="0" w:uiPriority="70" w:unhideWhenUsed="0"/>
-    <w:lsdException w:name="Colorful Shading" w:semiHidden="0" w:uiPriority="71" w:unhideWhenUsed="0"/>
-    <w:lsdException w:name="Colorful List" w:semiHidden="0" w:uiPriority="72" w:unhideWhenUsed="0"/>
-    <w:lsdException w:name="Colorful Grid" w:semiHidden="0" w:uiPriority="73" w:unhideWhenUsed="0"/>
-    <w:lsdException w:name="Light Shading Accent 1" w:semiHidden="0" w:uiPriority="60" w:unhideWhenUsed="0"/>
-    <w:lsdException w:name="Light List Accent 1" w:semiHidden="0" w:uiPriority="61" w:unhideWhenUsed="0"/>
-    <w:lsdException w:name="Light Grid Accent 1" w:semiHidden="0" w:uiPriority="62" w:unhideWhenUsed="0"/>
-    <w:lsdException w:name="Medium Shading 1 Accent 1" w:semiHidden="0" w:uiPriority="63" w:unhideWhenUsed="0"/>
-    <w:lsdException w:name="Medium Shading 2 Accent 1" w:semiHidden="0" w:uiPriority="64" w:unhideWhenUsed="0"/>
-    <w:lsdException w:name="Medium List 1 Accent 1" w:semiHidden="0" w:uiPriority="65" w:unhideWhenUsed="0"/>
-    <w:lsdException w:name="Revision" w:unhideWhenUsed="0"/>
-    <w:lsdException w:name="List Paragraph" w:semiHidden="0" w:uiPriority="34" w:unhideWhenUsed="0" w:qFormat="1"/>
-    <w:lsdException w:name="Quote" w:semiHidden="0" w:uiPriority="29" w:unhideWhenUsed="0" w:qFormat="1"/>
-    <w:lsdException w:name="Intense Quote" w:semiHidden="0" w:uiPriority="30" w:unhideWhenUsed="0" w:qFormat="1"/>
-    <w:lsdException w:name="Medium List 2 Accent 1" w:semiHidden="0" w:uiPriority="66" w:unhideWhenUsed="0"/>
-    <w:lsdException w:name="Medium Grid 1 Accent 1" w:semiHidden="0" w:uiPriority="67" w:unhideWhenUsed="0"/>
-    <w:lsdException w:name="Medium Grid 2 Accent 1" w:semiHidden="0" w:uiPriority="68" w:unhideWhenUsed="0"/>
-    <w:lsdException w:name="Medium Grid 3 Accent 1" w:semiHidden="0" w:uiPriority="69" w:unhideWhenUsed="0"/>
-    <w:lsdException w:name="Dark List Accent 1" w:semiHidden="0" w:uiPriority="70" w:unhideWhenUsed="0"/>
-    <w:lsdException w:name="Colorful Shading Accent 1" w:semiHidden="0" w:uiPriority="71" w:unhideWhenUsed="0"/>
-    <w:lsdException w:name="Colorful List Accent 1" w:semiHidden="0" w:uiPriority="72" w:unhideWhenUsed="0"/>
-    <w:lsdException w:name="Colorful Grid Accent 1" w:semiHidden="0" w:uiPriority="73" w:unhideWhenUsed="0"/>
-    <w:lsdException w:name="Light Shading Accent 2" w:semiHidden="0" w:uiPriority="60" w:unhideWhenUsed="0"/>
-    <w:lsdException w:name="Light List Accent 2" w:semiHidden="0" w:uiPriority="61" w:unhideWhenUsed="0"/>
-    <w:lsdException w:name="Light Grid Accent 2" w:semiHidden="0" w:uiPriority="62" w:unhideWhenUsed="0"/>
-    <w:lsdException w:name="Medium Shading 1 Accent 2" w:semiHidden="0" w:uiPriority="63" w:unhideWhenUsed="0"/>
-    <w:lsdException w:name="Medium Shading 2 Accent 2" w:semiHidden="0" w:uiPriority="64" w:unhideWhenUsed="0"/>
-    <w:lsdException w:name="Medium List 1 Accent 2" w:semiHidden="0" w:uiPriority="65" w:unhideWhenUsed="0"/>
-    <w:lsdException w:name="Medium List 2 Accent 2" w:semiHidden="0" w:uiPriority="66" w:unhideWhenUsed="0"/>
-    <w:lsdException w:name="Medium Grid 1 Accent 2" w:semiHidden="0" w:uiPriority="67" w:unhideWhenUsed="0"/>
-    <w:lsdException w:name="Medium Grid 2 Accent 2" w:semiHidden="0" w:uiPriority="68" w:unhideWhenUsed="0"/>
-    <w:lsdException w:name="Medium Grid 3 Accent 2" w:semiHidden="0" w:uiPriority="69" w:unhideWhenUsed="0"/>
-    <w:lsdException w:name="Dark List Accent 2" w:semiHidden="0" w:uiPriority="70" w:unhideWhenUsed="0"/>
-    <w:lsdException w:name="Colorful Shading Accent 2" w:semiHidden="0" w:uiPriority="71" w:unhideWhenUsed="0"/>
-    <w:lsdException w:name="Colorful List Accent 2" w:semiHidden="0" w:uiPriority="72" w:unhideWhenUsed="0"/>
-    <w:lsdException w:name="Colorful Grid Accent 2" w:semiHidden="0" w:uiPriority="73" w:unhideWhenUsed="0"/>
-    <w:lsdException w:name="Light Shading Accent 3" w:semiHidden="0" w:uiPriority="60" w:unhideWhenUsed="0"/>
-    <w:lsdException w:name="Light List Accent 3" w:semiHidden="0" w:uiPriority="61" w:unhideWhenUsed="0"/>
-    <w:lsdException w:name="Light Grid Accent 3" w:semiHidden="0" w:uiPriority="62" w:unhideWhenUsed="0"/>
-    <w:lsdException w:name="Medium Shading 1 Accent 3" w:semiHidden="0" w:uiPriority="63" w:unhideWhenUsed="0"/>
-    <w:lsdException w:name="Medium Shading 2 Accent 3" w:semiHidden="0" w:uiPriority="64" w:unhideWhenUsed="0"/>
-    <w:lsdException w:name="Medium List 1 Accent 3" w:semiHidden="0" w:uiPriority="65" w:unhideWhenUsed="0"/>
-    <w:lsdException w:name="Medium List 2 Accent 3" w:semiHidden="0" w:uiPriority="66" w:unhideWhenUsed="0"/>
-    <w:lsdException w:name="Medium Grid 1 Accent 3" w:semiHidden="0" w:uiPriority="67" w:unhideWhenUsed="0"/>
-    <w:lsdException w:name="Medium Grid 2 Accent 3" w:semiHidden="0" w:uiPriority="68" w:unhideWhenUsed="0"/>
-    <w:lsdException w:name="Medium Grid 3 Accent 3" w:semiHidden="0" w:uiPriority="69" w:unhideWhenUsed="0"/>
-    <w:lsdException w:name="Dark List Accent 3" w:semiHidden="0" w:uiPriority="70" w:unhideWhenUsed="0"/>
-    <w:lsdException w:name="Colorful Shading Accent 3" w:semiHidden="0" w:uiPriority="71" w:unhideWhenUsed="0"/>
-    <w:lsdException w:name="Colorful List Accent 3" w:semiHidden="0" w:uiPriority="72" w:unhideWhenUsed="0"/>
-    <w:lsdException w:name="Colorful Grid Accent 3" w:semiHidden="0" w:uiPriority="73" w:unhideWhenUsed="0"/>
-    <w:lsdException w:name="Light Shading Accent 4" w:semiHidden="0" w:uiPriority="60" w:unhideWhenUsed="0"/>
-    <w:lsdException w:name="Light List Accent 4" w:semiHidden="0" w:uiPriority="61" w:unhideWhenUsed="0"/>
-    <w:lsdException w:name="Light Grid Accent 4" w:semiHidden="0" w:uiPriority="62" w:unhideWhenUsed="0"/>
-    <w:lsdException w:name="Medium Shading 1 Accent 4" w:semiHidden="0" w:uiPriority="63" w:unhideWhenUsed="0"/>
-    <w:lsdException w:name="Medium Shading 2 Accent 4" w:semiHidden="0" w:uiPriority="64" w:unhideWhenUsed="0"/>
-    <w:lsdException w:name="Medium List 1 Accent 4" w:semiHidden="0" w:uiPriority="65" w:unhideWhenUsed="0"/>
-    <w:lsdException w:name="Medium List 2 Accent 4" w:semiHidden="0" w:uiPriority="66" w:unhideWhenUsed="0"/>
-    <w:lsdException w:name="Medium Grid 1 Accent 4" w:semiHidden="0" w:uiPriority="67" w:unhideWhenUsed="0"/>
-    <w:lsdException w:name="Medium Grid 2 Accent 4" w:semiHidden="0" w:uiPriority="68" w:unhideWhenUsed="0"/>
-    <w:lsdException w:name="Medium Grid 3 Accent 4" w:semiHidden="0" w:uiPriority="69" w:unhideWhenUsed="0"/>
-    <w:lsdException w:name="Dark List Accent 4" w:semiHidden="0" w:uiPriority="70" w:unhideWhenUsed="0"/>
-    <w:lsdException w:name="Colorful Shading Accent 4" w:semiHidden="0" w:uiPriority="71" w:unhideWhenUsed="0"/>
-    <w:lsdException w:name="Colorful List Accent 4" w:semiHidden="0" w:uiPriority="72" w:unhideWhenUsed="0"/>
-    <w:lsdException w:name="Colorful Grid Accent 4" w:semiHidden="0" w:uiPriority="73" w:unhideWhenUsed="0"/>
-    <w:lsdException w:name="Light Shading Accent 5" w:semiHidden="0" w:uiPriority="60" w:unhideWhenUsed="0"/>
-    <w:lsdException w:name="Light List Accent 5" w:semiHidden="0" w:uiPriority="61" w:unhideWhenUsed="0"/>
-    <w:lsdException w:name="Light Grid Accent 5" w:semiHidden="0" w:uiPriority="62" w:unhideWhenUsed="0"/>
-    <w:lsdException w:name="Medium Shading 1 Accent 5" w:semiHidden="0" w:uiPriority="63" w:unhideWhenUsed="0"/>
-    <w:lsdException w:name="Medium Shading 2 Accent 5" w:semiHidden="0" w:uiPriority="64" w:unhideWhenUsed="0"/>
-    <w:lsdException w:name="Medium List 1 Accent 5" w:semiHidden="0" w:uiPriority="65" w:unhideWhenUsed="0"/>
-    <w:lsdException w:name="Medium List 2 Accent 5" w:semiHidden="0" w:uiPriority="66" w:unhideWhenUsed="0"/>
-    <w:lsdException w:name="Medium Grid 1 Accent 5" w:semiHidden="0" w:uiPriority="67" w:unhideWhenUsed="0"/>
-    <w:lsdException w:name="Medium Grid 2 Accent 5" w:semiHidden="0" w:uiPriority="68" w:unhideWhenUsed="0"/>
-    <w:lsdException w:name="Medium Grid 3 Accent 5" w:semiHidden="0" w:uiPriority="69" w:unhideWhenUsed="0"/>
-    <w:lsdException w:name="Dark List Accent 5" w:semiHidden="0" w:uiPriority="70" w:unhideWhenUsed="0"/>
-    <w:lsdException w:name="Colorful Shading Accent 5" w:semiHidden="0" w:uiPriority="71" w:unhideWhenUsed="0"/>
-    <w:lsdException w:name="Colorful List Accent 5" w:semiHidden="0" w:uiPriority="72" w:unhideWhenUsed="0"/>
-    <w:lsdException w:name="Colorful Grid Accent 5" w:semiHidden="0" w:uiPriority="73" w:unhideWhenUsed="0"/>
-    <w:lsdException w:name="Light Shading Accent 6" w:semiHidden="0" w:uiPriority="60" w:unhideWhenUsed="0"/>
-    <w:lsdException w:name="Light List Accent 6" w:semiHidden="0" w:uiPriority="61" w:unhideWhenUsed="0"/>
-    <w:lsdException w:name="Light Grid Accent 6" w:semiHidden="0" w:uiPriority="62" w:unhideWhenUsed="0"/>
-    <w:lsdException w:name="Medium Shading 1 Accent 6" w:semiHidden="0" w:uiPriority="63" w:unhideWhenUsed="0"/>
-    <w:lsdException w:name="Medium Shading 2 Accent 6" w:semiHidden="0" w:uiPriority="64" w:unhideWhenUsed="0"/>
-    <w:lsdException w:name="Medium List 1 Accent 6" w:semiHidden="0" w:uiPriority="65" w:unhideWhenUsed="0"/>
-    <w:lsdException w:name="Medium List 2 Accent 6" w:semiHidden="0" w:uiPriority="66" w:unhideWhenUsed="0"/>
-    <w:lsdException w:name="Medium Grid 1 Accent 6" w:semiHidden="0" w:uiPriority="67" w:unhideWhenUsed="0"/>
-    <w:lsdException w:name="Medium Grid 2 Accent 6" w:semiHidden="0" w:uiPriority="68" w:unhideWhenUsed="0"/>
-    <w:lsdException w:name="Medium Grid 3 Accent 6" w:semiHidden="0" w:uiPriority="69" w:unhideWhenUsed="0"/>
-    <w:lsdException w:name="Dark List Accent 6" w:semiHidden="0" w:uiPriority="70" w:unhideWhenUsed="0"/>
-    <w:lsdException w:name="Colorful Shading Accent 6" w:semiHidden="0" w:uiPriority="71" w:unhideWhenUsed="0"/>
-    <w:lsdException w:name="Colorful List Accent 6" w:semiHidden="0" w:uiPriority="72" w:unhideWhenUsed="0"/>
-    <w:lsdException w:name="Colorful Grid Accent 6" w:semiHidden="0" w:uiPriority="73" w:unhideWhenUsed="0"/>
-    <w:lsdException w:name="Subtle Emphasis" w:semiHidden="0" w:uiPriority="19" w:unhideWhenUsed="0" w:qFormat="1"/>
-    <w:lsdException w:name="Intense Emphasis" w:semiHidden="0" w:uiPriority="21" w:unhideWhenUsed="0" w:qFormat="1"/>
-    <w:lsdException w:name="Subtle Reference" w:semiHidden="0" w:uiPriority="31" w:unhideWhenUsed="0" w:qFormat="1"/>
-    <w:lsdException w:name="Intense Reference" w:semiHidden="0" w:uiPriority="32" w:unhideWhenUsed="0" w:qFormat="1"/>
-    <w:lsdException w:name="Book Title" w:semiHidden="0" w:uiPriority="33" w:unhideWhenUsed="0" w:qFormat="1"/>
-    <w:lsdException w:name="Bibliography" w:uiPriority="37"/>
-    <w:lsdException w:name="TOC Heading" w:uiPriority="39" w:qFormat="1"/>
+  <w:latentStyles w:defLockedState="0" w:defUIPriority="99" w:defSemiHidden="0" w:defUnhideWhenUsed="0" w:defQFormat="0" w:count="371">
+    <w:lsdException w:name="Normal" w:uiPriority="0" w:qFormat="1"/>
+    <w:lsdException w:name="heading 1" w:uiPriority="9" w:qFormat="1"/>
+    <w:lsdException w:name="heading 2" w:semiHidden="1" w:uiPriority="9" w:unhideWhenUsed="1" w:qFormat="1"/>
+    <w:lsdException w:name="heading 3" w:semiHidden="1" w:uiPriority="9" w:unhideWhenUsed="1" w:qFormat="1"/>
+    <w:lsdException w:name="heading 4" w:semiHidden="1" w:uiPriority="9" w:unhideWhenUsed="1" w:qFormat="1"/>
+    <w:lsdException w:name="heading 5" w:semiHidden="1" w:uiPriority="9" w:unhideWhenUsed="1" w:qFormat="1"/>
+    <w:lsdException w:name="heading 6" w:semiHidden="1" w:uiPriority="0" w:unhideWhenUsed="1" w:qFormat="1"/>
+    <w:lsdException w:name="heading 7" w:semiHidden="1" w:uiPriority="9" w:unhideWhenUsed="1" w:qFormat="1"/>
+    <w:lsdException w:name="heading 8" w:semiHidden="1" w:uiPriority="9" w:unhideWhenUsed="1" w:qFormat="1"/>
+    <w:lsdException w:name="heading 9" w:semiHidden="1" w:uiPriority="9" w:unhideWhenUsed="1" w:qFormat="1"/>
+    <w:lsdException w:name="index 1" w:semiHidden="1" w:unhideWhenUsed="1"/>
+    <w:lsdException w:name="index 2" w:semiHidden="1" w:unhideWhenUsed="1"/>
+    <w:lsdException w:name="index 3" w:semiHidden="1" w:unhideWhenUsed="1"/>
+    <w:lsdException w:name="index 4" w:semiHidden="1" w:unhideWhenUsed="1"/>
+    <w:lsdException w:name="index 5" w:semiHidden="1" w:unhideWhenUsed="1"/>
+    <w:lsdException w:name="index 6" w:semiHidden="1" w:unhideWhenUsed="1"/>
+    <w:lsdException w:name="index 7" w:semiHidden="1" w:unhideWhenUsed="1"/>
+    <w:lsdException w:name="index 8" w:semiHidden="1" w:unhideWhenUsed="1"/>
+    <w:lsdException w:name="index 9" w:semiHidden="1" w:unhideWhenUsed="1"/>
+    <w:lsdException w:name="toc 1" w:semiHidden="1" w:uiPriority="39" w:unhideWhenUsed="1"/>
+    <w:lsdException w:name="toc 2" w:semiHidden="1" w:uiPriority="39" w:unhideWhenUsed="1"/>
+    <w:lsdException w:name="toc 3" w:semiHidden="1" w:uiPriority="39" w:unhideWhenUsed="1"/>
+    <w:lsdException w:name="toc 4" w:semiHidden="1" w:uiPriority="39" w:unhideWhenUsed="1"/>
+    <w:lsdException w:name="toc 5" w:semiHidden="1" w:uiPriority="39" w:unhideWhenUsed="1"/>
+    <w:lsdException w:name="toc 6" w:semiHidden="1" w:uiPriority="39" w:unhideWhenUsed="1"/>
+    <w:lsdException w:name="toc 7" w:semiHidden="1" w:uiPriority="39" w:unhideWhenUsed="1"/>
+    <w:lsdException w:name="toc 8" w:semiHidden="1" w:uiPriority="39" w:unhideWhenUsed="1"/>
+    <w:lsdException w:name="toc 9" w:semiHidden="1" w:uiPriority="39" w:unhideWhenUsed="1"/>
+    <w:lsdException w:name="Normal Indent" w:semiHidden="1" w:unhideWhenUsed="1"/>
+    <w:lsdException w:name="footnote text" w:semiHidden="1" w:unhideWhenUsed="1"/>
+    <w:lsdException w:name="annotation text" w:semiHidden="1" w:unhideWhenUsed="1"/>
+    <w:lsdException w:name="header" w:semiHidden="1" w:unhideWhenUsed="1"/>
+    <w:lsdException w:name="footer" w:semiHidden="1" w:unhideWhenUsed="1"/>
+    <w:lsdException w:name="index heading" w:semiHidden="1" w:unhideWhenUsed="1"/>
+    <w:lsdException w:name="caption" w:semiHidden="1" w:uiPriority="35" w:unhideWhenUsed="1" w:qFormat="1"/>
+    <w:lsdException w:name="table of figures" w:semiHidden="1" w:unhideWhenUsed="1"/>
+    <w:lsdException w:name="envelope address" w:semiHidden="1" w:unhideWhenUsed="1"/>
+    <w:lsdException w:name="envelope return" w:semiHidden="1" w:unhideWhenUsed="1"/>
+    <w:lsdException w:name="footnote reference" w:semiHidden="1" w:unhideWhenUsed="1"/>
+    <w:lsdException w:name="annotation reference" w:semiHidden="1" w:unhideWhenUsed="1"/>
+    <w:lsdException w:name="line number" w:semiHidden="1" w:unhideWhenUsed="1"/>
+    <w:lsdException w:name="page number" w:semiHidden="1" w:unhideWhenUsed="1"/>
+    <w:lsdException w:name="endnote reference" w:semiHidden="1" w:unhideWhenUsed="1"/>
+    <w:lsdException w:name="endnote text" w:semiHidden="1" w:unhideWhenUsed="1"/>
+    <w:lsdException w:name="table of authorities" w:semiHidden="1" w:unhideWhenUsed="1"/>
+    <w:lsdException w:name="macro" w:semiHidden="1" w:unhideWhenUsed="1"/>
+    <w:lsdException w:name="toa heading" w:semiHidden="1" w:unhideWhenUsed="1"/>
+    <w:lsdException w:name="List" w:semiHidden="1" w:unhideWhenUsed="1"/>
+    <w:lsdException w:name="List Bullet" w:semiHidden="1" w:unhideWhenUsed="1"/>
+    <w:lsdException w:name="List Number" w:semiHidden="1" w:unhideWhenUsed="1"/>
+    <w:lsdException w:name="List 2" w:semiHidden="1" w:unhideWhenUsed="1"/>
+    <w:lsdException w:name="List 3" w:semiHidden="1" w:unhideWhenUsed="1"/>
+    <w:lsdException w:name="List 4" w:semiHidden="1" w:unhideWhenUsed="1"/>
+    <w:lsdException w:name="List 5" w:semiHidden="1" w:unhideWhenUsed="1"/>
+    <w:lsdException w:name="List Bullet 2" w:semiHidden="1" w:unhideWhenUsed="1"/>
+    <w:lsdException w:name="List Bullet 3" w:semiHidden="1" w:unhideWhenUsed="1"/>
+    <w:lsdException w:name="List Bullet 4" w:semiHidden="1" w:unhideWhenUsed="1"/>
+    <w:lsdException w:name="List Bullet 5" w:semiHidden="1" w:unhideWhenUsed="1"/>
+    <w:lsdException w:name="List Number 2" w:semiHidden="1" w:unhideWhenUsed="1"/>
+    <w:lsdException w:name="List Number 3" w:semiHidden="1" w:unhideWhenUsed="1"/>
+    <w:lsdException w:name="List Number 4" w:semiHidden="1" w:unhideWhenUsed="1"/>
+    <w:lsdException w:name="List Number 5" w:semiHidden="1" w:unhideWhenUsed="1"/>
+    <w:lsdException w:name="Title" w:uiPriority="10" w:qFormat="1"/>
+    <w:lsdException w:name="Closing" w:semiHidden="1" w:unhideWhenUsed="1"/>
+    <w:lsdException w:name="Signature" w:semiHidden="1" w:unhideWhenUsed="1"/>
+    <w:lsdException w:name="Default Paragraph Font" w:semiHidden="1" w:uiPriority="1" w:unhideWhenUsed="1"/>
+    <w:lsdException w:name="Body Text" w:semiHidden="1" w:unhideWhenUsed="1"/>
+    <w:lsdException w:name="Body Text Indent" w:semiHidden="1" w:unhideWhenUsed="1"/>
+    <w:lsdException w:name="List Continue" w:semiHidden="1" w:unhideWhenUsed="1"/>
+    <w:lsdException w:name="List Continue 2" w:semiHidden="1" w:unhideWhenUsed="1"/>
+    <w:lsdException w:name="List Continue 3" w:semiHidden="1" w:unhideWhenUsed="1"/>
+    <w:lsdException w:name="List Continue 4" w:semiHidden="1" w:unhideWhenUsed="1"/>
+    <w:lsdException w:name="List Continue 5" w:semiHidden="1" w:unhideWhenUsed="1"/>
+    <w:lsdException w:name="Message Header" w:semiHidden="1" w:unhideWhenUsed="1"/>
+    <w:lsdException w:name="Subtitle" w:uiPriority="11" w:qFormat="1"/>
+    <w:lsdException w:name="Salutation" w:semiHidden="1" w:unhideWhenUsed="1"/>
+    <w:lsdException w:name="Date" w:semiHidden="1" w:unhideWhenUsed="1"/>
+    <w:lsdException w:name="Body Text First Indent" w:semiHidden="1" w:unhideWhenUsed="1"/>
+    <w:lsdException w:name="Body Text First Indent 2" w:semiHidden="1" w:unhideWhenUsed="1"/>
+    <w:lsdException w:name="Note Heading" w:semiHidden="1" w:unhideWhenUsed="1"/>
+    <w:lsdException w:name="Body Text 2" w:semiHidden="1" w:unhideWhenUsed="1"/>
+    <w:lsdException w:name="Body Text 3" w:semiHidden="1" w:unhideWhenUsed="1"/>
+    <w:lsdException w:name="Body Text Indent 2" w:semiHidden="1" w:unhideWhenUsed="1"/>
+    <w:lsdException w:name="Body Text Indent 3" w:semiHidden="1" w:unhideWhenUsed="1"/>
+    <w:lsdException w:name="Block Text" w:semiHidden="1" w:unhideWhenUsed="1"/>
+    <w:lsdException w:name="Hyperlink" w:semiHidden="1" w:unhideWhenUsed="1"/>
+    <w:lsdException w:name="FollowedHyperlink" w:semiHidden="1" w:unhideWhenUsed="1"/>
+    <w:lsdException w:name="Strong" w:uiPriority="22" w:qFormat="1"/>
+    <w:lsdException w:name="Emphasis" w:uiPriority="20" w:qFormat="1"/>
+    <w:lsdException w:name="Document Map" w:semiHidden="1" w:unhideWhenUsed="1"/>
+    <w:lsdException w:name="Plain Text" w:semiHidden="1" w:unhideWhenUsed="1"/>
+    <w:lsdException w:name="E-mail Signature" w:semiHidden="1" w:unhideWhenUsed="1"/>
+    <w:lsdException w:name="HTML Top of Form" w:semiHidden="1" w:unhideWhenUsed="1"/>
+    <w:lsdException w:name="HTML Bottom of Form" w:semiHidden="1" w:unhideWhenUsed="1"/>
+    <w:lsdException w:name="Normal (Web)" w:semiHidden="1" w:unhideWhenUsed="1"/>
+    <w:lsdException w:name="HTML Acronym" w:semiHidden="1" w:unhideWhenUsed="1"/>
+    <w:lsdException w:name="HTML Address" w:semiHidden="1" w:unhideWhenUsed="1"/>
+    <w:lsdException w:name="HTML Cite" w:semiHidden="1" w:unhideWhenUsed="1"/>
+    <w:lsdException w:name="HTML Code" w:semiHidden="1" w:unhideWhenUsed="1"/>
+    <w:lsdException w:name="HTML Definition" w:semiHidden="1" w:unhideWhenUsed="1"/>
+    <w:lsdException w:name="HTML Keyboard" w:semiHidden="1" w:unhideWhenUsed="1"/>
+    <w:lsdException w:name="HTML Preformatted" w:semiHidden="1" w:unhideWhenUsed="1"/>
+    <w:lsdException w:name="HTML Sample" w:semiHidden="1" w:unhideWhenUsed="1"/>
+    <w:lsdException w:name="HTML Typewriter" w:semiHidden="1" w:unhideWhenUsed="1"/>
+    <w:lsdException w:name="HTML Variable" w:semiHidden="1" w:unhideWhenUsed="1"/>
+    <w:lsdException w:name="Normal Table" w:semiHidden="1" w:unhideWhenUsed="1"/>
+    <w:lsdException w:name="annotation subject" w:semiHidden="1" w:unhideWhenUsed="1"/>
+    <w:lsdException w:name="No List" w:semiHidden="1" w:unhideWhenUsed="1"/>
+    <w:lsdException w:name="Outline List 1" w:semiHidden="1" w:unhideWhenUsed="1"/>
+    <w:lsdException w:name="Outline List 2" w:semiHidden="1" w:unhideWhenUsed="1"/>
+    <w:lsdException w:name="Outline List 3" w:semiHidden="1" w:unhideWhenUsed="1"/>
+    <w:lsdException w:name="Table Simple 1" w:semiHidden="1" w:unhideWhenUsed="1"/>
+    <w:lsdException w:name="Table Simple 2" w:semiHidden="1" w:unhideWhenUsed="1"/>
+    <w:lsdException w:name="Table Simple 3" w:semiHidden="1" w:unhideWhenUsed="1"/>
+    <w:lsdException w:name="Table Classic 1" w:semiHidden="1" w:unhideWhenUsed="1"/>
+    <w:lsdException w:name="Table Classic 2" w:semiHidden="1" w:unhideWhenUsed="1"/>
+    <w:lsdException w:name="Table Classic 3" w:semiHidden="1" w:unhideWhenUsed="1"/>
+    <w:lsdException w:name="Table Classic 4" w:semiHidden="1" w:unhideWhenUsed="1"/>
+    <w:lsdException w:name="Table Colorful 1" w:semiHidden="1" w:unhideWhenUsed="1"/>
+    <w:lsdException w:name="Table Colorful 2" w:semiHidden="1" w:unhideWhenUsed="1"/>
+    <w:lsdException w:name="Table Colorful 3" w:semiHidden="1" w:unhideWhenUsed="1"/>
+    <w:lsdException w:name="Table Columns 1" w:semiHidden="1" w:unhideWhenUsed="1"/>
+    <w:lsdException w:name="Table Columns 2" w:semiHidden="1" w:unhideWhenUsed="1"/>
+    <w:lsdException w:name="Table Columns 3" w:semiHidden="1" w:unhideWhenUsed="1"/>
+    <w:lsdException w:name="Table Columns 4" w:semiHidden="1" w:unhideWhenUsed="1"/>
+    <w:lsdException w:name="Table Columns 5" w:semiHidden="1" w:unhideWhenUsed="1"/>
+    <w:lsdException w:name="Table Grid 1" w:semiHidden="1" w:unhideWhenUsed="1"/>
+    <w:lsdException w:name="Table Grid 2" w:semiHidden="1" w:unhideWhenUsed="1"/>
+    <w:lsdException w:name="Table Grid 3" w:semiHidden="1" w:unhideWhenUsed="1"/>
+    <w:lsdException w:name="Table Grid 4" w:semiHidden="1" w:unhideWhenUsed="1"/>
+    <w:lsdException w:name="Table Grid 5" w:semiHidden="1" w:unhideWhenUsed="1"/>
+    <w:lsdException w:name="Table Grid 6" w:semiHidden="1" w:unhideWhenUsed="1"/>
+    <w:lsdException w:name="Table Grid 7" w:semiHidden="1" w:unhideWhenUsed="1"/>
+    <w:lsdException w:name="Table Grid 8" w:semiHidden="1" w:unhideWhenUsed="1"/>
+    <w:lsdException w:name="Table List 1" w:semiHidden="1" w:unhideWhenUsed="1"/>
+    <w:lsdException w:name="Table List 2" w:semiHidden="1" w:unhideWhenUsed="1"/>
+    <w:lsdException w:name="Table List 3" w:semiHidden="1" w:unhideWhenUsed="1"/>
+    <w:lsdException w:name="Table List 4" w:semiHidden="1" w:unhideWhenUsed="1"/>
+    <w:lsdException w:name="Table List 5" w:semiHidden="1" w:unhideWhenUsed="1"/>
+    <w:lsdException w:name="Table List 6" w:semiHidden="1" w:unhideWhenUsed="1"/>
+    <w:lsdException w:name="Table List 7" w:semiHidden="1" w:unhideWhenUsed="1"/>
+    <w:lsdException w:name="Table List 8" w:semiHidden="1" w:unhideWhenUsed="1"/>
+    <w:lsdException w:name="Table 3D effects 1" w:semiHidden="1" w:unhideWhenUsed="1"/>
+    <w:lsdException w:name="Table 3D effects 2" w:semiHidden="1" w:unhideWhenUsed="1"/>
+    <w:lsdException w:name="Table 3D effects 3" w:semiHidden="1" w:unhideWhenUsed="1"/>
+    <w:lsdException w:name="Table Contemporary" w:semiHidden="1" w:unhideWhenUsed="1"/>
+    <w:lsdException w:name="Table Elegant" w:semiHidden="1" w:unhideWhenUsed="1"/>
+    <w:lsdException w:name="Table Professional" w:semiHidden="1" w:unhideWhenUsed="1"/>
+    <w:lsdException w:name="Table Subtle 1" w:semiHidden="1" w:unhideWhenUsed="1"/>
+    <w:lsdException w:name="Table Subtle 2" w:semiHidden="1" w:unhideWhenUsed="1"/>
+    <w:lsdException w:name="Table Web 1" w:semiHidden="1" w:unhideWhenUsed="1"/>
+    <w:lsdException w:name="Table Web 2" w:semiHidden="1" w:unhideWhenUsed="1"/>
+    <w:lsdException w:name="Table Web 3" w:semiHidden="1" w:unhideWhenUsed="1"/>
+    <w:lsdException w:name="Balloon Text" w:semiHidden="1" w:unhideWhenUsed="1"/>
+    <w:lsdException w:name="Table Grid" w:uiPriority="59"/>
+    <w:lsdException w:name="Table Theme" w:semiHidden="1" w:unhideWhenUsed="1"/>
+    <w:lsdException w:name="Placeholder Text" w:semiHidden="1"/>
+    <w:lsdException w:name="No Spacing" w:uiPriority="1" w:qFormat="1"/>
+    <w:lsdException w:name="Light Shading" w:uiPriority="60"/>
+    <w:lsdException w:name="Light List" w:uiPriority="61"/>
+    <w:lsdException w:name="Light Grid" w:uiPriority="62"/>
+    <w:lsdException w:name="Medium Shading 1" w:uiPriority="63"/>
+    <w:lsdException w:name="Medium Shading 2" w:uiPriority="64"/>
+    <w:lsdException w:name="Medium List 1" w:uiPriority="65"/>
+    <w:lsdException w:name="Medium List 2" w:uiPriority="66"/>
+    <w:lsdException w:name="Medium Grid 1" w:uiPriority="67"/>
+    <w:lsdException w:name="Medium Grid 2" w:uiPriority="68"/>
+    <w:lsdException w:name="Medium Grid 3" w:uiPriority="69"/>
+    <w:lsdException w:name="Dark List" w:uiPriority="70"/>
+    <w:lsdException w:name="Colorful Shading" w:uiPriority="71"/>
+    <w:lsdException w:name="Colorful List" w:uiPriority="72"/>
+    <w:lsdException w:name="Colorful Grid" w:uiPriority="73"/>
+    <w:lsdException w:name="Light Shading Accent 1" w:uiPriority="60"/>
+    <w:lsdException w:name="Light List Accent 1" w:uiPriority="61"/>
+    <w:lsdException w:name="Light Grid Accent 1" w:uiPriority="62"/>
+    <w:lsdException w:name="Medium Shading 1 Accent 1" w:uiPriority="63"/>
+    <w:lsdException w:name="Medium Shading 2 Accent 1" w:uiPriority="64"/>
+    <w:lsdException w:name="Medium List 1 Accent 1" w:uiPriority="65"/>
+    <w:lsdException w:name="Revision" w:semiHidden="1"/>
+    <w:lsdException w:name="List Paragraph" w:uiPriority="34" w:qFormat="1"/>
+    <w:lsdException w:name="Quote" w:uiPriority="29" w:qFormat="1"/>
+    <w:lsdException w:name="Intense Quote" w:uiPriority="30" w:qFormat="1"/>
+    <w:lsdException w:name="Medium List 2 Accent 1" w:uiPriority="66"/>
+    <w:lsdException w:name="Medium Grid 1 Accent 1" w:uiPriority="67"/>
+    <w:lsdException w:name="Medium Grid 2 Accent 1" w:uiPriority="68"/>
+    <w:lsdException w:name="Medium Grid 3 Accent 1" w:uiPriority="69"/>
+    <w:lsdException w:name="Dark List Accent 1" w:uiPriority="70"/>
+    <w:lsdException w:name="Colorful Shading Accent 1" w:uiPriority="71"/>
+    <w:lsdException w:name="Colorful List Accent 1" w:uiPriority="72"/>
+    <w:lsdException w:name="Colorful Grid Accent 1" w:uiPriority="73"/>
+    <w:lsdException w:name="Light Shading Accent 2" w:uiPriority="60"/>
+    <w:lsdException w:name="Light List Accent 2" w:uiPriority="61"/>
+    <w:lsdException w:name="Light Grid Accent 2" w:uiPriority="62"/>
+    <w:lsdException w:name="Medium Shading 1 Accent 2" w:uiPriority="63"/>
+    <w:lsdException w:name="Medium Shading 2 Accent 2" w:uiPriority="64"/>
+    <w:lsdException w:name="Medium List 1 Accent 2" w:uiPriority="65"/>
+    <w:lsdException w:name="Medium List 2 Accent 2" w:uiPriority="66"/>
+    <w:lsdException w:name="Medium Grid 1 Accent 2" w:uiPriority="67"/>
+    <w:lsdException w:name="Medium Grid 2 Accent 2" w:uiPriority="68"/>
+    <w:lsdException w:name="Medium Grid 3 Accent 2" w:uiPriority="69"/>
+    <w:lsdException w:name="Dark List Accent 2" w:uiPriority="70"/>
+    <w:lsdException w:name="Colorful Shading Accent 2" w:uiPriority="71"/>
+    <w:lsdException w:name="Colorful List Accent 2" w:uiPriority="72"/>
+    <w:lsdException w:name="Colorful Grid Accent 2" w:uiPriority="73"/>
+    <w:lsdException w:name="Light Shading Accent 3" w:uiPriority="60"/>
+    <w:lsdException w:name="Light List Accent 3" w:uiPriority="61"/>
+    <w:lsdException w:name="Light Grid Accent 3" w:uiPriority="62"/>
+    <w:lsdException w:name="Medium Shading 1 Accent 3" w:uiPriority="63"/>
+    <w:lsdException w:name="Medium Shading 2 Accent 3" w:uiPriority="64"/>
+    <w:lsdException w:name="Medium List 1 Accent 3" w:uiPriority="65"/>
+    <w:lsdException w:name="Medium List 2 Accent 3" w:uiPriority="66"/>
+    <w:lsdException w:name="Medium Grid 1 Accent 3" w:uiPriority="67"/>
+    <w:lsdException w:name="Medium Grid 2 Accent 3" w:uiPriority="68"/>
+    <w:lsdException w:name="Medium Grid 3 Accent 3" w:uiPriority="69"/>
+    <w:lsdException w:name="Dark List Accent 3" w:uiPriority="70"/>
+    <w:lsdException w:name="Colorful Shading Accent 3" w:uiPriority="71"/>
+    <w:lsdException w:name="Colorful List Accent 3" w:uiPriority="72"/>
+    <w:lsdException w:name="Colorful Grid Accent 3" w:uiPriority="73"/>
+    <w:lsdException w:name="Light Shading Accent 4" w:uiPriority="60"/>
+    <w:lsdException w:name="Light List Accent 4" w:uiPriority="61"/>
+    <w:lsdException w:name="Light Grid Accent 4" w:uiPriority="62"/>
+    <w:lsdException w:name="Medium Shading 1 Accent 4" w:uiPriority="63"/>
+    <w:lsdException w:name="Medium Shading 2 Accent 4" w:uiPriority="64"/>
+    <w:lsdException w:name="Medium List 1 Accent 4" w:uiPriority="65"/>
+    <w:lsdException w:name="Medium List 2 Accent 4" w:uiPriority="66"/>
+    <w:lsdException w:name="Medium Grid 1 Accent 4" w:uiPriority="67"/>
+    <w:lsdException w:name="Medium Grid 2 Accent 4" w:uiPriority="68"/>
+    <w:lsdException w:name="Medium Grid 3 Accent 4" w:uiPriority="69"/>
+    <w:lsdException w:name="Dark List Accent 4" w:uiPriority="70"/>
+    <w:lsdException w:name="Colorful Shading Accent 4" w:uiPriority="71"/>
+    <w:lsdException w:name="Colorful List Accent 4" w:uiPriority="72"/>
+    <w:lsdException w:name="Colorful Grid Accent 4" w:uiPriority="73"/>
+    <w:lsdException w:name="Light Shading Accent 5" w:uiPriority="60"/>
+    <w:lsdException w:name="Light List Accent 5" w:uiPriority="61"/>
+    <w:lsdException w:name="Light Grid Accent 5" w:uiPriority="62"/>
+    <w:lsdException w:name="Medium Shading 1 Accent 5" w:uiPriority="63"/>
+    <w:lsdException w:name="Medium Shading 2 Accent 5" w:uiPriority="64"/>
+    <w:lsdException w:name="Medium List 1 Accent 5" w:uiPriority="65"/>
+    <w:lsdException w:name="Medium List 2 Accent 5" w:uiPriority="66"/>
+    <w:lsdException w:name="Medium Grid 1 Accent 5" w:uiPriority="67"/>
+    <w:lsdException w:name="Medium Grid 2 Accent 5" w:uiPriority="68"/>
+    <w:lsdException w:name="Medium Grid 3 Accent 5" w:uiPriority="69"/>
+    <w:lsdException w:name="Dark List Accent 5" w:uiPriority="70"/>
+    <w:lsdException w:name="Colorful Shading Accent 5" w:uiPriority="71"/>
+    <w:lsdException w:name="Colorful List Accent 5" w:uiPriority="72"/>
+    <w:lsdException w:name="Colorful Grid Accent 5" w:uiPriority="73"/>
+    <w:lsdException w:name="Light Shading Accent 6" w:uiPriority="60"/>
+    <w:lsdException w:name="Light List Accent 6" w:uiPriority="61"/>
+    <w:lsdException w:name="Light Grid Accent 6" w:uiPriority="62"/>
+    <w:lsdException w:name="Medium Shading 1 Accent 6" w:uiPriority="63"/>
+    <w:lsdException w:name="Medium Shading 2 Accent 6" w:uiPriority="64"/>
+    <w:lsdException w:name="Medium List 1 Accent 6" w:uiPriority="65"/>
+    <w:lsdException w:name="Medium List 2 Accent 6" w:uiPriority="66"/>
+    <w:lsdException w:name="Medium Grid 1 Accent 6" w:uiPriority="67"/>
+    <w:lsdException w:name="Medium Grid 2 Accent 6" w:uiPriority="68"/>
+    <w:lsdException w:name="Medium Grid 3 Accent 6" w:uiPriority="69"/>
+    <w:lsdException w:name="Dark List Accent 6" w:uiPriority="70"/>
+    <w:lsdException w:name="Colorful Shading Accent 6" w:uiPriority="71"/>
+    <w:lsdException w:name="Colorful List Accent 6" w:uiPriority="72"/>
+    <w:lsdException w:name="Colorful Grid Accent 6" w:uiPriority="73"/>
+    <w:lsdException w:name="Subtle Emphasis" w:uiPriority="19" w:qFormat="1"/>
+    <w:lsdException w:name="Intense Emphasis" w:uiPriority="21" w:qFormat="1"/>
+    <w:lsdException w:name="Subtle Reference" w:uiPriority="31" w:qFormat="1"/>
+    <w:lsdException w:name="Intense Reference" w:uiPriority="32" w:qFormat="1"/>
+    <w:lsdException w:name="Book Title" w:uiPriority="33" w:qFormat="1"/>
+    <w:lsdException w:name="Bibliography" w:semiHidden="1" w:uiPriority="37" w:unhideWhenUsed="1"/>
+    <w:lsdException w:name="TOC Heading" w:semiHidden="1" w:uiPriority="39" w:unhideWhenUsed="1" w:qFormat="1"/>
+    <w:lsdException w:name="Plain Table 1" w:uiPriority="41"/>
+    <w:lsdException w:name="Plain Table 2" w:uiPriority="42"/>
+    <w:lsdException w:name="Plain Table 3" w:uiPriority="43"/>
+    <w:lsdException w:name="Plain Table 4" w:uiPriority="44"/>
+    <w:lsdException w:name="Plain Table 5" w:uiPriority="45"/>
+    <w:lsdException w:name="Grid Table Light" w:uiPriority="40"/>
+    <w:lsdException w:name="Grid Table 1 Light" w:uiPriority="46"/>
+    <w:lsdException w:name="Grid Table 2" w:uiPriority="47"/>
+    <w:lsdException w:name="Grid Table 3" w:uiPriority="48"/>
+    <w:lsdException w:name="Grid Table 4" w:uiPriority="49"/>
+    <w:lsdException w:name="Grid Table 5 Dark" w:uiPriority="50"/>
+    <w:lsdException w:name="Grid Table 6 Colorful" w:uiPriority="51"/>
+    <w:lsdException w:name="Grid Table 7 Colorful" w:uiPriority="52"/>
+    <w:lsdException w:name="Grid Table 1 Light Accent 1" w:uiPriority="46"/>
+    <w:lsdException w:name="Grid Table 2 Accent 1" w:uiPriority="47"/>
+    <w:lsdException w:name="Grid Table 3 Accent 1" w:uiPriority="48"/>
+    <w:lsdException w:name="Grid Table 4 Accent 1" w:uiPriority="49"/>
+    <w:lsdException w:name="Grid Table 5 Dark Accent 1" w:uiPriority="50"/>
+    <w:lsdException w:name="Grid Table 6 Colorful Accent 1" w:uiPriority="51"/>
+    <w:lsdException w:name="Grid Table 7 Colorful Accent 1" w:uiPriority="52"/>
+    <w:lsdException w:name="Grid Table 1 Light Accent 2" w:uiPriority="46"/>
+    <w:lsdException w:name="Grid Table 2 Accent 2" w:uiPriority="47"/>
+    <w:lsdException w:name="Grid Table 3 Accent 2" w:uiPriority="48"/>
+    <w:lsdException w:name="Grid Table 4 Accent 2" w:uiPriority="49"/>
+    <w:lsdException w:name="Grid Table 5 Dark Accent 2" w:uiPriority="50"/>
+    <w:lsdException w:name="Grid Table 6 Colorful Accent 2" w:uiPriority="51"/>
+    <w:lsdException w:name="Grid Table 7 Colorful Accent 2" w:uiPriority="52"/>
+    <w:lsdException w:name="Grid Table 1 Light Accent 3" w:uiPriority="46"/>
+    <w:lsdException w:name="Grid Table 2 Accent 3" w:uiPriority="47"/>
+    <w:lsdException w:name="Grid Table 3 Accent 3" w:uiPriority="48"/>
+    <w:lsdException w:name="Grid Table 4 Accent 3" w:uiPriority="49"/>
+    <w:lsdException w:name="Grid Table 5 Dark Accent 3" w:uiPriority="50"/>
+    <w:lsdException w:name="Grid Table 6 Colorful Accent 3" w:uiPriority="51"/>
+    <w:lsdException w:name="Grid Table 7 Colorful Accent 3" w:uiPriority="52"/>
+    <w:lsdException w:name="Grid Table 1 Light Accent 4" w:uiPriority="46"/>
+    <w:lsdException w:name="Grid Table 2 Accent 4" w:uiPriority="47"/>
+    <w:lsdException w:name="Grid Table 3 Accent 4" w:uiPriority="48"/>
+    <w:lsdException w:name="Grid Table 4 Accent 4" w:uiPriority="49"/>
+    <w:lsdException w:name="Grid Table 5 Dark Accent 4" w:uiPriority="50"/>
+    <w:lsdException w:name="Grid Table 6 Colorful Accent 4" w:uiPriority="51"/>
+    <w:lsdException w:name="Grid Table 7 Colorful Accent 4" w:uiPriority="52"/>
+    <w:lsdException w:name="Grid Table 1 Light Accent 5" w:uiPriority="46"/>
+    <w:lsdException w:name="Grid Table 2 Accent 5" w:uiPriority="47"/>
+    <w:lsdException w:name="Grid Table 3 Accent 5" w:uiPriority="48"/>
+    <w:lsdException w:name="Grid Table 4 Accent 5" w:uiPriority="49"/>
+    <w:lsdException w:name="Grid Table 5 Dark Accent 5" w:uiPriority="50"/>
+    <w:lsdException w:name="Grid Table 6 Colorful Accent 5" w:uiPriority="51"/>
+    <w:lsdException w:name="Grid Table 7 Colorful Accent 5" w:uiPriority="52"/>
+    <w:lsdException w:name="Grid Table 1 Light Accent 6" w:uiPriority="46"/>
+    <w:lsdException w:name="Grid Table 2 Accent 6" w:uiPriority="47"/>
+    <w:lsdException w:name="Grid Table 3 Accent 6" w:uiPriority="48"/>
+    <w:lsdException w:name="Grid Table 4 Accent 6" w:uiPriority="49"/>
+    <w:lsdException w:name="Grid Table 5 Dark Accent 6" w:uiPriority="50"/>
+    <w:lsdException w:name="Grid Table 6 Colorful Accent 6" w:uiPriority="51"/>
+    <w:lsdException w:name="Grid Table 7 Colorful Accent 6" w:uiPriority="52"/>
+    <w:lsdException w:name="List Table 1 Light" w:uiPriority="46"/>
+    <w:lsdException w:name="List Table 2" w:uiPriority="47"/>
+    <w:lsdException w:name="List Table 3" w:uiPriority="48"/>
+    <w:lsdException w:name="List Table 4" w:uiPriority="49"/>
+    <w:lsdException w:name="List Table 5 Dark" w:uiPriority="50"/>
+    <w:lsdException w:name="List Table 6 Colorful" w:uiPriority="51"/>
+    <w:lsdException w:name="List Table 7 Colorful" w:uiPriority="52"/>
+    <w:lsdException w:name="List Table 1 Light Accent 1" w:uiPriority="46"/>
+    <w:lsdException w:name="List Table 2 Accent 1" w:uiPriority="47"/>
+    <w:lsdException w:name="List Table 3 Accent 1" w:uiPriority="48"/>
+    <w:lsdException w:name="List Table 4 Accent 1" w:uiPriority="49"/>
+    <w:lsdException w:name="List Table 5 Dark Accent 1" w:uiPriority="50"/>
+    <w:lsdException w:name="List Table 6 Colorful Accent 1" w:uiPriority="51"/>
+    <w:lsdException w:name="List Table 7 Colorful Accent 1" w:uiPriority="52"/>
+    <w:lsdException w:name="List Table 1 Light Accent 2" w:uiPriority="46"/>
+    <w:lsdException w:name="List Table 2 Accent 2" w:uiPriority="47"/>
+    <w:lsdException w:name="List Table 3 Accent 2" w:uiPriority="48"/>
+    <w:lsdException w:name="List Table 4 Accent 2" w:uiPriority="49"/>
+    <w:lsdException w:name="List Table 5 Dark Accent 2" w:uiPriority="50"/>
+    <w:lsdException w:name="List Table 6 Colorful Accent 2" w:uiPriority="51"/>
+    <w:lsdException w:name="List Table 7 Colorful Accent 2" w:uiPriority="52"/>
+    <w:lsdException w:name="List Table 1 Light Accent 3" w:uiPriority="46"/>
+    <w:lsdException w:name="List Table 2 Accent 3" w:uiPriority="47"/>
+    <w:lsdException w:name="List Table 3 Accent 3" w:uiPriority="48"/>
+    <w:lsdException w:name="List Table 4 Accent 3" w:uiPriority="49"/>
+    <w:lsdException w:name="List Table 5 Dark Accent 3" w:uiPriority="50"/>
+    <w:lsdException w:name="List Table 6 Colorful Accent 3" w:uiPriority="51"/>
+    <w:lsdException w:name="List Table 7 Colorful Accent 3" w:uiPriority="52"/>
+    <w:lsdException w:name="List Table 1 Light Accent 4" w:uiPriority="46"/>
+    <w:lsdException w:name="List Table 2 Accent 4" w:uiPriority="47"/>
+    <w:lsdException w:name="List Table 3 Accent 4" w:uiPriority="48"/>
+    <w:lsdException w:name="List Table 4 Accent 4" w:uiPriority="49"/>
+    <w:lsdException w:name="List Table 5 Dark Accent 4" w:uiPriority="50"/>
+    <w:lsdException w:name="List Table 6 Colorful Accent 4" w:uiPriority="51"/>
+    <w:lsdException w:name="List Table 7 Colorful Accent 4" w:uiPriority="52"/>
+    <w:lsdException w:name="List Table 1 Light Accent 5" w:uiPriority="46"/>
+    <w:lsdException w:name="List Table 2 Accent 5" w:uiPriority="47"/>
+    <w:lsdException w:name="List Table 3 Accent 5" w:uiPriority="48"/>
+    <w:lsdException w:name="List Table 4 Accent 5" w:uiPriority="49"/>
+    <w:lsdException w:name="List Table 5 Dark Accent 5" w:uiPriority="50"/>
+    <w:lsdException w:name="List Table 6 Colorful Accent 5" w:uiPriority="51"/>
+    <w:lsdException w:name="List Table 7 Colorful Accent 5" w:uiPriority="52"/>
+    <w:lsdException w:name="List Table 1 Light Accent 6" w:uiPriority="46"/>
+    <w:lsdException w:name="List Table 2 Accent 6" w:uiPriority="47"/>
+    <w:lsdException w:name="List Table 3 Accent 6" w:uiPriority="48"/>
+    <w:lsdException w:name="List Table 4 Accent 6" w:uiPriority="49"/>
+    <w:lsdException w:name="List Table 5 Dark Accent 6" w:uiPriority="50"/>
+    <w:lsdException w:name="List Table 6 Colorful Accent 6" w:uiPriority="51"/>
+    <w:lsdException w:name="List Table 7 Colorful Accent 6" w:uiPriority="52"/>
   </w:latentStyles>
   <w:style w:type="paragraph" w:default="1" w:styleId="Normal">
     <w:name w:val="Normal"/>
@@ -7178,594 +8449,6 @@
   <w:style w:type="character" w:default="1" w:styleId="Fuentedeprrafopredeter">
     <w:name w:val="Default Paragraph Font"/>
     <w:uiPriority w:val="1"/>
-    <w:semiHidden/>
-    <w:unhideWhenUsed/>
-  </w:style>
-  <w:style w:type="table" w:default="1" w:styleId="Tablanormal">
-    <w:name w:val="Normal Table"/>
-    <w:uiPriority w:val="99"/>
-    <w:semiHidden/>
-    <w:unhideWhenUsed/>
-    <w:tblPr>
-      <w:tblInd w:w="0" w:type="dxa"/>
-      <w:tblCellMar>
-        <w:top w:w="0" w:type="dxa"/>
-        <w:left w:w="108" w:type="dxa"/>
-        <w:bottom w:w="0" w:type="dxa"/>
-        <w:right w:w="108" w:type="dxa"/>
-      </w:tblCellMar>
-    </w:tblPr>
-  </w:style>
-  <w:style w:type="numbering" w:default="1" w:styleId="Sinlista">
-    <w:name w:val="No List"/>
-    <w:uiPriority w:val="99"/>
-    <w:semiHidden/>
-    <w:unhideWhenUsed/>
-  </w:style>
-  <w:style w:type="character" w:customStyle="1" w:styleId="Ttulo1Car">
-    <w:name w:val="Título 1 Car"/>
-    <w:basedOn w:val="Fuentedeprrafopredeter"/>
-    <w:link w:val="Ttulo1"/>
-    <w:uiPriority w:val="9"/>
-    <w:rsid w:val="001B3490"/>
-    <w:rPr>
-      <w:rFonts w:asciiTheme="majorHAnsi" w:eastAsiaTheme="majorEastAsia" w:hAnsiTheme="majorHAnsi" w:cstheme="majorBidi"/>
-      <w:b/>
-      <w:bCs/>
-      <w:kern w:val="32"/>
-      <w:sz w:val="32"/>
-      <w:szCs w:val="32"/>
-    </w:rPr>
-  </w:style>
-  <w:style w:type="character" w:customStyle="1" w:styleId="Ttulo2Car">
-    <w:name w:val="Título 2 Car"/>
-    <w:basedOn w:val="Fuentedeprrafopredeter"/>
-    <w:link w:val="Ttulo2"/>
-    <w:uiPriority w:val="9"/>
-    <w:semiHidden/>
-    <w:rsid w:val="001B3490"/>
-    <w:rPr>
-      <w:rFonts w:asciiTheme="majorHAnsi" w:eastAsiaTheme="majorEastAsia" w:hAnsiTheme="majorHAnsi" w:cstheme="majorBidi"/>
-      <w:b/>
-      <w:bCs/>
-      <w:i/>
-      <w:iCs/>
-      <w:sz w:val="28"/>
-      <w:szCs w:val="28"/>
-    </w:rPr>
-  </w:style>
-  <w:style w:type="character" w:customStyle="1" w:styleId="Ttulo3Car">
-    <w:name w:val="Título 3 Car"/>
-    <w:basedOn w:val="Fuentedeprrafopredeter"/>
-    <w:link w:val="Ttulo3"/>
-    <w:uiPriority w:val="9"/>
-    <w:semiHidden/>
-    <w:rsid w:val="001B3490"/>
-    <w:rPr>
-      <w:rFonts w:asciiTheme="majorHAnsi" w:eastAsiaTheme="majorEastAsia" w:hAnsiTheme="majorHAnsi" w:cstheme="majorBidi"/>
-      <w:b/>
-      <w:bCs/>
-      <w:sz w:val="26"/>
-      <w:szCs w:val="26"/>
-    </w:rPr>
-  </w:style>
-  <w:style w:type="character" w:customStyle="1" w:styleId="Ttulo4Car">
-    <w:name w:val="Título 4 Car"/>
-    <w:basedOn w:val="Fuentedeprrafopredeter"/>
-    <w:link w:val="Ttulo4"/>
-    <w:uiPriority w:val="9"/>
-    <w:semiHidden/>
-    <w:rsid w:val="001B3490"/>
-    <w:rPr>
-      <w:rFonts w:asciiTheme="minorHAnsi" w:eastAsiaTheme="minorEastAsia" w:hAnsiTheme="minorHAnsi" w:cstheme="minorBidi"/>
-      <w:b/>
-      <w:bCs/>
-      <w:sz w:val="28"/>
-      <w:szCs w:val="28"/>
-    </w:rPr>
-  </w:style>
-  <w:style w:type="character" w:customStyle="1" w:styleId="Ttulo5Car">
-    <w:name w:val="Título 5 Car"/>
-    <w:basedOn w:val="Fuentedeprrafopredeter"/>
-    <w:link w:val="Ttulo5"/>
-    <w:uiPriority w:val="9"/>
-    <w:semiHidden/>
-    <w:rsid w:val="001B3490"/>
-    <w:rPr>
-      <w:rFonts w:asciiTheme="minorHAnsi" w:eastAsiaTheme="minorEastAsia" w:hAnsiTheme="minorHAnsi" w:cstheme="minorBidi"/>
-      <w:b/>
-      <w:bCs/>
-      <w:i/>
-      <w:iCs/>
-      <w:sz w:val="26"/>
-      <w:szCs w:val="26"/>
-    </w:rPr>
-  </w:style>
-  <w:style w:type="character" w:customStyle="1" w:styleId="Ttulo6Car">
-    <w:name w:val="Título 6 Car"/>
-    <w:basedOn w:val="Fuentedeprrafopredeter"/>
-    <w:link w:val="Ttulo6"/>
-    <w:rsid w:val="001B3490"/>
-    <w:rPr>
-      <w:b/>
-      <w:bCs/>
-      <w:sz w:val="22"/>
-      <w:szCs w:val="22"/>
-    </w:rPr>
-  </w:style>
-  <w:style w:type="character" w:customStyle="1" w:styleId="Ttulo7Car">
-    <w:name w:val="Título 7 Car"/>
-    <w:basedOn w:val="Fuentedeprrafopredeter"/>
-    <w:link w:val="Ttulo7"/>
-    <w:uiPriority w:val="9"/>
-    <w:semiHidden/>
-    <w:rsid w:val="001B3490"/>
-    <w:rPr>
-      <w:rFonts w:asciiTheme="minorHAnsi" w:eastAsiaTheme="minorEastAsia" w:hAnsiTheme="minorHAnsi" w:cstheme="minorBidi"/>
-      <w:sz w:val="24"/>
-      <w:szCs w:val="24"/>
-    </w:rPr>
-  </w:style>
-  <w:style w:type="character" w:customStyle="1" w:styleId="Ttulo8Car">
-    <w:name w:val="Título 8 Car"/>
-    <w:basedOn w:val="Fuentedeprrafopredeter"/>
-    <w:link w:val="Ttulo8"/>
-    <w:uiPriority w:val="9"/>
-    <w:semiHidden/>
-    <w:rsid w:val="001B3490"/>
-    <w:rPr>
-      <w:rFonts w:asciiTheme="minorHAnsi" w:eastAsiaTheme="minorEastAsia" w:hAnsiTheme="minorHAnsi" w:cstheme="minorBidi"/>
-      <w:i/>
-      <w:iCs/>
-      <w:sz w:val="24"/>
-      <w:szCs w:val="24"/>
-    </w:rPr>
-  </w:style>
-  <w:style w:type="character" w:customStyle="1" w:styleId="Ttulo9Car">
-    <w:name w:val="Título 9 Car"/>
-    <w:basedOn w:val="Fuentedeprrafopredeter"/>
-    <w:link w:val="Ttulo9"/>
-    <w:uiPriority w:val="9"/>
-    <w:semiHidden/>
-    <w:rsid w:val="001B3490"/>
-    <w:rPr>
-      <w:rFonts w:asciiTheme="majorHAnsi" w:eastAsiaTheme="majorEastAsia" w:hAnsiTheme="majorHAnsi" w:cstheme="majorBidi"/>
-      <w:sz w:val="22"/>
-      <w:szCs w:val="22"/>
-    </w:rPr>
-  </w:style>
-  <w:style w:type="paragraph" w:styleId="Textodeglobo">
-    <w:name w:val="Balloon Text"/>
-    <w:basedOn w:val="Normal"/>
-    <w:link w:val="TextodegloboCar"/>
-    <w:uiPriority w:val="99"/>
-    <w:semiHidden/>
-    <w:unhideWhenUsed/>
-    <w:rsid w:val="00F72A1A"/>
-    <w:rPr>
-      <w:rFonts w:ascii="Tahoma" w:hAnsi="Tahoma" w:cs="Tahoma"/>
-      <w:sz w:val="16"/>
-      <w:szCs w:val="16"/>
-    </w:rPr>
-  </w:style>
-  <w:style w:type="character" w:customStyle="1" w:styleId="TextodegloboCar">
-    <w:name w:val="Texto de globo Car"/>
-    <w:basedOn w:val="Fuentedeprrafopredeter"/>
-    <w:link w:val="Textodeglobo"/>
-    <w:uiPriority w:val="99"/>
-    <w:semiHidden/>
-    <w:rsid w:val="00F72A1A"/>
-    <w:rPr>
-      <w:rFonts w:ascii="Tahoma" w:hAnsi="Tahoma" w:cs="Tahoma"/>
-      <w:sz w:val="16"/>
-      <w:szCs w:val="16"/>
-    </w:rPr>
-  </w:style>
-  <w:style w:type="paragraph" w:styleId="Prrafodelista">
-    <w:name w:val="List Paragraph"/>
-    <w:basedOn w:val="Normal"/>
-    <w:uiPriority w:val="34"/>
-    <w:qFormat/>
-    <w:rsid w:val="001E1E83"/>
-    <w:pPr>
-      <w:ind w:left="720"/>
-      <w:contextualSpacing/>
-    </w:pPr>
-  </w:style>
-</w:styles>
-</file>
-
-<file path=word/stylesWithEffects.xml><?xml version="1.0" encoding="utf-8"?>
-<w:styles xmlns:wpc="http://schemas.microsoft.com/office/word/2010/wordprocessingCanvas" xmlns:mc="http://schemas.openxmlformats.org/markup-compatibility/2006" xmlns:o="urn:schemas-microsoft-com:office:office" xmlns:r="http://schemas.openxmlformats.org/officeDocument/2006/relationships" xmlns:m="http://schemas.openxmlformats.org/officeDocument/2006/math" xmlns:v="urn:schemas-microsoft-com:vml" xmlns:wp14="http://schemas.microsoft.com/office/word/2010/wordprocessingDrawing" xmlns:wp="http://schemas.openxmlformats.org/drawingml/2006/wordprocessingDrawing" xmlns:w10="urn:schemas-microsoft-com:office:word" xmlns:w="http://schemas.openxmlformats.org/wordprocessingml/2006/main" xmlns:w14="http://schemas.microsoft.com/office/word/2010/wordml" xmlns:wpg="http://schemas.microsoft.com/office/word/2010/wordprocessingGroup" xmlns:wpi="http://schemas.microsoft.com/office/word/2010/wordprocessingInk" xmlns:wne="http://schemas.microsoft.com/office/word/2006/wordml" xmlns:wps="http://schemas.microsoft.com/office/word/2010/wordprocessingShape" mc:Ignorable="w14 wp14">
-  <w:docDefaults>
-    <w:rPrDefault>
-      <w:rPr>
-        <w:rFonts w:ascii="Times New Roman" w:eastAsia="Times New Roman" w:hAnsi="Times New Roman" w:cs="Times New Roman"/>
-        <w:lang w:val="en-US" w:eastAsia="en-US" w:bidi="ar-SA"/>
-      </w:rPr>
-    </w:rPrDefault>
-    <w:pPrDefault/>
-  </w:docDefaults>
-  <w:latentStyles w:defLockedState="0" w:defUIPriority="99" w:defSemiHidden="1" w:defUnhideWhenUsed="1" w:defQFormat="0" w:count="267">
-    <w:lsdException w:name="Normal" w:semiHidden="0" w:uiPriority="0" w:unhideWhenUsed="0" w:qFormat="1"/>
-    <w:lsdException w:name="heading 1" w:semiHidden="0" w:uiPriority="9" w:unhideWhenUsed="0" w:qFormat="1"/>
-    <w:lsdException w:name="heading 2" w:uiPriority="9" w:qFormat="1"/>
-    <w:lsdException w:name="heading 3" w:uiPriority="9" w:qFormat="1"/>
-    <w:lsdException w:name="heading 4" w:uiPriority="9" w:qFormat="1"/>
-    <w:lsdException w:name="heading 5" w:uiPriority="9" w:qFormat="1"/>
-    <w:lsdException w:name="heading 6" w:uiPriority="0" w:qFormat="1"/>
-    <w:lsdException w:name="heading 7" w:uiPriority="9" w:qFormat="1"/>
-    <w:lsdException w:name="heading 8" w:uiPriority="9" w:qFormat="1"/>
-    <w:lsdException w:name="heading 9" w:uiPriority="9" w:qFormat="1"/>
-    <w:lsdException w:name="toc 1" w:uiPriority="39"/>
-    <w:lsdException w:name="toc 2" w:uiPriority="39"/>
-    <w:lsdException w:name="toc 3" w:uiPriority="39"/>
-    <w:lsdException w:name="toc 4" w:uiPriority="39"/>
-    <w:lsdException w:name="toc 5" w:uiPriority="39"/>
-    <w:lsdException w:name="toc 6" w:uiPriority="39"/>
-    <w:lsdException w:name="toc 7" w:uiPriority="39"/>
-    <w:lsdException w:name="toc 8" w:uiPriority="39"/>
-    <w:lsdException w:name="toc 9" w:uiPriority="39"/>
-    <w:lsdException w:name="caption" w:uiPriority="35" w:qFormat="1"/>
-    <w:lsdException w:name="Title" w:semiHidden="0" w:uiPriority="10" w:unhideWhenUsed="0" w:qFormat="1"/>
-    <w:lsdException w:name="Default Paragraph Font" w:uiPriority="1"/>
-    <w:lsdException w:name="Subtitle" w:semiHidden="0" w:uiPriority="11" w:unhideWhenUsed="0" w:qFormat="1"/>
-    <w:lsdException w:name="Strong" w:semiHidden="0" w:uiPriority="22" w:unhideWhenUsed="0" w:qFormat="1"/>
-    <w:lsdException w:name="Emphasis" w:semiHidden="0" w:uiPriority="20" w:unhideWhenUsed="0" w:qFormat="1"/>
-    <w:lsdException w:name="Table Grid" w:semiHidden="0" w:uiPriority="59" w:unhideWhenUsed="0"/>
-    <w:lsdException w:name="Placeholder Text" w:unhideWhenUsed="0"/>
-    <w:lsdException w:name="No Spacing" w:semiHidden="0" w:uiPriority="1" w:unhideWhenUsed="0" w:qFormat="1"/>
-    <w:lsdException w:name="Light Shading" w:semiHidden="0" w:uiPriority="60" w:unhideWhenUsed="0"/>
-    <w:lsdException w:name="Light List" w:semiHidden="0" w:uiPriority="61" w:unhideWhenUsed="0"/>
-    <w:lsdException w:name="Light Grid" w:semiHidden="0" w:uiPriority="62" w:unhideWhenUsed="0"/>
-    <w:lsdException w:name="Medium Shading 1" w:semiHidden="0" w:uiPriority="63" w:unhideWhenUsed="0"/>
-    <w:lsdException w:name="Medium Shading 2" w:semiHidden="0" w:uiPriority="64" w:unhideWhenUsed="0"/>
-    <w:lsdException w:name="Medium List 1" w:semiHidden="0" w:uiPriority="65" w:unhideWhenUsed="0"/>
-    <w:lsdException w:name="Medium List 2" w:semiHidden="0" w:uiPriority="66" w:unhideWhenUsed="0"/>
-    <w:lsdException w:name="Medium Grid 1" w:semiHidden="0" w:uiPriority="67" w:unhideWhenUsed="0"/>
-    <w:lsdException w:name="Medium Grid 2" w:semiHidden="0" w:uiPriority="68" w:unhideWhenUsed="0"/>
-    <w:lsdException w:name="Medium Grid 3" w:semiHidden="0" w:uiPriority="69" w:unhideWhenUsed="0"/>
-    <w:lsdException w:name="Dark List" w:semiHidden="0" w:uiPriority="70" w:unhideWhenUsed="0"/>
-    <w:lsdException w:name="Colorful Shading" w:semiHidden="0" w:uiPriority="71" w:unhideWhenUsed="0"/>
-    <w:lsdException w:name="Colorful List" w:semiHidden="0" w:uiPriority="72" w:unhideWhenUsed="0"/>
-    <w:lsdException w:name="Colorful Grid" w:semiHidden="0" w:uiPriority="73" w:unhideWhenUsed="0"/>
-    <w:lsdException w:name="Light Shading Accent 1" w:semiHidden="0" w:uiPriority="60" w:unhideWhenUsed="0"/>
-    <w:lsdException w:name="Light List Accent 1" w:semiHidden="0" w:uiPriority="61" w:unhideWhenUsed="0"/>
-    <w:lsdException w:name="Light Grid Accent 1" w:semiHidden="0" w:uiPriority="62" w:unhideWhenUsed="0"/>
-    <w:lsdException w:name="Medium Shading 1 Accent 1" w:semiHidden="0" w:uiPriority="63" w:unhideWhenUsed="0"/>
-    <w:lsdException w:name="Medium Shading 2 Accent 1" w:semiHidden="0" w:uiPriority="64" w:unhideWhenUsed="0"/>
-    <w:lsdException w:name="Medium List 1 Accent 1" w:semiHidden="0" w:uiPriority="65" w:unhideWhenUsed="0"/>
-    <w:lsdException w:name="Revision" w:unhideWhenUsed="0"/>
-    <w:lsdException w:name="List Paragraph" w:semiHidden="0" w:uiPriority="34" w:unhideWhenUsed="0" w:qFormat="1"/>
-    <w:lsdException w:name="Quote" w:semiHidden="0" w:uiPriority="29" w:unhideWhenUsed="0" w:qFormat="1"/>
-    <w:lsdException w:name="Intense Quote" w:semiHidden="0" w:uiPriority="30" w:unhideWhenUsed="0" w:qFormat="1"/>
-    <w:lsdException w:name="Medium List 2 Accent 1" w:semiHidden="0" w:uiPriority="66" w:unhideWhenUsed="0"/>
-    <w:lsdException w:name="Medium Grid 1 Accent 1" w:semiHidden="0" w:uiPriority="67" w:unhideWhenUsed="0"/>
-    <w:lsdException w:name="Medium Grid 2 Accent 1" w:semiHidden="0" w:uiPriority="68" w:unhideWhenUsed="0"/>
-    <w:lsdException w:name="Medium Grid 3 Accent 1" w:semiHidden="0" w:uiPriority="69" w:unhideWhenUsed="0"/>
-    <w:lsdException w:name="Dark List Accent 1" w:semiHidden="0" w:uiPriority="70" w:unhideWhenUsed="0"/>
-    <w:lsdException w:name="Colorful Shading Accent 1" w:semiHidden="0" w:uiPriority="71" w:unhideWhenUsed="0"/>
-    <w:lsdException w:name="Colorful List Accent 1" w:semiHidden="0" w:uiPriority="72" w:unhideWhenUsed="0"/>
-    <w:lsdException w:name="Colorful Grid Accent 1" w:semiHidden="0" w:uiPriority="73" w:unhideWhenUsed="0"/>
-    <w:lsdException w:name="Light Shading Accent 2" w:semiHidden="0" w:uiPriority="60" w:unhideWhenUsed="0"/>
-    <w:lsdException w:name="Light List Accent 2" w:semiHidden="0" w:uiPriority="61" w:unhideWhenUsed="0"/>
-    <w:lsdException w:name="Light Grid Accent 2" w:semiHidden="0" w:uiPriority="62" w:unhideWhenUsed="0"/>
-    <w:lsdException w:name="Medium Shading 1 Accent 2" w:semiHidden="0" w:uiPriority="63" w:unhideWhenUsed="0"/>
-    <w:lsdException w:name="Medium Shading 2 Accent 2" w:semiHidden="0" w:uiPriority="64" w:unhideWhenUsed="0"/>
-    <w:lsdException w:name="Medium List 1 Accent 2" w:semiHidden="0" w:uiPriority="65" w:unhideWhenUsed="0"/>
-    <w:lsdException w:name="Medium List 2 Accent 2" w:semiHidden="0" w:uiPriority="66" w:unhideWhenUsed="0"/>
-    <w:lsdException w:name="Medium Grid 1 Accent 2" w:semiHidden="0" w:uiPriority="67" w:unhideWhenUsed="0"/>
-    <w:lsdException w:name="Medium Grid 2 Accent 2" w:semiHidden="0" w:uiPriority="68" w:unhideWhenUsed="0"/>
-    <w:lsdException w:name="Medium Grid 3 Accent 2" w:semiHidden="0" w:uiPriority="69" w:unhideWhenUsed="0"/>
-    <w:lsdException w:name="Dark List Accent 2" w:semiHidden="0" w:uiPriority="70" w:unhideWhenUsed="0"/>
-    <w:lsdException w:name="Colorful Shading Accent 2" w:semiHidden="0" w:uiPriority="71" w:unhideWhenUsed="0"/>
-    <w:lsdException w:name="Colorful List Accent 2" w:semiHidden="0" w:uiPriority="72" w:unhideWhenUsed="0"/>
-    <w:lsdException w:name="Colorful Grid Accent 2" w:semiHidden="0" w:uiPriority="73" w:unhideWhenUsed="0"/>
-    <w:lsdException w:name="Light Shading Accent 3" w:semiHidden="0" w:uiPriority="60" w:unhideWhenUsed="0"/>
-    <w:lsdException w:name="Light List Accent 3" w:semiHidden="0" w:uiPriority="61" w:unhideWhenUsed="0"/>
-    <w:lsdException w:name="Light Grid Accent 3" w:semiHidden="0" w:uiPriority="62" w:unhideWhenUsed="0"/>
-    <w:lsdException w:name="Medium Shading 1 Accent 3" w:semiHidden="0" w:uiPriority="63" w:unhideWhenUsed="0"/>
-    <w:lsdException w:name="Medium Shading 2 Accent 3" w:semiHidden="0" w:uiPriority="64" w:unhideWhenUsed="0"/>
-    <w:lsdException w:name="Medium List 1 Accent 3" w:semiHidden="0" w:uiPriority="65" w:unhideWhenUsed="0"/>
-    <w:lsdException w:name="Medium List 2 Accent 3" w:semiHidden="0" w:uiPriority="66" w:unhideWhenUsed="0"/>
-    <w:lsdException w:name="Medium Grid 1 Accent 3" w:semiHidden="0" w:uiPriority="67" w:unhideWhenUsed="0"/>
-    <w:lsdException w:name="Medium Grid 2 Accent 3" w:semiHidden="0" w:uiPriority="68" w:unhideWhenUsed="0"/>
-    <w:lsdException w:name="Medium Grid 3 Accent 3" w:semiHidden="0" w:uiPriority="69" w:unhideWhenUsed="0"/>
-    <w:lsdException w:name="Dark List Accent 3" w:semiHidden="0" w:uiPriority="70" w:unhideWhenUsed="0"/>
-    <w:lsdException w:name="Colorful Shading Accent 3" w:semiHidden="0" w:uiPriority="71" w:unhideWhenUsed="0"/>
-    <w:lsdException w:name="Colorful List Accent 3" w:semiHidden="0" w:uiPriority="72" w:unhideWhenUsed="0"/>
-    <w:lsdException w:name="Colorful Grid Accent 3" w:semiHidden="0" w:uiPriority="73" w:unhideWhenUsed="0"/>
-    <w:lsdException w:name="Light Shading Accent 4" w:semiHidden="0" w:uiPriority="60" w:unhideWhenUsed="0"/>
-    <w:lsdException w:name="Light List Accent 4" w:semiHidden="0" w:uiPriority="61" w:unhideWhenUsed="0"/>
-    <w:lsdException w:name="Light Grid Accent 4" w:semiHidden="0" w:uiPriority="62" w:unhideWhenUsed="0"/>
-    <w:lsdException w:name="Medium Shading 1 Accent 4" w:semiHidden="0" w:uiPriority="63" w:unhideWhenUsed="0"/>
-    <w:lsdException w:name="Medium Shading 2 Accent 4" w:semiHidden="0" w:uiPriority="64" w:unhideWhenUsed="0"/>
-    <w:lsdException w:name="Medium List 1 Accent 4" w:semiHidden="0" w:uiPriority="65" w:unhideWhenUsed="0"/>
-    <w:lsdException w:name="Medium List 2 Accent 4" w:semiHidden="0" w:uiPriority="66" w:unhideWhenUsed="0"/>
-    <w:lsdException w:name="Medium Grid 1 Accent 4" w:semiHidden="0" w:uiPriority="67" w:unhideWhenUsed="0"/>
-    <w:lsdException w:name="Medium Grid 2 Accent 4" w:semiHidden="0" w:uiPriority="68" w:unhideWhenUsed="0"/>
-    <w:lsdException w:name="Medium Grid 3 Accent 4" w:semiHidden="0" w:uiPriority="69" w:unhideWhenUsed="0"/>
-    <w:lsdException w:name="Dark List Accent 4" w:semiHidden="0" w:uiPriority="70" w:unhideWhenUsed="0"/>
-    <w:lsdException w:name="Colorful Shading Accent 4" w:semiHidden="0" w:uiPriority="71" w:unhideWhenUsed="0"/>
-    <w:lsdException w:name="Colorful List Accent 4" w:semiHidden="0" w:uiPriority="72" w:unhideWhenUsed="0"/>
-    <w:lsdException w:name="Colorful Grid Accent 4" w:semiHidden="0" w:uiPriority="73" w:unhideWhenUsed="0"/>
-    <w:lsdException w:name="Light Shading Accent 5" w:semiHidden="0" w:uiPriority="60" w:unhideWhenUsed="0"/>
-    <w:lsdException w:name="Light List Accent 5" w:semiHidden="0" w:uiPriority="61" w:unhideWhenUsed="0"/>
-    <w:lsdException w:name="Light Grid Accent 5" w:semiHidden="0" w:uiPriority="62" w:unhideWhenUsed="0"/>
-    <w:lsdException w:name="Medium Shading 1 Accent 5" w:semiHidden="0" w:uiPriority="63" w:unhideWhenUsed="0"/>
-    <w:lsdException w:name="Medium Shading 2 Accent 5" w:semiHidden="0" w:uiPriority="64" w:unhideWhenUsed="0"/>
-    <w:lsdException w:name="Medium List 1 Accent 5" w:semiHidden="0" w:uiPriority="65" w:unhideWhenUsed="0"/>
-    <w:lsdException w:name="Medium List 2 Accent 5" w:semiHidden="0" w:uiPriority="66" w:unhideWhenUsed="0"/>
-    <w:lsdException w:name="Medium Grid 1 Accent 5" w:semiHidden="0" w:uiPriority="67" w:unhideWhenUsed="0"/>
-    <w:lsdException w:name="Medium Grid 2 Accent 5" w:semiHidden="0" w:uiPriority="68" w:unhideWhenUsed="0"/>
-    <w:lsdException w:name="Medium Grid 3 Accent 5" w:semiHidden="0" w:uiPriority="69" w:unhideWhenUsed="0"/>
-    <w:lsdException w:name="Dark List Accent 5" w:semiHidden="0" w:uiPriority="70" w:unhideWhenUsed="0"/>
-    <w:lsdException w:name="Colorful Shading Accent 5" w:semiHidden="0" w:uiPriority="71" w:unhideWhenUsed="0"/>
-    <w:lsdException w:name="Colorful List Accent 5" w:semiHidden="0" w:uiPriority="72" w:unhideWhenUsed="0"/>
-    <w:lsdException w:name="Colorful Grid Accent 5" w:semiHidden="0" w:uiPriority="73" w:unhideWhenUsed="0"/>
-    <w:lsdException w:name="Light Shading Accent 6" w:semiHidden="0" w:uiPriority="60" w:unhideWhenUsed="0"/>
-    <w:lsdException w:name="Light List Accent 6" w:semiHidden="0" w:uiPriority="61" w:unhideWhenUsed="0"/>
-    <w:lsdException w:name="Light Grid Accent 6" w:semiHidden="0" w:uiPriority="62" w:unhideWhenUsed="0"/>
-    <w:lsdException w:name="Medium Shading 1 Accent 6" w:semiHidden="0" w:uiPriority="63" w:unhideWhenUsed="0"/>
-    <w:lsdException w:name="Medium Shading 2 Accent 6" w:semiHidden="0" w:uiPriority="64" w:unhideWhenUsed="0"/>
-    <w:lsdException w:name="Medium List 1 Accent 6" w:semiHidden="0" w:uiPriority="65" w:unhideWhenUsed="0"/>
-    <w:lsdException w:name="Medium List 2 Accent 6" w:semiHidden="0" w:uiPriority="66" w:unhideWhenUsed="0"/>
-    <w:lsdException w:name="Medium Grid 1 Accent 6" w:semiHidden="0" w:uiPriority="67" w:unhideWhenUsed="0"/>
-    <w:lsdException w:name="Medium Grid 2 Accent 6" w:semiHidden="0" w:uiPriority="68" w:unhideWhenUsed="0"/>
-    <w:lsdException w:name="Medium Grid 3 Accent 6" w:semiHidden="0" w:uiPriority="69" w:unhideWhenUsed="0"/>
-    <w:lsdException w:name="Dark List Accent 6" w:semiHidden="0" w:uiPriority="70" w:unhideWhenUsed="0"/>
-    <w:lsdException w:name="Colorful Shading Accent 6" w:semiHidden="0" w:uiPriority="71" w:unhideWhenUsed="0"/>
-    <w:lsdException w:name="Colorful List Accent 6" w:semiHidden="0" w:uiPriority="72" w:unhideWhenUsed="0"/>
-    <w:lsdException w:name="Colorful Grid Accent 6" w:semiHidden="0" w:uiPriority="73" w:unhideWhenUsed="0"/>
-    <w:lsdException w:name="Subtle Emphasis" w:semiHidden="0" w:uiPriority="19" w:unhideWhenUsed="0" w:qFormat="1"/>
-    <w:lsdException w:name="Intense Emphasis" w:semiHidden="0" w:uiPriority="21" w:unhideWhenUsed="0" w:qFormat="1"/>
-    <w:lsdException w:name="Subtle Reference" w:semiHidden="0" w:uiPriority="31" w:unhideWhenUsed="0" w:qFormat="1"/>
-    <w:lsdException w:name="Intense Reference" w:semiHidden="0" w:uiPriority="32" w:unhideWhenUsed="0" w:qFormat="1"/>
-    <w:lsdException w:name="Book Title" w:semiHidden="0" w:uiPriority="33" w:unhideWhenUsed="0" w:qFormat="1"/>
-    <w:lsdException w:name="Bibliography" w:uiPriority="37"/>
-    <w:lsdException w:name="TOC Heading" w:uiPriority="39" w:qFormat="1"/>
-  </w:latentStyles>
-  <w:style w:type="paragraph" w:default="1" w:styleId="Normal">
-    <w:name w:val="Normal"/>
-    <w:qFormat/>
-    <w:rsid w:val="001B3490"/>
-  </w:style>
-  <w:style w:type="paragraph" w:styleId="Ttulo1">
-    <w:name w:val="heading 1"/>
-    <w:basedOn w:val="Normal"/>
-    <w:next w:val="Normal"/>
-    <w:link w:val="Ttulo1Car"/>
-    <w:uiPriority w:val="9"/>
-    <w:qFormat/>
-    <w:rsid w:val="001B3490"/>
-    <w:pPr>
-      <w:keepNext/>
-      <w:numPr>
-        <w:numId w:val="1"/>
-      </w:numPr>
-      <w:spacing w:before="240" w:after="60"/>
-      <w:outlineLvl w:val="0"/>
-    </w:pPr>
-    <w:rPr>
-      <w:rFonts w:asciiTheme="majorHAnsi" w:eastAsiaTheme="majorEastAsia" w:hAnsiTheme="majorHAnsi" w:cstheme="majorBidi"/>
-      <w:b/>
-      <w:bCs/>
-      <w:kern w:val="32"/>
-      <w:sz w:val="32"/>
-      <w:szCs w:val="32"/>
-    </w:rPr>
-  </w:style>
-  <w:style w:type="paragraph" w:styleId="Ttulo2">
-    <w:name w:val="heading 2"/>
-    <w:basedOn w:val="Normal"/>
-    <w:next w:val="Normal"/>
-    <w:link w:val="Ttulo2Car"/>
-    <w:uiPriority w:val="9"/>
-    <w:semiHidden/>
-    <w:unhideWhenUsed/>
-    <w:qFormat/>
-    <w:rsid w:val="001B3490"/>
-    <w:pPr>
-      <w:keepNext/>
-      <w:numPr>
-        <w:ilvl w:val="1"/>
-        <w:numId w:val="1"/>
-      </w:numPr>
-      <w:spacing w:before="240" w:after="60"/>
-      <w:outlineLvl w:val="1"/>
-    </w:pPr>
-    <w:rPr>
-      <w:rFonts w:asciiTheme="majorHAnsi" w:eastAsiaTheme="majorEastAsia" w:hAnsiTheme="majorHAnsi" w:cstheme="majorBidi"/>
-      <w:b/>
-      <w:bCs/>
-      <w:i/>
-      <w:iCs/>
-      <w:sz w:val="28"/>
-      <w:szCs w:val="28"/>
-    </w:rPr>
-  </w:style>
-  <w:style w:type="paragraph" w:styleId="Ttulo3">
-    <w:name w:val="heading 3"/>
-    <w:basedOn w:val="Normal"/>
-    <w:next w:val="Normal"/>
-    <w:link w:val="Ttulo3Car"/>
-    <w:uiPriority w:val="9"/>
-    <w:semiHidden/>
-    <w:unhideWhenUsed/>
-    <w:qFormat/>
-    <w:rsid w:val="001B3490"/>
-    <w:pPr>
-      <w:keepNext/>
-      <w:numPr>
-        <w:ilvl w:val="2"/>
-        <w:numId w:val="1"/>
-      </w:numPr>
-      <w:spacing w:before="240" w:after="60"/>
-      <w:outlineLvl w:val="2"/>
-    </w:pPr>
-    <w:rPr>
-      <w:rFonts w:asciiTheme="majorHAnsi" w:eastAsiaTheme="majorEastAsia" w:hAnsiTheme="majorHAnsi" w:cstheme="majorBidi"/>
-      <w:b/>
-      <w:bCs/>
-      <w:sz w:val="26"/>
-      <w:szCs w:val="26"/>
-    </w:rPr>
-  </w:style>
-  <w:style w:type="paragraph" w:styleId="Ttulo4">
-    <w:name w:val="heading 4"/>
-    <w:basedOn w:val="Normal"/>
-    <w:next w:val="Normal"/>
-    <w:link w:val="Ttulo4Car"/>
-    <w:uiPriority w:val="9"/>
-    <w:semiHidden/>
-    <w:unhideWhenUsed/>
-    <w:qFormat/>
-    <w:rsid w:val="001B3490"/>
-    <w:pPr>
-      <w:keepNext/>
-      <w:numPr>
-        <w:ilvl w:val="3"/>
-        <w:numId w:val="1"/>
-      </w:numPr>
-      <w:spacing w:before="240" w:after="60"/>
-      <w:outlineLvl w:val="3"/>
-    </w:pPr>
-    <w:rPr>
-      <w:rFonts w:asciiTheme="minorHAnsi" w:eastAsiaTheme="minorEastAsia" w:hAnsiTheme="minorHAnsi" w:cstheme="minorBidi"/>
-      <w:b/>
-      <w:bCs/>
-      <w:sz w:val="28"/>
-      <w:szCs w:val="28"/>
-    </w:rPr>
-  </w:style>
-  <w:style w:type="paragraph" w:styleId="Ttulo5">
-    <w:name w:val="heading 5"/>
-    <w:basedOn w:val="Normal"/>
-    <w:next w:val="Normal"/>
-    <w:link w:val="Ttulo5Car"/>
-    <w:uiPriority w:val="9"/>
-    <w:semiHidden/>
-    <w:unhideWhenUsed/>
-    <w:qFormat/>
-    <w:rsid w:val="001B3490"/>
-    <w:pPr>
-      <w:numPr>
-        <w:ilvl w:val="4"/>
-        <w:numId w:val="1"/>
-      </w:numPr>
-      <w:spacing w:before="240" w:after="60"/>
-      <w:outlineLvl w:val="4"/>
-    </w:pPr>
-    <w:rPr>
-      <w:rFonts w:asciiTheme="minorHAnsi" w:eastAsiaTheme="minorEastAsia" w:hAnsiTheme="minorHAnsi" w:cstheme="minorBidi"/>
-      <w:b/>
-      <w:bCs/>
-      <w:i/>
-      <w:iCs/>
-      <w:sz w:val="26"/>
-      <w:szCs w:val="26"/>
-    </w:rPr>
-  </w:style>
-  <w:style w:type="paragraph" w:styleId="Ttulo6">
-    <w:name w:val="heading 6"/>
-    <w:basedOn w:val="Normal"/>
-    <w:next w:val="Normal"/>
-    <w:link w:val="Ttulo6Car"/>
-    <w:qFormat/>
-    <w:rsid w:val="001B3490"/>
-    <w:pPr>
-      <w:numPr>
-        <w:ilvl w:val="5"/>
-        <w:numId w:val="1"/>
-      </w:numPr>
-      <w:spacing w:before="240" w:after="60"/>
-      <w:outlineLvl w:val="5"/>
-    </w:pPr>
-    <w:rPr>
-      <w:b/>
-      <w:bCs/>
-      <w:sz w:val="22"/>
-      <w:szCs w:val="22"/>
-    </w:rPr>
-  </w:style>
-  <w:style w:type="paragraph" w:styleId="Ttulo7">
-    <w:name w:val="heading 7"/>
-    <w:basedOn w:val="Normal"/>
-    <w:next w:val="Normal"/>
-    <w:link w:val="Ttulo7Car"/>
-    <w:uiPriority w:val="9"/>
-    <w:semiHidden/>
-    <w:unhideWhenUsed/>
-    <w:qFormat/>
-    <w:rsid w:val="001B3490"/>
-    <w:pPr>
-      <w:numPr>
-        <w:ilvl w:val="6"/>
-        <w:numId w:val="1"/>
-      </w:numPr>
-      <w:spacing w:before="240" w:after="60"/>
-      <w:outlineLvl w:val="6"/>
-    </w:pPr>
-    <w:rPr>
-      <w:rFonts w:asciiTheme="minorHAnsi" w:eastAsiaTheme="minorEastAsia" w:hAnsiTheme="minorHAnsi" w:cstheme="minorBidi"/>
-      <w:sz w:val="24"/>
-      <w:szCs w:val="24"/>
-    </w:rPr>
-  </w:style>
-  <w:style w:type="paragraph" w:styleId="Ttulo8">
-    <w:name w:val="heading 8"/>
-    <w:basedOn w:val="Normal"/>
-    <w:next w:val="Normal"/>
-    <w:link w:val="Ttulo8Car"/>
-    <w:uiPriority w:val="9"/>
-    <w:semiHidden/>
-    <w:unhideWhenUsed/>
-    <w:qFormat/>
-    <w:rsid w:val="001B3490"/>
-    <w:pPr>
-      <w:numPr>
-        <w:ilvl w:val="7"/>
-        <w:numId w:val="1"/>
-      </w:numPr>
-      <w:spacing w:before="240" w:after="60"/>
-      <w:outlineLvl w:val="7"/>
-    </w:pPr>
-    <w:rPr>
-      <w:rFonts w:asciiTheme="minorHAnsi" w:eastAsiaTheme="minorEastAsia" w:hAnsiTheme="minorHAnsi" w:cstheme="minorBidi"/>
-      <w:i/>
-      <w:iCs/>
-      <w:sz w:val="24"/>
-      <w:szCs w:val="24"/>
-    </w:rPr>
-  </w:style>
-  <w:style w:type="paragraph" w:styleId="Ttulo9">
-    <w:name w:val="heading 9"/>
-    <w:basedOn w:val="Normal"/>
-    <w:next w:val="Normal"/>
-    <w:link w:val="Ttulo9Car"/>
-    <w:uiPriority w:val="9"/>
-    <w:semiHidden/>
-    <w:unhideWhenUsed/>
-    <w:qFormat/>
-    <w:rsid w:val="001B3490"/>
-    <w:pPr>
-      <w:numPr>
-        <w:ilvl w:val="8"/>
-        <w:numId w:val="1"/>
-      </w:numPr>
-      <w:spacing w:before="240" w:after="60"/>
-      <w:outlineLvl w:val="8"/>
-    </w:pPr>
-    <w:rPr>
-      <w:rFonts w:asciiTheme="majorHAnsi" w:eastAsiaTheme="majorEastAsia" w:hAnsiTheme="majorHAnsi" w:cstheme="majorBidi"/>
-      <w:sz w:val="22"/>
-      <w:szCs w:val="22"/>
-    </w:rPr>
-  </w:style>
-  <w:style w:type="character" w:default="1" w:styleId="Fuentedeprrafopredeter">
-    <w:name w:val="Default Paragraph Font"/>
-    <w:uiPriority w:val="1"/>
-    <w:semiHidden/>
     <w:unhideWhenUsed/>
   </w:style>
   <w:style w:type="table" w:default="1" w:styleId="Tablanormal">
@@ -8250,7 +8933,7 @@
 </file>
 
 <file path=customXml/itemProps1.xml><?xml version="1.0" encoding="utf-8"?>
-<ds:datastoreItem xmlns:ds="http://schemas.openxmlformats.org/officeDocument/2006/customXml" ds:itemID="{D641898D-CF02-4D0E-8F7F-1A32CB546A51}">
+<ds:datastoreItem xmlns:ds="http://schemas.openxmlformats.org/officeDocument/2006/customXml" ds:itemID="{D0D9DC3A-CAE3-47F1-B778-36AED14B1682}">
   <ds:schemaRefs>
     <ds:schemaRef ds:uri="http://schemas.openxmlformats.org/officeDocument/2006/bibliography"/>
   </ds:schemaRefs>

</xml_diff>

<commit_message>
Correcciones Finales Entrevista 2
</commit_message>
<xml_diff>
--- a/Entrevista V2.docx
+++ b/Entrevista V2.docx
@@ -1,6 +1,6 @@
 
 <file path=word/document.xml><?xml version="1.0" encoding="utf-8"?>
-<w:document xmlns:wpc="http://schemas.microsoft.com/office/word/2010/wordprocessingCanvas" xmlns:mc="http://schemas.openxmlformats.org/markup-compatibility/2006" xmlns:o="urn:schemas-microsoft-com:office:office" xmlns:r="http://schemas.openxmlformats.org/officeDocument/2006/relationships" xmlns:m="http://schemas.openxmlformats.org/officeDocument/2006/math" xmlns:v="urn:schemas-microsoft-com:vml" xmlns:wp14="http://schemas.microsoft.com/office/word/2010/wordprocessingDrawing" xmlns:wp="http://schemas.openxmlformats.org/drawingml/2006/wordprocessingDrawing" xmlns:w10="urn:schemas-microsoft-com:office:word" xmlns:w="http://schemas.openxmlformats.org/wordprocessingml/2006/main" xmlns:w14="http://schemas.microsoft.com/office/word/2010/wordml" xmlns:w15="http://schemas.microsoft.com/office/word/2012/wordml" xmlns:wpg="http://schemas.microsoft.com/office/word/2010/wordprocessingGroup" xmlns:wpi="http://schemas.microsoft.com/office/word/2010/wordprocessingInk" xmlns:wne="http://schemas.microsoft.com/office/word/2006/wordml" xmlns:wps="http://schemas.microsoft.com/office/word/2010/wordprocessingShape" mc:Ignorable="w14 w15 wp14">
+<w:document xmlns:wpc="http://schemas.microsoft.com/office/word/2010/wordprocessingCanvas" xmlns:mc="http://schemas.openxmlformats.org/markup-compatibility/2006" xmlns:o="urn:schemas-microsoft-com:office:office" xmlns:r="http://schemas.openxmlformats.org/officeDocument/2006/relationships" xmlns:m="http://schemas.openxmlformats.org/officeDocument/2006/math" xmlns:v="urn:schemas-microsoft-com:vml" xmlns:wp14="http://schemas.microsoft.com/office/word/2010/wordprocessingDrawing" xmlns:wp="http://schemas.openxmlformats.org/drawingml/2006/wordprocessingDrawing" xmlns:w10="urn:schemas-microsoft-com:office:word" xmlns:w="http://schemas.openxmlformats.org/wordprocessingml/2006/main" xmlns:w14="http://schemas.microsoft.com/office/word/2010/wordml" xmlns:wpg="http://schemas.microsoft.com/office/word/2010/wordprocessingGroup" xmlns:wpi="http://schemas.microsoft.com/office/word/2010/wordprocessingInk" xmlns:wne="http://schemas.microsoft.com/office/word/2006/wordml" xmlns:wps="http://schemas.microsoft.com/office/word/2010/wordprocessingShape" mc:Ignorable="w14 wp14">
   <w:body>
     <w:p>
       <w:pPr>
@@ -283,7 +283,7 @@
               </wp:anchor>
             </w:drawing>
           </mc:Choice>
-          <mc:Fallback>
+          <mc:Fallback xmlns:w15="http://schemas.microsoft.com/office/word/2012/wordml">
             <w:pict>
               <v:group w14:anchorId="1A1F65EE" id="Group 25" o:spid="_x0000_s1026" style="position:absolute;margin-left:206.75pt;margin-top:305.4pt;width:328.1pt;height:2.5pt;z-index:-251659776;mso-position-horizontal-relative:page;mso-position-vertical-relative:page" coordorigin="4135,6108" coordsize="6562,50" o:gfxdata="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">
                 <v:group id="Group 26" o:spid="_x0000_s1027" style="position:absolute;left:4141;top:6114;width:6551;height:0" coordorigin="4141,6114" coordsize="6551,0" o:gfxdata="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">
@@ -663,19 +663,7 @@
         </w:rPr>
         <w:t xml:space="preserve"> </w:t>
       </w:r>
-      <w:r>
-        <w:rPr>
-          <w:rFonts w:ascii="Arial" w:eastAsia="Arial" w:hAnsi="Arial" w:cs="Arial"/>
-          <w:b/>
-          <w:color w:val="5F5F5F"/>
-          <w:spacing w:val="1"/>
-          <w:sz w:val="22"/>
-          <w:szCs w:val="22"/>
-          <w:highlight w:val="yellow"/>
-          <w:lang w:val="es-AR"/>
-        </w:rPr>
-        <w:t>Software de venta web</w:t>
-      </w:r>
+      <w:proofErr w:type="spellStart"/>
       <w:r>
         <w:rPr>
           <w:rFonts w:ascii="Arial" w:eastAsia="Arial" w:hAnsi="Arial" w:cs="Arial"/>
@@ -686,21 +674,9 @@
           <w:szCs w:val="22"/>
           <w:lang w:val="es-AR"/>
         </w:rPr>
-        <w:t xml:space="preserve">   </w:t>
+        <w:t>CookBook</w:t>
       </w:r>
-    </w:p>
-    <w:p>
-      <w:pPr>
-        <w:spacing w:line="240" w:lineRule="exact"/>
-        <w:ind w:left="5824" w:right="119" w:hanging="761"/>
-        <w:jc w:val="right"/>
-        <w:rPr>
-          <w:rFonts w:ascii="Arial" w:eastAsia="Arial" w:hAnsi="Arial" w:cs="Arial"/>
-          <w:sz w:val="22"/>
-          <w:szCs w:val="22"/>
-          <w:lang w:val="es-AR"/>
-        </w:rPr>
-      </w:pPr>
+      <w:proofErr w:type="spellEnd"/>
       <w:r>
         <w:rPr>
           <w:rFonts w:ascii="Arial" w:eastAsia="Arial" w:hAnsi="Arial" w:cs="Arial"/>
@@ -711,6 +687,31 @@
           <w:szCs w:val="22"/>
           <w:lang w:val="es-AR"/>
         </w:rPr>
+        <w:t xml:space="preserve"> Web</w:t>
+      </w:r>
+    </w:p>
+    <w:p>
+      <w:pPr>
+        <w:spacing w:line="240" w:lineRule="exact"/>
+        <w:ind w:left="5824" w:right="119" w:hanging="761"/>
+        <w:jc w:val="right"/>
+        <w:rPr>
+          <w:rFonts w:ascii="Arial" w:eastAsia="Arial" w:hAnsi="Arial" w:cs="Arial"/>
+          <w:sz w:val="22"/>
+          <w:szCs w:val="22"/>
+          <w:lang w:val="es-AR"/>
+        </w:rPr>
+      </w:pPr>
+      <w:r>
+        <w:rPr>
+          <w:rFonts w:ascii="Arial" w:eastAsia="Arial" w:hAnsi="Arial" w:cs="Arial"/>
+          <w:b/>
+          <w:color w:val="5F5F5F"/>
+          <w:spacing w:val="1"/>
+          <w:sz w:val="22"/>
+          <w:szCs w:val="22"/>
+          <w:lang w:val="es-AR"/>
+        </w:rPr>
         <w:t>I</w:t>
       </w:r>
       <w:r>
@@ -872,23 +873,9 @@
           <w:spacing w:val="-1"/>
           <w:sz w:val="22"/>
           <w:szCs w:val="22"/>
-          <w:highlight w:val="yellow"/>
           <w:lang w:val="es-AR"/>
         </w:rPr>
         <w:t>Versión</w:t>
-      </w:r>
-      <w:r>
-        <w:rPr>
-          <w:rFonts w:ascii="Arial" w:eastAsia="Arial" w:hAnsi="Arial" w:cs="Arial"/>
-          <w:b/>
-          <w:color w:val="5F5F5F"/>
-          <w:spacing w:val="-1"/>
-          <w:sz w:val="22"/>
-          <w:szCs w:val="22"/>
-          <w:highlight w:val="yellow"/>
-          <w:lang w:val="es-AR"/>
-        </w:rPr>
-        <w:t xml:space="preserve"> </w:t>
       </w:r>
       <w:r>
         <w:rPr>
@@ -900,7 +887,7 @@
           <w:szCs w:val="22"/>
           <w:lang w:val="es-AR"/>
         </w:rPr>
-        <w:t>2</w:t>
+        <w:t xml:space="preserve"> 2</w:t>
       </w:r>
     </w:p>
     <w:p>
@@ -1087,16 +1074,16 @@
               <wp:posOffset>304800</wp:posOffset>
             </wp:positionH>
             <wp:positionV relativeFrom="paragraph">
-              <wp:posOffset>58420</wp:posOffset>
+              <wp:posOffset>35560</wp:posOffset>
             </wp:positionV>
-            <wp:extent cx="982345" cy="822960"/>
-            <wp:effectExtent l="0" t="0" r="0" b="0"/>
+            <wp:extent cx="1012190" cy="848360"/>
+            <wp:effectExtent l="0" t="0" r="0" b="8890"/>
             <wp:wrapTight wrapText="bothSides">
               <wp:wrapPolygon edited="0">
                 <wp:start x="0" y="0"/>
-                <wp:lineTo x="0" y="21000"/>
-                <wp:lineTo x="21363" y="21000"/>
-                <wp:lineTo x="21363" y="0"/>
+                <wp:lineTo x="0" y="21341"/>
+                <wp:lineTo x="21139" y="21341"/>
+                <wp:lineTo x="21139" y="0"/>
                 <wp:lineTo x="0" y="0"/>
               </wp:wrapPolygon>
             </wp:wrapTight>
@@ -1114,7 +1101,7 @@
                     </pic:cNvPicPr>
                   </pic:nvPicPr>
                   <pic:blipFill>
-                    <a:blip r:embed="rId6">
+                    <a:blip r:embed="rId7">
                       <a:extLst>
                         <a:ext uri="{28A0092B-C50C-407E-A947-70E740481C1C}">
                           <a14:useLocalDpi xmlns:a14="http://schemas.microsoft.com/office/drawing/2010/main" val="0"/>
@@ -1129,7 +1116,7 @@
                   <pic:spPr bwMode="auto">
                     <a:xfrm>
                       <a:off x="0" y="0"/>
-                      <a:ext cx="982345" cy="822960"/>
+                      <a:ext cx="1012190" cy="848360"/>
                     </a:xfrm>
                     <a:prstGeom prst="rect">
                       <a:avLst/>
@@ -1580,7 +1567,7 @@
               </wp:anchor>
             </w:drawing>
           </mc:Choice>
-          <mc:Fallback>
+          <mc:Fallback xmlns:w15="http://schemas.microsoft.com/office/word/2012/wordml">
             <w:pict>
               <v:group w14:anchorId="27332BBE" id="Group 14" o:spid="_x0000_s1026" style="position:absolute;margin-left:86.15pt;margin-top:.55pt;width:374.1pt;height:1.55pt;z-index:-251658752;mso-position-horizontal-relative:page" coordorigin="1723,11" coordsize="7482,31" o:gfxdata="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">
                 <v:group id="Group 15" o:spid="_x0000_s1027" style="position:absolute;left:1738;top:26;width:2124;height:0" coordorigin="1738,26" coordsize="2124,0" o:gfxdata="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">
@@ -1697,6 +1684,9 @@
       <w:pPr>
         <w:spacing w:before="73"/>
         <w:ind w:left="308"/>
+        <w:rPr>
+          <w:lang w:val="es-AR"/>
+        </w:rPr>
         <w:sectPr>
           <w:pgSz w:w="11920" w:h="16840"/>
           <w:pgMar w:top="1560" w:right="1580" w:bottom="280" w:left="1680" w:header="720" w:footer="720" w:gutter="0"/>
@@ -2132,7 +2122,7 @@
               </wp:anchor>
             </w:drawing>
           </mc:Choice>
-          <mc:Fallback>
+          <mc:Fallback xmlns:w15="http://schemas.microsoft.com/office/word/2012/wordml">
             <w:pict>
               <v:group w14:anchorId="76243097" id="Group 3" o:spid="_x0000_s1026" style="position:absolute;margin-left:85.4pt;margin-top:58.35pt;width:374.8pt;height:1.55pt;z-index:-251657728;mso-position-horizontal-relative:page" coordorigin="1708,1167" coordsize="7496,31" o:gfxdata="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">
                 <v:group id="Group 4" o:spid="_x0000_s1027" style="position:absolute;left:1724;top:1183;width:2139;height:0" coordorigin="1724,1183" coordsize="2139,0" o:gfxdata="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">
@@ -2169,6 +2159,1551 @@
     </w:p>
     <w:p>
       <w:pPr>
+        <w:pStyle w:val="Titulo1sinnumeracion"/>
+        <w:numPr>
+          <w:ilvl w:val="0"/>
+          <w:numId w:val="0"/>
+        </w:numPr>
+      </w:pPr>
+      <w:bookmarkStart w:id="0" w:name="_Toc257370407"/>
+      <w:r>
+        <w:lastRenderedPageBreak/>
+        <w:t>Ficha del documento</w:t>
+      </w:r>
+      <w:bookmarkEnd w:id="0"/>
+    </w:p>
+    <w:p>
+      <w:pPr>
+        <w:rPr>
+          <w:lang w:val="es-AR"/>
+        </w:rPr>
+      </w:pPr>
+    </w:p>
+    <w:p>
+      <w:pPr>
+        <w:rPr>
+          <w:lang w:val="es-AR"/>
+        </w:rPr>
+      </w:pPr>
+      <w:r>
+        <w:rPr>
+          <w:lang w:val="es-AR"/>
+        </w:rPr>
+        <w:tab/>
+      </w:r>
+    </w:p>
+    <w:tbl>
+      <w:tblPr>
+        <w:tblW w:w="0" w:type="auto"/>
+        <w:tblBorders>
+          <w:top w:val="single" w:sz="4" w:space="0" w:color="808080"/>
+          <w:left w:val="single" w:sz="4" w:space="0" w:color="808080"/>
+          <w:bottom w:val="single" w:sz="4" w:space="0" w:color="808080"/>
+          <w:right w:val="single" w:sz="4" w:space="0" w:color="808080"/>
+          <w:insideH w:val="single" w:sz="4" w:space="0" w:color="808080"/>
+          <w:insideV w:val="single" w:sz="4" w:space="0" w:color="808080"/>
+        </w:tblBorders>
+        <w:tblLook w:val="01E0" w:firstRow="1" w:lastRow="1" w:firstColumn="1" w:lastColumn="1" w:noHBand="0" w:noVBand="0"/>
+      </w:tblPr>
+      <w:tblGrid>
+        <w:gridCol w:w="1217"/>
+        <w:gridCol w:w="1080"/>
+        <w:gridCol w:w="3060"/>
+        <w:gridCol w:w="3316"/>
+      </w:tblGrid>
+      <w:tr>
+        <w:tc>
+          <w:tcPr>
+            <w:tcW w:w="1188" w:type="dxa"/>
+            <w:shd w:val="clear" w:color="auto" w:fill="E6E6E6"/>
+          </w:tcPr>
+          <w:p>
+            <w:pPr>
+              <w:jc w:val="center"/>
+              <w:rPr>
+                <w:b/>
+              </w:rPr>
+            </w:pPr>
+            <w:proofErr w:type="spellStart"/>
+            <w:r>
+              <w:rPr>
+                <w:b/>
+              </w:rPr>
+              <w:t>Fecha</w:t>
+            </w:r>
+            <w:proofErr w:type="spellEnd"/>
+          </w:p>
+        </w:tc>
+        <w:tc>
+          <w:tcPr>
+            <w:tcW w:w="1080" w:type="dxa"/>
+            <w:shd w:val="clear" w:color="auto" w:fill="E6E6E6"/>
+          </w:tcPr>
+          <w:p>
+            <w:pPr>
+              <w:jc w:val="center"/>
+              <w:rPr>
+                <w:b/>
+              </w:rPr>
+            </w:pPr>
+            <w:proofErr w:type="spellStart"/>
+            <w:r>
+              <w:rPr>
+                <w:b/>
+              </w:rPr>
+              <w:t>Revisión</w:t>
+            </w:r>
+            <w:proofErr w:type="spellEnd"/>
+          </w:p>
+        </w:tc>
+        <w:tc>
+          <w:tcPr>
+            <w:tcW w:w="3060" w:type="dxa"/>
+            <w:shd w:val="clear" w:color="auto" w:fill="E6E6E6"/>
+          </w:tcPr>
+          <w:p>
+            <w:pPr>
+              <w:jc w:val="center"/>
+              <w:rPr>
+                <w:b/>
+              </w:rPr>
+            </w:pPr>
+            <w:proofErr w:type="spellStart"/>
+            <w:r>
+              <w:rPr>
+                <w:b/>
+              </w:rPr>
+              <w:t>Autor</w:t>
+            </w:r>
+            <w:proofErr w:type="spellEnd"/>
+          </w:p>
+        </w:tc>
+        <w:tc>
+          <w:tcPr>
+            <w:tcW w:w="3316" w:type="dxa"/>
+            <w:shd w:val="clear" w:color="auto" w:fill="E6E6E6"/>
+          </w:tcPr>
+          <w:p>
+            <w:pPr>
+              <w:jc w:val="center"/>
+              <w:rPr>
+                <w:b/>
+              </w:rPr>
+            </w:pPr>
+            <w:r>
+              <w:rPr>
+                <w:noProof/>
+                <w:lang w:val="es-AR" w:eastAsia="es-AR"/>
+              </w:rPr>
+              <w:drawing>
+                <wp:anchor distT="0" distB="0" distL="114300" distR="114300" simplePos="0" relativeHeight="251662336" behindDoc="1" locked="0" layoutInCell="1" allowOverlap="1" wp14:anchorId="4B1BD384" wp14:editId="058E3DC8">
+                  <wp:simplePos x="0" y="0"/>
+                  <wp:positionH relativeFrom="column">
+                    <wp:posOffset>368935</wp:posOffset>
+                  </wp:positionH>
+                  <wp:positionV relativeFrom="paragraph">
+                    <wp:posOffset>126365</wp:posOffset>
+                  </wp:positionV>
+                  <wp:extent cx="1325880" cy="786130"/>
+                  <wp:effectExtent l="0" t="0" r="7620" b="0"/>
+                  <wp:wrapNone/>
+                  <wp:docPr id="31" name="Imagen 31" descr="http://t1.gstatic.com/images?q=tbn:ANd9GcTwO1dEnmWFWJXuJ4P5iEUt1gorstUwHvOEQqm9Kpv_papXgpCj"/>
+                  <wp:cNvGraphicFramePr>
+                    <a:graphicFrameLocks xmlns:a="http://schemas.openxmlformats.org/drawingml/2006/main" noChangeAspect="1"/>
+                  </wp:cNvGraphicFramePr>
+                  <a:graphic xmlns:a="http://schemas.openxmlformats.org/drawingml/2006/main">
+                    <a:graphicData uri="http://schemas.openxmlformats.org/drawingml/2006/picture">
+                      <pic:pic xmlns:pic="http://schemas.openxmlformats.org/drawingml/2006/picture">
+                        <pic:nvPicPr>
+                          <pic:cNvPr id="0" name="Picture 1" descr="http://t1.gstatic.com/images?q=tbn:ANd9GcTwO1dEnmWFWJXuJ4P5iEUt1gorstUwHvOEQqm9Kpv_papXgpCj"/>
+                          <pic:cNvPicPr>
+                            <a:picLocks noChangeAspect="1" noChangeArrowheads="1"/>
+                          </pic:cNvPicPr>
+                        </pic:nvPicPr>
+                        <pic:blipFill>
+                          <a:blip r:embed="rId8">
+                            <a:extLst>
+                              <a:ext uri="{28A0092B-C50C-407E-A947-70E740481C1C}">
+                                <a14:useLocalDpi xmlns:a14="http://schemas.microsoft.com/office/drawing/2010/main" val="0"/>
+                              </a:ext>
+                            </a:extLst>
+                          </a:blip>
+                          <a:srcRect/>
+                          <a:stretch>
+                            <a:fillRect/>
+                          </a:stretch>
+                        </pic:blipFill>
+                        <pic:spPr bwMode="auto">
+                          <a:xfrm>
+                            <a:off x="0" y="0"/>
+                            <a:ext cx="1325880" cy="786130"/>
+                          </a:xfrm>
+                          <a:prstGeom prst="rect">
+                            <a:avLst/>
+                          </a:prstGeom>
+                          <a:noFill/>
+                          <a:ln>
+                            <a:noFill/>
+                          </a:ln>
+                        </pic:spPr>
+                      </pic:pic>
+                    </a:graphicData>
+                  </a:graphic>
+                  <wp14:sizeRelH relativeFrom="page">
+                    <wp14:pctWidth>0</wp14:pctWidth>
+                  </wp14:sizeRelH>
+                  <wp14:sizeRelV relativeFrom="page">
+                    <wp14:pctHeight>0</wp14:pctHeight>
+                  </wp14:sizeRelV>
+                </wp:anchor>
+              </w:drawing>
+            </w:r>
+            <w:proofErr w:type="spellStart"/>
+            <w:r>
+              <w:rPr>
+                <w:b/>
+              </w:rPr>
+              <w:t>Verificado</w:t>
+            </w:r>
+            <w:proofErr w:type="spellEnd"/>
+          </w:p>
+        </w:tc>
+      </w:tr>
+      <w:tr>
+        <w:trPr>
+          <w:trHeight w:val="1134"/>
+        </w:trPr>
+        <w:tc>
+          <w:tcPr>
+            <w:tcW w:w="1188" w:type="dxa"/>
+            <w:vAlign w:val="center"/>
+          </w:tcPr>
+          <w:p>
+            <w:r>
+              <w:rPr>
+                <w:rFonts w:ascii="Arial" w:eastAsia="Arial" w:hAnsi="Arial" w:cs="Arial"/>
+                <w:lang w:val="es-AR"/>
+              </w:rPr>
+              <w:t>27</w:t>
+            </w:r>
+            <w:r>
+              <w:rPr>
+                <w:rFonts w:ascii="Arial" w:eastAsia="Arial" w:hAnsi="Arial" w:cs="Arial"/>
+                <w:lang w:val="es-AR"/>
+              </w:rPr>
+              <w:t>/03/2014</w:t>
+            </w:r>
+          </w:p>
+        </w:tc>
+        <w:tc>
+          <w:tcPr>
+            <w:tcW w:w="1080" w:type="dxa"/>
+            <w:vAlign w:val="center"/>
+          </w:tcPr>
+          <w:p>
+            <w:r>
+              <w:rPr>
+                <w:rFonts w:ascii="Arial" w:eastAsia="Arial" w:hAnsi="Arial" w:cs="Arial"/>
+                <w:lang w:val="es-AR"/>
+              </w:rPr>
+              <w:t xml:space="preserve">     1  </w:t>
+            </w:r>
+          </w:p>
+        </w:tc>
+        <w:tc>
+          <w:tcPr>
+            <w:tcW w:w="3060" w:type="dxa"/>
+            <w:vAlign w:val="center"/>
+          </w:tcPr>
+          <w:p>
+            <w:proofErr w:type="spellStart"/>
+            <w:r>
+              <w:rPr>
+                <w:rFonts w:ascii="Arial" w:eastAsia="Arial" w:hAnsi="Arial" w:cs="Arial"/>
+                <w:lang w:val="es-AR"/>
+              </w:rPr>
+              <w:t>GuTedUr</w:t>
+            </w:r>
+            <w:proofErr w:type="spellEnd"/>
+            <w:r>
+              <w:rPr>
+                <w:rFonts w:ascii="Arial" w:eastAsia="Arial" w:hAnsi="Arial" w:cs="Arial"/>
+                <w:lang w:val="es-AR"/>
+              </w:rPr>
+              <w:t xml:space="preserve"> Software</w:t>
+            </w:r>
+          </w:p>
+        </w:tc>
+        <w:tc>
+          <w:tcPr>
+            <w:tcW w:w="3316" w:type="dxa"/>
+            <w:vAlign w:val="center"/>
+          </w:tcPr>
+          <w:p>
+            <w:pPr>
+              <w:jc w:val="center"/>
+            </w:pPr>
+          </w:p>
+        </w:tc>
+      </w:tr>
+    </w:tbl>
+    <w:p/>
+    <w:p>
+      <w:pPr>
+        <w:pStyle w:val="Encabezado"/>
+        <w:tabs>
+          <w:tab w:val="clear" w:pos="4252"/>
+          <w:tab w:val="clear" w:pos="8504"/>
+        </w:tabs>
+        <w:rPr>
+          <w:rFonts w:cs="Arial"/>
+          <w:lang w:val="fr-FR"/>
+        </w:rPr>
+      </w:pPr>
+    </w:p>
+    <w:p>
+      <w:pPr>
+        <w:pStyle w:val="Encabezado"/>
+        <w:tabs>
+          <w:tab w:val="clear" w:pos="4252"/>
+          <w:tab w:val="clear" w:pos="8504"/>
+        </w:tabs>
+        <w:rPr>
+          <w:rFonts w:cs="Arial"/>
+          <w:lang w:val="fr-FR"/>
+        </w:rPr>
+      </w:pPr>
+    </w:p>
+    <w:p>
+      <w:pPr>
+        <w:pStyle w:val="Encabezado"/>
+        <w:tabs>
+          <w:tab w:val="clear" w:pos="4252"/>
+          <w:tab w:val="clear" w:pos="8504"/>
+        </w:tabs>
+        <w:rPr>
+          <w:rFonts w:cs="Arial"/>
+          <w:lang w:val="fr-FR"/>
+        </w:rPr>
+      </w:pPr>
+    </w:p>
+    <w:p>
+      <w:pPr>
+        <w:pStyle w:val="Encabezado"/>
+        <w:tabs>
+          <w:tab w:val="clear" w:pos="4252"/>
+          <w:tab w:val="clear" w:pos="8504"/>
+        </w:tabs>
+        <w:rPr>
+          <w:rFonts w:cs="Arial"/>
+          <w:lang w:val="fr-FR"/>
+        </w:rPr>
+      </w:pPr>
+    </w:p>
+    <w:p>
+      <w:pPr>
+        <w:pStyle w:val="Encabezado"/>
+        <w:tabs>
+          <w:tab w:val="clear" w:pos="4252"/>
+          <w:tab w:val="clear" w:pos="8504"/>
+        </w:tabs>
+        <w:rPr>
+          <w:rFonts w:cs="Arial"/>
+          <w:lang w:val="fr-FR"/>
+        </w:rPr>
+      </w:pPr>
+    </w:p>
+    <w:p>
+      <w:pPr>
+        <w:pStyle w:val="Encabezado"/>
+        <w:tabs>
+          <w:tab w:val="clear" w:pos="4252"/>
+          <w:tab w:val="clear" w:pos="8504"/>
+        </w:tabs>
+        <w:rPr>
+          <w:rFonts w:cs="Arial"/>
+          <w:lang w:val="fr-FR"/>
+        </w:rPr>
+      </w:pPr>
+    </w:p>
+    <w:p>
+      <w:pPr>
+        <w:pStyle w:val="Encabezado"/>
+        <w:tabs>
+          <w:tab w:val="clear" w:pos="4252"/>
+          <w:tab w:val="clear" w:pos="8504"/>
+        </w:tabs>
+        <w:rPr>
+          <w:rFonts w:cs="Arial"/>
+          <w:lang w:val="fr-FR"/>
+        </w:rPr>
+      </w:pPr>
+    </w:p>
+    <w:p>
+      <w:pPr>
+        <w:pStyle w:val="Encabezado"/>
+        <w:tabs>
+          <w:tab w:val="clear" w:pos="4252"/>
+          <w:tab w:val="clear" w:pos="8504"/>
+        </w:tabs>
+        <w:rPr>
+          <w:rFonts w:cs="Arial"/>
+          <w:lang w:val="fr-FR"/>
+        </w:rPr>
+      </w:pPr>
+    </w:p>
+    <w:p>
+      <w:pPr>
+        <w:pStyle w:val="Encabezado"/>
+        <w:tabs>
+          <w:tab w:val="clear" w:pos="4252"/>
+          <w:tab w:val="clear" w:pos="8504"/>
+        </w:tabs>
+        <w:rPr>
+          <w:rFonts w:cs="Arial"/>
+          <w:lang w:val="fr-FR"/>
+        </w:rPr>
+      </w:pPr>
+    </w:p>
+    <w:p>
+      <w:pPr>
+        <w:pStyle w:val="Encabezado"/>
+        <w:tabs>
+          <w:tab w:val="clear" w:pos="4252"/>
+          <w:tab w:val="clear" w:pos="8504"/>
+        </w:tabs>
+        <w:rPr>
+          <w:rFonts w:cs="Arial"/>
+          <w:lang w:val="fr-FR"/>
+        </w:rPr>
+      </w:pPr>
+    </w:p>
+    <w:p>
+      <w:pPr>
+        <w:pStyle w:val="Encabezado"/>
+        <w:tabs>
+          <w:tab w:val="clear" w:pos="4252"/>
+          <w:tab w:val="clear" w:pos="8504"/>
+        </w:tabs>
+        <w:rPr>
+          <w:rFonts w:cs="Arial"/>
+          <w:lang w:val="fr-FR"/>
+        </w:rPr>
+      </w:pPr>
+    </w:p>
+    <w:p>
+      <w:pPr>
+        <w:pStyle w:val="Encabezado"/>
+        <w:tabs>
+          <w:tab w:val="clear" w:pos="4252"/>
+          <w:tab w:val="clear" w:pos="8504"/>
+        </w:tabs>
+        <w:rPr>
+          <w:rFonts w:cs="Arial"/>
+          <w:lang w:val="fr-FR"/>
+        </w:rPr>
+      </w:pPr>
+    </w:p>
+    <w:p>
+      <w:pPr>
+        <w:pStyle w:val="Encabezado"/>
+        <w:tabs>
+          <w:tab w:val="clear" w:pos="4252"/>
+          <w:tab w:val="clear" w:pos="8504"/>
+        </w:tabs>
+        <w:rPr>
+          <w:rFonts w:cs="Arial"/>
+          <w:lang w:val="fr-FR"/>
+        </w:rPr>
+      </w:pPr>
+    </w:p>
+    <w:p>
+      <w:pPr>
+        <w:pStyle w:val="Encabezado"/>
+        <w:tabs>
+          <w:tab w:val="clear" w:pos="4252"/>
+          <w:tab w:val="clear" w:pos="8504"/>
+        </w:tabs>
+        <w:rPr>
+          <w:rFonts w:cs="Arial"/>
+          <w:lang w:val="fr-FR"/>
+        </w:rPr>
+      </w:pPr>
+    </w:p>
+    <w:p>
+      <w:pPr>
+        <w:pStyle w:val="Encabezado"/>
+        <w:tabs>
+          <w:tab w:val="clear" w:pos="4252"/>
+          <w:tab w:val="clear" w:pos="8504"/>
+        </w:tabs>
+        <w:rPr>
+          <w:rFonts w:cs="Arial"/>
+          <w:lang w:val="fr-FR"/>
+        </w:rPr>
+      </w:pPr>
+    </w:p>
+    <w:p>
+      <w:pPr>
+        <w:pStyle w:val="Encabezado"/>
+        <w:tabs>
+          <w:tab w:val="clear" w:pos="4252"/>
+          <w:tab w:val="clear" w:pos="8504"/>
+        </w:tabs>
+        <w:rPr>
+          <w:rFonts w:cs="Arial"/>
+          <w:lang w:val="fr-FR"/>
+        </w:rPr>
+      </w:pPr>
+    </w:p>
+    <w:p>
+      <w:pPr>
+        <w:pStyle w:val="Encabezado"/>
+        <w:tabs>
+          <w:tab w:val="clear" w:pos="4252"/>
+          <w:tab w:val="clear" w:pos="8504"/>
+        </w:tabs>
+        <w:rPr>
+          <w:rFonts w:cs="Arial"/>
+          <w:szCs w:val="20"/>
+          <w:lang w:val="fr-FR"/>
+        </w:rPr>
+      </w:pPr>
+    </w:p>
+    <w:p>
+      <w:pPr>
+        <w:pStyle w:val="Encabezado"/>
+        <w:tabs>
+          <w:tab w:val="clear" w:pos="4252"/>
+          <w:tab w:val="clear" w:pos="8504"/>
+        </w:tabs>
+        <w:rPr>
+          <w:rFonts w:cs="Arial"/>
+          <w:szCs w:val="20"/>
+        </w:rPr>
+      </w:pPr>
+      <w:r>
+        <w:rPr>
+          <w:rFonts w:cs="Arial"/>
+          <w:szCs w:val="20"/>
+        </w:rPr>
+        <w:t>Documento validado por las partes en fecha:</w:t>
+      </w:r>
+      <w:r>
+        <w:rPr>
+          <w:szCs w:val="20"/>
+        </w:rPr>
+        <w:t xml:space="preserve"> </w:t>
+      </w:r>
+      <w:r>
+        <w:rPr>
+          <w:rFonts w:eastAsia="Arial" w:cs="Arial"/>
+          <w:szCs w:val="20"/>
+          <w:lang w:val="es-AR"/>
+        </w:rPr>
+        <w:t>27</w:t>
+      </w:r>
+      <w:bookmarkStart w:id="1" w:name="_GoBack"/>
+      <w:bookmarkEnd w:id="1"/>
+      <w:r>
+        <w:rPr>
+          <w:rFonts w:eastAsia="Arial" w:cs="Arial"/>
+          <w:szCs w:val="20"/>
+          <w:lang w:val="es-AR"/>
+        </w:rPr>
+        <w:t>/03/2014</w:t>
+      </w:r>
+    </w:p>
+    <w:p>
+      <w:pPr>
+        <w:pStyle w:val="Encabezado"/>
+        <w:tabs>
+          <w:tab w:val="clear" w:pos="4252"/>
+          <w:tab w:val="clear" w:pos="8504"/>
+        </w:tabs>
+        <w:rPr>
+          <w:rFonts w:cs="Arial"/>
+        </w:rPr>
+      </w:pPr>
+    </w:p>
+    <w:tbl>
+      <w:tblPr>
+        <w:tblW w:w="0" w:type="auto"/>
+        <w:jc w:val="center"/>
+        <w:tblBorders>
+          <w:top w:val="single" w:sz="4" w:space="0" w:color="auto"/>
+          <w:left w:val="single" w:sz="4" w:space="0" w:color="auto"/>
+          <w:bottom w:val="single" w:sz="4" w:space="0" w:color="auto"/>
+          <w:right w:val="single" w:sz="4" w:space="0" w:color="auto"/>
+          <w:insideH w:val="single" w:sz="4" w:space="0" w:color="auto"/>
+          <w:insideV w:val="single" w:sz="4" w:space="0" w:color="auto"/>
+        </w:tblBorders>
+        <w:tblLook w:val="01E0" w:firstRow="1" w:lastRow="1" w:firstColumn="1" w:lastColumn="1" w:noHBand="0" w:noVBand="0"/>
+      </w:tblPr>
+      <w:tblGrid>
+        <w:gridCol w:w="4322"/>
+        <w:gridCol w:w="4322"/>
+      </w:tblGrid>
+      <w:tr>
+        <w:trPr>
+          <w:jc w:val="center"/>
+        </w:trPr>
+        <w:tc>
+          <w:tcPr>
+            <w:tcW w:w="4322" w:type="dxa"/>
+          </w:tcPr>
+          <w:p>
+            <w:pPr>
+              <w:pStyle w:val="Encabezado"/>
+              <w:tabs>
+                <w:tab w:val="clear" w:pos="4252"/>
+                <w:tab w:val="clear" w:pos="8504"/>
+              </w:tabs>
+              <w:jc w:val="center"/>
+              <w:rPr>
+                <w:rFonts w:cs="Arial"/>
+                <w:lang w:val="fr-FR"/>
+              </w:rPr>
+            </w:pPr>
+            <w:r>
+              <w:rPr>
+                <w:noProof/>
+                <w:lang w:val="es-AR" w:eastAsia="es-AR"/>
+              </w:rPr>
+              <w:drawing>
+                <wp:anchor distT="0" distB="0" distL="114300" distR="114300" simplePos="0" relativeHeight="251664384" behindDoc="1" locked="0" layoutInCell="1" allowOverlap="1" wp14:anchorId="230ADC8E" wp14:editId="72BC07E1">
+                  <wp:simplePos x="0" y="0"/>
+                  <wp:positionH relativeFrom="column">
+                    <wp:posOffset>673100</wp:posOffset>
+                  </wp:positionH>
+                  <wp:positionV relativeFrom="paragraph">
+                    <wp:posOffset>109220</wp:posOffset>
+                  </wp:positionV>
+                  <wp:extent cx="1143000" cy="1143000"/>
+                  <wp:effectExtent l="0" t="0" r="0" b="0"/>
+                  <wp:wrapNone/>
+                  <wp:docPr id="33" name="Imagen 33" descr="http://2.bp.blogspot.com/-5zv3rNrC5RE/TwX1hgQkL2I/AAAAAAAAPr0/Z2bJCqXtmTo/s1600/Firma_JoeJonas7.png"/>
+                  <wp:cNvGraphicFramePr>
+                    <a:graphicFrameLocks xmlns:a="http://schemas.openxmlformats.org/drawingml/2006/main" noChangeAspect="1"/>
+                  </wp:cNvGraphicFramePr>
+                  <a:graphic xmlns:a="http://schemas.openxmlformats.org/drawingml/2006/main">
+                    <a:graphicData uri="http://schemas.openxmlformats.org/drawingml/2006/picture">
+                      <pic:pic xmlns:pic="http://schemas.openxmlformats.org/drawingml/2006/picture">
+                        <pic:nvPicPr>
+                          <pic:cNvPr id="0" name="Picture 4" descr="http://2.bp.blogspot.com/-5zv3rNrC5RE/TwX1hgQkL2I/AAAAAAAAPr0/Z2bJCqXtmTo/s1600/Firma_JoeJonas7.png"/>
+                          <pic:cNvPicPr>
+                            <a:picLocks noChangeAspect="1" noChangeArrowheads="1"/>
+                          </pic:cNvPicPr>
+                        </pic:nvPicPr>
+                        <pic:blipFill>
+                          <a:blip r:embed="rId9" cstate="print">
+                            <a:extLst>
+                              <a:ext uri="{28A0092B-C50C-407E-A947-70E740481C1C}">
+                                <a14:useLocalDpi xmlns:a14="http://schemas.microsoft.com/office/drawing/2010/main" val="0"/>
+                              </a:ext>
+                            </a:extLst>
+                          </a:blip>
+                          <a:srcRect/>
+                          <a:stretch>
+                            <a:fillRect/>
+                          </a:stretch>
+                        </pic:blipFill>
+                        <pic:spPr bwMode="auto">
+                          <a:xfrm>
+                            <a:off x="0" y="0"/>
+                            <a:ext cx="1143000" cy="1143000"/>
+                          </a:xfrm>
+                          <a:prstGeom prst="rect">
+                            <a:avLst/>
+                          </a:prstGeom>
+                          <a:noFill/>
+                          <a:ln>
+                            <a:noFill/>
+                          </a:ln>
+                        </pic:spPr>
+                      </pic:pic>
+                    </a:graphicData>
+                  </a:graphic>
+                  <wp14:sizeRelH relativeFrom="page">
+                    <wp14:pctWidth>0</wp14:pctWidth>
+                  </wp14:sizeRelH>
+                  <wp14:sizeRelV relativeFrom="page">
+                    <wp14:pctHeight>0</wp14:pctHeight>
+                  </wp14:sizeRelV>
+                </wp:anchor>
+              </w:drawing>
+            </w:r>
+            <w:proofErr w:type="spellStart"/>
+            <w:r>
+              <w:rPr>
+                <w:rFonts w:cs="Arial"/>
+                <w:lang w:val="fr-FR"/>
+              </w:rPr>
+              <w:t>Por</w:t>
+            </w:r>
+            <w:proofErr w:type="spellEnd"/>
+            <w:r>
+              <w:rPr>
+                <w:rFonts w:cs="Arial"/>
+                <w:lang w:val="fr-FR"/>
+              </w:rPr>
+              <w:t xml:space="preserve"> el cliente</w:t>
+            </w:r>
+          </w:p>
+        </w:tc>
+        <w:tc>
+          <w:tcPr>
+            <w:tcW w:w="4322" w:type="dxa"/>
+          </w:tcPr>
+          <w:p>
+            <w:pPr>
+              <w:pStyle w:val="Encabezado"/>
+              <w:tabs>
+                <w:tab w:val="clear" w:pos="4252"/>
+                <w:tab w:val="clear" w:pos="8504"/>
+              </w:tabs>
+              <w:jc w:val="center"/>
+              <w:rPr>
+                <w:rFonts w:cs="Arial"/>
+                <w:lang w:val="fr-FR"/>
+              </w:rPr>
+            </w:pPr>
+            <w:r>
+              <w:rPr>
+                <w:noProof/>
+                <w:lang w:val="es-AR" w:eastAsia="es-AR"/>
+              </w:rPr>
+              <w:drawing>
+                <wp:anchor distT="0" distB="0" distL="114300" distR="114300" simplePos="0" relativeHeight="251663360" behindDoc="1" locked="0" layoutInCell="1" allowOverlap="1" wp14:anchorId="328729D7" wp14:editId="065CF48D">
+                  <wp:simplePos x="0" y="0"/>
+                  <wp:positionH relativeFrom="column">
+                    <wp:posOffset>252730</wp:posOffset>
+                  </wp:positionH>
+                  <wp:positionV relativeFrom="paragraph">
+                    <wp:posOffset>132080</wp:posOffset>
+                  </wp:positionV>
+                  <wp:extent cx="1889760" cy="1121276"/>
+                  <wp:effectExtent l="0" t="0" r="0" b="3175"/>
+                  <wp:wrapNone/>
+                  <wp:docPr id="32" name="Imagen 32" descr="http://t1.gstatic.com/images?q=tbn:ANd9GcTwO1dEnmWFWJXuJ4P5iEUt1gorstUwHvOEQqm9Kpv_papXgpCj"/>
+                  <wp:cNvGraphicFramePr>
+                    <a:graphicFrameLocks xmlns:a="http://schemas.openxmlformats.org/drawingml/2006/main" noChangeAspect="1"/>
+                  </wp:cNvGraphicFramePr>
+                  <a:graphic xmlns:a="http://schemas.openxmlformats.org/drawingml/2006/main">
+                    <a:graphicData uri="http://schemas.openxmlformats.org/drawingml/2006/picture">
+                      <pic:pic xmlns:pic="http://schemas.openxmlformats.org/drawingml/2006/picture">
+                        <pic:nvPicPr>
+                          <pic:cNvPr id="0" name="Picture 2" descr="http://t1.gstatic.com/images?q=tbn:ANd9GcTwO1dEnmWFWJXuJ4P5iEUt1gorstUwHvOEQqm9Kpv_papXgpCj"/>
+                          <pic:cNvPicPr>
+                            <a:picLocks noChangeAspect="1" noChangeArrowheads="1"/>
+                          </pic:cNvPicPr>
+                        </pic:nvPicPr>
+                        <pic:blipFill>
+                          <a:blip r:embed="rId8">
+                            <a:extLst>
+                              <a:ext uri="{28A0092B-C50C-407E-A947-70E740481C1C}">
+                                <a14:useLocalDpi xmlns:a14="http://schemas.microsoft.com/office/drawing/2010/main" val="0"/>
+                              </a:ext>
+                            </a:extLst>
+                          </a:blip>
+                          <a:srcRect/>
+                          <a:stretch>
+                            <a:fillRect/>
+                          </a:stretch>
+                        </pic:blipFill>
+                        <pic:spPr bwMode="auto">
+                          <a:xfrm>
+                            <a:off x="0" y="0"/>
+                            <a:ext cx="1889760" cy="1121276"/>
+                          </a:xfrm>
+                          <a:prstGeom prst="rect">
+                            <a:avLst/>
+                          </a:prstGeom>
+                          <a:noFill/>
+                          <a:ln>
+                            <a:noFill/>
+                          </a:ln>
+                        </pic:spPr>
+                      </pic:pic>
+                    </a:graphicData>
+                  </a:graphic>
+                  <wp14:sizeRelH relativeFrom="page">
+                    <wp14:pctWidth>0</wp14:pctWidth>
+                  </wp14:sizeRelH>
+                  <wp14:sizeRelV relativeFrom="page">
+                    <wp14:pctHeight>0</wp14:pctHeight>
+                  </wp14:sizeRelV>
+                </wp:anchor>
+              </w:drawing>
+            </w:r>
+            <w:proofErr w:type="spellStart"/>
+            <w:r>
+              <w:rPr>
+                <w:rFonts w:cs="Arial"/>
+                <w:lang w:val="fr-FR"/>
+              </w:rPr>
+              <w:t>Por</w:t>
+            </w:r>
+            <w:proofErr w:type="spellEnd"/>
+            <w:r>
+              <w:rPr>
+                <w:rFonts w:cs="Arial"/>
+                <w:lang w:val="fr-FR"/>
+              </w:rPr>
+              <w:t xml:space="preserve"> </w:t>
+            </w:r>
+            <w:proofErr w:type="gramStart"/>
+            <w:r>
+              <w:rPr>
+                <w:rFonts w:cs="Arial"/>
+                <w:lang w:val="fr-FR"/>
+              </w:rPr>
+              <w:t xml:space="preserve">la </w:t>
+            </w:r>
+            <w:proofErr w:type="spellStart"/>
+            <w:r>
+              <w:rPr>
+                <w:rFonts w:cs="Arial"/>
+                <w:lang w:val="fr-FR"/>
+              </w:rPr>
+              <w:t>empresa</w:t>
+            </w:r>
+            <w:proofErr w:type="spellEnd"/>
+            <w:proofErr w:type="gramEnd"/>
+            <w:r>
+              <w:rPr>
+                <w:rFonts w:cs="Arial"/>
+                <w:lang w:val="fr-FR"/>
+              </w:rPr>
+              <w:t xml:space="preserve"> </w:t>
+            </w:r>
+            <w:proofErr w:type="spellStart"/>
+            <w:r>
+              <w:rPr>
+                <w:rFonts w:cs="Arial"/>
+                <w:lang w:val="fr-FR"/>
+              </w:rPr>
+              <w:t>suministradora</w:t>
+            </w:r>
+            <w:proofErr w:type="spellEnd"/>
+          </w:p>
+        </w:tc>
+      </w:tr>
+      <w:tr>
+        <w:trPr>
+          <w:jc w:val="center"/>
+        </w:trPr>
+        <w:tc>
+          <w:tcPr>
+            <w:tcW w:w="4322" w:type="dxa"/>
+          </w:tcPr>
+          <w:p>
+            <w:pPr>
+              <w:pStyle w:val="Encabezado"/>
+              <w:tabs>
+                <w:tab w:val="clear" w:pos="4252"/>
+                <w:tab w:val="clear" w:pos="8504"/>
+              </w:tabs>
+              <w:rPr>
+                <w:rFonts w:cs="Arial"/>
+                <w:lang w:val="fr-FR"/>
+              </w:rPr>
+            </w:pPr>
+          </w:p>
+        </w:tc>
+        <w:tc>
+          <w:tcPr>
+            <w:tcW w:w="4322" w:type="dxa"/>
+          </w:tcPr>
+          <w:p>
+            <w:pPr>
+              <w:pStyle w:val="Encabezado"/>
+              <w:tabs>
+                <w:tab w:val="clear" w:pos="4252"/>
+                <w:tab w:val="clear" w:pos="8504"/>
+              </w:tabs>
+              <w:rPr>
+                <w:rFonts w:cs="Arial"/>
+                <w:lang w:val="fr-FR"/>
+              </w:rPr>
+            </w:pPr>
+          </w:p>
+          <w:p>
+            <w:pPr>
+              <w:pStyle w:val="Encabezado"/>
+              <w:tabs>
+                <w:tab w:val="clear" w:pos="4252"/>
+                <w:tab w:val="clear" w:pos="8504"/>
+              </w:tabs>
+              <w:rPr>
+                <w:rFonts w:cs="Arial"/>
+                <w:lang w:val="fr-FR"/>
+              </w:rPr>
+            </w:pPr>
+          </w:p>
+          <w:p>
+            <w:pPr>
+              <w:pStyle w:val="Encabezado"/>
+              <w:tabs>
+                <w:tab w:val="clear" w:pos="4252"/>
+                <w:tab w:val="clear" w:pos="8504"/>
+              </w:tabs>
+              <w:rPr>
+                <w:rFonts w:cs="Arial"/>
+                <w:lang w:val="fr-FR"/>
+              </w:rPr>
+            </w:pPr>
+          </w:p>
+          <w:p>
+            <w:pPr>
+              <w:pStyle w:val="Encabezado"/>
+              <w:tabs>
+                <w:tab w:val="clear" w:pos="4252"/>
+                <w:tab w:val="clear" w:pos="8504"/>
+              </w:tabs>
+              <w:rPr>
+                <w:rFonts w:cs="Arial"/>
+                <w:lang w:val="fr-FR"/>
+              </w:rPr>
+            </w:pPr>
+          </w:p>
+          <w:p>
+            <w:pPr>
+              <w:pStyle w:val="Encabezado"/>
+              <w:tabs>
+                <w:tab w:val="clear" w:pos="4252"/>
+                <w:tab w:val="clear" w:pos="8504"/>
+              </w:tabs>
+              <w:rPr>
+                <w:rFonts w:cs="Arial"/>
+                <w:lang w:val="fr-FR"/>
+              </w:rPr>
+            </w:pPr>
+          </w:p>
+          <w:p>
+            <w:pPr>
+              <w:pStyle w:val="Encabezado"/>
+              <w:tabs>
+                <w:tab w:val="clear" w:pos="4252"/>
+                <w:tab w:val="clear" w:pos="8504"/>
+              </w:tabs>
+              <w:rPr>
+                <w:rFonts w:cs="Arial"/>
+                <w:lang w:val="fr-FR"/>
+              </w:rPr>
+            </w:pPr>
+          </w:p>
+          <w:p>
+            <w:pPr>
+              <w:pStyle w:val="Encabezado"/>
+              <w:tabs>
+                <w:tab w:val="clear" w:pos="4252"/>
+                <w:tab w:val="clear" w:pos="8504"/>
+              </w:tabs>
+              <w:rPr>
+                <w:rFonts w:cs="Arial"/>
+                <w:lang w:val="fr-FR"/>
+              </w:rPr>
+            </w:pPr>
+          </w:p>
+        </w:tc>
+      </w:tr>
+      <w:tr>
+        <w:trPr>
+          <w:jc w:val="center"/>
+        </w:trPr>
+        <w:tc>
+          <w:tcPr>
+            <w:tcW w:w="4322" w:type="dxa"/>
+          </w:tcPr>
+          <w:p>
+            <w:pPr>
+              <w:pStyle w:val="Encabezado"/>
+              <w:tabs>
+                <w:tab w:val="clear" w:pos="4252"/>
+                <w:tab w:val="clear" w:pos="8504"/>
+              </w:tabs>
+              <w:rPr>
+                <w:rFonts w:cs="Arial"/>
+                <w:szCs w:val="20"/>
+              </w:rPr>
+            </w:pPr>
+            <w:proofErr w:type="spellStart"/>
+            <w:r>
+              <w:rPr>
+                <w:rFonts w:eastAsia="Arial" w:cs="Arial"/>
+                <w:szCs w:val="20"/>
+                <w:lang w:val="es-AR"/>
+              </w:rPr>
+              <w:t>Cookbook</w:t>
+            </w:r>
+            <w:proofErr w:type="spellEnd"/>
+          </w:p>
+        </w:tc>
+        <w:tc>
+          <w:tcPr>
+            <w:tcW w:w="4322" w:type="dxa"/>
+          </w:tcPr>
+          <w:p>
+            <w:pPr>
+              <w:pStyle w:val="Encabezado"/>
+              <w:tabs>
+                <w:tab w:val="clear" w:pos="4252"/>
+                <w:tab w:val="clear" w:pos="8504"/>
+              </w:tabs>
+              <w:rPr>
+                <w:rFonts w:cs="Arial"/>
+                <w:szCs w:val="20"/>
+              </w:rPr>
+            </w:pPr>
+            <w:proofErr w:type="spellStart"/>
+            <w:r>
+              <w:rPr>
+                <w:rFonts w:eastAsia="Arial" w:cs="Arial"/>
+                <w:szCs w:val="20"/>
+                <w:lang w:val="es-AR"/>
+              </w:rPr>
+              <w:t>GuTedUr</w:t>
+            </w:r>
+            <w:proofErr w:type="spellEnd"/>
+            <w:r>
+              <w:rPr>
+                <w:rFonts w:eastAsia="Arial" w:cs="Arial"/>
+                <w:szCs w:val="20"/>
+                <w:lang w:val="es-AR"/>
+              </w:rPr>
+              <w:t xml:space="preserve"> Software </w:t>
+            </w:r>
+          </w:p>
+        </w:tc>
+      </w:tr>
+    </w:tbl>
+    <w:p>
+      <w:pPr>
+        <w:pStyle w:val="Encabezado"/>
+        <w:tabs>
+          <w:tab w:val="clear" w:pos="4252"/>
+          <w:tab w:val="clear" w:pos="8504"/>
+        </w:tabs>
+        <w:rPr>
+          <w:rFonts w:cs="Arial"/>
+        </w:rPr>
+      </w:pPr>
+    </w:p>
+    <w:p>
+      <w:pPr>
+        <w:pStyle w:val="Encabezado"/>
+        <w:tabs>
+          <w:tab w:val="clear" w:pos="4252"/>
+          <w:tab w:val="clear" w:pos="8504"/>
+        </w:tabs>
+        <w:rPr>
+          <w:rFonts w:cs="Arial"/>
+        </w:rPr>
+      </w:pPr>
+    </w:p>
+    <w:p>
+      <w:pPr>
+        <w:pStyle w:val="Encabezado"/>
+        <w:tabs>
+          <w:tab w:val="clear" w:pos="4252"/>
+          <w:tab w:val="clear" w:pos="8504"/>
+        </w:tabs>
+        <w:rPr>
+          <w:rFonts w:cs="Arial"/>
+        </w:rPr>
+      </w:pPr>
+    </w:p>
+    <w:p>
+      <w:pPr>
+        <w:pStyle w:val="Encabezado"/>
+        <w:tabs>
+          <w:tab w:val="clear" w:pos="4252"/>
+          <w:tab w:val="clear" w:pos="8504"/>
+        </w:tabs>
+      </w:pPr>
+    </w:p>
+    <w:p/>
+    <w:p/>
+    <w:p>
+      <w:pPr>
+        <w:spacing w:before="2" w:line="80" w:lineRule="exact"/>
+        <w:rPr>
+          <w:sz w:val="9"/>
+          <w:szCs w:val="9"/>
+        </w:rPr>
+      </w:pPr>
+    </w:p>
+    <w:p>
+      <w:pPr>
+        <w:spacing w:before="2" w:line="80" w:lineRule="exact"/>
+        <w:rPr>
+          <w:sz w:val="9"/>
+          <w:szCs w:val="9"/>
+        </w:rPr>
+      </w:pPr>
+    </w:p>
+    <w:p>
+      <w:pPr>
+        <w:spacing w:before="2" w:line="80" w:lineRule="exact"/>
+        <w:rPr>
+          <w:sz w:val="9"/>
+          <w:szCs w:val="9"/>
+        </w:rPr>
+      </w:pPr>
+    </w:p>
+    <w:p>
+      <w:pPr>
+        <w:spacing w:before="2" w:line="80" w:lineRule="exact"/>
+        <w:rPr>
+          <w:sz w:val="9"/>
+          <w:szCs w:val="9"/>
+        </w:rPr>
+      </w:pPr>
+    </w:p>
+    <w:p>
+      <w:pPr>
+        <w:spacing w:before="2" w:line="80" w:lineRule="exact"/>
+        <w:rPr>
+          <w:sz w:val="9"/>
+          <w:szCs w:val="9"/>
+        </w:rPr>
+      </w:pPr>
+    </w:p>
+    <w:p>
+      <w:pPr>
+        <w:spacing w:before="2" w:line="80" w:lineRule="exact"/>
+        <w:rPr>
+          <w:sz w:val="9"/>
+          <w:szCs w:val="9"/>
+        </w:rPr>
+      </w:pPr>
+    </w:p>
+    <w:p>
+      <w:pPr>
+        <w:spacing w:before="2" w:line="80" w:lineRule="exact"/>
+        <w:rPr>
+          <w:sz w:val="9"/>
+          <w:szCs w:val="9"/>
+        </w:rPr>
+      </w:pPr>
+    </w:p>
+    <w:p>
+      <w:pPr>
+        <w:spacing w:before="2" w:line="80" w:lineRule="exact"/>
+        <w:rPr>
+          <w:sz w:val="9"/>
+          <w:szCs w:val="9"/>
+        </w:rPr>
+      </w:pPr>
+    </w:p>
+    <w:p>
+      <w:pPr>
+        <w:spacing w:before="2" w:line="80" w:lineRule="exact"/>
+        <w:rPr>
+          <w:sz w:val="9"/>
+          <w:szCs w:val="9"/>
+        </w:rPr>
+      </w:pPr>
+    </w:p>
+    <w:p>
+      <w:pPr>
+        <w:spacing w:before="2" w:line="80" w:lineRule="exact"/>
+        <w:rPr>
+          <w:sz w:val="9"/>
+          <w:szCs w:val="9"/>
+        </w:rPr>
+      </w:pPr>
+    </w:p>
+    <w:p>
+      <w:pPr>
+        <w:spacing w:before="2" w:line="80" w:lineRule="exact"/>
+        <w:rPr>
+          <w:sz w:val="9"/>
+          <w:szCs w:val="9"/>
+        </w:rPr>
+      </w:pPr>
+    </w:p>
+    <w:p>
+      <w:pPr>
+        <w:spacing w:before="2" w:line="80" w:lineRule="exact"/>
+        <w:rPr>
+          <w:sz w:val="9"/>
+          <w:szCs w:val="9"/>
+        </w:rPr>
+      </w:pPr>
+    </w:p>
+    <w:p>
+      <w:pPr>
+        <w:spacing w:before="2" w:line="80" w:lineRule="exact"/>
+        <w:rPr>
+          <w:sz w:val="9"/>
+          <w:szCs w:val="9"/>
+        </w:rPr>
+      </w:pPr>
+    </w:p>
+    <w:p>
+      <w:pPr>
+        <w:spacing w:before="2" w:line="80" w:lineRule="exact"/>
+        <w:rPr>
+          <w:sz w:val="9"/>
+          <w:szCs w:val="9"/>
+        </w:rPr>
+      </w:pPr>
+    </w:p>
+    <w:p>
+      <w:pPr>
+        <w:spacing w:before="2" w:line="80" w:lineRule="exact"/>
+        <w:rPr>
+          <w:sz w:val="9"/>
+          <w:szCs w:val="9"/>
+        </w:rPr>
+      </w:pPr>
+    </w:p>
+    <w:p>
+      <w:pPr>
+        <w:spacing w:before="2" w:line="80" w:lineRule="exact"/>
+        <w:rPr>
+          <w:sz w:val="9"/>
+          <w:szCs w:val="9"/>
+        </w:rPr>
+      </w:pPr>
+    </w:p>
+    <w:p>
+      <w:pPr>
+        <w:spacing w:before="2" w:line="80" w:lineRule="exact"/>
+        <w:rPr>
+          <w:sz w:val="9"/>
+          <w:szCs w:val="9"/>
+        </w:rPr>
+      </w:pPr>
+    </w:p>
+    <w:p>
+      <w:pPr>
+        <w:spacing w:before="2" w:line="80" w:lineRule="exact"/>
+        <w:rPr>
+          <w:sz w:val="9"/>
+          <w:szCs w:val="9"/>
+        </w:rPr>
+      </w:pPr>
+    </w:p>
+    <w:p>
+      <w:pPr>
+        <w:spacing w:before="2" w:line="80" w:lineRule="exact"/>
+        <w:rPr>
+          <w:sz w:val="9"/>
+          <w:szCs w:val="9"/>
+        </w:rPr>
+      </w:pPr>
+    </w:p>
+    <w:p>
+      <w:pPr>
+        <w:spacing w:before="2" w:line="80" w:lineRule="exact"/>
+        <w:rPr>
+          <w:sz w:val="9"/>
+          <w:szCs w:val="9"/>
+        </w:rPr>
+      </w:pPr>
+    </w:p>
+    <w:p>
+      <w:pPr>
+        <w:spacing w:before="2" w:line="80" w:lineRule="exact"/>
+        <w:rPr>
+          <w:sz w:val="9"/>
+          <w:szCs w:val="9"/>
+        </w:rPr>
+      </w:pPr>
+    </w:p>
+    <w:p>
+      <w:pPr>
+        <w:spacing w:before="2" w:line="80" w:lineRule="exact"/>
+        <w:rPr>
+          <w:sz w:val="9"/>
+          <w:szCs w:val="9"/>
+        </w:rPr>
+      </w:pPr>
+    </w:p>
+    <w:p>
+      <w:pPr>
+        <w:spacing w:before="2" w:line="80" w:lineRule="exact"/>
+        <w:rPr>
+          <w:sz w:val="9"/>
+          <w:szCs w:val="9"/>
+        </w:rPr>
+      </w:pPr>
+    </w:p>
+    <w:p>
+      <w:pPr>
+        <w:spacing w:before="2" w:line="80" w:lineRule="exact"/>
+        <w:rPr>
+          <w:sz w:val="9"/>
+          <w:szCs w:val="9"/>
+        </w:rPr>
+      </w:pPr>
+    </w:p>
+    <w:p>
+      <w:pPr>
+        <w:spacing w:before="2" w:line="80" w:lineRule="exact"/>
+        <w:rPr>
+          <w:sz w:val="9"/>
+          <w:szCs w:val="9"/>
+        </w:rPr>
+      </w:pPr>
+    </w:p>
+    <w:p>
+      <w:pPr>
+        <w:spacing w:before="2" w:line="80" w:lineRule="exact"/>
+        <w:rPr>
+          <w:sz w:val="9"/>
+          <w:szCs w:val="9"/>
+        </w:rPr>
+      </w:pPr>
+    </w:p>
+    <w:p>
+      <w:pPr>
+        <w:spacing w:before="2" w:line="80" w:lineRule="exact"/>
+        <w:rPr>
+          <w:sz w:val="9"/>
+          <w:szCs w:val="9"/>
+        </w:rPr>
+      </w:pPr>
+    </w:p>
+    <w:p>
+      <w:pPr>
+        <w:spacing w:before="2" w:line="80" w:lineRule="exact"/>
+        <w:rPr>
+          <w:sz w:val="9"/>
+          <w:szCs w:val="9"/>
+        </w:rPr>
+      </w:pPr>
+    </w:p>
+    <w:p>
+      <w:pPr>
+        <w:spacing w:before="2" w:line="80" w:lineRule="exact"/>
+        <w:rPr>
+          <w:sz w:val="9"/>
+          <w:szCs w:val="9"/>
+        </w:rPr>
+      </w:pPr>
+    </w:p>
+    <w:p>
+      <w:pPr>
+        <w:spacing w:before="2" w:line="80" w:lineRule="exact"/>
+        <w:rPr>
+          <w:sz w:val="9"/>
+          <w:szCs w:val="9"/>
+        </w:rPr>
+      </w:pPr>
+    </w:p>
+    <w:p>
+      <w:pPr>
+        <w:spacing w:before="2" w:line="80" w:lineRule="exact"/>
+        <w:rPr>
+          <w:sz w:val="9"/>
+          <w:szCs w:val="9"/>
+        </w:rPr>
+      </w:pPr>
+    </w:p>
+    <w:p>
+      <w:pPr>
+        <w:spacing w:before="2" w:line="80" w:lineRule="exact"/>
+        <w:rPr>
+          <w:sz w:val="9"/>
+          <w:szCs w:val="9"/>
+        </w:rPr>
+      </w:pPr>
+    </w:p>
+    <w:p>
+      <w:pPr>
+        <w:spacing w:before="2" w:line="80" w:lineRule="exact"/>
+        <w:rPr>
+          <w:sz w:val="9"/>
+          <w:szCs w:val="9"/>
+        </w:rPr>
+      </w:pPr>
+    </w:p>
+    <w:p>
+      <w:pPr>
+        <w:spacing w:before="2" w:line="80" w:lineRule="exact"/>
+        <w:rPr>
+          <w:sz w:val="9"/>
+          <w:szCs w:val="9"/>
+        </w:rPr>
+      </w:pPr>
+    </w:p>
+    <w:p>
+      <w:pPr>
+        <w:spacing w:before="2" w:line="80" w:lineRule="exact"/>
+        <w:rPr>
+          <w:sz w:val="9"/>
+          <w:szCs w:val="9"/>
+        </w:rPr>
+      </w:pPr>
+    </w:p>
+    <w:p>
+      <w:pPr>
+        <w:spacing w:before="2" w:line="80" w:lineRule="exact"/>
+        <w:rPr>
+          <w:sz w:val="9"/>
+          <w:szCs w:val="9"/>
+        </w:rPr>
+      </w:pPr>
+    </w:p>
+    <w:p>
+      <w:pPr>
+        <w:spacing w:before="2" w:line="80" w:lineRule="exact"/>
+        <w:rPr>
+          <w:sz w:val="9"/>
+          <w:szCs w:val="9"/>
+        </w:rPr>
+      </w:pPr>
+    </w:p>
+    <w:p>
+      <w:pPr>
+        <w:spacing w:before="2" w:line="80" w:lineRule="exact"/>
+        <w:rPr>
+          <w:sz w:val="9"/>
+          <w:szCs w:val="9"/>
+        </w:rPr>
+      </w:pPr>
+    </w:p>
+    <w:p>
+      <w:pPr>
+        <w:spacing w:before="2" w:line="80" w:lineRule="exact"/>
+        <w:rPr>
+          <w:sz w:val="9"/>
+          <w:szCs w:val="9"/>
+        </w:rPr>
+      </w:pPr>
+    </w:p>
+    <w:p>
+      <w:pPr>
+        <w:spacing w:before="2" w:line="80" w:lineRule="exact"/>
+        <w:rPr>
+          <w:sz w:val="9"/>
+          <w:szCs w:val="9"/>
+        </w:rPr>
+      </w:pPr>
+    </w:p>
+    <w:p>
+      <w:pPr>
+        <w:spacing w:before="2" w:line="80" w:lineRule="exact"/>
+        <w:rPr>
+          <w:sz w:val="9"/>
+          <w:szCs w:val="9"/>
+        </w:rPr>
+      </w:pPr>
+    </w:p>
+    <w:p>
+      <w:pPr>
+        <w:spacing w:before="2" w:line="80" w:lineRule="exact"/>
+        <w:rPr>
+          <w:sz w:val="9"/>
+          <w:szCs w:val="9"/>
+        </w:rPr>
+      </w:pPr>
+    </w:p>
+    <w:p>
+      <w:pPr>
+        <w:spacing w:before="2" w:line="80" w:lineRule="exact"/>
+        <w:rPr>
+          <w:sz w:val="9"/>
+          <w:szCs w:val="9"/>
+        </w:rPr>
+      </w:pPr>
+    </w:p>
+    <w:p>
+      <w:pPr>
+        <w:spacing w:before="2" w:line="80" w:lineRule="exact"/>
+        <w:rPr>
+          <w:sz w:val="9"/>
+          <w:szCs w:val="9"/>
+        </w:rPr>
+      </w:pPr>
+    </w:p>
+    <w:p>
+      <w:pPr>
+        <w:spacing w:before="2" w:line="80" w:lineRule="exact"/>
+        <w:rPr>
+          <w:sz w:val="9"/>
+          <w:szCs w:val="9"/>
+        </w:rPr>
+      </w:pPr>
+    </w:p>
+    <w:p>
+      <w:pPr>
+        <w:spacing w:before="2" w:line="80" w:lineRule="exact"/>
+        <w:rPr>
+          <w:sz w:val="9"/>
+          <w:szCs w:val="9"/>
+        </w:rPr>
+      </w:pPr>
+    </w:p>
+    <w:p>
+      <w:pPr>
+        <w:spacing w:before="2" w:line="80" w:lineRule="exact"/>
+        <w:rPr>
+          <w:sz w:val="9"/>
+          <w:szCs w:val="9"/>
+        </w:rPr>
+      </w:pPr>
+    </w:p>
+    <w:p>
+      <w:pPr>
+        <w:spacing w:before="2" w:line="80" w:lineRule="exact"/>
+        <w:rPr>
+          <w:sz w:val="9"/>
+          <w:szCs w:val="9"/>
+        </w:rPr>
+      </w:pPr>
+    </w:p>
+    <w:p>
+      <w:pPr>
+        <w:spacing w:before="2" w:line="80" w:lineRule="exact"/>
+        <w:rPr>
+          <w:sz w:val="9"/>
+          <w:szCs w:val="9"/>
+        </w:rPr>
+      </w:pPr>
+    </w:p>
+    <w:p>
+      <w:pPr>
+        <w:spacing w:before="2" w:line="80" w:lineRule="exact"/>
+        <w:rPr>
+          <w:sz w:val="9"/>
+          <w:szCs w:val="9"/>
+        </w:rPr>
+      </w:pPr>
+    </w:p>
+    <w:p>
+      <w:pPr>
+        <w:spacing w:before="2" w:line="80" w:lineRule="exact"/>
+        <w:rPr>
+          <w:sz w:val="9"/>
+          <w:szCs w:val="9"/>
+        </w:rPr>
+      </w:pPr>
+    </w:p>
+    <w:p>
+      <w:pPr>
+        <w:spacing w:before="2" w:line="80" w:lineRule="exact"/>
+        <w:rPr>
+          <w:sz w:val="9"/>
+          <w:szCs w:val="9"/>
+        </w:rPr>
+      </w:pPr>
+    </w:p>
+    <w:p>
+      <w:pPr>
+        <w:spacing w:before="2" w:line="80" w:lineRule="exact"/>
+        <w:rPr>
+          <w:sz w:val="9"/>
+          <w:szCs w:val="9"/>
+        </w:rPr>
+      </w:pPr>
+    </w:p>
+    <w:p>
+      <w:pPr>
         <w:spacing w:before="2" w:line="80" w:lineRule="exact"/>
         <w:rPr>
           <w:sz w:val="9"/>
@@ -2221,6 +3756,7 @@
                 <w:szCs w:val="24"/>
                 <w:lang w:val="es-AR"/>
               </w:rPr>
+              <w:lastRenderedPageBreak/>
               <w:t>Pre</w:t>
             </w:r>
             <w:r>
@@ -2310,15 +3846,6 @@
               </w:rPr>
               <w:t xml:space="preserve"> </w:t>
             </w:r>
-            <w:r>
-              <w:rPr>
-                <w:rFonts w:ascii="Arial" w:eastAsia="Arial" w:hAnsi="Arial" w:cs="Arial"/>
-                <w:sz w:val="24"/>
-                <w:szCs w:val="24"/>
-                <w:lang w:val="es-AR"/>
-              </w:rPr>
-              <w:t xml:space="preserve">Nicolás </w:t>
-            </w:r>
             <w:proofErr w:type="spellStart"/>
             <w:r>
               <w:rPr>
@@ -2327,7 +3854,7 @@
                 <w:szCs w:val="24"/>
                 <w:lang w:val="es-AR"/>
               </w:rPr>
-              <w:t>Urquiola</w:t>
+              <w:t>GutedUr</w:t>
             </w:r>
             <w:proofErr w:type="spellEnd"/>
             <w:r>
@@ -2337,39 +3864,8 @@
                 <w:szCs w:val="24"/>
                 <w:lang w:val="es-AR"/>
               </w:rPr>
-              <w:t xml:space="preserve">, Diego </w:t>
-            </w:r>
-            <w:proofErr w:type="spellStart"/>
-            <w:r>
-              <w:rPr>
-                <w:rFonts w:ascii="Arial" w:eastAsia="Arial" w:hAnsi="Arial" w:cs="Arial"/>
-                <w:sz w:val="24"/>
-                <w:szCs w:val="24"/>
-                <w:lang w:val="es-AR"/>
-              </w:rPr>
-              <w:t>Tedesco</w:t>
-            </w:r>
-            <w:proofErr w:type="spellEnd"/>
-            <w:r>
-              <w:rPr>
-                <w:rFonts w:ascii="Arial" w:eastAsia="Arial" w:hAnsi="Arial" w:cs="Arial"/>
-                <w:sz w:val="24"/>
-                <w:szCs w:val="24"/>
-                <w:lang w:val="es-AR"/>
-              </w:rPr>
-              <w:t xml:space="preserve">, Fernando </w:t>
-            </w:r>
-            <w:proofErr w:type="spellStart"/>
-            <w:r>
-              <w:rPr>
-                <w:rFonts w:ascii="Arial" w:eastAsia="Arial" w:hAnsi="Arial" w:cs="Arial"/>
-                <w:sz w:val="24"/>
-                <w:szCs w:val="24"/>
-                <w:lang w:val="es-AR"/>
-              </w:rPr>
-              <w:t>Gutierrez</w:t>
-            </w:r>
-            <w:proofErr w:type="spellEnd"/>
+              <w:t xml:space="preserve"> Software</w:t>
+            </w:r>
           </w:p>
           <w:p>
             <w:pPr>
@@ -4536,7 +6032,6 @@
                 <w:rFonts w:ascii="Arial" w:eastAsia="Arial" w:hAnsi="Arial" w:cs="Arial"/>
                 <w:sz w:val="24"/>
                 <w:szCs w:val="24"/>
-                <w:highlight w:val="yellow"/>
                 <w:lang w:val="es-AR"/>
               </w:rPr>
               <w:t>y posibilita el blanqueo.</w:t>
@@ -5587,7 +7082,6 @@
                 <w:szCs w:val="24"/>
                 <w:lang w:val="es-AR"/>
               </w:rPr>
-              <w:lastRenderedPageBreak/>
               <w:t>Norma se encarga de hacerlas manualmente.</w:t>
             </w:r>
           </w:p>
@@ -5679,10 +7173,9 @@
                 <w:rFonts w:ascii="Arial" w:eastAsia="Arial" w:hAnsi="Arial" w:cs="Arial"/>
                 <w:sz w:val="24"/>
                 <w:szCs w:val="24"/>
-                <w:highlight w:val="yellow"/>
-                <w:lang w:val="es-AR"/>
-              </w:rPr>
-              <w:t>y lo mismo con usuarios registrados</w:t>
+                <w:lang w:val="es-AR"/>
+              </w:rPr>
+              <w:t>Al igual que lo usuarios registrados entre dos fechas.</w:t>
             </w:r>
           </w:p>
           <w:p>
@@ -6010,41 +7503,18 @@
                 <w:rFonts w:ascii="Arial" w:eastAsia="Arial" w:hAnsi="Arial" w:cs="Arial"/>
                 <w:sz w:val="24"/>
                 <w:szCs w:val="24"/>
-                <w:highlight w:val="yellow"/>
-                <w:lang w:val="es-AR"/>
-              </w:rPr>
-              <w:t xml:space="preserve">con un </w:t>
-            </w:r>
-            <w:proofErr w:type="spellStart"/>
-            <w:r>
-              <w:rPr>
-                <w:rFonts w:ascii="Arial" w:eastAsia="Arial" w:hAnsi="Arial" w:cs="Arial"/>
-                <w:sz w:val="24"/>
-                <w:szCs w:val="24"/>
-                <w:highlight w:val="yellow"/>
-                <w:lang w:val="es-AR"/>
-              </w:rPr>
-              <w:t>select</w:t>
-            </w:r>
-            <w:proofErr w:type="spellEnd"/>
-            <w:r>
-              <w:rPr>
-                <w:rFonts w:ascii="Arial" w:eastAsia="Arial" w:hAnsi="Arial" w:cs="Arial"/>
-                <w:sz w:val="24"/>
-                <w:szCs w:val="24"/>
-                <w:highlight w:val="yellow"/>
-                <w:lang w:val="es-AR"/>
-              </w:rPr>
-              <w:t xml:space="preserve"> en la parte de carga</w:t>
-            </w:r>
-            <w:r>
-              <w:rPr>
-                <w:rFonts w:ascii="Arial" w:eastAsia="Arial" w:hAnsi="Arial" w:cs="Arial"/>
-                <w:sz w:val="24"/>
-                <w:szCs w:val="24"/>
-                <w:lang w:val="es-AR"/>
-              </w:rPr>
-              <w:t xml:space="preserve">, </w:t>
+                <w:lang w:val="es-AR"/>
+              </w:rPr>
+              <w:t>de forma más sencillas, sin tener que escribirlos en cada ocasión.</w:t>
+            </w:r>
+            <w:r>
+              <w:rPr>
+                <w:rFonts w:ascii="Arial" w:eastAsia="Arial" w:hAnsi="Arial" w:cs="Arial"/>
+                <w:sz w:val="24"/>
+                <w:szCs w:val="24"/>
+                <w:lang w:val="es-AR"/>
+              </w:rPr>
+              <w:t xml:space="preserve"> </w:t>
             </w:r>
             <w:r>
               <w:rPr>
@@ -6292,8 +7762,6 @@
               </w:rPr>
               <w:t>violeta</w:t>
             </w:r>
-            <w:bookmarkStart w:id="0" w:name="_GoBack"/>
-            <w:bookmarkEnd w:id="0"/>
             <w:r>
               <w:rPr>
                 <w:rFonts w:ascii="Arial" w:eastAsia="Arial" w:hAnsi="Arial" w:cs="Arial"/>
@@ -7385,7 +8853,6 @@
                 <w:szCs w:val="24"/>
                 <w:lang w:val="es-AR"/>
               </w:rPr>
-              <w:lastRenderedPageBreak/>
               <w:tab/>
               <w:t xml:space="preserve">hojear el índice de los libros; </w:t>
             </w:r>
@@ -7407,6 +8874,7 @@
                 <w:szCs w:val="24"/>
                 <w:lang w:val="es-AR"/>
               </w:rPr>
+              <w:lastRenderedPageBreak/>
               <w:tab/>
               <w:t>darse de baja del sistema; y</w:t>
             </w:r>
@@ -8521,7 +9989,7 @@
 </file>
 
 <file path=word/numbering.xml><?xml version="1.0" encoding="utf-8"?>
-<w:numbering xmlns:wpc="http://schemas.microsoft.com/office/word/2010/wordprocessingCanvas" xmlns:mc="http://schemas.openxmlformats.org/markup-compatibility/2006" xmlns:o="urn:schemas-microsoft-com:office:office" xmlns:r="http://schemas.openxmlformats.org/officeDocument/2006/relationships" xmlns:m="http://schemas.openxmlformats.org/officeDocument/2006/math" xmlns:v="urn:schemas-microsoft-com:vml" xmlns:wp14="http://schemas.microsoft.com/office/word/2010/wordprocessingDrawing" xmlns:wp="http://schemas.openxmlformats.org/drawingml/2006/wordprocessingDrawing" xmlns:w10="urn:schemas-microsoft-com:office:word" xmlns:w="http://schemas.openxmlformats.org/wordprocessingml/2006/main" xmlns:w14="http://schemas.microsoft.com/office/word/2010/wordml" xmlns:w15="http://schemas.microsoft.com/office/word/2012/wordml" xmlns:wpg="http://schemas.microsoft.com/office/word/2010/wordprocessingGroup" xmlns:wpi="http://schemas.microsoft.com/office/word/2010/wordprocessingInk" xmlns:wne="http://schemas.microsoft.com/office/word/2006/wordml" xmlns:wps="http://schemas.microsoft.com/office/word/2010/wordprocessingShape" mc:Ignorable="w14 w15 wp14">
+<w:numbering xmlns:wpc="http://schemas.microsoft.com/office/word/2010/wordprocessingCanvas" xmlns:mc="http://schemas.openxmlformats.org/markup-compatibility/2006" xmlns:o="urn:schemas-microsoft-com:office:office" xmlns:r="http://schemas.openxmlformats.org/officeDocument/2006/relationships" xmlns:m="http://schemas.openxmlformats.org/officeDocument/2006/math" xmlns:v="urn:schemas-microsoft-com:vml" xmlns:wp14="http://schemas.microsoft.com/office/word/2010/wordprocessingDrawing" xmlns:wp="http://schemas.openxmlformats.org/drawingml/2006/wordprocessingDrawing" xmlns:w10="urn:schemas-microsoft-com:office:word" xmlns:w="http://schemas.openxmlformats.org/wordprocessingml/2006/main" xmlns:w14="http://schemas.microsoft.com/office/word/2010/wordml" xmlns:wpg="http://schemas.microsoft.com/office/word/2010/wordprocessingGroup" xmlns:wpi="http://schemas.microsoft.com/office/word/2010/wordprocessingInk" xmlns:wne="http://schemas.microsoft.com/office/word/2006/wordml" xmlns:wps="http://schemas.microsoft.com/office/word/2010/wordprocessingShape" mc:Ignorable="w14 wp14">
   <w:abstractNum w:abstractNumId="0">
     <w:nsid w:val="22E43149"/>
     <w:multiLevelType w:val="multilevel"/>
@@ -8743,7 +10211,7 @@
 </file>
 
 <file path=word/styles.xml><?xml version="1.0" encoding="utf-8"?>
-<w:styles xmlns:mc="http://schemas.openxmlformats.org/markup-compatibility/2006" xmlns:r="http://schemas.openxmlformats.org/officeDocument/2006/relationships" xmlns:w="http://schemas.openxmlformats.org/wordprocessingml/2006/main" xmlns:w14="http://schemas.microsoft.com/office/word/2010/wordml" xmlns:w15="http://schemas.microsoft.com/office/word/2012/wordml" mc:Ignorable="w14 w15">
+<w:styles xmlns:mc="http://schemas.openxmlformats.org/markup-compatibility/2006" xmlns:r="http://schemas.openxmlformats.org/officeDocument/2006/relationships" xmlns:w="http://schemas.openxmlformats.org/wordprocessingml/2006/main" xmlns:w14="http://schemas.microsoft.com/office/word/2010/wordml" mc:Ignorable="w14">
   <w:docDefaults>
     <w:rPrDefault>
       <w:rPr>
@@ -8753,378 +10221,145 @@
     </w:rPrDefault>
     <w:pPrDefault/>
   </w:docDefaults>
-  <w:latentStyles w:defLockedState="0" w:defUIPriority="99" w:defSemiHidden="0" w:defUnhideWhenUsed="0" w:defQFormat="0" w:count="371">
-    <w:lsdException w:name="Normal" w:uiPriority="0" w:qFormat="1"/>
-    <w:lsdException w:name="heading 1" w:uiPriority="9" w:qFormat="1"/>
-    <w:lsdException w:name="heading 2" w:semiHidden="1" w:uiPriority="9" w:unhideWhenUsed="1" w:qFormat="1"/>
-    <w:lsdException w:name="heading 3" w:semiHidden="1" w:uiPriority="9" w:unhideWhenUsed="1" w:qFormat="1"/>
-    <w:lsdException w:name="heading 4" w:semiHidden="1" w:uiPriority="9" w:unhideWhenUsed="1" w:qFormat="1"/>
-    <w:lsdException w:name="heading 5" w:semiHidden="1" w:uiPriority="9" w:unhideWhenUsed="1" w:qFormat="1"/>
-    <w:lsdException w:name="heading 6" w:semiHidden="1" w:uiPriority="0" w:unhideWhenUsed="1" w:qFormat="1"/>
-    <w:lsdException w:name="heading 7" w:semiHidden="1" w:uiPriority="9" w:unhideWhenUsed="1" w:qFormat="1"/>
-    <w:lsdException w:name="heading 8" w:semiHidden="1" w:uiPriority="9" w:unhideWhenUsed="1" w:qFormat="1"/>
-    <w:lsdException w:name="heading 9" w:semiHidden="1" w:uiPriority="9" w:unhideWhenUsed="1" w:qFormat="1"/>
-    <w:lsdException w:name="index 1" w:semiHidden="1" w:unhideWhenUsed="1"/>
-    <w:lsdException w:name="index 2" w:semiHidden="1" w:unhideWhenUsed="1"/>
-    <w:lsdException w:name="index 3" w:semiHidden="1" w:unhideWhenUsed="1"/>
-    <w:lsdException w:name="index 4" w:semiHidden="1" w:unhideWhenUsed="1"/>
-    <w:lsdException w:name="index 5" w:semiHidden="1" w:unhideWhenUsed="1"/>
-    <w:lsdException w:name="index 6" w:semiHidden="1" w:unhideWhenUsed="1"/>
-    <w:lsdException w:name="index 7" w:semiHidden="1" w:unhideWhenUsed="1"/>
-    <w:lsdException w:name="index 8" w:semiHidden="1" w:unhideWhenUsed="1"/>
-    <w:lsdException w:name="index 9" w:semiHidden="1" w:unhideWhenUsed="1"/>
-    <w:lsdException w:name="toc 1" w:semiHidden="1" w:uiPriority="39" w:unhideWhenUsed="1"/>
-    <w:lsdException w:name="toc 2" w:semiHidden="1" w:uiPriority="39" w:unhideWhenUsed="1"/>
-    <w:lsdException w:name="toc 3" w:semiHidden="1" w:uiPriority="39" w:unhideWhenUsed="1"/>
-    <w:lsdException w:name="toc 4" w:semiHidden="1" w:uiPriority="39" w:unhideWhenUsed="1"/>
-    <w:lsdException w:name="toc 5" w:semiHidden="1" w:uiPriority="39" w:unhideWhenUsed="1"/>
-    <w:lsdException w:name="toc 6" w:semiHidden="1" w:uiPriority="39" w:unhideWhenUsed="1"/>
-    <w:lsdException w:name="toc 7" w:semiHidden="1" w:uiPriority="39" w:unhideWhenUsed="1"/>
-    <w:lsdException w:name="toc 8" w:semiHidden="1" w:uiPriority="39" w:unhideWhenUsed="1"/>
-    <w:lsdException w:name="toc 9" w:semiHidden="1" w:uiPriority="39" w:unhideWhenUsed="1"/>
-    <w:lsdException w:name="Normal Indent" w:semiHidden="1" w:unhideWhenUsed="1"/>
-    <w:lsdException w:name="footnote text" w:semiHidden="1" w:unhideWhenUsed="1"/>
-    <w:lsdException w:name="annotation text" w:semiHidden="1" w:unhideWhenUsed="1"/>
-    <w:lsdException w:name="header" w:semiHidden="1" w:unhideWhenUsed="1"/>
-    <w:lsdException w:name="footer" w:semiHidden="1" w:unhideWhenUsed="1"/>
-    <w:lsdException w:name="index heading" w:semiHidden="1" w:unhideWhenUsed="1"/>
-    <w:lsdException w:name="caption" w:semiHidden="1" w:uiPriority="35" w:unhideWhenUsed="1" w:qFormat="1"/>
-    <w:lsdException w:name="table of figures" w:semiHidden="1" w:unhideWhenUsed="1"/>
-    <w:lsdException w:name="envelope address" w:semiHidden="1" w:unhideWhenUsed="1"/>
-    <w:lsdException w:name="envelope return" w:semiHidden="1" w:unhideWhenUsed="1"/>
-    <w:lsdException w:name="footnote reference" w:semiHidden="1" w:unhideWhenUsed="1"/>
-    <w:lsdException w:name="annotation reference" w:semiHidden="1" w:unhideWhenUsed="1"/>
-    <w:lsdException w:name="line number" w:semiHidden="1" w:unhideWhenUsed="1"/>
-    <w:lsdException w:name="page number" w:semiHidden="1" w:unhideWhenUsed="1"/>
-    <w:lsdException w:name="endnote reference" w:semiHidden="1" w:unhideWhenUsed="1"/>
-    <w:lsdException w:name="endnote text" w:semiHidden="1" w:unhideWhenUsed="1"/>
-    <w:lsdException w:name="table of authorities" w:semiHidden="1" w:unhideWhenUsed="1"/>
-    <w:lsdException w:name="macro" w:semiHidden="1" w:unhideWhenUsed="1"/>
-    <w:lsdException w:name="toa heading" w:semiHidden="1" w:unhideWhenUsed="1"/>
-    <w:lsdException w:name="List" w:semiHidden="1" w:unhideWhenUsed="1"/>
-    <w:lsdException w:name="List Bullet" w:semiHidden="1" w:unhideWhenUsed="1"/>
-    <w:lsdException w:name="List Number" w:semiHidden="1" w:unhideWhenUsed="1"/>
-    <w:lsdException w:name="List 2" w:semiHidden="1" w:unhideWhenUsed="1"/>
-    <w:lsdException w:name="List 3" w:semiHidden="1" w:unhideWhenUsed="1"/>
-    <w:lsdException w:name="List 4" w:semiHidden="1" w:unhideWhenUsed="1"/>
-    <w:lsdException w:name="List 5" w:semiHidden="1" w:unhideWhenUsed="1"/>
-    <w:lsdException w:name="List Bullet 2" w:semiHidden="1" w:unhideWhenUsed="1"/>
-    <w:lsdException w:name="List Bullet 3" w:semiHidden="1" w:unhideWhenUsed="1"/>
-    <w:lsdException w:name="List Bullet 4" w:semiHidden="1" w:unhideWhenUsed="1"/>
-    <w:lsdException w:name="List Bullet 5" w:semiHidden="1" w:unhideWhenUsed="1"/>
-    <w:lsdException w:name="List Number 2" w:semiHidden="1" w:unhideWhenUsed="1"/>
-    <w:lsdException w:name="List Number 3" w:semiHidden="1" w:unhideWhenUsed="1"/>
-    <w:lsdException w:name="List Number 4" w:semiHidden="1" w:unhideWhenUsed="1"/>
-    <w:lsdException w:name="List Number 5" w:semiHidden="1" w:unhideWhenUsed="1"/>
-    <w:lsdException w:name="Title" w:uiPriority="10" w:qFormat="1"/>
-    <w:lsdException w:name="Closing" w:semiHidden="1" w:unhideWhenUsed="1"/>
-    <w:lsdException w:name="Signature" w:semiHidden="1" w:unhideWhenUsed="1"/>
-    <w:lsdException w:name="Default Paragraph Font" w:semiHidden="1" w:uiPriority="1" w:unhideWhenUsed="1"/>
-    <w:lsdException w:name="Body Text" w:semiHidden="1" w:unhideWhenUsed="1"/>
-    <w:lsdException w:name="Body Text Indent" w:semiHidden="1" w:unhideWhenUsed="1"/>
-    <w:lsdException w:name="List Continue" w:semiHidden="1" w:unhideWhenUsed="1"/>
-    <w:lsdException w:name="List Continue 2" w:semiHidden="1" w:unhideWhenUsed="1"/>
-    <w:lsdException w:name="List Continue 3" w:semiHidden="1" w:unhideWhenUsed="1"/>
-    <w:lsdException w:name="List Continue 4" w:semiHidden="1" w:unhideWhenUsed="1"/>
-    <w:lsdException w:name="List Continue 5" w:semiHidden="1" w:unhideWhenUsed="1"/>
-    <w:lsdException w:name="Message Header" w:semiHidden="1" w:unhideWhenUsed="1"/>
-    <w:lsdException w:name="Subtitle" w:uiPriority="11" w:qFormat="1"/>
-    <w:lsdException w:name="Salutation" w:semiHidden="1" w:unhideWhenUsed="1"/>
-    <w:lsdException w:name="Date" w:semiHidden="1" w:unhideWhenUsed="1"/>
-    <w:lsdException w:name="Body Text First Indent" w:semiHidden="1" w:unhideWhenUsed="1"/>
-    <w:lsdException w:name="Body Text First Indent 2" w:semiHidden="1" w:unhideWhenUsed="1"/>
-    <w:lsdException w:name="Note Heading" w:semiHidden="1" w:unhideWhenUsed="1"/>
-    <w:lsdException w:name="Body Text 2" w:semiHidden="1" w:unhideWhenUsed="1"/>
-    <w:lsdException w:name="Body Text 3" w:semiHidden="1" w:unhideWhenUsed="1"/>
-    <w:lsdException w:name="Body Text Indent 2" w:semiHidden="1" w:unhideWhenUsed="1"/>
-    <w:lsdException w:name="Body Text Indent 3" w:semiHidden="1" w:unhideWhenUsed="1"/>
-    <w:lsdException w:name="Block Text" w:semiHidden="1" w:unhideWhenUsed="1"/>
-    <w:lsdException w:name="Hyperlink" w:semiHidden="1" w:unhideWhenUsed="1"/>
-    <w:lsdException w:name="FollowedHyperlink" w:semiHidden="1" w:unhideWhenUsed="1"/>
-    <w:lsdException w:name="Strong" w:uiPriority="22" w:qFormat="1"/>
-    <w:lsdException w:name="Emphasis" w:uiPriority="20" w:qFormat="1"/>
-    <w:lsdException w:name="Document Map" w:semiHidden="1" w:unhideWhenUsed="1"/>
-    <w:lsdException w:name="Plain Text" w:semiHidden="1" w:unhideWhenUsed="1"/>
-    <w:lsdException w:name="E-mail Signature" w:semiHidden="1" w:unhideWhenUsed="1"/>
-    <w:lsdException w:name="HTML Top of Form" w:semiHidden="1" w:unhideWhenUsed="1"/>
-    <w:lsdException w:name="HTML Bottom of Form" w:semiHidden="1" w:unhideWhenUsed="1"/>
-    <w:lsdException w:name="Normal (Web)" w:semiHidden="1" w:unhideWhenUsed="1"/>
-    <w:lsdException w:name="HTML Acronym" w:semiHidden="1" w:unhideWhenUsed="1"/>
-    <w:lsdException w:name="HTML Address" w:semiHidden="1" w:unhideWhenUsed="1"/>
-    <w:lsdException w:name="HTML Cite" w:semiHidden="1" w:unhideWhenUsed="1"/>
-    <w:lsdException w:name="HTML Code" w:semiHidden="1" w:unhideWhenUsed="1"/>
-    <w:lsdException w:name="HTML Definition" w:semiHidden="1" w:unhideWhenUsed="1"/>
-    <w:lsdException w:name="HTML Keyboard" w:semiHidden="1" w:unhideWhenUsed="1"/>
-    <w:lsdException w:name="HTML Preformatted" w:semiHidden="1" w:unhideWhenUsed="1"/>
-    <w:lsdException w:name="HTML Sample" w:semiHidden="1" w:unhideWhenUsed="1"/>
-    <w:lsdException w:name="HTML Typewriter" w:semiHidden="1" w:unhideWhenUsed="1"/>
-    <w:lsdException w:name="HTML Variable" w:semiHidden="1" w:unhideWhenUsed="1"/>
-    <w:lsdException w:name="Normal Table" w:semiHidden="1" w:unhideWhenUsed="1"/>
-    <w:lsdException w:name="annotation subject" w:semiHidden="1" w:unhideWhenUsed="1"/>
-    <w:lsdException w:name="No List" w:semiHidden="1" w:unhideWhenUsed="1"/>
-    <w:lsdException w:name="Outline List 1" w:semiHidden="1" w:unhideWhenUsed="1"/>
-    <w:lsdException w:name="Outline List 2" w:semiHidden="1" w:unhideWhenUsed="1"/>
-    <w:lsdException w:name="Outline List 3" w:semiHidden="1" w:unhideWhenUsed="1"/>
-    <w:lsdException w:name="Table Simple 1" w:semiHidden="1" w:unhideWhenUsed="1"/>
-    <w:lsdException w:name="Table Simple 2" w:semiHidden="1" w:unhideWhenUsed="1"/>
-    <w:lsdException w:name="Table Simple 3" w:semiHidden="1" w:unhideWhenUsed="1"/>
-    <w:lsdException w:name="Table Classic 1" w:semiHidden="1" w:unhideWhenUsed="1"/>
-    <w:lsdException w:name="Table Classic 2" w:semiHidden="1" w:unhideWhenUsed="1"/>
-    <w:lsdException w:name="Table Classic 3" w:semiHidden="1" w:unhideWhenUsed="1"/>
-    <w:lsdException w:name="Table Classic 4" w:semiHidden="1" w:unhideWhenUsed="1"/>
-    <w:lsdException w:name="Table Colorful 1" w:semiHidden="1" w:unhideWhenUsed="1"/>
-    <w:lsdException w:name="Table Colorful 2" w:semiHidden="1" w:unhideWhenUsed="1"/>
-    <w:lsdException w:name="Table Colorful 3" w:semiHidden="1" w:unhideWhenUsed="1"/>
-    <w:lsdException w:name="Table Columns 1" w:semiHidden="1" w:unhideWhenUsed="1"/>
-    <w:lsdException w:name="Table Columns 2" w:semiHidden="1" w:unhideWhenUsed="1"/>
-    <w:lsdException w:name="Table Columns 3" w:semiHidden="1" w:unhideWhenUsed="1"/>
-    <w:lsdException w:name="Table Columns 4" w:semiHidden="1" w:unhideWhenUsed="1"/>
-    <w:lsdException w:name="Table Columns 5" w:semiHidden="1" w:unhideWhenUsed="1"/>
-    <w:lsdException w:name="Table Grid 1" w:semiHidden="1" w:unhideWhenUsed="1"/>
-    <w:lsdException w:name="Table Grid 2" w:semiHidden="1" w:unhideWhenUsed="1"/>
-    <w:lsdException w:name="Table Grid 3" w:semiHidden="1" w:unhideWhenUsed="1"/>
-    <w:lsdException w:name="Table Grid 4" w:semiHidden="1" w:unhideWhenUsed="1"/>
-    <w:lsdException w:name="Table Grid 5" w:semiHidden="1" w:unhideWhenUsed="1"/>
-    <w:lsdException w:name="Table Grid 6" w:semiHidden="1" w:unhideWhenUsed="1"/>
-    <w:lsdException w:name="Table Grid 7" w:semiHidden="1" w:unhideWhenUsed="1"/>
-    <w:lsdException w:name="Table Grid 8" w:semiHidden="1" w:unhideWhenUsed="1"/>
-    <w:lsdException w:name="Table List 1" w:semiHidden="1" w:unhideWhenUsed="1"/>
-    <w:lsdException w:name="Table List 2" w:semiHidden="1" w:unhideWhenUsed="1"/>
-    <w:lsdException w:name="Table List 3" w:semiHidden="1" w:unhideWhenUsed="1"/>
-    <w:lsdException w:name="Table List 4" w:semiHidden="1" w:unhideWhenUsed="1"/>
-    <w:lsdException w:name="Table List 5" w:semiHidden="1" w:unhideWhenUsed="1"/>
-    <w:lsdException w:name="Table List 6" w:semiHidden="1" w:unhideWhenUsed="1"/>
-    <w:lsdException w:name="Table List 7" w:semiHidden="1" w:unhideWhenUsed="1"/>
-    <w:lsdException w:name="Table List 8" w:semiHidden="1" w:unhideWhenUsed="1"/>
-    <w:lsdException w:name="Table 3D effects 1" w:semiHidden="1" w:unhideWhenUsed="1"/>
-    <w:lsdException w:name="Table 3D effects 2" w:semiHidden="1" w:unhideWhenUsed="1"/>
-    <w:lsdException w:name="Table 3D effects 3" w:semiHidden="1" w:unhideWhenUsed="1"/>
-    <w:lsdException w:name="Table Contemporary" w:semiHidden="1" w:unhideWhenUsed="1"/>
-    <w:lsdException w:name="Table Elegant" w:semiHidden="1" w:unhideWhenUsed="1"/>
-    <w:lsdException w:name="Table Professional" w:semiHidden="1" w:unhideWhenUsed="1"/>
-    <w:lsdException w:name="Table Subtle 1" w:semiHidden="1" w:unhideWhenUsed="1"/>
-    <w:lsdException w:name="Table Subtle 2" w:semiHidden="1" w:unhideWhenUsed="1"/>
-    <w:lsdException w:name="Table Web 1" w:semiHidden="1" w:unhideWhenUsed="1"/>
-    <w:lsdException w:name="Table Web 2" w:semiHidden="1" w:unhideWhenUsed="1"/>
-    <w:lsdException w:name="Table Web 3" w:semiHidden="1" w:unhideWhenUsed="1"/>
-    <w:lsdException w:name="Balloon Text" w:semiHidden="1" w:unhideWhenUsed="1"/>
-    <w:lsdException w:name="Table Grid" w:uiPriority="59"/>
-    <w:lsdException w:name="Table Theme" w:semiHidden="1" w:unhideWhenUsed="1"/>
-    <w:lsdException w:name="Placeholder Text" w:semiHidden="1"/>
-    <w:lsdException w:name="No Spacing" w:uiPriority="1" w:qFormat="1"/>
-    <w:lsdException w:name="Light Shading" w:uiPriority="60"/>
-    <w:lsdException w:name="Light List" w:uiPriority="61"/>
-    <w:lsdException w:name="Light Grid" w:uiPriority="62"/>
-    <w:lsdException w:name="Medium Shading 1" w:uiPriority="63"/>
-    <w:lsdException w:name="Medium Shading 2" w:uiPriority="64"/>
-    <w:lsdException w:name="Medium List 1" w:uiPriority="65"/>
-    <w:lsdException w:name="Medium List 2" w:uiPriority="66"/>
-    <w:lsdException w:name="Medium Grid 1" w:uiPriority="67"/>
-    <w:lsdException w:name="Medium Grid 2" w:uiPriority="68"/>
-    <w:lsdException w:name="Medium Grid 3" w:uiPriority="69"/>
-    <w:lsdException w:name="Dark List" w:uiPriority="70"/>
-    <w:lsdException w:name="Colorful Shading" w:uiPriority="71"/>
-    <w:lsdException w:name="Colorful List" w:uiPriority="72"/>
-    <w:lsdException w:name="Colorful Grid" w:uiPriority="73"/>
-    <w:lsdException w:name="Light Shading Accent 1" w:uiPriority="60"/>
-    <w:lsdException w:name="Light List Accent 1" w:uiPriority="61"/>
-    <w:lsdException w:name="Light Grid Accent 1" w:uiPriority="62"/>
-    <w:lsdException w:name="Medium Shading 1 Accent 1" w:uiPriority="63"/>
-    <w:lsdException w:name="Medium Shading 2 Accent 1" w:uiPriority="64"/>
-    <w:lsdException w:name="Medium List 1 Accent 1" w:uiPriority="65"/>
-    <w:lsdException w:name="Revision" w:semiHidden="1"/>
-    <w:lsdException w:name="List Paragraph" w:uiPriority="34" w:qFormat="1"/>
-    <w:lsdException w:name="Quote" w:uiPriority="29" w:qFormat="1"/>
-    <w:lsdException w:name="Intense Quote" w:uiPriority="30" w:qFormat="1"/>
-    <w:lsdException w:name="Medium List 2 Accent 1" w:uiPriority="66"/>
-    <w:lsdException w:name="Medium Grid 1 Accent 1" w:uiPriority="67"/>
-    <w:lsdException w:name="Medium Grid 2 Accent 1" w:uiPriority="68"/>
-    <w:lsdException w:name="Medium Grid 3 Accent 1" w:uiPriority="69"/>
-    <w:lsdException w:name="Dark List Accent 1" w:uiPriority="70"/>
-    <w:lsdException w:name="Colorful Shading Accent 1" w:uiPriority="71"/>
-    <w:lsdException w:name="Colorful List Accent 1" w:uiPriority="72"/>
-    <w:lsdException w:name="Colorful Grid Accent 1" w:uiPriority="73"/>
-    <w:lsdException w:name="Light Shading Accent 2" w:uiPriority="60"/>
-    <w:lsdException w:name="Light List Accent 2" w:uiPriority="61"/>
-    <w:lsdException w:name="Light Grid Accent 2" w:uiPriority="62"/>
-    <w:lsdException w:name="Medium Shading 1 Accent 2" w:uiPriority="63"/>
-    <w:lsdException w:name="Medium Shading 2 Accent 2" w:uiPriority="64"/>
-    <w:lsdException w:name="Medium List 1 Accent 2" w:uiPriority="65"/>
-    <w:lsdException w:name="Medium List 2 Accent 2" w:uiPriority="66"/>
-    <w:lsdException w:name="Medium Grid 1 Accent 2" w:uiPriority="67"/>
-    <w:lsdException w:name="Medium Grid 2 Accent 2" w:uiPriority="68"/>
-    <w:lsdException w:name="Medium Grid 3 Accent 2" w:uiPriority="69"/>
-    <w:lsdException w:name="Dark List Accent 2" w:uiPriority="70"/>
-    <w:lsdException w:name="Colorful Shading Accent 2" w:uiPriority="71"/>
-    <w:lsdException w:name="Colorful List Accent 2" w:uiPriority="72"/>
-    <w:lsdException w:name="Colorful Grid Accent 2" w:uiPriority="73"/>
-    <w:lsdException w:name="Light Shading Accent 3" w:uiPriority="60"/>
-    <w:lsdException w:name="Light List Accent 3" w:uiPriority="61"/>
-    <w:lsdException w:name="Light Grid Accent 3" w:uiPriority="62"/>
-    <w:lsdException w:name="Medium Shading 1 Accent 3" w:uiPriority="63"/>
-    <w:lsdException w:name="Medium Shading 2 Accent 3" w:uiPriority="64"/>
-    <w:lsdException w:name="Medium List 1 Accent 3" w:uiPriority="65"/>
-    <w:lsdException w:name="Medium List 2 Accent 3" w:uiPriority="66"/>
-    <w:lsdException w:name="Medium Grid 1 Accent 3" w:uiPriority="67"/>
-    <w:lsdException w:name="Medium Grid 2 Accent 3" w:uiPriority="68"/>
-    <w:lsdException w:name="Medium Grid 3 Accent 3" w:uiPriority="69"/>
-    <w:lsdException w:name="Dark List Accent 3" w:uiPriority="70"/>
-    <w:lsdException w:name="Colorful Shading Accent 3" w:uiPriority="71"/>
-    <w:lsdException w:name="Colorful List Accent 3" w:uiPriority="72"/>
-    <w:lsdException w:name="Colorful Grid Accent 3" w:uiPriority="73"/>
-    <w:lsdException w:name="Light Shading Accent 4" w:uiPriority="60"/>
-    <w:lsdException w:name="Light List Accent 4" w:uiPriority="61"/>
-    <w:lsdException w:name="Light Grid Accent 4" w:uiPriority="62"/>
-    <w:lsdException w:name="Medium Shading 1 Accent 4" w:uiPriority="63"/>
-    <w:lsdException w:name="Medium Shading 2 Accent 4" w:uiPriority="64"/>
-    <w:lsdException w:name="Medium List 1 Accent 4" w:uiPriority="65"/>
-    <w:lsdException w:name="Medium List 2 Accent 4" w:uiPriority="66"/>
-    <w:lsdException w:name="Medium Grid 1 Accent 4" w:uiPriority="67"/>
-    <w:lsdException w:name="Medium Grid 2 Accent 4" w:uiPriority="68"/>
-    <w:lsdException w:name="Medium Grid 3 Accent 4" w:uiPriority="69"/>
-    <w:lsdException w:name="Dark List Accent 4" w:uiPriority="70"/>
-    <w:lsdException w:name="Colorful Shading Accent 4" w:uiPriority="71"/>
-    <w:lsdException w:name="Colorful List Accent 4" w:uiPriority="72"/>
-    <w:lsdException w:name="Colorful Grid Accent 4" w:uiPriority="73"/>
-    <w:lsdException w:name="Light Shading Accent 5" w:uiPriority="60"/>
-    <w:lsdException w:name="Light List Accent 5" w:uiPriority="61"/>
-    <w:lsdException w:name="Light Grid Accent 5" w:uiPriority="62"/>
-    <w:lsdException w:name="Medium Shading 1 Accent 5" w:uiPriority="63"/>
-    <w:lsdException w:name="Medium Shading 2 Accent 5" w:uiPriority="64"/>
-    <w:lsdException w:name="Medium List 1 Accent 5" w:uiPriority="65"/>
-    <w:lsdException w:name="Medium List 2 Accent 5" w:uiPriority="66"/>
-    <w:lsdException w:name="Medium Grid 1 Accent 5" w:uiPriority="67"/>
-    <w:lsdException w:name="Medium Grid 2 Accent 5" w:uiPriority="68"/>
-    <w:lsdException w:name="Medium Grid 3 Accent 5" w:uiPriority="69"/>
-    <w:lsdException w:name="Dark List Accent 5" w:uiPriority="70"/>
-    <w:lsdException w:name="Colorful Shading Accent 5" w:uiPriority="71"/>
-    <w:lsdException w:name="Colorful List Accent 5" w:uiPriority="72"/>
-    <w:lsdException w:name="Colorful Grid Accent 5" w:uiPriority="73"/>
-    <w:lsdException w:name="Light Shading Accent 6" w:uiPriority="60"/>
-    <w:lsdException w:name="Light List Accent 6" w:uiPriority="61"/>
-    <w:lsdException w:name="Light Grid Accent 6" w:uiPriority="62"/>
-    <w:lsdException w:name="Medium Shading 1 Accent 6" w:uiPriority="63"/>
-    <w:lsdException w:name="Medium Shading 2 Accent 6" w:uiPriority="64"/>
-    <w:lsdException w:name="Medium List 1 Accent 6" w:uiPriority="65"/>
-    <w:lsdException w:name="Medium List 2 Accent 6" w:uiPriority="66"/>
-    <w:lsdException w:name="Medium Grid 1 Accent 6" w:uiPriority="67"/>
-    <w:lsdException w:name="Medium Grid 2 Accent 6" w:uiPriority="68"/>
-    <w:lsdException w:name="Medium Grid 3 Accent 6" w:uiPriority="69"/>
-    <w:lsdException w:name="Dark List Accent 6" w:uiPriority="70"/>
-    <w:lsdException w:name="Colorful Shading Accent 6" w:uiPriority="71"/>
-    <w:lsdException w:name="Colorful List Accent 6" w:uiPriority="72"/>
-    <w:lsdException w:name="Colorful Grid Accent 6" w:uiPriority="73"/>
-    <w:lsdException w:name="Subtle Emphasis" w:uiPriority="19" w:qFormat="1"/>
-    <w:lsdException w:name="Intense Emphasis" w:uiPriority="21" w:qFormat="1"/>
-    <w:lsdException w:name="Subtle Reference" w:uiPriority="31" w:qFormat="1"/>
-    <w:lsdException w:name="Intense Reference" w:uiPriority="32" w:qFormat="1"/>
-    <w:lsdException w:name="Book Title" w:uiPriority="33" w:qFormat="1"/>
-    <w:lsdException w:name="Bibliography" w:semiHidden="1" w:uiPriority="37" w:unhideWhenUsed="1"/>
-    <w:lsdException w:name="TOC Heading" w:semiHidden="1" w:uiPriority="39" w:unhideWhenUsed="1" w:qFormat="1"/>
-    <w:lsdException w:name="Plain Table 1" w:uiPriority="41"/>
-    <w:lsdException w:name="Plain Table 2" w:uiPriority="42"/>
-    <w:lsdException w:name="Plain Table 3" w:uiPriority="43"/>
-    <w:lsdException w:name="Plain Table 4" w:uiPriority="44"/>
-    <w:lsdException w:name="Plain Table 5" w:uiPriority="45"/>
-    <w:lsdException w:name="Grid Table Light" w:uiPriority="40"/>
-    <w:lsdException w:name="Grid Table 1 Light" w:uiPriority="46"/>
-    <w:lsdException w:name="Grid Table 2" w:uiPriority="47"/>
-    <w:lsdException w:name="Grid Table 3" w:uiPriority="48"/>
-    <w:lsdException w:name="Grid Table 4" w:uiPriority="49"/>
-    <w:lsdException w:name="Grid Table 5 Dark" w:uiPriority="50"/>
-    <w:lsdException w:name="Grid Table 6 Colorful" w:uiPriority="51"/>
-    <w:lsdException w:name="Grid Table 7 Colorful" w:uiPriority="52"/>
-    <w:lsdException w:name="Grid Table 1 Light Accent 1" w:uiPriority="46"/>
-    <w:lsdException w:name="Grid Table 2 Accent 1" w:uiPriority="47"/>
-    <w:lsdException w:name="Grid Table 3 Accent 1" w:uiPriority="48"/>
-    <w:lsdException w:name="Grid Table 4 Accent 1" w:uiPriority="49"/>
-    <w:lsdException w:name="Grid Table 5 Dark Accent 1" w:uiPriority="50"/>
-    <w:lsdException w:name="Grid Table 6 Colorful Accent 1" w:uiPriority="51"/>
-    <w:lsdException w:name="Grid Table 7 Colorful Accent 1" w:uiPriority="52"/>
-    <w:lsdException w:name="Grid Table 1 Light Accent 2" w:uiPriority="46"/>
-    <w:lsdException w:name="Grid Table 2 Accent 2" w:uiPriority="47"/>
-    <w:lsdException w:name="Grid Table 3 Accent 2" w:uiPriority="48"/>
-    <w:lsdException w:name="Grid Table 4 Accent 2" w:uiPriority="49"/>
-    <w:lsdException w:name="Grid Table 5 Dark Accent 2" w:uiPriority="50"/>
-    <w:lsdException w:name="Grid Table 6 Colorful Accent 2" w:uiPriority="51"/>
-    <w:lsdException w:name="Grid Table 7 Colorful Accent 2" w:uiPriority="52"/>
-    <w:lsdException w:name="Grid Table 1 Light Accent 3" w:uiPriority="46"/>
-    <w:lsdException w:name="Grid Table 2 Accent 3" w:uiPriority="47"/>
-    <w:lsdException w:name="Grid Table 3 Accent 3" w:uiPriority="48"/>
-    <w:lsdException w:name="Grid Table 4 Accent 3" w:uiPriority="49"/>
-    <w:lsdException w:name="Grid Table 5 Dark Accent 3" w:uiPriority="50"/>
-    <w:lsdException w:name="Grid Table 6 Colorful Accent 3" w:uiPriority="51"/>
-    <w:lsdException w:name="Grid Table 7 Colorful Accent 3" w:uiPriority="52"/>
-    <w:lsdException w:name="Grid Table 1 Light Accent 4" w:uiPriority="46"/>
-    <w:lsdException w:name="Grid Table 2 Accent 4" w:uiPriority="47"/>
-    <w:lsdException w:name="Grid Table 3 Accent 4" w:uiPriority="48"/>
-    <w:lsdException w:name="Grid Table 4 Accent 4" w:uiPriority="49"/>
-    <w:lsdException w:name="Grid Table 5 Dark Accent 4" w:uiPriority="50"/>
-    <w:lsdException w:name="Grid Table 6 Colorful Accent 4" w:uiPriority="51"/>
-    <w:lsdException w:name="Grid Table 7 Colorful Accent 4" w:uiPriority="52"/>
-    <w:lsdException w:name="Grid Table 1 Light Accent 5" w:uiPriority="46"/>
-    <w:lsdException w:name="Grid Table 2 Accent 5" w:uiPriority="47"/>
-    <w:lsdException w:name="Grid Table 3 Accent 5" w:uiPriority="48"/>
-    <w:lsdException w:name="Grid Table 4 Accent 5" w:uiPriority="49"/>
-    <w:lsdException w:name="Grid Table 5 Dark Accent 5" w:uiPriority="50"/>
-    <w:lsdException w:name="Grid Table 6 Colorful Accent 5" w:uiPriority="51"/>
-    <w:lsdException w:name="Grid Table 7 Colorful Accent 5" w:uiPriority="52"/>
-    <w:lsdException w:name="Grid Table 1 Light Accent 6" w:uiPriority="46"/>
-    <w:lsdException w:name="Grid Table 2 Accent 6" w:uiPriority="47"/>
-    <w:lsdException w:name="Grid Table 3 Accent 6" w:uiPriority="48"/>
-    <w:lsdException w:name="Grid Table 4 Accent 6" w:uiPriority="49"/>
-    <w:lsdException w:name="Grid Table 5 Dark Accent 6" w:uiPriority="50"/>
-    <w:lsdException w:name="Grid Table 6 Colorful Accent 6" w:uiPriority="51"/>
-    <w:lsdException w:name="Grid Table 7 Colorful Accent 6" w:uiPriority="52"/>
-    <w:lsdException w:name="List Table 1 Light" w:uiPriority="46"/>
-    <w:lsdException w:name="List Table 2" w:uiPriority="47"/>
-    <w:lsdException w:name="List Table 3" w:uiPriority="48"/>
-    <w:lsdException w:name="List Table 4" w:uiPriority="49"/>
-    <w:lsdException w:name="List Table 5 Dark" w:uiPriority="50"/>
-    <w:lsdException w:name="List Table 6 Colorful" w:uiPriority="51"/>
-    <w:lsdException w:name="List Table 7 Colorful" w:uiPriority="52"/>
-    <w:lsdException w:name="List Table 1 Light Accent 1" w:uiPriority="46"/>
-    <w:lsdException w:name="List Table 2 Accent 1" w:uiPriority="47"/>
-    <w:lsdException w:name="List Table 3 Accent 1" w:uiPriority="48"/>
-    <w:lsdException w:name="List Table 4 Accent 1" w:uiPriority="49"/>
-    <w:lsdException w:name="List Table 5 Dark Accent 1" w:uiPriority="50"/>
-    <w:lsdException w:name="List Table 6 Colorful Accent 1" w:uiPriority="51"/>
-    <w:lsdException w:name="List Table 7 Colorful Accent 1" w:uiPriority="52"/>
-    <w:lsdException w:name="List Table 1 Light Accent 2" w:uiPriority="46"/>
-    <w:lsdException w:name="List Table 2 Accent 2" w:uiPriority="47"/>
-    <w:lsdException w:name="List Table 3 Accent 2" w:uiPriority="48"/>
-    <w:lsdException w:name="List Table 4 Accent 2" w:uiPriority="49"/>
-    <w:lsdException w:name="List Table 5 Dark Accent 2" w:uiPriority="50"/>
-    <w:lsdException w:name="List Table 6 Colorful Accent 2" w:uiPriority="51"/>
-    <w:lsdException w:name="List Table 7 Colorful Accent 2" w:uiPriority="52"/>
-    <w:lsdException w:name="List Table 1 Light Accent 3" w:uiPriority="46"/>
-    <w:lsdException w:name="List Table 2 Accent 3" w:uiPriority="47"/>
-    <w:lsdException w:name="List Table 3 Accent 3" w:uiPriority="48"/>
-    <w:lsdException w:name="List Table 4 Accent 3" w:uiPriority="49"/>
-    <w:lsdException w:name="List Table 5 Dark Accent 3" w:uiPriority="50"/>
-    <w:lsdException w:name="List Table 6 Colorful Accent 3" w:uiPriority="51"/>
-    <w:lsdException w:name="List Table 7 Colorful Accent 3" w:uiPriority="52"/>
-    <w:lsdException w:name="List Table 1 Light Accent 4" w:uiPriority="46"/>
-    <w:lsdException w:name="List Table 2 Accent 4" w:uiPriority="47"/>
-    <w:lsdException w:name="List Table 3 Accent 4" w:uiPriority="48"/>
-    <w:lsdException w:name="List Table 4 Accent 4" w:uiPriority="49"/>
-    <w:lsdException w:name="List Table 5 Dark Accent 4" w:uiPriority="50"/>
-    <w:lsdException w:name="List Table 6 Colorful Accent 4" w:uiPriority="51"/>
-    <w:lsdException w:name="List Table 7 Colorful Accent 4" w:uiPriority="52"/>
-    <w:lsdException w:name="List Table 1 Light Accent 5" w:uiPriority="46"/>
-    <w:lsdException w:name="List Table 2 Accent 5" w:uiPriority="47"/>
-    <w:lsdException w:name="List Table 3 Accent 5" w:uiPriority="48"/>
-    <w:lsdException w:name="List Table 4 Accent 5" w:uiPriority="49"/>
-    <w:lsdException w:name="List Table 5 Dark Accent 5" w:uiPriority="50"/>
-    <w:lsdException w:name="List Table 6 Colorful Accent 5" w:uiPriority="51"/>
-    <w:lsdException w:name="List Table 7 Colorful Accent 5" w:uiPriority="52"/>
-    <w:lsdException w:name="List Table 1 Light Accent 6" w:uiPriority="46"/>
-    <w:lsdException w:name="List Table 2 Accent 6" w:uiPriority="47"/>
-    <w:lsdException w:name="List Table 3 Accent 6" w:uiPriority="48"/>
-    <w:lsdException w:name="List Table 4 Accent 6" w:uiPriority="49"/>
-    <w:lsdException w:name="List Table 5 Dark Accent 6" w:uiPriority="50"/>
-    <w:lsdException w:name="List Table 6 Colorful Accent 6" w:uiPriority="51"/>
-    <w:lsdException w:name="List Table 7 Colorful Accent 6" w:uiPriority="52"/>
+  <w:latentStyles w:defLockedState="0" w:defUIPriority="99" w:defSemiHidden="1" w:defUnhideWhenUsed="1" w:defQFormat="0" w:count="267">
+    <w:lsdException w:name="Normal" w:semiHidden="0" w:uiPriority="0" w:unhideWhenUsed="0" w:qFormat="1"/>
+    <w:lsdException w:name="heading 1" w:semiHidden="0" w:uiPriority="0" w:unhideWhenUsed="0" w:qFormat="1"/>
+    <w:lsdException w:name="heading 2" w:uiPriority="0" w:qFormat="1"/>
+    <w:lsdException w:name="heading 3" w:uiPriority="0" w:qFormat="1"/>
+    <w:lsdException w:name="heading 4" w:uiPriority="9" w:qFormat="1"/>
+    <w:lsdException w:name="heading 5" w:uiPriority="9" w:qFormat="1"/>
+    <w:lsdException w:name="heading 6" w:uiPriority="0" w:qFormat="1"/>
+    <w:lsdException w:name="heading 7" w:uiPriority="9" w:qFormat="1"/>
+    <w:lsdException w:name="heading 8" w:uiPriority="9" w:qFormat="1"/>
+    <w:lsdException w:name="heading 9" w:uiPriority="9" w:qFormat="1"/>
+    <w:lsdException w:name="toc 1" w:uiPriority="39"/>
+    <w:lsdException w:name="toc 2" w:uiPriority="39"/>
+    <w:lsdException w:name="toc 3" w:uiPriority="39"/>
+    <w:lsdException w:name="toc 4" w:uiPriority="39"/>
+    <w:lsdException w:name="toc 5" w:uiPriority="39"/>
+    <w:lsdException w:name="toc 6" w:uiPriority="39"/>
+    <w:lsdException w:name="toc 7" w:uiPriority="39"/>
+    <w:lsdException w:name="toc 8" w:uiPriority="39"/>
+    <w:lsdException w:name="toc 9" w:uiPriority="39"/>
+    <w:lsdException w:name="header" w:uiPriority="0"/>
+    <w:lsdException w:name="caption" w:uiPriority="35" w:qFormat="1"/>
+    <w:lsdException w:name="Title" w:semiHidden="0" w:uiPriority="10" w:unhideWhenUsed="0" w:qFormat="1"/>
+    <w:lsdException w:name="Default Paragraph Font" w:uiPriority="1"/>
+    <w:lsdException w:name="Subtitle" w:semiHidden="0" w:uiPriority="11" w:unhideWhenUsed="0" w:qFormat="1"/>
+    <w:lsdException w:name="Strong" w:semiHidden="0" w:uiPriority="22" w:unhideWhenUsed="0" w:qFormat="1"/>
+    <w:lsdException w:name="Emphasis" w:semiHidden="0" w:uiPriority="20" w:unhideWhenUsed="0" w:qFormat="1"/>
+    <w:lsdException w:name="Table Grid" w:semiHidden="0" w:uiPriority="59" w:unhideWhenUsed="0"/>
+    <w:lsdException w:name="Placeholder Text" w:unhideWhenUsed="0"/>
+    <w:lsdException w:name="No Spacing" w:semiHidden="0" w:uiPriority="1" w:unhideWhenUsed="0" w:qFormat="1"/>
+    <w:lsdException w:name="Light Shading" w:semiHidden="0" w:uiPriority="60" w:unhideWhenUsed="0"/>
+    <w:lsdException w:name="Light List" w:semiHidden="0" w:uiPriority="61" w:unhideWhenUsed="0"/>
+    <w:lsdException w:name="Light Grid" w:semiHidden="0" w:uiPriority="62" w:unhideWhenUsed="0"/>
+    <w:lsdException w:name="Medium Shading 1" w:semiHidden="0" w:uiPriority="63" w:unhideWhenUsed="0"/>
+    <w:lsdException w:name="Medium Shading 2" w:semiHidden="0" w:uiPriority="64" w:unhideWhenUsed="0"/>
+    <w:lsdException w:name="Medium List 1" w:semiHidden="0" w:uiPriority="65" w:unhideWhenUsed="0"/>
+    <w:lsdException w:name="Medium List 2" w:semiHidden="0" w:uiPriority="66" w:unhideWhenUsed="0"/>
+    <w:lsdException w:name="Medium Grid 1" w:semiHidden="0" w:uiPriority="67" w:unhideWhenUsed="0"/>
+    <w:lsdException w:name="Medium Grid 2" w:semiHidden="0" w:uiPriority="68" w:unhideWhenUsed="0"/>
+    <w:lsdException w:name="Medium Grid 3" w:semiHidden="0" w:uiPriority="69" w:unhideWhenUsed="0"/>
+    <w:lsdException w:name="Dark List" w:semiHidden="0" w:uiPriority="70" w:unhideWhenUsed="0"/>
+    <w:lsdException w:name="Colorful Shading" w:semiHidden="0" w:uiPriority="71" w:unhideWhenUsed="0"/>
+    <w:lsdException w:name="Colorful List" w:semiHidden="0" w:uiPriority="72" w:unhideWhenUsed="0"/>
+    <w:lsdException w:name="Colorful Grid" w:semiHidden="0" w:uiPriority="73" w:unhideWhenUsed="0"/>
+    <w:lsdException w:name="Light Shading Accent 1" w:semiHidden="0" w:uiPriority="60" w:unhideWhenUsed="0"/>
+    <w:lsdException w:name="Light List Accent 1" w:semiHidden="0" w:uiPriority="61" w:unhideWhenUsed="0"/>
+    <w:lsdException w:name="Light Grid Accent 1" w:semiHidden="0" w:uiPriority="62" w:unhideWhenUsed="0"/>
+    <w:lsdException w:name="Medium Shading 1 Accent 1" w:semiHidden="0" w:uiPriority="63" w:unhideWhenUsed="0"/>
+    <w:lsdException w:name="Medium Shading 2 Accent 1" w:semiHidden="0" w:uiPriority="64" w:unhideWhenUsed="0"/>
+    <w:lsdException w:name="Medium List 1 Accent 1" w:semiHidden="0" w:uiPriority="65" w:unhideWhenUsed="0"/>
+    <w:lsdException w:name="Revision" w:unhideWhenUsed="0"/>
+    <w:lsdException w:name="List Paragraph" w:semiHidden="0" w:uiPriority="34" w:unhideWhenUsed="0" w:qFormat="1"/>
+    <w:lsdException w:name="Quote" w:semiHidden="0" w:uiPriority="29" w:unhideWhenUsed="0" w:qFormat="1"/>
+    <w:lsdException w:name="Intense Quote" w:semiHidden="0" w:uiPriority="30" w:unhideWhenUsed="0" w:qFormat="1"/>
+    <w:lsdException w:name="Medium List 2 Accent 1" w:semiHidden="0" w:uiPriority="66" w:unhideWhenUsed="0"/>
+    <w:lsdException w:name="Medium Grid 1 Accent 1" w:semiHidden="0" w:uiPriority="67" w:unhideWhenUsed="0"/>
+    <w:lsdException w:name="Medium Grid 2 Accent 1" w:semiHidden="0" w:uiPriority="68" w:unhideWhenUsed="0"/>
+    <w:lsdException w:name="Medium Grid 3 Accent 1" w:semiHidden="0" w:uiPriority="69" w:unhideWhenUsed="0"/>
+    <w:lsdException w:name="Dark List Accent 1" w:semiHidden="0" w:uiPriority="70" w:unhideWhenUsed="0"/>
+    <w:lsdException w:name="Colorful Shading Accent 1" w:semiHidden="0" w:uiPriority="71" w:unhideWhenUsed="0"/>
+    <w:lsdException w:name="Colorful List Accent 1" w:semiHidden="0" w:uiPriority="72" w:unhideWhenUsed="0"/>
+    <w:lsdException w:name="Colorful Grid Accent 1" w:semiHidden="0" w:uiPriority="73" w:unhideWhenUsed="0"/>
+    <w:lsdException w:name="Light Shading Accent 2" w:semiHidden="0" w:uiPriority="60" w:unhideWhenUsed="0"/>
+    <w:lsdException w:name="Light List Accent 2" w:semiHidden="0" w:uiPriority="61" w:unhideWhenUsed="0"/>
+    <w:lsdException w:name="Light Grid Accent 2" w:semiHidden="0" w:uiPriority="62" w:unhideWhenUsed="0"/>
+    <w:lsdException w:name="Medium Shading 1 Accent 2" w:semiHidden="0" w:uiPriority="63" w:unhideWhenUsed="0"/>
+    <w:lsdException w:name="Medium Shading 2 Accent 2" w:semiHidden="0" w:uiPriority="64" w:unhideWhenUsed="0"/>
+    <w:lsdException w:name="Medium List 1 Accent 2" w:semiHidden="0" w:uiPriority="65" w:unhideWhenUsed="0"/>
+    <w:lsdException w:name="Medium List 2 Accent 2" w:semiHidden="0" w:uiPriority="66" w:unhideWhenUsed="0"/>
+    <w:lsdException w:name="Medium Grid 1 Accent 2" w:semiHidden="0" w:uiPriority="67" w:unhideWhenUsed="0"/>
+    <w:lsdException w:name="Medium Grid 2 Accent 2" w:semiHidden="0" w:uiPriority="68" w:unhideWhenUsed="0"/>
+    <w:lsdException w:name="Medium Grid 3 Accent 2" w:semiHidden="0" w:uiPriority="69" w:unhideWhenUsed="0"/>
+    <w:lsdException w:name="Dark List Accent 2" w:semiHidden="0" w:uiPriority="70" w:unhideWhenUsed="0"/>
+    <w:lsdException w:name="Colorful Shading Accent 2" w:semiHidden="0" w:uiPriority="71" w:unhideWhenUsed="0"/>
+    <w:lsdException w:name="Colorful List Accent 2" w:semiHidden="0" w:uiPriority="72" w:unhideWhenUsed="0"/>
+    <w:lsdException w:name="Colorful Grid Accent 2" w:semiHidden="0" w:uiPriority="73" w:unhideWhenUsed="0"/>
+    <w:lsdException w:name="Light Shading Accent 3" w:semiHidden="0" w:uiPriority="60" w:unhideWhenUsed="0"/>
+    <w:lsdException w:name="Light List Accent 3" w:semiHidden="0" w:uiPriority="61" w:unhideWhenUsed="0"/>
+    <w:lsdException w:name="Light Grid Accent 3" w:semiHidden="0" w:uiPriority="62" w:unhideWhenUsed="0"/>
+    <w:lsdException w:name="Medium Shading 1 Accent 3" w:semiHidden="0" w:uiPriority="63" w:unhideWhenUsed="0"/>
+    <w:lsdException w:name="Medium Shading 2 Accent 3" w:semiHidden="0" w:uiPriority="64" w:unhideWhenUsed="0"/>
+    <w:lsdException w:name="Medium List 1 Accent 3" w:semiHidden="0" w:uiPriority="65" w:unhideWhenUsed="0"/>
+    <w:lsdException w:name="Medium List 2 Accent 3" w:semiHidden="0" w:uiPriority="66" w:unhideWhenUsed="0"/>
+    <w:lsdException w:name="Medium Grid 1 Accent 3" w:semiHidden="0" w:uiPriority="67" w:unhideWhenUsed="0"/>
+    <w:lsdException w:name="Medium Grid 2 Accent 3" w:semiHidden="0" w:uiPriority="68" w:unhideWhenUsed="0"/>
+    <w:lsdException w:name="Medium Grid 3 Accent 3" w:semiHidden="0" w:uiPriority="69" w:unhideWhenUsed="0"/>
+    <w:lsdException w:name="Dark List Accent 3" w:semiHidden="0" w:uiPriority="70" w:unhideWhenUsed="0"/>
+    <w:lsdException w:name="Colorful Shading Accent 3" w:semiHidden="0" w:uiPriority="71" w:unhideWhenUsed="0"/>
+    <w:lsdException w:name="Colorful List Accent 3" w:semiHidden="0" w:uiPriority="72" w:unhideWhenUsed="0"/>
+    <w:lsdException w:name="Colorful Grid Accent 3" w:semiHidden="0" w:uiPriority="73" w:unhideWhenUsed="0"/>
+    <w:lsdException w:name="Light Shading Accent 4" w:semiHidden="0" w:uiPriority="60" w:unhideWhenUsed="0"/>
+    <w:lsdException w:name="Light List Accent 4" w:semiHidden="0" w:uiPriority="61" w:unhideWhenUsed="0"/>
+    <w:lsdException w:name="Light Grid Accent 4" w:semiHidden="0" w:uiPriority="62" w:unhideWhenUsed="0"/>
+    <w:lsdException w:name="Medium Shading 1 Accent 4" w:semiHidden="0" w:uiPriority="63" w:unhideWhenUsed="0"/>
+    <w:lsdException w:name="Medium Shading 2 Accent 4" w:semiHidden="0" w:uiPriority="64" w:unhideWhenUsed="0"/>
+    <w:lsdException w:name="Medium List 1 Accent 4" w:semiHidden="0" w:uiPriority="65" w:unhideWhenUsed="0"/>
+    <w:lsdException w:name="Medium List 2 Accent 4" w:semiHidden="0" w:uiPriority="66" w:unhideWhenUsed="0"/>
+    <w:lsdException w:name="Medium Grid 1 Accent 4" w:semiHidden="0" w:uiPriority="67" w:unhideWhenUsed="0"/>
+    <w:lsdException w:name="Medium Grid 2 Accent 4" w:semiHidden="0" w:uiPriority="68" w:unhideWhenUsed="0"/>
+    <w:lsdException w:name="Medium Grid 3 Accent 4" w:semiHidden="0" w:uiPriority="69" w:unhideWhenUsed="0"/>
+    <w:lsdException w:name="Dark List Accent 4" w:semiHidden="0" w:uiPriority="70" w:unhideWhenUsed="0"/>
+    <w:lsdException w:name="Colorful Shading Accent 4" w:semiHidden="0" w:uiPriority="71" w:unhideWhenUsed="0"/>
+    <w:lsdException w:name="Colorful List Accent 4" w:semiHidden="0" w:uiPriority="72" w:unhideWhenUsed="0"/>
+    <w:lsdException w:name="Colorful Grid Accent 4" w:semiHidden="0" w:uiPriority="73" w:unhideWhenUsed="0"/>
+    <w:lsdException w:name="Light Shading Accent 5" w:semiHidden="0" w:uiPriority="60" w:unhideWhenUsed="0"/>
+    <w:lsdException w:name="Light List Accent 5" w:semiHidden="0" w:uiPriority="61" w:unhideWhenUsed="0"/>
+    <w:lsdException w:name="Light Grid Accent 5" w:semiHidden="0" w:uiPriority="62" w:unhideWhenUsed="0"/>
+    <w:lsdException w:name="Medium Shading 1 Accent 5" w:semiHidden="0" w:uiPriority="63" w:unhideWhenUsed="0"/>
+    <w:lsdException w:name="Medium Shading 2 Accent 5" w:semiHidden="0" w:uiPriority="64" w:unhideWhenUsed="0"/>
+    <w:lsdException w:name="Medium List 1 Accent 5" w:semiHidden="0" w:uiPriority="65" w:unhideWhenUsed="0"/>
+    <w:lsdException w:name="Medium List 2 Accent 5" w:semiHidden="0" w:uiPriority="66" w:unhideWhenUsed="0"/>
+    <w:lsdException w:name="Medium Grid 1 Accent 5" w:semiHidden="0" w:uiPriority="67" w:unhideWhenUsed="0"/>
+    <w:lsdException w:name="Medium Grid 2 Accent 5" w:semiHidden="0" w:uiPriority="68" w:unhideWhenUsed="0"/>
+    <w:lsdException w:name="Medium Grid 3 Accent 5" w:semiHidden="0" w:uiPriority="69" w:unhideWhenUsed="0"/>
+    <w:lsdException w:name="Dark List Accent 5" w:semiHidden="0" w:uiPriority="70" w:unhideWhenUsed="0"/>
+    <w:lsdException w:name="Colorful Shading Accent 5" w:semiHidden="0" w:uiPriority="71" w:unhideWhenUsed="0"/>
+    <w:lsdException w:name="Colorful List Accent 5" w:semiHidden="0" w:uiPriority="72" w:unhideWhenUsed="0"/>
+    <w:lsdException w:name="Colorful Grid Accent 5" w:semiHidden="0" w:uiPriority="73" w:unhideWhenUsed="0"/>
+    <w:lsdException w:name="Light Shading Accent 6" w:semiHidden="0" w:uiPriority="60" w:unhideWhenUsed="0"/>
+    <w:lsdException w:name="Light List Accent 6" w:semiHidden="0" w:uiPriority="61" w:unhideWhenUsed="0"/>
+    <w:lsdException w:name="Light Grid Accent 6" w:semiHidden="0" w:uiPriority="62" w:unhideWhenUsed="0"/>
+    <w:lsdException w:name="Medium Shading 1 Accent 6" w:semiHidden="0" w:uiPriority="63" w:unhideWhenUsed="0"/>
+    <w:lsdException w:name="Medium Shading 2 Accent 6" w:semiHidden="0" w:uiPriority="64" w:unhideWhenUsed="0"/>
+    <w:lsdException w:name="Medium List 1 Accent 6" w:semiHidden="0" w:uiPriority="65" w:unhideWhenUsed="0"/>
+    <w:lsdException w:name="Medium List 2 Accent 6" w:semiHidden="0" w:uiPriority="66" w:unhideWhenUsed="0"/>
+    <w:lsdException w:name="Medium Grid 1 Accent 6" w:semiHidden="0" w:uiPriority="67" w:unhideWhenUsed="0"/>
+    <w:lsdException w:name="Medium Grid 2 Accent 6" w:semiHidden="0" w:uiPriority="68" w:unhideWhenUsed="0"/>
+    <w:lsdException w:name="Medium Grid 3 Accent 6" w:semiHidden="0" w:uiPriority="69" w:unhideWhenUsed="0"/>
+    <w:lsdException w:name="Dark List Accent 6" w:semiHidden="0" w:uiPriority="70" w:unhideWhenUsed="0"/>
+    <w:lsdException w:name="Colorful Shading Accent 6" w:semiHidden="0" w:uiPriority="71" w:unhideWhenUsed="0"/>
+    <w:lsdException w:name="Colorful List Accent 6" w:semiHidden="0" w:uiPriority="72" w:unhideWhenUsed="0"/>
+    <w:lsdException w:name="Colorful Grid Accent 6" w:semiHidden="0" w:uiPriority="73" w:unhideWhenUsed="0"/>
+    <w:lsdException w:name="Subtle Emphasis" w:semiHidden="0" w:uiPriority="19" w:unhideWhenUsed="0" w:qFormat="1"/>
+    <w:lsdException w:name="Intense Emphasis" w:semiHidden="0" w:uiPriority="21" w:unhideWhenUsed="0" w:qFormat="1"/>
+    <w:lsdException w:name="Subtle Reference" w:semiHidden="0" w:uiPriority="31" w:unhideWhenUsed="0" w:qFormat="1"/>
+    <w:lsdException w:name="Intense Reference" w:semiHidden="0" w:uiPriority="32" w:unhideWhenUsed="0" w:qFormat="1"/>
+    <w:lsdException w:name="Book Title" w:semiHidden="0" w:uiPriority="33" w:unhideWhenUsed="0" w:qFormat="1"/>
+    <w:lsdException w:name="Bibliography" w:uiPriority="37"/>
+    <w:lsdException w:name="TOC Heading" w:uiPriority="39" w:qFormat="1"/>
   </w:latentStyles>
   <w:style w:type="paragraph" w:default="1" w:styleId="Normal">
     <w:name w:val="Normal"/>
@@ -9136,7 +10371,6 @@
     <w:basedOn w:val="Normal"/>
     <w:next w:val="Normal"/>
     <w:link w:val="Ttulo1Car"/>
-    <w:uiPriority w:val="9"/>
     <w:qFormat/>
     <w:rsid w:val="001B3490"/>
     <w:pPr>
@@ -9161,8 +10395,6 @@
     <w:basedOn w:val="Normal"/>
     <w:next w:val="Normal"/>
     <w:link w:val="Ttulo2Car"/>
-    <w:uiPriority w:val="9"/>
-    <w:semiHidden/>
     <w:unhideWhenUsed/>
     <w:qFormat/>
     <w:rsid w:val="001B3490"/>
@@ -9190,8 +10422,6 @@
     <w:basedOn w:val="Normal"/>
     <w:next w:val="Normal"/>
     <w:link w:val="Ttulo3Car"/>
-    <w:uiPriority w:val="9"/>
-    <w:semiHidden/>
     <w:unhideWhenUsed/>
     <w:qFormat/>
     <w:rsid w:val="001B3490"/>
@@ -9560,6 +10790,679 @@
       <w:contextualSpacing/>
     </w:pPr>
   </w:style>
+  <w:style w:type="paragraph" w:styleId="Encabezado">
+    <w:name w:val="header"/>
+    <w:basedOn w:val="Normal"/>
+    <w:link w:val="EncabezadoCar"/>
+    <w:rsid w:val="0087644D"/>
+    <w:pPr>
+      <w:tabs>
+        <w:tab w:val="center" w:pos="4252"/>
+        <w:tab w:val="right" w:pos="8504"/>
+      </w:tabs>
+    </w:pPr>
+    <w:rPr>
+      <w:rFonts w:ascii="Arial" w:hAnsi="Arial"/>
+      <w:szCs w:val="24"/>
+      <w:lang w:val="es-ES" w:eastAsia="es-ES"/>
+    </w:rPr>
+  </w:style>
+  <w:style w:type="character" w:customStyle="1" w:styleId="EncabezadoCar">
+    <w:name w:val="Encabezado Car"/>
+    <w:basedOn w:val="Fuentedeprrafopredeter"/>
+    <w:link w:val="Encabezado"/>
+    <w:rsid w:val="0087644D"/>
+    <w:rPr>
+      <w:rFonts w:ascii="Arial" w:hAnsi="Arial"/>
+      <w:szCs w:val="24"/>
+      <w:lang w:val="es-ES" w:eastAsia="es-ES"/>
+    </w:rPr>
+  </w:style>
+  <w:style w:type="paragraph" w:customStyle="1" w:styleId="Titulo1sinnumeracion">
+    <w:name w:val="Titulo 1 sin numeracion"/>
+    <w:basedOn w:val="Ttulo1"/>
+    <w:next w:val="Normal"/>
+    <w:rsid w:val="0087644D"/>
+    <w:pPr>
+      <w:tabs>
+        <w:tab w:val="clear" w:pos="720"/>
+        <w:tab w:val="num" w:pos="360"/>
+      </w:tabs>
+      <w:ind w:left="360" w:hanging="360"/>
+    </w:pPr>
+    <w:rPr>
+      <w:rFonts w:ascii="Arial" w:eastAsia="Times New Roman" w:hAnsi="Arial" w:cs="Arial"/>
+      <w:lang w:val="es-ES" w:eastAsia="es-ES"/>
+    </w:rPr>
+  </w:style>
+</w:styles>
+</file>
+
+<file path=word/stylesWithEffects.xml><?xml version="1.0" encoding="utf-8"?>
+<w:styles xmlns:wpc="http://schemas.microsoft.com/office/word/2010/wordprocessingCanvas" xmlns:mc="http://schemas.openxmlformats.org/markup-compatibility/2006" xmlns:o="urn:schemas-microsoft-com:office:office" xmlns:r="http://schemas.openxmlformats.org/officeDocument/2006/relationships" xmlns:m="http://schemas.openxmlformats.org/officeDocument/2006/math" xmlns:v="urn:schemas-microsoft-com:vml" xmlns:wp14="http://schemas.microsoft.com/office/word/2010/wordprocessingDrawing" xmlns:wp="http://schemas.openxmlformats.org/drawingml/2006/wordprocessingDrawing" xmlns:w10="urn:schemas-microsoft-com:office:word" xmlns:w="http://schemas.openxmlformats.org/wordprocessingml/2006/main" xmlns:w14="http://schemas.microsoft.com/office/word/2010/wordml" xmlns:wpg="http://schemas.microsoft.com/office/word/2010/wordprocessingGroup" xmlns:wpi="http://schemas.microsoft.com/office/word/2010/wordprocessingInk" xmlns:wne="http://schemas.microsoft.com/office/word/2006/wordml" xmlns:wps="http://schemas.microsoft.com/office/word/2010/wordprocessingShape" mc:Ignorable="w14 wp14">
+  <w:docDefaults>
+    <w:rPrDefault>
+      <w:rPr>
+        <w:rFonts w:ascii="Times New Roman" w:eastAsia="Times New Roman" w:hAnsi="Times New Roman" w:cs="Times New Roman"/>
+        <w:lang w:val="en-US" w:eastAsia="en-US" w:bidi="ar-SA"/>
+      </w:rPr>
+    </w:rPrDefault>
+    <w:pPrDefault/>
+  </w:docDefaults>
+  <w:latentStyles w:defLockedState="0" w:defUIPriority="99" w:defSemiHidden="1" w:defUnhideWhenUsed="1" w:defQFormat="0" w:count="267">
+    <w:lsdException w:name="Normal" w:semiHidden="0" w:uiPriority="0" w:unhideWhenUsed="0" w:qFormat="1"/>
+    <w:lsdException w:name="heading 1" w:semiHidden="0" w:uiPriority="0" w:unhideWhenUsed="0" w:qFormat="1"/>
+    <w:lsdException w:name="heading 2" w:uiPriority="0" w:qFormat="1"/>
+    <w:lsdException w:name="heading 3" w:uiPriority="0" w:qFormat="1"/>
+    <w:lsdException w:name="heading 4" w:uiPriority="9" w:qFormat="1"/>
+    <w:lsdException w:name="heading 5" w:uiPriority="9" w:qFormat="1"/>
+    <w:lsdException w:name="heading 6" w:uiPriority="0" w:qFormat="1"/>
+    <w:lsdException w:name="heading 7" w:uiPriority="9" w:qFormat="1"/>
+    <w:lsdException w:name="heading 8" w:uiPriority="9" w:qFormat="1"/>
+    <w:lsdException w:name="heading 9" w:uiPriority="9" w:qFormat="1"/>
+    <w:lsdException w:name="toc 1" w:uiPriority="39"/>
+    <w:lsdException w:name="toc 2" w:uiPriority="39"/>
+    <w:lsdException w:name="toc 3" w:uiPriority="39"/>
+    <w:lsdException w:name="toc 4" w:uiPriority="39"/>
+    <w:lsdException w:name="toc 5" w:uiPriority="39"/>
+    <w:lsdException w:name="toc 6" w:uiPriority="39"/>
+    <w:lsdException w:name="toc 7" w:uiPriority="39"/>
+    <w:lsdException w:name="toc 8" w:uiPriority="39"/>
+    <w:lsdException w:name="toc 9" w:uiPriority="39"/>
+    <w:lsdException w:name="header" w:uiPriority="0"/>
+    <w:lsdException w:name="caption" w:uiPriority="35" w:qFormat="1"/>
+    <w:lsdException w:name="Title" w:semiHidden="0" w:uiPriority="10" w:unhideWhenUsed="0" w:qFormat="1"/>
+    <w:lsdException w:name="Default Paragraph Font" w:uiPriority="1"/>
+    <w:lsdException w:name="Subtitle" w:semiHidden="0" w:uiPriority="11" w:unhideWhenUsed="0" w:qFormat="1"/>
+    <w:lsdException w:name="Strong" w:semiHidden="0" w:uiPriority="22" w:unhideWhenUsed="0" w:qFormat="1"/>
+    <w:lsdException w:name="Emphasis" w:semiHidden="0" w:uiPriority="20" w:unhideWhenUsed="0" w:qFormat="1"/>
+    <w:lsdException w:name="Table Grid" w:semiHidden="0" w:uiPriority="59" w:unhideWhenUsed="0"/>
+    <w:lsdException w:name="Placeholder Text" w:unhideWhenUsed="0"/>
+    <w:lsdException w:name="No Spacing" w:semiHidden="0" w:uiPriority="1" w:unhideWhenUsed="0" w:qFormat="1"/>
+    <w:lsdException w:name="Light Shading" w:semiHidden="0" w:uiPriority="60" w:unhideWhenUsed="0"/>
+    <w:lsdException w:name="Light List" w:semiHidden="0" w:uiPriority="61" w:unhideWhenUsed="0"/>
+    <w:lsdException w:name="Light Grid" w:semiHidden="0" w:uiPriority="62" w:unhideWhenUsed="0"/>
+    <w:lsdException w:name="Medium Shading 1" w:semiHidden="0" w:uiPriority="63" w:unhideWhenUsed="0"/>
+    <w:lsdException w:name="Medium Shading 2" w:semiHidden="0" w:uiPriority="64" w:unhideWhenUsed="0"/>
+    <w:lsdException w:name="Medium List 1" w:semiHidden="0" w:uiPriority="65" w:unhideWhenUsed="0"/>
+    <w:lsdException w:name="Medium List 2" w:semiHidden="0" w:uiPriority="66" w:unhideWhenUsed="0"/>
+    <w:lsdException w:name="Medium Grid 1" w:semiHidden="0" w:uiPriority="67" w:unhideWhenUsed="0"/>
+    <w:lsdException w:name="Medium Grid 2" w:semiHidden="0" w:uiPriority="68" w:unhideWhenUsed="0"/>
+    <w:lsdException w:name="Medium Grid 3" w:semiHidden="0" w:uiPriority="69" w:unhideWhenUsed="0"/>
+    <w:lsdException w:name="Dark List" w:semiHidden="0" w:uiPriority="70" w:unhideWhenUsed="0"/>
+    <w:lsdException w:name="Colorful Shading" w:semiHidden="0" w:uiPriority="71" w:unhideWhenUsed="0"/>
+    <w:lsdException w:name="Colorful List" w:semiHidden="0" w:uiPriority="72" w:unhideWhenUsed="0"/>
+    <w:lsdException w:name="Colorful Grid" w:semiHidden="0" w:uiPriority="73" w:unhideWhenUsed="0"/>
+    <w:lsdException w:name="Light Shading Accent 1" w:semiHidden="0" w:uiPriority="60" w:unhideWhenUsed="0"/>
+    <w:lsdException w:name="Light List Accent 1" w:semiHidden="0" w:uiPriority="61" w:unhideWhenUsed="0"/>
+    <w:lsdException w:name="Light Grid Accent 1" w:semiHidden="0" w:uiPriority="62" w:unhideWhenUsed="0"/>
+    <w:lsdException w:name="Medium Shading 1 Accent 1" w:semiHidden="0" w:uiPriority="63" w:unhideWhenUsed="0"/>
+    <w:lsdException w:name="Medium Shading 2 Accent 1" w:semiHidden="0" w:uiPriority="64" w:unhideWhenUsed="0"/>
+    <w:lsdException w:name="Medium List 1 Accent 1" w:semiHidden="0" w:uiPriority="65" w:unhideWhenUsed="0"/>
+    <w:lsdException w:name="Revision" w:unhideWhenUsed="0"/>
+    <w:lsdException w:name="List Paragraph" w:semiHidden="0" w:uiPriority="34" w:unhideWhenUsed="0" w:qFormat="1"/>
+    <w:lsdException w:name="Quote" w:semiHidden="0" w:uiPriority="29" w:unhideWhenUsed="0" w:qFormat="1"/>
+    <w:lsdException w:name="Intense Quote" w:semiHidden="0" w:uiPriority="30" w:unhideWhenUsed="0" w:qFormat="1"/>
+    <w:lsdException w:name="Medium List 2 Accent 1" w:semiHidden="0" w:uiPriority="66" w:unhideWhenUsed="0"/>
+    <w:lsdException w:name="Medium Grid 1 Accent 1" w:semiHidden="0" w:uiPriority="67" w:unhideWhenUsed="0"/>
+    <w:lsdException w:name="Medium Grid 2 Accent 1" w:semiHidden="0" w:uiPriority="68" w:unhideWhenUsed="0"/>
+    <w:lsdException w:name="Medium Grid 3 Accent 1" w:semiHidden="0" w:uiPriority="69" w:unhideWhenUsed="0"/>
+    <w:lsdException w:name="Dark List Accent 1" w:semiHidden="0" w:uiPriority="70" w:unhideWhenUsed="0"/>
+    <w:lsdException w:name="Colorful Shading Accent 1" w:semiHidden="0" w:uiPriority="71" w:unhideWhenUsed="0"/>
+    <w:lsdException w:name="Colorful List Accent 1" w:semiHidden="0" w:uiPriority="72" w:unhideWhenUsed="0"/>
+    <w:lsdException w:name="Colorful Grid Accent 1" w:semiHidden="0" w:uiPriority="73" w:unhideWhenUsed="0"/>
+    <w:lsdException w:name="Light Shading Accent 2" w:semiHidden="0" w:uiPriority="60" w:unhideWhenUsed="0"/>
+    <w:lsdException w:name="Light List Accent 2" w:semiHidden="0" w:uiPriority="61" w:unhideWhenUsed="0"/>
+    <w:lsdException w:name="Light Grid Accent 2" w:semiHidden="0" w:uiPriority="62" w:unhideWhenUsed="0"/>
+    <w:lsdException w:name="Medium Shading 1 Accent 2" w:semiHidden="0" w:uiPriority="63" w:unhideWhenUsed="0"/>
+    <w:lsdException w:name="Medium Shading 2 Accent 2" w:semiHidden="0" w:uiPriority="64" w:unhideWhenUsed="0"/>
+    <w:lsdException w:name="Medium List 1 Accent 2" w:semiHidden="0" w:uiPriority="65" w:unhideWhenUsed="0"/>
+    <w:lsdException w:name="Medium List 2 Accent 2" w:semiHidden="0" w:uiPriority="66" w:unhideWhenUsed="0"/>
+    <w:lsdException w:name="Medium Grid 1 Accent 2" w:semiHidden="0" w:uiPriority="67" w:unhideWhenUsed="0"/>
+    <w:lsdException w:name="Medium Grid 2 Accent 2" w:semiHidden="0" w:uiPriority="68" w:unhideWhenUsed="0"/>
+    <w:lsdException w:name="Medium Grid 3 Accent 2" w:semiHidden="0" w:uiPriority="69" w:unhideWhenUsed="0"/>
+    <w:lsdException w:name="Dark List Accent 2" w:semiHidden="0" w:uiPriority="70" w:unhideWhenUsed="0"/>
+    <w:lsdException w:name="Colorful Shading Accent 2" w:semiHidden="0" w:uiPriority="71" w:unhideWhenUsed="0"/>
+    <w:lsdException w:name="Colorful List Accent 2" w:semiHidden="0" w:uiPriority="72" w:unhideWhenUsed="0"/>
+    <w:lsdException w:name="Colorful Grid Accent 2" w:semiHidden="0" w:uiPriority="73" w:unhideWhenUsed="0"/>
+    <w:lsdException w:name="Light Shading Accent 3" w:semiHidden="0" w:uiPriority="60" w:unhideWhenUsed="0"/>
+    <w:lsdException w:name="Light List Accent 3" w:semiHidden="0" w:uiPriority="61" w:unhideWhenUsed="0"/>
+    <w:lsdException w:name="Light Grid Accent 3" w:semiHidden="0" w:uiPriority="62" w:unhideWhenUsed="0"/>
+    <w:lsdException w:name="Medium Shading 1 Accent 3" w:semiHidden="0" w:uiPriority="63" w:unhideWhenUsed="0"/>
+    <w:lsdException w:name="Medium Shading 2 Accent 3" w:semiHidden="0" w:uiPriority="64" w:unhideWhenUsed="0"/>
+    <w:lsdException w:name="Medium List 1 Accent 3" w:semiHidden="0" w:uiPriority="65" w:unhideWhenUsed="0"/>
+    <w:lsdException w:name="Medium List 2 Accent 3" w:semiHidden="0" w:uiPriority="66" w:unhideWhenUsed="0"/>
+    <w:lsdException w:name="Medium Grid 1 Accent 3" w:semiHidden="0" w:uiPriority="67" w:unhideWhenUsed="0"/>
+    <w:lsdException w:name="Medium Grid 2 Accent 3" w:semiHidden="0" w:uiPriority="68" w:unhideWhenUsed="0"/>
+    <w:lsdException w:name="Medium Grid 3 Accent 3" w:semiHidden="0" w:uiPriority="69" w:unhideWhenUsed="0"/>
+    <w:lsdException w:name="Dark List Accent 3" w:semiHidden="0" w:uiPriority="70" w:unhideWhenUsed="0"/>
+    <w:lsdException w:name="Colorful Shading Accent 3" w:semiHidden="0" w:uiPriority="71" w:unhideWhenUsed="0"/>
+    <w:lsdException w:name="Colorful List Accent 3" w:semiHidden="0" w:uiPriority="72" w:unhideWhenUsed="0"/>
+    <w:lsdException w:name="Colorful Grid Accent 3" w:semiHidden="0" w:uiPriority="73" w:unhideWhenUsed="0"/>
+    <w:lsdException w:name="Light Shading Accent 4" w:semiHidden="0" w:uiPriority="60" w:unhideWhenUsed="0"/>
+    <w:lsdException w:name="Light List Accent 4" w:semiHidden="0" w:uiPriority="61" w:unhideWhenUsed="0"/>
+    <w:lsdException w:name="Light Grid Accent 4" w:semiHidden="0" w:uiPriority="62" w:unhideWhenUsed="0"/>
+    <w:lsdException w:name="Medium Shading 1 Accent 4" w:semiHidden="0" w:uiPriority="63" w:unhideWhenUsed="0"/>
+    <w:lsdException w:name="Medium Shading 2 Accent 4" w:semiHidden="0" w:uiPriority="64" w:unhideWhenUsed="0"/>
+    <w:lsdException w:name="Medium List 1 Accent 4" w:semiHidden="0" w:uiPriority="65" w:unhideWhenUsed="0"/>
+    <w:lsdException w:name="Medium List 2 Accent 4" w:semiHidden="0" w:uiPriority="66" w:unhideWhenUsed="0"/>
+    <w:lsdException w:name="Medium Grid 1 Accent 4" w:semiHidden="0" w:uiPriority="67" w:unhideWhenUsed="0"/>
+    <w:lsdException w:name="Medium Grid 2 Accent 4" w:semiHidden="0" w:uiPriority="68" w:unhideWhenUsed="0"/>
+    <w:lsdException w:name="Medium Grid 3 Accent 4" w:semiHidden="0" w:uiPriority="69" w:unhideWhenUsed="0"/>
+    <w:lsdException w:name="Dark List Accent 4" w:semiHidden="0" w:uiPriority="70" w:unhideWhenUsed="0"/>
+    <w:lsdException w:name="Colorful Shading Accent 4" w:semiHidden="0" w:uiPriority="71" w:unhideWhenUsed="0"/>
+    <w:lsdException w:name="Colorful List Accent 4" w:semiHidden="0" w:uiPriority="72" w:unhideWhenUsed="0"/>
+    <w:lsdException w:name="Colorful Grid Accent 4" w:semiHidden="0" w:uiPriority="73" w:unhideWhenUsed="0"/>
+    <w:lsdException w:name="Light Shading Accent 5" w:semiHidden="0" w:uiPriority="60" w:unhideWhenUsed="0"/>
+    <w:lsdException w:name="Light List Accent 5" w:semiHidden="0" w:uiPriority="61" w:unhideWhenUsed="0"/>
+    <w:lsdException w:name="Light Grid Accent 5" w:semiHidden="0" w:uiPriority="62" w:unhideWhenUsed="0"/>
+    <w:lsdException w:name="Medium Shading 1 Accent 5" w:semiHidden="0" w:uiPriority="63" w:unhideWhenUsed="0"/>
+    <w:lsdException w:name="Medium Shading 2 Accent 5" w:semiHidden="0" w:uiPriority="64" w:unhideWhenUsed="0"/>
+    <w:lsdException w:name="Medium List 1 Accent 5" w:semiHidden="0" w:uiPriority="65" w:unhideWhenUsed="0"/>
+    <w:lsdException w:name="Medium List 2 Accent 5" w:semiHidden="0" w:uiPriority="66" w:unhideWhenUsed="0"/>
+    <w:lsdException w:name="Medium Grid 1 Accent 5" w:semiHidden="0" w:uiPriority="67" w:unhideWhenUsed="0"/>
+    <w:lsdException w:name="Medium Grid 2 Accent 5" w:semiHidden="0" w:uiPriority="68" w:unhideWhenUsed="0"/>
+    <w:lsdException w:name="Medium Grid 3 Accent 5" w:semiHidden="0" w:uiPriority="69" w:unhideWhenUsed="0"/>
+    <w:lsdException w:name="Dark List Accent 5" w:semiHidden="0" w:uiPriority="70" w:unhideWhenUsed="0"/>
+    <w:lsdException w:name="Colorful Shading Accent 5" w:semiHidden="0" w:uiPriority="71" w:unhideWhenUsed="0"/>
+    <w:lsdException w:name="Colorful List Accent 5" w:semiHidden="0" w:uiPriority="72" w:unhideWhenUsed="0"/>
+    <w:lsdException w:name="Colorful Grid Accent 5" w:semiHidden="0" w:uiPriority="73" w:unhideWhenUsed="0"/>
+    <w:lsdException w:name="Light Shading Accent 6" w:semiHidden="0" w:uiPriority="60" w:unhideWhenUsed="0"/>
+    <w:lsdException w:name="Light List Accent 6" w:semiHidden="0" w:uiPriority="61" w:unhideWhenUsed="0"/>
+    <w:lsdException w:name="Light Grid Accent 6" w:semiHidden="0" w:uiPriority="62" w:unhideWhenUsed="0"/>
+    <w:lsdException w:name="Medium Shading 1 Accent 6" w:semiHidden="0" w:uiPriority="63" w:unhideWhenUsed="0"/>
+    <w:lsdException w:name="Medium Shading 2 Accent 6" w:semiHidden="0" w:uiPriority="64" w:unhideWhenUsed="0"/>
+    <w:lsdException w:name="Medium List 1 Accent 6" w:semiHidden="0" w:uiPriority="65" w:unhideWhenUsed="0"/>
+    <w:lsdException w:name="Medium List 2 Accent 6" w:semiHidden="0" w:uiPriority="66" w:unhideWhenUsed="0"/>
+    <w:lsdException w:name="Medium Grid 1 Accent 6" w:semiHidden="0" w:uiPriority="67" w:unhideWhenUsed="0"/>
+    <w:lsdException w:name="Medium Grid 2 Accent 6" w:semiHidden="0" w:uiPriority="68" w:unhideWhenUsed="0"/>
+    <w:lsdException w:name="Medium Grid 3 Accent 6" w:semiHidden="0" w:uiPriority="69" w:unhideWhenUsed="0"/>
+    <w:lsdException w:name="Dark List Accent 6" w:semiHidden="0" w:uiPriority="70" w:unhideWhenUsed="0"/>
+    <w:lsdException w:name="Colorful Shading Accent 6" w:semiHidden="0" w:uiPriority="71" w:unhideWhenUsed="0"/>
+    <w:lsdException w:name="Colorful List Accent 6" w:semiHidden="0" w:uiPriority="72" w:unhideWhenUsed="0"/>
+    <w:lsdException w:name="Colorful Grid Accent 6" w:semiHidden="0" w:uiPriority="73" w:unhideWhenUsed="0"/>
+    <w:lsdException w:name="Subtle Emphasis" w:semiHidden="0" w:uiPriority="19" w:unhideWhenUsed="0" w:qFormat="1"/>
+    <w:lsdException w:name="Intense Emphasis" w:semiHidden="0" w:uiPriority="21" w:unhideWhenUsed="0" w:qFormat="1"/>
+    <w:lsdException w:name="Subtle Reference" w:semiHidden="0" w:uiPriority="31" w:unhideWhenUsed="0" w:qFormat="1"/>
+    <w:lsdException w:name="Intense Reference" w:semiHidden="0" w:uiPriority="32" w:unhideWhenUsed="0" w:qFormat="1"/>
+    <w:lsdException w:name="Book Title" w:semiHidden="0" w:uiPriority="33" w:unhideWhenUsed="0" w:qFormat="1"/>
+    <w:lsdException w:name="Bibliography" w:uiPriority="37"/>
+    <w:lsdException w:name="TOC Heading" w:uiPriority="39" w:qFormat="1"/>
+  </w:latentStyles>
+  <w:style w:type="paragraph" w:default="1" w:styleId="Normal">
+    <w:name w:val="Normal"/>
+    <w:qFormat/>
+    <w:rsid w:val="001B3490"/>
+  </w:style>
+  <w:style w:type="paragraph" w:styleId="Ttulo1">
+    <w:name w:val="heading 1"/>
+    <w:basedOn w:val="Normal"/>
+    <w:next w:val="Normal"/>
+    <w:link w:val="Ttulo1Car"/>
+    <w:qFormat/>
+    <w:rsid w:val="001B3490"/>
+    <w:pPr>
+      <w:keepNext/>
+      <w:numPr>
+        <w:numId w:val="1"/>
+      </w:numPr>
+      <w:spacing w:before="240" w:after="60"/>
+      <w:outlineLvl w:val="0"/>
+    </w:pPr>
+    <w:rPr>
+      <w:rFonts w:asciiTheme="majorHAnsi" w:eastAsiaTheme="majorEastAsia" w:hAnsiTheme="majorHAnsi" w:cstheme="majorBidi"/>
+      <w:b/>
+      <w:bCs/>
+      <w:kern w:val="32"/>
+      <w:sz w:val="32"/>
+      <w:szCs w:val="32"/>
+    </w:rPr>
+  </w:style>
+  <w:style w:type="paragraph" w:styleId="Ttulo2">
+    <w:name w:val="heading 2"/>
+    <w:basedOn w:val="Normal"/>
+    <w:next w:val="Normal"/>
+    <w:link w:val="Ttulo2Car"/>
+    <w:unhideWhenUsed/>
+    <w:qFormat/>
+    <w:rsid w:val="001B3490"/>
+    <w:pPr>
+      <w:keepNext/>
+      <w:numPr>
+        <w:ilvl w:val="1"/>
+        <w:numId w:val="1"/>
+      </w:numPr>
+      <w:spacing w:before="240" w:after="60"/>
+      <w:outlineLvl w:val="1"/>
+    </w:pPr>
+    <w:rPr>
+      <w:rFonts w:asciiTheme="majorHAnsi" w:eastAsiaTheme="majorEastAsia" w:hAnsiTheme="majorHAnsi" w:cstheme="majorBidi"/>
+      <w:b/>
+      <w:bCs/>
+      <w:i/>
+      <w:iCs/>
+      <w:sz w:val="28"/>
+      <w:szCs w:val="28"/>
+    </w:rPr>
+  </w:style>
+  <w:style w:type="paragraph" w:styleId="Ttulo3">
+    <w:name w:val="heading 3"/>
+    <w:basedOn w:val="Normal"/>
+    <w:next w:val="Normal"/>
+    <w:link w:val="Ttulo3Car"/>
+    <w:unhideWhenUsed/>
+    <w:qFormat/>
+    <w:rsid w:val="001B3490"/>
+    <w:pPr>
+      <w:keepNext/>
+      <w:numPr>
+        <w:ilvl w:val="2"/>
+        <w:numId w:val="1"/>
+      </w:numPr>
+      <w:spacing w:before="240" w:after="60"/>
+      <w:outlineLvl w:val="2"/>
+    </w:pPr>
+    <w:rPr>
+      <w:rFonts w:asciiTheme="majorHAnsi" w:eastAsiaTheme="majorEastAsia" w:hAnsiTheme="majorHAnsi" w:cstheme="majorBidi"/>
+      <w:b/>
+      <w:bCs/>
+      <w:sz w:val="26"/>
+      <w:szCs w:val="26"/>
+    </w:rPr>
+  </w:style>
+  <w:style w:type="paragraph" w:styleId="Ttulo4">
+    <w:name w:val="heading 4"/>
+    <w:basedOn w:val="Normal"/>
+    <w:next w:val="Normal"/>
+    <w:link w:val="Ttulo4Car"/>
+    <w:uiPriority w:val="9"/>
+    <w:semiHidden/>
+    <w:unhideWhenUsed/>
+    <w:qFormat/>
+    <w:rsid w:val="001B3490"/>
+    <w:pPr>
+      <w:keepNext/>
+      <w:numPr>
+        <w:ilvl w:val="3"/>
+        <w:numId w:val="1"/>
+      </w:numPr>
+      <w:spacing w:before="240" w:after="60"/>
+      <w:outlineLvl w:val="3"/>
+    </w:pPr>
+    <w:rPr>
+      <w:rFonts w:asciiTheme="minorHAnsi" w:eastAsiaTheme="minorEastAsia" w:hAnsiTheme="minorHAnsi" w:cstheme="minorBidi"/>
+      <w:b/>
+      <w:bCs/>
+      <w:sz w:val="28"/>
+      <w:szCs w:val="28"/>
+    </w:rPr>
+  </w:style>
+  <w:style w:type="paragraph" w:styleId="Ttulo5">
+    <w:name w:val="heading 5"/>
+    <w:basedOn w:val="Normal"/>
+    <w:next w:val="Normal"/>
+    <w:link w:val="Ttulo5Car"/>
+    <w:uiPriority w:val="9"/>
+    <w:semiHidden/>
+    <w:unhideWhenUsed/>
+    <w:qFormat/>
+    <w:rsid w:val="001B3490"/>
+    <w:pPr>
+      <w:numPr>
+        <w:ilvl w:val="4"/>
+        <w:numId w:val="1"/>
+      </w:numPr>
+      <w:spacing w:before="240" w:after="60"/>
+      <w:outlineLvl w:val="4"/>
+    </w:pPr>
+    <w:rPr>
+      <w:rFonts w:asciiTheme="minorHAnsi" w:eastAsiaTheme="minorEastAsia" w:hAnsiTheme="minorHAnsi" w:cstheme="minorBidi"/>
+      <w:b/>
+      <w:bCs/>
+      <w:i/>
+      <w:iCs/>
+      <w:sz w:val="26"/>
+      <w:szCs w:val="26"/>
+    </w:rPr>
+  </w:style>
+  <w:style w:type="paragraph" w:styleId="Ttulo6">
+    <w:name w:val="heading 6"/>
+    <w:basedOn w:val="Normal"/>
+    <w:next w:val="Normal"/>
+    <w:link w:val="Ttulo6Car"/>
+    <w:qFormat/>
+    <w:rsid w:val="001B3490"/>
+    <w:pPr>
+      <w:numPr>
+        <w:ilvl w:val="5"/>
+        <w:numId w:val="1"/>
+      </w:numPr>
+      <w:spacing w:before="240" w:after="60"/>
+      <w:outlineLvl w:val="5"/>
+    </w:pPr>
+    <w:rPr>
+      <w:b/>
+      <w:bCs/>
+      <w:sz w:val="22"/>
+      <w:szCs w:val="22"/>
+    </w:rPr>
+  </w:style>
+  <w:style w:type="paragraph" w:styleId="Ttulo7">
+    <w:name w:val="heading 7"/>
+    <w:basedOn w:val="Normal"/>
+    <w:next w:val="Normal"/>
+    <w:link w:val="Ttulo7Car"/>
+    <w:uiPriority w:val="9"/>
+    <w:semiHidden/>
+    <w:unhideWhenUsed/>
+    <w:qFormat/>
+    <w:rsid w:val="001B3490"/>
+    <w:pPr>
+      <w:numPr>
+        <w:ilvl w:val="6"/>
+        <w:numId w:val="1"/>
+      </w:numPr>
+      <w:spacing w:before="240" w:after="60"/>
+      <w:outlineLvl w:val="6"/>
+    </w:pPr>
+    <w:rPr>
+      <w:rFonts w:asciiTheme="minorHAnsi" w:eastAsiaTheme="minorEastAsia" w:hAnsiTheme="minorHAnsi" w:cstheme="minorBidi"/>
+      <w:sz w:val="24"/>
+      <w:szCs w:val="24"/>
+    </w:rPr>
+  </w:style>
+  <w:style w:type="paragraph" w:styleId="Ttulo8">
+    <w:name w:val="heading 8"/>
+    <w:basedOn w:val="Normal"/>
+    <w:next w:val="Normal"/>
+    <w:link w:val="Ttulo8Car"/>
+    <w:uiPriority w:val="9"/>
+    <w:semiHidden/>
+    <w:unhideWhenUsed/>
+    <w:qFormat/>
+    <w:rsid w:val="001B3490"/>
+    <w:pPr>
+      <w:numPr>
+        <w:ilvl w:val="7"/>
+        <w:numId w:val="1"/>
+      </w:numPr>
+      <w:spacing w:before="240" w:after="60"/>
+      <w:outlineLvl w:val="7"/>
+    </w:pPr>
+    <w:rPr>
+      <w:rFonts w:asciiTheme="minorHAnsi" w:eastAsiaTheme="minorEastAsia" w:hAnsiTheme="minorHAnsi" w:cstheme="minorBidi"/>
+      <w:i/>
+      <w:iCs/>
+      <w:sz w:val="24"/>
+      <w:szCs w:val="24"/>
+    </w:rPr>
+  </w:style>
+  <w:style w:type="paragraph" w:styleId="Ttulo9">
+    <w:name w:val="heading 9"/>
+    <w:basedOn w:val="Normal"/>
+    <w:next w:val="Normal"/>
+    <w:link w:val="Ttulo9Car"/>
+    <w:uiPriority w:val="9"/>
+    <w:semiHidden/>
+    <w:unhideWhenUsed/>
+    <w:qFormat/>
+    <w:rsid w:val="001B3490"/>
+    <w:pPr>
+      <w:numPr>
+        <w:ilvl w:val="8"/>
+        <w:numId w:val="1"/>
+      </w:numPr>
+      <w:spacing w:before="240" w:after="60"/>
+      <w:outlineLvl w:val="8"/>
+    </w:pPr>
+    <w:rPr>
+      <w:rFonts w:asciiTheme="majorHAnsi" w:eastAsiaTheme="majorEastAsia" w:hAnsiTheme="majorHAnsi" w:cstheme="majorBidi"/>
+      <w:sz w:val="22"/>
+      <w:szCs w:val="22"/>
+    </w:rPr>
+  </w:style>
+  <w:style w:type="character" w:default="1" w:styleId="Fuentedeprrafopredeter">
+    <w:name w:val="Default Paragraph Font"/>
+    <w:uiPriority w:val="1"/>
+    <w:semiHidden/>
+    <w:unhideWhenUsed/>
+  </w:style>
+  <w:style w:type="table" w:default="1" w:styleId="Tablanormal">
+    <w:name w:val="Normal Table"/>
+    <w:uiPriority w:val="99"/>
+    <w:semiHidden/>
+    <w:unhideWhenUsed/>
+    <w:tblPr>
+      <w:tblInd w:w="0" w:type="dxa"/>
+      <w:tblCellMar>
+        <w:top w:w="0" w:type="dxa"/>
+        <w:left w:w="108" w:type="dxa"/>
+        <w:bottom w:w="0" w:type="dxa"/>
+        <w:right w:w="108" w:type="dxa"/>
+      </w:tblCellMar>
+    </w:tblPr>
+  </w:style>
+  <w:style w:type="numbering" w:default="1" w:styleId="Sinlista">
+    <w:name w:val="No List"/>
+    <w:uiPriority w:val="99"/>
+    <w:semiHidden/>
+    <w:unhideWhenUsed/>
+  </w:style>
+  <w:style w:type="character" w:customStyle="1" w:styleId="Ttulo1Car">
+    <w:name w:val="Título 1 Car"/>
+    <w:basedOn w:val="Fuentedeprrafopredeter"/>
+    <w:link w:val="Ttulo1"/>
+    <w:uiPriority w:val="9"/>
+    <w:rsid w:val="001B3490"/>
+    <w:rPr>
+      <w:rFonts w:asciiTheme="majorHAnsi" w:eastAsiaTheme="majorEastAsia" w:hAnsiTheme="majorHAnsi" w:cstheme="majorBidi"/>
+      <w:b/>
+      <w:bCs/>
+      <w:kern w:val="32"/>
+      <w:sz w:val="32"/>
+      <w:szCs w:val="32"/>
+    </w:rPr>
+  </w:style>
+  <w:style w:type="character" w:customStyle="1" w:styleId="Ttulo2Car">
+    <w:name w:val="Título 2 Car"/>
+    <w:basedOn w:val="Fuentedeprrafopredeter"/>
+    <w:link w:val="Ttulo2"/>
+    <w:uiPriority w:val="9"/>
+    <w:semiHidden/>
+    <w:rsid w:val="001B3490"/>
+    <w:rPr>
+      <w:rFonts w:asciiTheme="majorHAnsi" w:eastAsiaTheme="majorEastAsia" w:hAnsiTheme="majorHAnsi" w:cstheme="majorBidi"/>
+      <w:b/>
+      <w:bCs/>
+      <w:i/>
+      <w:iCs/>
+      <w:sz w:val="28"/>
+      <w:szCs w:val="28"/>
+    </w:rPr>
+  </w:style>
+  <w:style w:type="character" w:customStyle="1" w:styleId="Ttulo3Car">
+    <w:name w:val="Título 3 Car"/>
+    <w:basedOn w:val="Fuentedeprrafopredeter"/>
+    <w:link w:val="Ttulo3"/>
+    <w:uiPriority w:val="9"/>
+    <w:semiHidden/>
+    <w:rsid w:val="001B3490"/>
+    <w:rPr>
+      <w:rFonts w:asciiTheme="majorHAnsi" w:eastAsiaTheme="majorEastAsia" w:hAnsiTheme="majorHAnsi" w:cstheme="majorBidi"/>
+      <w:b/>
+      <w:bCs/>
+      <w:sz w:val="26"/>
+      <w:szCs w:val="26"/>
+    </w:rPr>
+  </w:style>
+  <w:style w:type="character" w:customStyle="1" w:styleId="Ttulo4Car">
+    <w:name w:val="Título 4 Car"/>
+    <w:basedOn w:val="Fuentedeprrafopredeter"/>
+    <w:link w:val="Ttulo4"/>
+    <w:uiPriority w:val="9"/>
+    <w:semiHidden/>
+    <w:rsid w:val="001B3490"/>
+    <w:rPr>
+      <w:rFonts w:asciiTheme="minorHAnsi" w:eastAsiaTheme="minorEastAsia" w:hAnsiTheme="minorHAnsi" w:cstheme="minorBidi"/>
+      <w:b/>
+      <w:bCs/>
+      <w:sz w:val="28"/>
+      <w:szCs w:val="28"/>
+    </w:rPr>
+  </w:style>
+  <w:style w:type="character" w:customStyle="1" w:styleId="Ttulo5Car">
+    <w:name w:val="Título 5 Car"/>
+    <w:basedOn w:val="Fuentedeprrafopredeter"/>
+    <w:link w:val="Ttulo5"/>
+    <w:uiPriority w:val="9"/>
+    <w:semiHidden/>
+    <w:rsid w:val="001B3490"/>
+    <w:rPr>
+      <w:rFonts w:asciiTheme="minorHAnsi" w:eastAsiaTheme="minorEastAsia" w:hAnsiTheme="minorHAnsi" w:cstheme="minorBidi"/>
+      <w:b/>
+      <w:bCs/>
+      <w:i/>
+      <w:iCs/>
+      <w:sz w:val="26"/>
+      <w:szCs w:val="26"/>
+    </w:rPr>
+  </w:style>
+  <w:style w:type="character" w:customStyle="1" w:styleId="Ttulo6Car">
+    <w:name w:val="Título 6 Car"/>
+    <w:basedOn w:val="Fuentedeprrafopredeter"/>
+    <w:link w:val="Ttulo6"/>
+    <w:rsid w:val="001B3490"/>
+    <w:rPr>
+      <w:b/>
+      <w:bCs/>
+      <w:sz w:val="22"/>
+      <w:szCs w:val="22"/>
+    </w:rPr>
+  </w:style>
+  <w:style w:type="character" w:customStyle="1" w:styleId="Ttulo7Car">
+    <w:name w:val="Título 7 Car"/>
+    <w:basedOn w:val="Fuentedeprrafopredeter"/>
+    <w:link w:val="Ttulo7"/>
+    <w:uiPriority w:val="9"/>
+    <w:semiHidden/>
+    <w:rsid w:val="001B3490"/>
+    <w:rPr>
+      <w:rFonts w:asciiTheme="minorHAnsi" w:eastAsiaTheme="minorEastAsia" w:hAnsiTheme="minorHAnsi" w:cstheme="minorBidi"/>
+      <w:sz w:val="24"/>
+      <w:szCs w:val="24"/>
+    </w:rPr>
+  </w:style>
+  <w:style w:type="character" w:customStyle="1" w:styleId="Ttulo8Car">
+    <w:name w:val="Título 8 Car"/>
+    <w:basedOn w:val="Fuentedeprrafopredeter"/>
+    <w:link w:val="Ttulo8"/>
+    <w:uiPriority w:val="9"/>
+    <w:semiHidden/>
+    <w:rsid w:val="001B3490"/>
+    <w:rPr>
+      <w:rFonts w:asciiTheme="minorHAnsi" w:eastAsiaTheme="minorEastAsia" w:hAnsiTheme="minorHAnsi" w:cstheme="minorBidi"/>
+      <w:i/>
+      <w:iCs/>
+      <w:sz w:val="24"/>
+      <w:szCs w:val="24"/>
+    </w:rPr>
+  </w:style>
+  <w:style w:type="character" w:customStyle="1" w:styleId="Ttulo9Car">
+    <w:name w:val="Título 9 Car"/>
+    <w:basedOn w:val="Fuentedeprrafopredeter"/>
+    <w:link w:val="Ttulo9"/>
+    <w:uiPriority w:val="9"/>
+    <w:semiHidden/>
+    <w:rsid w:val="001B3490"/>
+    <w:rPr>
+      <w:rFonts w:asciiTheme="majorHAnsi" w:eastAsiaTheme="majorEastAsia" w:hAnsiTheme="majorHAnsi" w:cstheme="majorBidi"/>
+      <w:sz w:val="22"/>
+      <w:szCs w:val="22"/>
+    </w:rPr>
+  </w:style>
+  <w:style w:type="paragraph" w:styleId="Textodeglobo">
+    <w:name w:val="Balloon Text"/>
+    <w:basedOn w:val="Normal"/>
+    <w:link w:val="TextodegloboCar"/>
+    <w:uiPriority w:val="99"/>
+    <w:semiHidden/>
+    <w:unhideWhenUsed/>
+    <w:rsid w:val="00F72A1A"/>
+    <w:rPr>
+      <w:rFonts w:ascii="Tahoma" w:hAnsi="Tahoma" w:cs="Tahoma"/>
+      <w:sz w:val="16"/>
+      <w:szCs w:val="16"/>
+    </w:rPr>
+  </w:style>
+  <w:style w:type="character" w:customStyle="1" w:styleId="TextodegloboCar">
+    <w:name w:val="Texto de globo Car"/>
+    <w:basedOn w:val="Fuentedeprrafopredeter"/>
+    <w:link w:val="Textodeglobo"/>
+    <w:uiPriority w:val="99"/>
+    <w:semiHidden/>
+    <w:rsid w:val="00F72A1A"/>
+    <w:rPr>
+      <w:rFonts w:ascii="Tahoma" w:hAnsi="Tahoma" w:cs="Tahoma"/>
+      <w:sz w:val="16"/>
+      <w:szCs w:val="16"/>
+    </w:rPr>
+  </w:style>
+  <w:style w:type="paragraph" w:styleId="Prrafodelista">
+    <w:name w:val="List Paragraph"/>
+    <w:basedOn w:val="Normal"/>
+    <w:uiPriority w:val="34"/>
+    <w:qFormat/>
+    <w:rsid w:val="001E1E83"/>
+    <w:pPr>
+      <w:ind w:left="720"/>
+      <w:contextualSpacing/>
+    </w:pPr>
+  </w:style>
+  <w:style w:type="paragraph" w:styleId="Encabezado">
+    <w:name w:val="header"/>
+    <w:basedOn w:val="Normal"/>
+    <w:link w:val="EncabezadoCar"/>
+    <w:rsid w:val="0087644D"/>
+    <w:pPr>
+      <w:tabs>
+        <w:tab w:val="center" w:pos="4252"/>
+        <w:tab w:val="right" w:pos="8504"/>
+      </w:tabs>
+    </w:pPr>
+    <w:rPr>
+      <w:rFonts w:ascii="Arial" w:hAnsi="Arial"/>
+      <w:szCs w:val="24"/>
+      <w:lang w:val="es-ES" w:eastAsia="es-ES"/>
+    </w:rPr>
+  </w:style>
+  <w:style w:type="character" w:customStyle="1" w:styleId="EncabezadoCar">
+    <w:name w:val="Encabezado Car"/>
+    <w:basedOn w:val="Fuentedeprrafopredeter"/>
+    <w:link w:val="Encabezado"/>
+    <w:rsid w:val="0087644D"/>
+    <w:rPr>
+      <w:rFonts w:ascii="Arial" w:hAnsi="Arial"/>
+      <w:szCs w:val="24"/>
+      <w:lang w:val="es-ES" w:eastAsia="es-ES"/>
+    </w:rPr>
+  </w:style>
+  <w:style w:type="paragraph" w:customStyle="1" w:styleId="Titulo1sinnumeracion">
+    <w:name w:val="Titulo 1 sin numeracion"/>
+    <w:basedOn w:val="Ttulo1"/>
+    <w:next w:val="Normal"/>
+    <w:rsid w:val="0087644D"/>
+    <w:pPr>
+      <w:tabs>
+        <w:tab w:val="clear" w:pos="720"/>
+        <w:tab w:val="num" w:pos="360"/>
+      </w:tabs>
+      <w:ind w:left="360" w:hanging="360"/>
+    </w:pPr>
+    <w:rPr>
+      <w:rFonts w:ascii="Arial" w:eastAsia="Times New Roman" w:hAnsi="Arial" w:cs="Arial"/>
+      <w:lang w:val="es-ES" w:eastAsia="es-ES"/>
+    </w:rPr>
+  </w:style>
 </w:styles>
 </file>
 
@@ -9851,7 +11754,7 @@
 </file>
 
 <file path=customXml/itemProps1.xml><?xml version="1.0" encoding="utf-8"?>
-<ds:datastoreItem xmlns:ds="http://schemas.openxmlformats.org/officeDocument/2006/customXml" ds:itemID="{75BE3363-237A-4C00-9B70-C1E43C7FBA36}">
+<ds:datastoreItem xmlns:ds="http://schemas.openxmlformats.org/officeDocument/2006/customXml" ds:itemID="{CC1C8C40-78AF-4319-A13E-B15499BE4E1C}">
   <ds:schemaRefs>
     <ds:schemaRef ds:uri="http://schemas.openxmlformats.org/officeDocument/2006/bibliography"/>
   </ds:schemaRefs>

</xml_diff>